<commit_message>
Added Apple's "swift-log" package; TelnetParser is now handed a logger object to log with
</commit_message>
<xml_diff>
--- a/docs/Savitar2DevNotes.docx
+++ b/docs/Savitar2DevNotes.docx
@@ -3,6 +3,11 @@
 <w:document xmlns:wpc="http://schemas.microsoft.com/office/word/2010/wordprocessingCanvas" xmlns:cx="http://schemas.microsoft.com/office/drawing/2014/chartex" xmlns:cx1="http://schemas.microsoft.com/office/drawing/2015/9/8/chartex" xmlns:cx2="http://schemas.microsoft.com/office/drawing/2015/10/21/chartex" xmlns:cx3="http://schemas.microsoft.com/office/drawing/2016/5/9/chartex" xmlns:cx4="http://schemas.microsoft.com/office/drawing/2016/5/10/chartex" xmlns:cx5="http://schemas.microsoft.com/office/drawing/2016/5/11/chartex" xmlns:cx6="http://schemas.microsoft.com/office/drawing/2016/5/12/chartex" xmlns:cx7="http://schemas.microsoft.com/office/drawing/2016/5/13/chartex" xmlns:cx8="http://schemas.microsoft.com/office/drawing/2016/5/14/chartex" xmlns:mc="http://schemas.openxmlformats.org/markup-compatibility/2006" xmlns:aink="http://schemas.microsoft.com/office/drawing/2016/ink" xmlns:am3d="http://schemas.microsoft.com/office/drawing/2017/model3d" xmlns:o="urn:schemas-microsoft-com:office:office" xmlns:r="http://schemas.openxmlformats.org/officeDocument/2006/relationships" xmlns:m="http://schemas.openxmlformats.org/officeDocument/2006/math" xmlns:v="urn:schemas-microsoft-com:vml" xmlns:wp14="http://schemas.microsoft.com/office/word/2010/wordprocessingDrawing" xmlns:wp="http://schemas.openxmlformats.org/drawingml/2006/wordprocessingDrawing" xmlns:w10="urn:schemas-microsoft-com:office:word" xmlns:w="http://schemas.openxmlformats.org/wordprocessingml/2006/main" xmlns:w14="http://schemas.microsoft.com/office/word/2010/wordml" xmlns:w15="http://schemas.microsoft.com/office/word/2012/wordml" xmlns:w16cid="http://schemas.microsoft.com/office/word/2016/wordml/cid" xmlns:w16se="http://schemas.microsoft.com/office/word/2015/wordml/symex" xmlns:wpg="http://schemas.microsoft.com/office/word/2010/wordprocessingGroup" xmlns:wpi="http://schemas.microsoft.com/office/word/2010/wordprocessingInk" xmlns:wne="http://schemas.microsoft.com/office/word/2006/wordml" xmlns:wps="http://schemas.microsoft.com/office/word/2010/wordprocessingShape" mc:Ignorable="w14 w15 w16se w16cid wp14">
   <w:body>
     <w:p>
+      <w:pPr>
+        <w:pBdr>
+          <w:bottom w:val="single" w:sz="6" w:space="1" w:color="auto"/>
+        </w:pBdr>
+      </w:pPr>
       <w:r>
         <w:t>November 12</w:t>
       </w:r>
@@ -215,11 +220,13 @@
     <w:p/>
     <w:p/>
     <w:p>
-      <w:r>
-        <w:t>November 1</w:t>
-      </w:r>
-      <w:r>
-        <w:t>3</w:t>
+      <w:pPr>
+        <w:pBdr>
+          <w:bottom w:val="single" w:sz="6" w:space="1" w:color="auto"/>
+        </w:pBdr>
+      </w:pPr>
+      <w:r>
+        <w:t>November 13</w:t>
       </w:r>
       <w:r>
         <w:rPr>
@@ -236,9 +243,115 @@
       <w:r>
         <w:t>Next thing I want to do is do some local testing, get some ANSI-to-HTML conversion working.</w:t>
       </w:r>
+    </w:p>
+    <w:p/>
+    <w:p>
+      <w:pPr>
+        <w:pBdr>
+          <w:bottom w:val="single" w:sz="6" w:space="1" w:color="auto"/>
+        </w:pBdr>
+      </w:pPr>
+    </w:p>
+    <w:p>
+      <w:pPr>
+        <w:pBdr>
+          <w:bottom w:val="single" w:sz="6" w:space="1" w:color="auto"/>
+        </w:pBdr>
+      </w:pPr>
+      <w:r>
+        <w:t>November 29</w:t>
+      </w:r>
+      <w:r>
+        <w:rPr>
+          <w:vertAlign w:val="superscript"/>
+        </w:rPr>
+        <w:t>th</w:t>
+      </w:r>
+      <w:r>
+        <w:t>, 2019</w:t>
+      </w:r>
+    </w:p>
+    <w:p/>
+    <w:p>
+      <w:r>
+        <w:t>I m</w:t>
+      </w:r>
+      <w:r>
+        <w:t xml:space="preserve">oved over to using </w:t>
+      </w:r>
+      <w:proofErr w:type="spellStart"/>
+      <w:r>
+        <w:t>WkWebView</w:t>
+      </w:r>
+      <w:proofErr w:type="spellEnd"/>
+      <w:r>
+        <w:t xml:space="preserve"> for output</w:t>
+      </w:r>
+      <w:r>
+        <w:t xml:space="preserve"> and am successfully processing ANSI escape codes using a hacked-up </w:t>
+      </w:r>
+      <w:proofErr w:type="spellStart"/>
+      <w:r>
+        <w:t>aha.c</w:t>
+      </w:r>
+      <w:proofErr w:type="spellEnd"/>
+      <w:r>
+        <w:t>.</w:t>
+      </w:r>
+      <w:r>
+        <w:t xml:space="preserve"> </w:t>
+      </w:r>
+      <w:r>
+        <w:t>T</w:t>
+      </w:r>
+      <w:r>
+        <w:t>he Appearance settings tab is fully operational</w:t>
+      </w:r>
+      <w:r>
+        <w:t>, allowing the setting of background and foreground colors, as well as body and code fonts and sizes, all through &lt;head&gt; CSS style. This has proven to be a great success for me! I’m unblocked from pondering how to display output and can now focus on the meat of the application.</w:t>
+      </w:r>
+    </w:p>
+    <w:p/>
+    <w:p>
+      <w:pPr>
+        <w:pBdr>
+          <w:bottom w:val="single" w:sz="6" w:space="1" w:color="auto"/>
+        </w:pBdr>
+      </w:pPr>
+      <w:r>
+        <w:lastRenderedPageBreak/>
+        <w:t>November 30</w:t>
+      </w:r>
+      <w:r>
+        <w:rPr>
+          <w:vertAlign w:val="superscript"/>
+        </w:rPr>
+        <w:t>th</w:t>
+      </w:r>
+      <w:r>
+        <w:t>, 2019</w:t>
+      </w:r>
+    </w:p>
+    <w:p/>
+    <w:p>
+      <w:r>
+        <w:t>I got IAC telnet command parsing working. The next task is to add some</w:t>
+      </w:r>
+      <w:r>
+        <w:t xml:space="preserve"> internal</w:t>
+      </w:r>
+      <w:r>
+        <w:t xml:space="preserve"> logging support</w:t>
+      </w:r>
+      <w:r>
+        <w:t xml:space="preserve"> and then onto triggers.</w:t>
+      </w:r>
       <w:bookmarkStart w:id="0" w:name="_GoBack"/>
       <w:bookmarkEnd w:id="0"/>
     </w:p>
+    <w:p/>
+    <w:p/>
+    <w:p/>
     <w:p/>
     <w:p/>
     <w:sectPr>
@@ -370,6 +483,7 @@
     <w:lsdException w:name="HTML Sample" w:semiHidden="1" w:unhideWhenUsed="1"/>
     <w:lsdException w:name="HTML Typewriter" w:semiHidden="1" w:unhideWhenUsed="1"/>
     <w:lsdException w:name="HTML Variable" w:semiHidden="1" w:unhideWhenUsed="1"/>
+    <w:lsdException w:name="Normal Table" w:semiHidden="1" w:unhideWhenUsed="1"/>
     <w:lsdException w:name="annotation subject" w:semiHidden="1" w:unhideWhenUsed="1"/>
     <w:lsdException w:name="No List" w:semiHidden="1" w:unhideWhenUsed="1"/>
     <w:lsdException w:name="Outline List 1" w:semiHidden="1" w:unhideWhenUsed="1"/>
@@ -416,8 +530,10 @@
     <w:lsdException w:name="Table Subtle 2" w:semiHidden="1" w:unhideWhenUsed="1"/>
     <w:lsdException w:name="Table Web 1" w:semiHidden="1" w:unhideWhenUsed="1"/>
     <w:lsdException w:name="Table Web 2" w:semiHidden="1" w:unhideWhenUsed="1"/>
+    <w:lsdException w:name="Table Web 3" w:semiHidden="1" w:unhideWhenUsed="1"/>
     <w:lsdException w:name="Balloon Text" w:semiHidden="1" w:unhideWhenUsed="1"/>
     <w:lsdException w:name="Table Grid" w:uiPriority="39"/>
+    <w:lsdException w:name="Table Theme" w:semiHidden="1" w:unhideWhenUsed="1"/>
     <w:lsdException w:name="Placeholder Text" w:semiHidden="1"/>
     <w:lsdException w:name="No Spacing" w:uiPriority="1" w:qFormat="1"/>
     <w:lsdException w:name="Light Shading" w:uiPriority="60"/>

</xml_diff>

<commit_message>
On second thought, rewriting into Core Data is outside the scope of the initial release of Savitar 2.0. Going to stay the course and get v2.0 out as soon as possible.
</commit_message>
<xml_diff>
--- a/docs/Savitar2DevNotes.docx
+++ b/docs/Savitar2DevNotes.docx
@@ -346,14 +346,1657 @@
       <w:r>
         <w:t xml:space="preserve"> and then onto triggers.</w:t>
       </w:r>
-      <w:bookmarkStart w:id="0" w:name="_GoBack"/>
-      <w:bookmarkEnd w:id="0"/>
+    </w:p>
+    <w:p/>
+    <w:p>
+      <w:pPr>
+        <w:pBdr>
+          <w:bottom w:val="single" w:sz="6" w:space="1" w:color="auto"/>
+        </w:pBdr>
+      </w:pPr>
+    </w:p>
+    <w:p>
+      <w:pPr>
+        <w:pBdr>
+          <w:bottom w:val="single" w:sz="6" w:space="1" w:color="auto"/>
+        </w:pBdr>
+      </w:pPr>
+      <w:r>
+        <w:t>December 10</w:t>
+      </w:r>
+      <w:r>
+        <w:rPr>
+          <w:vertAlign w:val="superscript"/>
+        </w:rPr>
+        <w:t>th</w:t>
+      </w:r>
+      <w:r>
+        <w:t>, 2019</w:t>
+      </w:r>
+    </w:p>
+    <w:p/>
+    <w:p>
+      <w:r>
+        <w:t xml:space="preserve">I </w:t>
+      </w:r>
+      <w:r>
+        <w:t>started a laundry list to get into start of beta:</w:t>
+      </w:r>
+    </w:p>
+    <w:p/>
+    <w:p>
+      <w:pPr>
+        <w:rPr>
+          <w:rStyle w:val="SubtleReference"/>
+          <w:rFonts w:hint="eastAsia"/>
+        </w:rPr>
+      </w:pPr>
+      <w:r>
+        <w:rPr>
+          <w:rStyle w:val="SubtleReference"/>
+          <w:rFonts w:hint="eastAsia"/>
+        </w:rPr>
+        <w:t>√</w:t>
+      </w:r>
+      <w:r>
+        <w:rPr>
+          <w:rStyle w:val="SubtleReference"/>
+          <w:rFonts w:hint="eastAsia"/>
+        </w:rPr>
+        <w:t xml:space="preserve"> Started a private </w:t>
+      </w:r>
+      <w:proofErr w:type="spellStart"/>
+      <w:r>
+        <w:rPr>
+          <w:rStyle w:val="SubtleReference"/>
+          <w:rFonts w:hint="eastAsia"/>
+        </w:rPr>
+        <w:t>github</w:t>
+      </w:r>
+      <w:proofErr w:type="spellEnd"/>
+      <w:r>
+        <w:rPr>
+          <w:rStyle w:val="SubtleReference"/>
+          <w:rFonts w:hint="eastAsia"/>
+        </w:rPr>
+        <w:t xml:space="preserve"> repo</w:t>
+      </w:r>
+    </w:p>
+    <w:p>
+      <w:pPr>
+        <w:rPr>
+          <w:rStyle w:val="SubtleReference"/>
+          <w:rFonts w:hint="eastAsia"/>
+        </w:rPr>
+      </w:pPr>
+      <w:r>
+        <w:rPr>
+          <w:rStyle w:val="SubtleReference"/>
+          <w:rFonts w:hint="eastAsia"/>
+        </w:rPr>
+        <w:t>√</w:t>
+      </w:r>
+      <w:r>
+        <w:rPr>
+          <w:rStyle w:val="SubtleReference"/>
+          <w:rFonts w:hint="eastAsia"/>
+        </w:rPr>
+        <w:t xml:space="preserve"> App is 64bit only, runs on Catalina</w:t>
+      </w:r>
+    </w:p>
+    <w:p>
+      <w:pPr>
+        <w:rPr>
+          <w:rStyle w:val="SubtleReference"/>
+          <w:rFonts w:hint="eastAsia"/>
+        </w:rPr>
+      </w:pPr>
+      <w:r>
+        <w:rPr>
+          <w:rStyle w:val="SubtleReference"/>
+          <w:rFonts w:hint="eastAsia"/>
+        </w:rPr>
+        <w:t>√</w:t>
+      </w:r>
+      <w:r>
+        <w:rPr>
+          <w:rStyle w:val="SubtleReference"/>
+          <w:rFonts w:hint="eastAsia"/>
+        </w:rPr>
+        <w:t xml:space="preserve"> App is integrated with </w:t>
+      </w:r>
+      <w:proofErr w:type="spellStart"/>
+      <w:r>
+        <w:rPr>
+          <w:rStyle w:val="SubtleReference"/>
+          <w:rFonts w:hint="eastAsia"/>
+        </w:rPr>
+        <w:t>AppCenter</w:t>
+      </w:r>
+      <w:proofErr w:type="spellEnd"/>
+      <w:r>
+        <w:rPr>
+          <w:rStyle w:val="SubtleReference"/>
+          <w:rFonts w:hint="eastAsia"/>
+        </w:rPr>
+        <w:t>, handles crash reporting and basic analytics</w:t>
+      </w:r>
+    </w:p>
+    <w:p>
+      <w:pPr>
+        <w:rPr>
+          <w:rStyle w:val="SubtleReference"/>
+          <w:rFonts w:hint="eastAsia"/>
+        </w:rPr>
+      </w:pPr>
+      <w:r>
+        <w:rPr>
+          <w:rStyle w:val="SubtleReference"/>
+          <w:rFonts w:hint="eastAsia"/>
+        </w:rPr>
+        <w:t>√</w:t>
+      </w:r>
+      <w:r>
+        <w:rPr>
+          <w:rStyle w:val="SubtleReference"/>
+          <w:rFonts w:hint="eastAsia"/>
+        </w:rPr>
+        <w:t> Reading Sav 1.x world settings, opening sessions</w:t>
+      </w:r>
+    </w:p>
+    <w:p>
+      <w:pPr>
+        <w:rPr>
+          <w:rStyle w:val="SubtleReference"/>
+          <w:rFonts w:hint="eastAsia"/>
+        </w:rPr>
+      </w:pPr>
+      <w:r>
+        <w:rPr>
+          <w:rStyle w:val="SubtleReference"/>
+          <w:rFonts w:hint="eastAsia"/>
+        </w:rPr>
+        <w:t>√</w:t>
+      </w:r>
+      <w:r>
+        <w:rPr>
+          <w:rStyle w:val="SubtleReference"/>
+          <w:rFonts w:hint="eastAsia"/>
+        </w:rPr>
+        <w:t xml:space="preserve"> </w:t>
+      </w:r>
+      <w:r>
+        <w:rPr>
+          <w:rStyle w:val="SubtleReference"/>
+        </w:rPr>
+        <w:t>Integrated</w:t>
+      </w:r>
+      <w:r>
+        <w:rPr>
+          <w:rStyle w:val="SubtleReference"/>
+          <w:rFonts w:hint="eastAsia"/>
+        </w:rPr>
+        <w:t xml:space="preserve"> </w:t>
+      </w:r>
+      <w:proofErr w:type="spellStart"/>
+      <w:r>
+        <w:rPr>
+          <w:rStyle w:val="SubtleReference"/>
+          <w:rFonts w:hint="eastAsia"/>
+        </w:rPr>
+        <w:t>WKWebView</w:t>
+      </w:r>
+      <w:proofErr w:type="spellEnd"/>
+      <w:r>
+        <w:rPr>
+          <w:rStyle w:val="SubtleReference"/>
+          <w:rFonts w:hint="eastAsia"/>
+        </w:rPr>
+        <w:t xml:space="preserve"> as the output pane</w:t>
+      </w:r>
+    </w:p>
+    <w:p>
+      <w:pPr>
+        <w:rPr>
+          <w:rStyle w:val="SubtleReference"/>
+          <w:rFonts w:hint="eastAsia"/>
+        </w:rPr>
+      </w:pPr>
+      <w:r>
+        <w:rPr>
+          <w:rStyle w:val="SubtleReference"/>
+          <w:rFonts w:hint="eastAsia"/>
+        </w:rPr>
+        <w:t>√</w:t>
+      </w:r>
+      <w:r>
+        <w:rPr>
+          <w:rStyle w:val="SubtleReference"/>
+          <w:rFonts w:hint="eastAsia"/>
+        </w:rPr>
+        <w:t xml:space="preserve"> World settings Appearance tab is operational</w:t>
+      </w:r>
+    </w:p>
+    <w:p>
+      <w:pPr>
+        <w:rPr>
+          <w:rStyle w:val="SubtleReference"/>
+          <w:rFonts w:hint="eastAsia"/>
+        </w:rPr>
+      </w:pPr>
+      <w:r>
+        <w:rPr>
+          <w:rStyle w:val="SubtleReference"/>
+          <w:rFonts w:hint="eastAsia"/>
+        </w:rPr>
+        <w:t>√</w:t>
+      </w:r>
+      <w:r>
+        <w:rPr>
+          <w:rStyle w:val="SubtleReference"/>
+          <w:rFonts w:hint="eastAsia"/>
+        </w:rPr>
+        <w:t xml:space="preserve"> Output triggers are working</w:t>
+      </w:r>
+    </w:p>
+    <w:p>
+      <w:pPr>
+        <w:rPr>
+          <w:rStyle w:val="SubtleReference"/>
+        </w:rPr>
+      </w:pPr>
+      <w:r>
+        <w:rPr>
+          <w:rStyle w:val="SubtleReference"/>
+        </w:rPr>
+        <w:t>_ Load Sav 1.x app settings (includes triggers)</w:t>
+      </w:r>
+    </w:p>
+    <w:p>
+      <w:pPr>
+        <w:rPr>
+          <w:rStyle w:val="SubtleReference"/>
+        </w:rPr>
+      </w:pPr>
+      <w:r>
+        <w:rPr>
+          <w:rStyle w:val="SubtleReference"/>
+        </w:rPr>
+        <w:t>_ Load Sav 1.x world triggers</w:t>
+      </w:r>
+    </w:p>
+    <w:p>
+      <w:pPr>
+        <w:rPr>
+          <w:rStyle w:val="SubtleReference"/>
+        </w:rPr>
+      </w:pPr>
+      <w:r>
+        <w:rPr>
+          <w:rStyle w:val="SubtleReference"/>
+        </w:rPr>
+        <w:t>_ Input pane command recall and local commands supported</w:t>
+      </w:r>
+    </w:p>
+    <w:p>
+      <w:pPr>
+        <w:rPr>
+          <w:rStyle w:val="SubtleReference"/>
+        </w:rPr>
+      </w:pPr>
+      <w:r>
+        <w:rPr>
+          <w:rStyle w:val="SubtleReference"/>
+        </w:rPr>
+        <w:t>_ Triggers Window implemented</w:t>
+      </w:r>
+    </w:p>
+    <w:p>
+      <w:pPr>
+        <w:rPr>
+          <w:rStyle w:val="SubtleReference"/>
+        </w:rPr>
+      </w:pPr>
+      <w:r>
+        <w:rPr>
+          <w:rStyle w:val="SubtleReference"/>
+        </w:rPr>
+        <w:t>_ Implement World settings Starting tab</w:t>
+      </w:r>
+    </w:p>
+    <w:p>
+      <w:pPr>
+        <w:rPr>
+          <w:rStyle w:val="SubtleReference"/>
+        </w:rPr>
+      </w:pPr>
+      <w:r>
+        <w:rPr>
+          <w:rStyle w:val="SubtleReference"/>
+        </w:rPr>
+        <w:t>_ Connect/disconnect session handling</w:t>
+      </w:r>
+    </w:p>
+    <w:p>
+      <w:pPr>
+        <w:rPr>
+          <w:rStyle w:val="SubtleReference"/>
+        </w:rPr>
+      </w:pPr>
+      <w:r>
+        <w:rPr>
+          <w:rStyle w:val="SubtleReference"/>
+        </w:rPr>
+        <w:t>_ Implement remaining World settings tabs</w:t>
+      </w:r>
+    </w:p>
+    <w:p>
+      <w:pPr>
+        <w:rPr>
+          <w:rStyle w:val="SubtleReference"/>
+        </w:rPr>
+      </w:pPr>
+      <w:r>
+        <w:rPr>
+          <w:rStyle w:val="SubtleReference"/>
+        </w:rPr>
+        <w:t>_ Logging</w:t>
+      </w:r>
+    </w:p>
+    <w:p>
+      <w:pPr>
+        <w:rPr>
+          <w:rStyle w:val="SubtleReference"/>
+        </w:rPr>
+      </w:pPr>
+      <w:r>
+        <w:rPr>
+          <w:rStyle w:val="SubtleReference"/>
+        </w:rPr>
+        <w:t>_ Add check for updates support (Sparkle?)</w:t>
+      </w:r>
+    </w:p>
+    <w:p>
+      <w:pPr>
+        <w:rPr>
+          <w:rStyle w:val="SubtleReference"/>
+        </w:rPr>
+      </w:pPr>
+      <w:r>
+        <w:rPr>
+          <w:rStyle w:val="SubtleReference"/>
+        </w:rPr>
+        <w:t>_ Add bug reporting support</w:t>
+      </w:r>
+    </w:p>
+    <w:p>
+      <w:pPr>
+        <w:rPr>
+          <w:rStyle w:val="SubtleReference"/>
+        </w:rPr>
+      </w:pPr>
+      <w:r>
+        <w:rPr>
+          <w:rStyle w:val="SubtleReference"/>
+        </w:rPr>
+        <w:t>_ Enhanced analytics</w:t>
+      </w:r>
+    </w:p>
+    <w:p>
+      <w:pPr>
+        <w:rPr>
+          <w:rStyle w:val="SubtleReference"/>
+        </w:rPr>
+      </w:pPr>
+    </w:p>
+    <w:p>
+      <w:pPr>
+        <w:rPr>
+          <w:rStyle w:val="SubtleReference"/>
+        </w:rPr>
+      </w:pPr>
+      <w:r>
+        <w:rPr>
+          <w:rStyle w:val="SubtleReference"/>
+        </w:rPr>
+        <w:t>### start of beta</w:t>
+      </w:r>
+    </w:p>
+    <w:p>
+      <w:pPr>
+        <w:rPr>
+          <w:rStyle w:val="SubtleReference"/>
+        </w:rPr>
+      </w:pPr>
+    </w:p>
+    <w:p>
+      <w:pPr>
+        <w:rPr>
+          <w:rStyle w:val="SubtleReference"/>
+        </w:rPr>
+      </w:pPr>
+      <w:r>
+        <w:rPr>
+          <w:rStyle w:val="SubtleReference"/>
+        </w:rPr>
+        <w:t xml:space="preserve">_ Move </w:t>
+      </w:r>
+      <w:proofErr w:type="spellStart"/>
+      <w:r>
+        <w:rPr>
+          <w:rStyle w:val="SubtleReference"/>
+        </w:rPr>
+        <w:t>github</w:t>
+      </w:r>
+      <w:proofErr w:type="spellEnd"/>
+      <w:r>
+        <w:rPr>
+          <w:rStyle w:val="SubtleReference"/>
+        </w:rPr>
+        <w:t xml:space="preserve"> repo to public</w:t>
+      </w:r>
+    </w:p>
+    <w:p>
+      <w:pPr>
+        <w:rPr>
+          <w:rStyle w:val="SubtleReference"/>
+        </w:rPr>
+      </w:pPr>
+      <w:r>
+        <w:rPr>
+          <w:rStyle w:val="SubtleReference"/>
+        </w:rPr>
+        <w:t xml:space="preserve">_ Release alpha to select testers, start </w:t>
+      </w:r>
+      <w:r>
+        <w:rPr>
+          <w:rStyle w:val="SubtleReference"/>
+        </w:rPr>
+        <w:t>getting</w:t>
+      </w:r>
+      <w:r>
+        <w:rPr>
+          <w:rStyle w:val="SubtleReference"/>
+        </w:rPr>
+        <w:t xml:space="preserve"> feedback</w:t>
+      </w:r>
+    </w:p>
+    <w:p>
+      <w:pPr>
+        <w:rPr>
+          <w:rStyle w:val="SubtleReference"/>
+        </w:rPr>
+      </w:pPr>
+      <w:r>
+        <w:rPr>
+          <w:rStyle w:val="SubtleReference"/>
+        </w:rPr>
+        <w:t>_ rewrite Aha</w:t>
+      </w:r>
+    </w:p>
+    <w:p>
+      <w:pPr>
+        <w:rPr>
+          <w:rStyle w:val="SubtleReference"/>
+        </w:rPr>
+      </w:pPr>
+      <w:r>
+        <w:rPr>
+          <w:rStyle w:val="SubtleReference"/>
+        </w:rPr>
+        <w:t>_ ANSI Color Settings window implemented</w:t>
+      </w:r>
+    </w:p>
+    <w:p>
+      <w:pPr>
+        <w:rPr>
+          <w:rStyle w:val="SubtleReference"/>
+        </w:rPr>
+      </w:pPr>
+      <w:r>
+        <w:rPr>
+          <w:rStyle w:val="SubtleReference"/>
+        </w:rPr>
+        <w:t>_ input triggers (? does anyone use these?)</w:t>
+      </w:r>
+    </w:p>
+    <w:p>
+      <w:pPr>
+        <w:rPr>
+          <w:rStyle w:val="SubtleReference"/>
+        </w:rPr>
+      </w:pPr>
+      <w:r>
+        <w:rPr>
+          <w:rStyle w:val="SubtleReference"/>
+        </w:rPr>
+        <w:t>_ Macro Clicker</w:t>
+      </w:r>
+    </w:p>
+    <w:p>
+      <w:pPr>
+        <w:rPr>
+          <w:rStyle w:val="SubtleReference"/>
+        </w:rPr>
+      </w:pPr>
+      <w:r>
+        <w:rPr>
+          <w:rStyle w:val="SubtleReference"/>
+        </w:rPr>
+        <w:t>_ MCP (? does anyone use this?)</w:t>
+      </w:r>
+    </w:p>
+    <w:p>
+      <w:pPr>
+        <w:rPr>
+          <w:rStyle w:val="SubtleReference"/>
+        </w:rPr>
+      </w:pPr>
+      <w:r>
+        <w:rPr>
+          <w:rStyle w:val="SubtleReference"/>
+        </w:rPr>
+        <w:t>_ Audio &amp; Speech</w:t>
+      </w:r>
+    </w:p>
+    <w:p>
+      <w:pPr>
+        <w:rPr>
+          <w:rStyle w:val="SubtleReference"/>
+        </w:rPr>
+      </w:pPr>
+      <w:r>
+        <w:rPr>
+          <w:rStyle w:val="SubtleReference"/>
+        </w:rPr>
+        <w:t>_ File upload</w:t>
+      </w:r>
+    </w:p>
+    <w:p>
+      <w:pPr>
+        <w:rPr>
+          <w:rStyle w:val="SubtleReference"/>
+        </w:rPr>
+      </w:pPr>
+      <w:r>
+        <w:rPr>
+          <w:rStyle w:val="SubtleReference"/>
+        </w:rPr>
+        <w:t>_ Polish</w:t>
+      </w:r>
+    </w:p>
+    <w:p>
+      <w:pPr>
+        <w:rPr>
+          <w:rStyle w:val="SubtleReference"/>
+        </w:rPr>
+      </w:pPr>
+    </w:p>
+    <w:p>
+      <w:pPr>
+        <w:rPr>
+          <w:rStyle w:val="SubtleReference"/>
+        </w:rPr>
+      </w:pPr>
+      <w:r>
+        <w:rPr>
+          <w:rStyle w:val="SubtleReference"/>
+        </w:rPr>
+        <w:t>### Post first release</w:t>
+      </w:r>
+    </w:p>
+    <w:p>
+      <w:pPr>
+        <w:rPr>
+          <w:rStyle w:val="SubtleReference"/>
+        </w:rPr>
+      </w:pPr>
+    </w:p>
+    <w:p>
+      <w:pPr>
+        <w:rPr>
+          <w:rStyle w:val="SubtleReference"/>
+        </w:rPr>
+      </w:pPr>
+      <w:r>
+        <w:rPr>
+          <w:rStyle w:val="SubtleReference"/>
+        </w:rPr>
+        <w:t xml:space="preserve">These features take </w:t>
+      </w:r>
+      <w:proofErr w:type="spellStart"/>
+      <w:r>
+        <w:rPr>
+          <w:rStyle w:val="SubtleReference"/>
+        </w:rPr>
+        <w:t>Savitar</w:t>
+      </w:r>
+      <w:proofErr w:type="spellEnd"/>
+      <w:r>
+        <w:rPr>
+          <w:rStyle w:val="SubtleReference"/>
+        </w:rPr>
+        <w:t xml:space="preserve"> 2.0 beyond what 1.6.x provides:</w:t>
+      </w:r>
+    </w:p>
+    <w:p>
+      <w:pPr>
+        <w:rPr>
+          <w:rStyle w:val="SubtleReference"/>
+        </w:rPr>
+      </w:pPr>
+    </w:p>
+    <w:p>
+      <w:pPr>
+        <w:rPr>
+          <w:rStyle w:val="SubtleReference"/>
+        </w:rPr>
+      </w:pPr>
+      <w:r>
+        <w:rPr>
+          <w:rStyle w:val="SubtleReference"/>
+        </w:rPr>
+        <w:t>_ SSL support</w:t>
+      </w:r>
+    </w:p>
+    <w:p>
+      <w:pPr>
+        <w:rPr>
+          <w:rStyle w:val="SubtleReference"/>
+        </w:rPr>
+      </w:pPr>
+      <w:r>
+        <w:rPr>
+          <w:rStyle w:val="SubtleReference"/>
+        </w:rPr>
+        <w:t xml:space="preserve">_ </w:t>
+      </w:r>
+      <w:proofErr w:type="spellStart"/>
+      <w:proofErr w:type="gramStart"/>
+      <w:r>
+        <w:rPr>
+          <w:rStyle w:val="SubtleReference"/>
+        </w:rPr>
+        <w:t>Javascript</w:t>
+      </w:r>
+      <w:proofErr w:type="spellEnd"/>
+      <w:r>
+        <w:rPr>
+          <w:rStyle w:val="SubtleReference"/>
+        </w:rPr>
+        <w:t xml:space="preserve"> ?</w:t>
+      </w:r>
+      <w:proofErr w:type="gramEnd"/>
+    </w:p>
+    <w:p>
+      <w:pPr>
+        <w:rPr>
+          <w:rStyle w:val="SubtleReference"/>
+        </w:rPr>
+      </w:pPr>
+      <w:r>
+        <w:rPr>
+          <w:rStyle w:val="SubtleReference"/>
+        </w:rPr>
+        <w:t>_ ???</w:t>
+      </w:r>
+    </w:p>
+    <w:p>
+      <w:pPr>
+        <w:rPr>
+          <w:rStyle w:val="SubtleReference"/>
+        </w:rPr>
+      </w:pPr>
+    </w:p>
+    <w:p/>
+    <w:p>
+      <w:pPr>
+        <w:pBdr>
+          <w:bottom w:val="single" w:sz="6" w:space="1" w:color="auto"/>
+        </w:pBdr>
+      </w:pPr>
+      <w:r>
+        <w:t xml:space="preserve">January </w:t>
+      </w:r>
+      <w:r>
+        <w:t>4</w:t>
+      </w:r>
+      <w:r>
+        <w:rPr>
+          <w:vertAlign w:val="superscript"/>
+        </w:rPr>
+        <w:t>th</w:t>
+      </w:r>
+      <w:r>
+        <w:t>, 2020</w:t>
+      </w:r>
+    </w:p>
+    <w:p/>
+    <w:p>
+      <w:r>
+        <w:t>Happy New Year.</w:t>
+      </w:r>
+    </w:p>
+    <w:p/>
+    <w:p>
+      <w:r>
+        <w:t>The most current laundry list:</w:t>
+      </w:r>
+    </w:p>
+    <w:p/>
+    <w:p>
+      <w:pPr>
+        <w:rPr>
+          <w:rStyle w:val="SubtleReference"/>
+        </w:rPr>
+      </w:pPr>
+      <w:r>
+        <w:rPr>
+          <w:rStyle w:val="SubtleReference"/>
+        </w:rPr>
+        <w:t>### start of alpha</w:t>
+      </w:r>
+    </w:p>
+    <w:p>
+      <w:pPr>
+        <w:rPr>
+          <w:rStyle w:val="SubtleReference"/>
+        </w:rPr>
+      </w:pPr>
+    </w:p>
+    <w:p>
+      <w:pPr>
+        <w:rPr>
+          <w:rStyle w:val="SubtleReference"/>
+        </w:rPr>
+      </w:pPr>
+      <w:r>
+        <w:rPr>
+          <w:rStyle w:val="SubtleReference"/>
+        </w:rPr>
+        <w:t>```</w:t>
+      </w:r>
+    </w:p>
+    <w:p>
+      <w:pPr>
+        <w:rPr>
+          <w:rStyle w:val="SubtleReference"/>
+          <w:rFonts w:hint="eastAsia"/>
+        </w:rPr>
+      </w:pPr>
+      <w:r>
+        <w:rPr>
+          <w:rStyle w:val="SubtleReference"/>
+          <w:rFonts w:hint="eastAsia"/>
+        </w:rPr>
+        <w:t>√</w:t>
+      </w:r>
+      <w:r>
+        <w:rPr>
+          <w:rStyle w:val="SubtleReference"/>
+          <w:rFonts w:hint="eastAsia"/>
+        </w:rPr>
+        <w:t xml:space="preserve"> Started a private </w:t>
+      </w:r>
+      <w:proofErr w:type="spellStart"/>
+      <w:r>
+        <w:rPr>
+          <w:rStyle w:val="SubtleReference"/>
+          <w:rFonts w:hint="eastAsia"/>
+        </w:rPr>
+        <w:t>github</w:t>
+      </w:r>
+      <w:proofErr w:type="spellEnd"/>
+      <w:r>
+        <w:rPr>
+          <w:rStyle w:val="SubtleReference"/>
+          <w:rFonts w:hint="eastAsia"/>
+        </w:rPr>
+        <w:t xml:space="preserve"> repo</w:t>
+      </w:r>
+    </w:p>
+    <w:p>
+      <w:pPr>
+        <w:rPr>
+          <w:rStyle w:val="SubtleReference"/>
+          <w:rFonts w:hint="eastAsia"/>
+        </w:rPr>
+      </w:pPr>
+      <w:r>
+        <w:rPr>
+          <w:rStyle w:val="SubtleReference"/>
+          <w:rFonts w:hint="eastAsia"/>
+        </w:rPr>
+        <w:t>√</w:t>
+      </w:r>
+      <w:r>
+        <w:rPr>
+          <w:rStyle w:val="SubtleReference"/>
+          <w:rFonts w:hint="eastAsia"/>
+        </w:rPr>
+        <w:t xml:space="preserve"> App is 64bit only, runs on macOS 10.12 and later, including Catalina</w:t>
+      </w:r>
+    </w:p>
+    <w:p>
+      <w:pPr>
+        <w:rPr>
+          <w:rStyle w:val="SubtleReference"/>
+          <w:rFonts w:hint="eastAsia"/>
+        </w:rPr>
+      </w:pPr>
+      <w:r>
+        <w:rPr>
+          <w:rStyle w:val="SubtleReference"/>
+          <w:rFonts w:hint="eastAsia"/>
+        </w:rPr>
+        <w:t>√</w:t>
+      </w:r>
+      <w:r>
+        <w:rPr>
+          <w:rStyle w:val="SubtleReference"/>
+          <w:rFonts w:hint="eastAsia"/>
+        </w:rPr>
+        <w:t xml:space="preserve"> App is integrated with </w:t>
+      </w:r>
+      <w:proofErr w:type="spellStart"/>
+      <w:r>
+        <w:rPr>
+          <w:rStyle w:val="SubtleReference"/>
+          <w:rFonts w:hint="eastAsia"/>
+        </w:rPr>
+        <w:t>AppCenter</w:t>
+      </w:r>
+      <w:proofErr w:type="spellEnd"/>
+      <w:r>
+        <w:rPr>
+          <w:rStyle w:val="SubtleReference"/>
+          <w:rFonts w:hint="eastAsia"/>
+        </w:rPr>
+        <w:t>, handles crash reporting and basic analytics</w:t>
+      </w:r>
+    </w:p>
+    <w:p>
+      <w:pPr>
+        <w:rPr>
+          <w:rStyle w:val="SubtleReference"/>
+          <w:rFonts w:hint="eastAsia"/>
+        </w:rPr>
+      </w:pPr>
+      <w:r>
+        <w:rPr>
+          <w:rStyle w:val="SubtleReference"/>
+          <w:rFonts w:hint="eastAsia"/>
+        </w:rPr>
+        <w:t>√</w:t>
+      </w:r>
+      <w:r>
+        <w:rPr>
+          <w:rStyle w:val="SubtleReference"/>
+          <w:rFonts w:hint="eastAsia"/>
+        </w:rPr>
+        <w:t> Reading Sav 1.x world settings, opening sessions</w:t>
+      </w:r>
+    </w:p>
+    <w:p>
+      <w:pPr>
+        <w:rPr>
+          <w:rStyle w:val="SubtleReference"/>
+          <w:rFonts w:hint="eastAsia"/>
+        </w:rPr>
+      </w:pPr>
+      <w:r>
+        <w:rPr>
+          <w:rStyle w:val="SubtleReference"/>
+          <w:rFonts w:hint="eastAsia"/>
+        </w:rPr>
+        <w:t>√</w:t>
+      </w:r>
+      <w:r>
+        <w:rPr>
+          <w:rStyle w:val="SubtleReference"/>
+          <w:rFonts w:hint="eastAsia"/>
+        </w:rPr>
+        <w:t xml:space="preserve"> Integrated </w:t>
+      </w:r>
+      <w:proofErr w:type="spellStart"/>
+      <w:r>
+        <w:rPr>
+          <w:rStyle w:val="SubtleReference"/>
+          <w:rFonts w:hint="eastAsia"/>
+        </w:rPr>
+        <w:t>WKWebView</w:t>
+      </w:r>
+      <w:proofErr w:type="spellEnd"/>
+      <w:r>
+        <w:rPr>
+          <w:rStyle w:val="SubtleReference"/>
+          <w:rFonts w:hint="eastAsia"/>
+        </w:rPr>
+        <w:t xml:space="preserve"> as the output pane</w:t>
+      </w:r>
+    </w:p>
+    <w:p>
+      <w:pPr>
+        <w:rPr>
+          <w:rStyle w:val="SubtleReference"/>
+          <w:rFonts w:hint="eastAsia"/>
+        </w:rPr>
+      </w:pPr>
+      <w:r>
+        <w:rPr>
+          <w:rStyle w:val="SubtleReference"/>
+          <w:rFonts w:hint="eastAsia"/>
+        </w:rPr>
+        <w:t>√</w:t>
+      </w:r>
+      <w:r>
+        <w:rPr>
+          <w:rStyle w:val="SubtleReference"/>
+          <w:rFonts w:hint="eastAsia"/>
+        </w:rPr>
+        <w:t xml:space="preserve"> World settings Appearance tab is operational</w:t>
+      </w:r>
+    </w:p>
+    <w:p>
+      <w:pPr>
+        <w:rPr>
+          <w:rStyle w:val="SubtleReference"/>
+          <w:rFonts w:hint="eastAsia"/>
+        </w:rPr>
+      </w:pPr>
+      <w:r>
+        <w:rPr>
+          <w:rStyle w:val="SubtleReference"/>
+          <w:rFonts w:hint="eastAsia"/>
+        </w:rPr>
+        <w:t>√</w:t>
+      </w:r>
+      <w:r>
+        <w:rPr>
+          <w:rStyle w:val="SubtleReference"/>
+          <w:rFonts w:hint="eastAsia"/>
+        </w:rPr>
+        <w:t xml:space="preserve"> Output triggers are working</w:t>
+      </w:r>
+    </w:p>
+    <w:p>
+      <w:pPr>
+        <w:rPr>
+          <w:rStyle w:val="SubtleReference"/>
+          <w:rFonts w:hint="eastAsia"/>
+        </w:rPr>
+      </w:pPr>
+      <w:r>
+        <w:rPr>
+          <w:rStyle w:val="SubtleReference"/>
+          <w:rFonts w:hint="eastAsia"/>
+        </w:rPr>
+        <w:t>√</w:t>
+      </w:r>
+      <w:r>
+        <w:rPr>
+          <w:rStyle w:val="SubtleReference"/>
+          <w:rFonts w:hint="eastAsia"/>
+        </w:rPr>
+        <w:t xml:space="preserve"> Load Sav 1.x app settings (includes triggers)</w:t>
+      </w:r>
+    </w:p>
+    <w:p>
+      <w:pPr>
+        <w:rPr>
+          <w:rStyle w:val="SubtleReference"/>
+          <w:rFonts w:hint="eastAsia"/>
+        </w:rPr>
+      </w:pPr>
+      <w:r>
+        <w:rPr>
+          <w:rStyle w:val="SubtleReference"/>
+          <w:rFonts w:hint="eastAsia"/>
+        </w:rPr>
+        <w:t>√</w:t>
+      </w:r>
+      <w:r>
+        <w:rPr>
+          <w:rStyle w:val="SubtleReference"/>
+          <w:rFonts w:hint="eastAsia"/>
+        </w:rPr>
+        <w:t xml:space="preserve"> Load Sav 1.x world triggers</w:t>
+      </w:r>
+    </w:p>
+    <w:p>
+      <w:pPr>
+        <w:rPr>
+          <w:rStyle w:val="SubtleReference"/>
+        </w:rPr>
+      </w:pPr>
+      <w:r>
+        <w:rPr>
+          <w:rStyle w:val="SubtleReference"/>
+        </w:rPr>
+        <w:t>_ Input pane command recall and local commands supported</w:t>
+      </w:r>
+    </w:p>
+    <w:p>
+      <w:pPr>
+        <w:rPr>
+          <w:rStyle w:val="SubtleReference"/>
+        </w:rPr>
+      </w:pPr>
+      <w:r>
+        <w:rPr>
+          <w:rStyle w:val="SubtleReference"/>
+        </w:rPr>
+        <w:t>_ Implement input triggers</w:t>
+      </w:r>
+    </w:p>
+    <w:p>
+      <w:pPr>
+        <w:rPr>
+          <w:rStyle w:val="SubtleReference"/>
+        </w:rPr>
+      </w:pPr>
+      <w:r>
+        <w:rPr>
+          <w:rStyle w:val="SubtleReference"/>
+        </w:rPr>
+        <w:t>_ Implement Triggers Window</w:t>
+      </w:r>
+    </w:p>
+    <w:p>
+      <w:pPr>
+        <w:rPr>
+          <w:rStyle w:val="SubtleReference"/>
+        </w:rPr>
+      </w:pPr>
+      <w:r>
+        <w:rPr>
+          <w:rStyle w:val="SubtleReference"/>
+        </w:rPr>
+        <w:t>_ Implement World settings Starting tab</w:t>
+      </w:r>
+    </w:p>
+    <w:p>
+      <w:pPr>
+        <w:rPr>
+          <w:rStyle w:val="SubtleReference"/>
+        </w:rPr>
+      </w:pPr>
+      <w:r>
+        <w:rPr>
+          <w:rStyle w:val="SubtleReference"/>
+        </w:rPr>
+        <w:t>_ Connect/disconnect session handling</w:t>
+      </w:r>
+    </w:p>
+    <w:p>
+      <w:pPr>
+        <w:rPr>
+          <w:rStyle w:val="SubtleReference"/>
+        </w:rPr>
+      </w:pPr>
+      <w:r>
+        <w:rPr>
+          <w:rStyle w:val="SubtleReference"/>
+        </w:rPr>
+        <w:t>_ Implement remaining World settings tabs</w:t>
+      </w:r>
+    </w:p>
+    <w:p>
+      <w:pPr>
+        <w:rPr>
+          <w:rStyle w:val="SubtleReference"/>
+        </w:rPr>
+      </w:pPr>
+      <w:r>
+        <w:rPr>
+          <w:rStyle w:val="SubtleReference"/>
+        </w:rPr>
+        <w:t xml:space="preserve">_ </w:t>
+      </w:r>
+      <w:proofErr w:type="spellStart"/>
+      <w:r>
+        <w:rPr>
+          <w:rStyle w:val="SubtleReference"/>
+        </w:rPr>
+        <w:t>Menubar</w:t>
+      </w:r>
+      <w:proofErr w:type="spellEnd"/>
+      <w:r>
+        <w:rPr>
+          <w:rStyle w:val="SubtleReference"/>
+        </w:rPr>
+        <w:t xml:space="preserve"> finalized</w:t>
+      </w:r>
+    </w:p>
+    <w:p>
+      <w:pPr>
+        <w:rPr>
+          <w:rStyle w:val="SubtleReference"/>
+        </w:rPr>
+      </w:pPr>
+      <w:r>
+        <w:rPr>
+          <w:rStyle w:val="SubtleReference"/>
+        </w:rPr>
+        <w:t>_ Logging</w:t>
+      </w:r>
+    </w:p>
+    <w:p>
+      <w:pPr>
+        <w:rPr>
+          <w:rStyle w:val="SubtleReference"/>
+        </w:rPr>
+      </w:pPr>
+      <w:r>
+        <w:rPr>
+          <w:rStyle w:val="SubtleReference"/>
+        </w:rPr>
+        <w:t>_ Add check for updates support (Sparkle?)</w:t>
+      </w:r>
+    </w:p>
+    <w:p>
+      <w:pPr>
+        <w:rPr>
+          <w:rStyle w:val="SubtleReference"/>
+        </w:rPr>
+      </w:pPr>
+      <w:r>
+        <w:rPr>
+          <w:rStyle w:val="SubtleReference"/>
+        </w:rPr>
+        <w:t>_ Add bug reporting support</w:t>
+      </w:r>
+    </w:p>
+    <w:p>
+      <w:pPr>
+        <w:rPr>
+          <w:rStyle w:val="SubtleReference"/>
+        </w:rPr>
+      </w:pPr>
+      <w:r>
+        <w:rPr>
+          <w:rStyle w:val="SubtleReference"/>
+        </w:rPr>
+        <w:t>```</w:t>
+      </w:r>
+    </w:p>
+    <w:p>
+      <w:pPr>
+        <w:rPr>
+          <w:rStyle w:val="SubtleReference"/>
+        </w:rPr>
+      </w:pPr>
+    </w:p>
+    <w:p>
+      <w:pPr>
+        <w:rPr>
+          <w:rStyle w:val="SubtleReference"/>
+        </w:rPr>
+      </w:pPr>
+      <w:r>
+        <w:rPr>
+          <w:rStyle w:val="SubtleReference"/>
+        </w:rPr>
+        <w:t>### start of beta</w:t>
+      </w:r>
+    </w:p>
+    <w:p>
+      <w:pPr>
+        <w:rPr>
+          <w:rStyle w:val="SubtleReference"/>
+        </w:rPr>
+      </w:pPr>
+    </w:p>
+    <w:p>
+      <w:pPr>
+        <w:rPr>
+          <w:rStyle w:val="SubtleReference"/>
+        </w:rPr>
+      </w:pPr>
+      <w:r>
+        <w:rPr>
+          <w:rStyle w:val="SubtleReference"/>
+        </w:rPr>
+        <w:t>```</w:t>
+      </w:r>
+    </w:p>
+    <w:p>
+      <w:pPr>
+        <w:rPr>
+          <w:rStyle w:val="SubtleReference"/>
+        </w:rPr>
+      </w:pPr>
+      <w:r>
+        <w:rPr>
+          <w:rStyle w:val="SubtleReference"/>
+        </w:rPr>
+        <w:t xml:space="preserve">_ Move </w:t>
+      </w:r>
+      <w:proofErr w:type="spellStart"/>
+      <w:r>
+        <w:rPr>
+          <w:rStyle w:val="SubtleReference"/>
+        </w:rPr>
+        <w:t>github</w:t>
+      </w:r>
+      <w:proofErr w:type="spellEnd"/>
+      <w:r>
+        <w:rPr>
+          <w:rStyle w:val="SubtleReference"/>
+        </w:rPr>
+        <w:t xml:space="preserve"> repo to public</w:t>
+      </w:r>
+    </w:p>
+    <w:p>
+      <w:pPr>
+        <w:rPr>
+          <w:rStyle w:val="SubtleReference"/>
+        </w:rPr>
+      </w:pPr>
+      <w:r>
+        <w:rPr>
+          <w:rStyle w:val="SubtleReference"/>
+        </w:rPr>
+        <w:t xml:space="preserve">_ Release alpha to select testers, start </w:t>
+      </w:r>
+      <w:proofErr w:type="spellStart"/>
+      <w:r>
+        <w:rPr>
+          <w:rStyle w:val="SubtleReference"/>
+        </w:rPr>
+        <w:t>geting</w:t>
+      </w:r>
+      <w:proofErr w:type="spellEnd"/>
+      <w:r>
+        <w:rPr>
+          <w:rStyle w:val="SubtleReference"/>
+        </w:rPr>
+        <w:t xml:space="preserve"> feedback</w:t>
+      </w:r>
+    </w:p>
+    <w:p>
+      <w:pPr>
+        <w:rPr>
+          <w:rStyle w:val="SubtleReference"/>
+        </w:rPr>
+      </w:pPr>
+      <w:r>
+        <w:rPr>
+          <w:rStyle w:val="SubtleReference"/>
+        </w:rPr>
+        <w:lastRenderedPageBreak/>
+        <w:t>_ rewrite Aha</w:t>
+      </w:r>
+    </w:p>
+    <w:p>
+      <w:pPr>
+        <w:rPr>
+          <w:rStyle w:val="SubtleReference"/>
+        </w:rPr>
+      </w:pPr>
+      <w:r>
+        <w:rPr>
+          <w:rStyle w:val="SubtleReference"/>
+        </w:rPr>
+        <w:t>_ Enhanced analytics</w:t>
+      </w:r>
+    </w:p>
+    <w:p>
+      <w:pPr>
+        <w:rPr>
+          <w:rStyle w:val="SubtleReference"/>
+        </w:rPr>
+      </w:pPr>
+      <w:r>
+        <w:rPr>
+          <w:rStyle w:val="SubtleReference"/>
+        </w:rPr>
+        <w:t>_ ANSI Color Settings window implemented</w:t>
+      </w:r>
+    </w:p>
+    <w:p>
+      <w:pPr>
+        <w:rPr>
+          <w:rStyle w:val="SubtleReference"/>
+        </w:rPr>
+      </w:pPr>
+      <w:r>
+        <w:rPr>
+          <w:rStyle w:val="SubtleReference"/>
+        </w:rPr>
+        <w:t>_ Macro Clicker</w:t>
+      </w:r>
+    </w:p>
+    <w:p>
+      <w:pPr>
+        <w:rPr>
+          <w:rStyle w:val="SubtleReference"/>
+        </w:rPr>
+      </w:pPr>
+      <w:r>
+        <w:rPr>
+          <w:rStyle w:val="SubtleReference"/>
+        </w:rPr>
+        <w:t>_ MCP (? does anyone use this?)</w:t>
+      </w:r>
+    </w:p>
+    <w:p>
+      <w:pPr>
+        <w:rPr>
+          <w:rStyle w:val="SubtleReference"/>
+        </w:rPr>
+      </w:pPr>
+      <w:r>
+        <w:rPr>
+          <w:rStyle w:val="SubtleReference"/>
+        </w:rPr>
+        <w:t>_ Audio &amp; Speech</w:t>
+      </w:r>
+    </w:p>
+    <w:p>
+      <w:pPr>
+        <w:rPr>
+          <w:rStyle w:val="SubtleReference"/>
+        </w:rPr>
+      </w:pPr>
+      <w:r>
+        <w:rPr>
+          <w:rStyle w:val="SubtleReference"/>
+        </w:rPr>
+        <w:t>_ File upload</w:t>
+      </w:r>
+    </w:p>
+    <w:p>
+      <w:pPr>
+        <w:rPr>
+          <w:rStyle w:val="SubtleReference"/>
+        </w:rPr>
+      </w:pPr>
+      <w:r>
+        <w:rPr>
+          <w:rStyle w:val="SubtleReference"/>
+        </w:rPr>
+        <w:t>_ Polish</w:t>
+      </w:r>
+    </w:p>
+    <w:p>
+      <w:pPr>
+        <w:rPr>
+          <w:rStyle w:val="SubtleReference"/>
+        </w:rPr>
+      </w:pPr>
+      <w:r>
+        <w:rPr>
+          <w:rStyle w:val="SubtleReference"/>
+        </w:rPr>
+        <w:t>```</w:t>
+      </w:r>
+    </w:p>
+    <w:p>
+      <w:pPr>
+        <w:rPr>
+          <w:rStyle w:val="SubtleReference"/>
+        </w:rPr>
+      </w:pPr>
+    </w:p>
+    <w:p>
+      <w:pPr>
+        <w:rPr>
+          <w:rStyle w:val="SubtleReference"/>
+        </w:rPr>
+      </w:pPr>
+      <w:r>
+        <w:rPr>
+          <w:rStyle w:val="SubtleReference"/>
+        </w:rPr>
+        <w:t>### Post first release</w:t>
+      </w:r>
+    </w:p>
+    <w:p>
+      <w:pPr>
+        <w:rPr>
+          <w:rStyle w:val="SubtleReference"/>
+        </w:rPr>
+      </w:pPr>
+    </w:p>
+    <w:p>
+      <w:pPr>
+        <w:rPr>
+          <w:rStyle w:val="SubtleReference"/>
+        </w:rPr>
+      </w:pPr>
+      <w:r>
+        <w:rPr>
+          <w:rStyle w:val="SubtleReference"/>
+        </w:rPr>
+        <w:t xml:space="preserve">These features take </w:t>
+      </w:r>
+      <w:proofErr w:type="spellStart"/>
+      <w:r>
+        <w:rPr>
+          <w:rStyle w:val="SubtleReference"/>
+        </w:rPr>
+        <w:t>Savitar</w:t>
+      </w:r>
+      <w:proofErr w:type="spellEnd"/>
+      <w:r>
+        <w:rPr>
+          <w:rStyle w:val="SubtleReference"/>
+        </w:rPr>
+        <w:t xml:space="preserve"> 2.0 beyond what 1.6.x provides:</w:t>
+      </w:r>
+    </w:p>
+    <w:p>
+      <w:pPr>
+        <w:rPr>
+          <w:rStyle w:val="SubtleReference"/>
+        </w:rPr>
+      </w:pPr>
+    </w:p>
+    <w:p>
+      <w:pPr>
+        <w:rPr>
+          <w:rStyle w:val="SubtleReference"/>
+          <w:lang w:val="fr-FR"/>
+        </w:rPr>
+      </w:pPr>
+      <w:r>
+        <w:rPr>
+          <w:rStyle w:val="SubtleReference"/>
+          <w:lang w:val="fr-FR"/>
+        </w:rPr>
+        <w:t>```</w:t>
+      </w:r>
+    </w:p>
+    <w:p>
+      <w:pPr>
+        <w:rPr>
+          <w:rStyle w:val="SubtleReference"/>
+          <w:lang w:val="fr-FR"/>
+        </w:rPr>
+      </w:pPr>
+      <w:r>
+        <w:rPr>
+          <w:rStyle w:val="SubtleReference"/>
+          <w:lang w:val="fr-FR"/>
+        </w:rPr>
+        <w:t>_ SSL support</w:t>
+      </w:r>
+    </w:p>
+    <w:p>
+      <w:pPr>
+        <w:rPr>
+          <w:rStyle w:val="SubtleReference"/>
+          <w:lang w:val="fr-FR"/>
+        </w:rPr>
+      </w:pPr>
+      <w:r>
+        <w:rPr>
+          <w:rStyle w:val="SubtleReference"/>
+          <w:lang w:val="fr-FR"/>
+        </w:rPr>
+        <w:t xml:space="preserve">_ </w:t>
+      </w:r>
+      <w:proofErr w:type="spellStart"/>
+      <w:r>
+        <w:rPr>
+          <w:rStyle w:val="SubtleReference"/>
+          <w:lang w:val="fr-FR"/>
+        </w:rPr>
+        <w:t>Dark</w:t>
+      </w:r>
+      <w:proofErr w:type="spellEnd"/>
+      <w:r>
+        <w:rPr>
+          <w:rStyle w:val="SubtleReference"/>
+          <w:lang w:val="fr-FR"/>
+        </w:rPr>
+        <w:t xml:space="preserve"> Mode support</w:t>
+      </w:r>
+    </w:p>
+    <w:p>
+      <w:pPr>
+        <w:rPr>
+          <w:rStyle w:val="SubtleReference"/>
+          <w:lang w:val="fr-FR"/>
+        </w:rPr>
+      </w:pPr>
+      <w:r>
+        <w:rPr>
+          <w:rStyle w:val="SubtleReference"/>
+          <w:lang w:val="fr-FR"/>
+        </w:rPr>
+        <w:t xml:space="preserve">_ </w:t>
+      </w:r>
+      <w:proofErr w:type="spellStart"/>
+      <w:r>
+        <w:rPr>
+          <w:rStyle w:val="SubtleReference"/>
+          <w:lang w:val="fr-FR"/>
+        </w:rPr>
+        <w:t>Javascript</w:t>
+      </w:r>
+      <w:proofErr w:type="spellEnd"/>
+      <w:r>
+        <w:rPr>
+          <w:rStyle w:val="SubtleReference"/>
+          <w:lang w:val="fr-FR"/>
+        </w:rPr>
+        <w:t xml:space="preserve"> </w:t>
+      </w:r>
+      <w:proofErr w:type="spellStart"/>
+      <w:proofErr w:type="gramStart"/>
+      <w:r>
+        <w:rPr>
+          <w:rStyle w:val="SubtleReference"/>
+          <w:lang w:val="fr-FR"/>
+        </w:rPr>
+        <w:t>scripting</w:t>
+      </w:r>
+      <w:proofErr w:type="spellEnd"/>
+      <w:r>
+        <w:rPr>
+          <w:rStyle w:val="SubtleReference"/>
+          <w:lang w:val="fr-FR"/>
+        </w:rPr>
+        <w:t>?</w:t>
+      </w:r>
+      <w:proofErr w:type="gramEnd"/>
+    </w:p>
+    <w:p>
+      <w:pPr>
+        <w:rPr>
+          <w:rStyle w:val="SubtleReference"/>
+        </w:rPr>
+      </w:pPr>
+      <w:r>
+        <w:rPr>
+          <w:rStyle w:val="SubtleReference"/>
+        </w:rPr>
+        <w:t>_ ???</w:t>
+      </w:r>
     </w:p>
     <w:p/>
     <w:p/>
     <w:p/>
+    <w:p>
+      <w:pPr>
+        <w:pBdr>
+          <w:bottom w:val="single" w:sz="6" w:space="1" w:color="auto"/>
+        </w:pBdr>
+      </w:pPr>
+      <w:r>
+        <w:t xml:space="preserve">January </w:t>
+      </w:r>
+      <w:r>
+        <w:t>11</w:t>
+      </w:r>
+      <w:r>
+        <w:rPr>
+          <w:vertAlign w:val="superscript"/>
+        </w:rPr>
+        <w:t>th</w:t>
+      </w:r>
+      <w:r>
+        <w:t>, 2020</w:t>
+      </w:r>
+    </w:p>
+    <w:p/>
+    <w:p>
+      <w:r>
+        <w:t>I wrote the following in PR #6 this morning: “</w:t>
+      </w:r>
+      <w:r>
+        <w:t xml:space="preserve">Wrapping up this current work. Going to explore using Core Data instead of </w:t>
+      </w:r>
+      <w:proofErr w:type="spellStart"/>
+      <w:r>
+        <w:t>SavitarManager</w:t>
+      </w:r>
+      <w:proofErr w:type="spellEnd"/>
+      <w:r>
+        <w:t xml:space="preserve"> and </w:t>
+      </w:r>
+      <w:proofErr w:type="spellStart"/>
+      <w:r>
+        <w:t>NSCopyable</w:t>
+      </w:r>
+      <w:proofErr w:type="spellEnd"/>
+      <w:r>
+        <w:t xml:space="preserve">. That'll clean-up the code and allow more idiomatic use of Swift, as well as open the door to possible </w:t>
+      </w:r>
+      <w:proofErr w:type="spellStart"/>
+      <w:r>
+        <w:t>SwiftUI</w:t>
+      </w:r>
+      <w:proofErr w:type="spellEnd"/>
+      <w:r>
+        <w:t xml:space="preserve"> work too.</w:t>
+      </w:r>
+      <w:r>
+        <w:t>”</w:t>
+      </w:r>
+    </w:p>
     <w:p/>
     <w:p/>
+    <w:p>
+      <w:r>
+        <w:t xml:space="preserve">Then I thought about it and determined </w:t>
+      </w:r>
+      <w:r>
+        <w:t xml:space="preserve">rewriting into Core Data is outside the scope of the initial release of </w:t>
+      </w:r>
+      <w:proofErr w:type="spellStart"/>
+      <w:r>
+        <w:t>Savitar</w:t>
+      </w:r>
+      <w:proofErr w:type="spellEnd"/>
+      <w:r>
+        <w:t xml:space="preserve"> 2.0. </w:t>
+      </w:r>
+      <w:bookmarkStart w:id="0" w:name="_GoBack"/>
+      <w:bookmarkEnd w:id="0"/>
+    </w:p>
     <w:sectPr>
       <w:pgSz w:w="12240" w:h="15840"/>
       <w:pgMar w:top="1440" w:right="1440" w:bottom="1440" w:left="1440" w:header="720" w:footer="720" w:gutter="0"/>
@@ -760,6 +2403,7 @@
   <w:style w:type="character" w:default="1" w:styleId="DefaultParagraphFont">
     <w:name w:val="Default Paragraph Font"/>
     <w:uiPriority w:val="1"/>
+    <w:semiHidden/>
     <w:unhideWhenUsed/>
   </w:style>
   <w:style w:type="table" w:default="1" w:styleId="TableNormal">
@@ -800,6 +2444,17 @@
     <w:uiPriority w:val="99"/>
     <w:semiHidden/>
     <w:rsid w:val="005155A8"/>
+  </w:style>
+  <w:style w:type="character" w:styleId="SubtleReference">
+    <w:name w:val="Subtle Reference"/>
+    <w:basedOn w:val="DefaultParagraphFont"/>
+    <w:uiPriority w:val="31"/>
+    <w:qFormat/>
+    <w:rsid w:val="00064C83"/>
+    <w:rPr>
+      <w:smallCaps/>
+      <w:color w:val="5A5A5A" w:themeColor="text1" w:themeTint="A5"/>
+    </w:rPr>
   </w:style>
 </w:styles>
 </file>

</xml_diff>

<commit_message>
Updated the docs to make it clear Core Data is not a v2.0 initial delivery.
</commit_message>
<xml_diff>
--- a/docs/Savitar2DevNotes.docx
+++ b/docs/Savitar2DevNotes.docx
@@ -30,31 +30,19 @@
         <w:t xml:space="preserve">I’ve considered </w:t>
       </w:r>
       <w:r>
-        <w:t xml:space="preserve">for </w:t>
-      </w:r>
-      <w:proofErr w:type="spellStart"/>
-      <w:r>
-        <w:t>Savitar’s</w:t>
-      </w:r>
-      <w:proofErr w:type="spellEnd"/>
-      <w:r>
-        <w:t xml:space="preserve"> Text Engine:</w:t>
-      </w:r>
-    </w:p>
-    <w:p/>
-    <w:p>
-      <w:proofErr w:type="spellStart"/>
+        <w:t>for Savitar’s Text Engine:</w:t>
+      </w:r>
+    </w:p>
+    <w:p/>
+    <w:p>
       <w:r>
         <w:t>NSTextView</w:t>
       </w:r>
-      <w:proofErr w:type="spellEnd"/>
-    </w:p>
-    <w:p>
-      <w:proofErr w:type="spellStart"/>
+    </w:p>
+    <w:p>
       <w:r>
         <w:t>WKWebView</w:t>
       </w:r>
-      <w:proofErr w:type="spellEnd"/>
     </w:p>
     <w:p>
       <w:r>
@@ -64,55 +52,7 @@
     <w:p/>
     <w:p>
       <w:r>
-        <w:t xml:space="preserve">I started down the path of using </w:t>
-      </w:r>
-      <w:proofErr w:type="spellStart"/>
-      <w:r>
-        <w:t>NSTextView</w:t>
-      </w:r>
-      <w:proofErr w:type="spellEnd"/>
-      <w:r>
-        <w:t xml:space="preserve"> until I got to the point where I wanted to start rendering ANSI codes and also thought about how things like &lt;code&gt; would need to be implemented. I wanted both of course. So, If I used </w:t>
-      </w:r>
-      <w:proofErr w:type="spellStart"/>
-      <w:r>
-        <w:t>NSTextView</w:t>
-      </w:r>
-      <w:proofErr w:type="spellEnd"/>
-      <w:r>
-        <w:t>, I’d have to do an ANSI-to-</w:t>
-      </w:r>
-      <w:proofErr w:type="spellStart"/>
-      <w:r>
-        <w:t>attributedString</w:t>
-      </w:r>
-      <w:proofErr w:type="spellEnd"/>
-      <w:r>
-        <w:t xml:space="preserve"> parser as well as an HTML-to-</w:t>
-      </w:r>
-      <w:proofErr w:type="spellStart"/>
-      <w:r>
-        <w:t>attributedString</w:t>
-      </w:r>
-      <w:proofErr w:type="spellEnd"/>
-      <w:r>
-        <w:t xml:space="preserve"> parser. I found an ANSI-to-HTML parser (</w:t>
-      </w:r>
-      <w:proofErr w:type="spellStart"/>
-      <w:r>
-        <w:t>aha.c</w:t>
-      </w:r>
-      <w:proofErr w:type="spellEnd"/>
-      <w:r>
-        <w:t xml:space="preserve">). This got me thinking of using </w:t>
-      </w:r>
-      <w:proofErr w:type="spellStart"/>
-      <w:r>
-        <w:t>WKWebView</w:t>
-      </w:r>
-      <w:proofErr w:type="spellEnd"/>
-      <w:r>
-        <w:t>, because it</w:t>
+        <w:t>I started down the path of using NSTextView until I got to the point where I wanted to start rendering ANSI codes and also thought about how things like &lt;code&gt; would need to be implemented. I wanted both of course. So, If I used NSTextView, I’d have to do an ANSI-to-attributedString parser as well as an HTML-to-attributedString parser. I found an ANSI-to-HTML parser (aha.c). This got me thinking of using WKWebView, because it</w:t>
       </w:r>
       <w:r>
         <w:rPr>
@@ -122,29 +62,13 @@
         <w:t xml:space="preserve"> </w:t>
       </w:r>
       <w:r>
-        <w:t xml:space="preserve">could handle the HTML natively and </w:t>
-      </w:r>
-      <w:proofErr w:type="spellStart"/>
-      <w:r>
-        <w:t>aha.c</w:t>
-      </w:r>
-      <w:proofErr w:type="spellEnd"/>
-      <w:r>
-        <w:t xml:space="preserve"> would provide the ANSI code support. Also, it gave room to doing other media types easily, including links of course.</w:t>
-      </w:r>
-    </w:p>
-    <w:p/>
-    <w:p>
-      <w:r>
-        <w:t xml:space="preserve">I then thought </w:t>
-      </w:r>
-      <w:proofErr w:type="spellStart"/>
-      <w:r>
-        <w:t>WKWebView</w:t>
-      </w:r>
-      <w:proofErr w:type="spellEnd"/>
-      <w:r>
-        <w:t xml:space="preserve"> would be just too darn slow. So, I set my sights on iTerm2Lib, for it was performant, could handle ANSI codes, and well, I could live without HTML… I guess.</w:t>
+        <w:t>could handle the HTML natively and aha.c would provide the ANSI code support. Also, it gave room to doing other media types easily, including links of course.</w:t>
+      </w:r>
+    </w:p>
+    <w:p/>
+    <w:p>
+      <w:r>
+        <w:t>I then thought WKWebView would be just too darn slow. So, I set my sights on iTerm2Lib, for it was performant, could handle ANSI codes, and well, I could live without HTML… I guess.</w:t>
       </w:r>
     </w:p>
     <w:p/>
@@ -156,31 +80,7 @@
     <w:p/>
     <w:p>
       <w:r>
-        <w:t xml:space="preserve">What if </w:t>
-      </w:r>
-      <w:proofErr w:type="spellStart"/>
-      <w:r>
-        <w:t>WKWebView</w:t>
-      </w:r>
-      <w:proofErr w:type="spellEnd"/>
-      <w:r>
-        <w:t xml:space="preserve"> was in fact performant? Wouldn’t that be the ideal means to render text for the next generation of </w:t>
-      </w:r>
-      <w:proofErr w:type="spellStart"/>
-      <w:r>
-        <w:t>Savitar</w:t>
-      </w:r>
-      <w:proofErr w:type="spellEnd"/>
-      <w:r>
-        <w:t xml:space="preserve">? </w:t>
-      </w:r>
-      <w:proofErr w:type="spellStart"/>
-      <w:r>
-        <w:t>WKWebView</w:t>
-      </w:r>
-      <w:proofErr w:type="spellEnd"/>
-      <w:r>
-        <w:t xml:space="preserve"> claims to be: “</w:t>
+        <w:t>What if WKWebView was in fact performant? Wouldn’t that be the ideal means to render text for the next generation of Savitar? WKWebView claims to be: “</w:t>
       </w:r>
       <w:r>
         <w:rPr>
@@ -206,15 +106,7 @@
         <w:t>Hey, JavaScript would be a nice addition too.</w:t>
       </w:r>
       <w:r>
-        <w:t xml:space="preserve"> I think I’m back to exploring </w:t>
-      </w:r>
-      <w:proofErr w:type="spellStart"/>
-      <w:r>
-        <w:t>WKWebView</w:t>
-      </w:r>
-      <w:proofErr w:type="spellEnd"/>
-      <w:r>
-        <w:t>.</w:t>
+        <w:t xml:space="preserve"> I think I’m back to exploring WKWebView.</w:t>
       </w:r>
     </w:p>
     <w:p/>
@@ -277,26 +169,10 @@
         <w:t>I m</w:t>
       </w:r>
       <w:r>
-        <w:t xml:space="preserve">oved over to using </w:t>
-      </w:r>
-      <w:proofErr w:type="spellStart"/>
-      <w:r>
-        <w:t>WkWebView</w:t>
-      </w:r>
-      <w:proofErr w:type="spellEnd"/>
-      <w:r>
-        <w:t xml:space="preserve"> for output</w:t>
-      </w:r>
-      <w:r>
-        <w:t xml:space="preserve"> and am successfully processing ANSI escape codes using a hacked-up </w:t>
-      </w:r>
-      <w:proofErr w:type="spellStart"/>
-      <w:r>
-        <w:t>aha.c</w:t>
-      </w:r>
-      <w:proofErr w:type="spellEnd"/>
-      <w:r>
-        <w:t>.</w:t>
+        <w:t>oved over to using WkWebView for output</w:t>
+      </w:r>
+      <w:r>
+        <w:t xml:space="preserve"> and am successfully processing ANSI escape codes using a hacked-up aha.c.</w:t>
       </w:r>
       <w:r>
         <w:t xml:space="preserve"> </w:t>
@@ -403,23 +279,7 @@
           <w:rStyle w:val="SubtleReference"/>
           <w:rFonts w:hint="eastAsia"/>
         </w:rPr>
-        <w:t xml:space="preserve"> Started a private </w:t>
-      </w:r>
-      <w:proofErr w:type="spellStart"/>
-      <w:r>
-        <w:rPr>
-          <w:rStyle w:val="SubtleReference"/>
-          <w:rFonts w:hint="eastAsia"/>
-        </w:rPr>
-        <w:t>github</w:t>
-      </w:r>
-      <w:proofErr w:type="spellEnd"/>
-      <w:r>
-        <w:rPr>
-          <w:rStyle w:val="SubtleReference"/>
-          <w:rFonts w:hint="eastAsia"/>
-        </w:rPr>
-        <w:t xml:space="preserve"> repo</w:t>
+        <w:t xml:space="preserve"> Started a private github repo</w:t>
       </w:r>
     </w:p>
     <w:p>
@@ -463,23 +323,7 @@
           <w:rStyle w:val="SubtleReference"/>
           <w:rFonts w:hint="eastAsia"/>
         </w:rPr>
-        <w:t xml:space="preserve"> App is integrated with </w:t>
-      </w:r>
-      <w:proofErr w:type="spellStart"/>
-      <w:r>
-        <w:rPr>
-          <w:rStyle w:val="SubtleReference"/>
-          <w:rFonts w:hint="eastAsia"/>
-        </w:rPr>
-        <w:t>AppCenter</w:t>
-      </w:r>
-      <w:proofErr w:type="spellEnd"/>
-      <w:r>
-        <w:rPr>
-          <w:rStyle w:val="SubtleReference"/>
-          <w:rFonts w:hint="eastAsia"/>
-        </w:rPr>
-        <w:t>, handles crash reporting and basic analytics</w:t>
+        <w:t xml:space="preserve"> App is integrated with AppCenter, handles crash reporting and basic analytics</w:t>
       </w:r>
     </w:p>
     <w:p>
@@ -536,23 +380,7 @@
           <w:rStyle w:val="SubtleReference"/>
           <w:rFonts w:hint="eastAsia"/>
         </w:rPr>
-        <w:t xml:space="preserve"> </w:t>
-      </w:r>
-      <w:proofErr w:type="spellStart"/>
-      <w:r>
-        <w:rPr>
-          <w:rStyle w:val="SubtleReference"/>
-          <w:rFonts w:hint="eastAsia"/>
-        </w:rPr>
-        <w:t>WKWebView</w:t>
-      </w:r>
-      <w:proofErr w:type="spellEnd"/>
-      <w:r>
-        <w:rPr>
-          <w:rStyle w:val="SubtleReference"/>
-          <w:rFonts w:hint="eastAsia"/>
-        </w:rPr>
-        <w:t xml:space="preserve"> as the output pane</w:t>
+        <w:t xml:space="preserve"> WKWebView as the output pane</w:t>
       </w:r>
     </w:p>
     <w:p>
@@ -779,21 +607,7 @@
         <w:rPr>
           <w:rStyle w:val="SubtleReference"/>
         </w:rPr>
-        <w:t xml:space="preserve">_ Move </w:t>
-      </w:r>
-      <w:proofErr w:type="spellStart"/>
-      <w:r>
-        <w:rPr>
-          <w:rStyle w:val="SubtleReference"/>
-        </w:rPr>
-        <w:t>github</w:t>
-      </w:r>
-      <w:proofErr w:type="spellEnd"/>
-      <w:r>
-        <w:rPr>
-          <w:rStyle w:val="SubtleReference"/>
-        </w:rPr>
-        <w:t xml:space="preserve"> repo to public</w:t>
+        <w:t>_ Move github repo to public</w:t>
       </w:r>
     </w:p>
     <w:p>
@@ -962,21 +776,7 @@
         <w:rPr>
           <w:rStyle w:val="SubtleReference"/>
         </w:rPr>
-        <w:t xml:space="preserve">These features take </w:t>
-      </w:r>
-      <w:proofErr w:type="spellStart"/>
-      <w:r>
-        <w:rPr>
-          <w:rStyle w:val="SubtleReference"/>
-        </w:rPr>
-        <w:t>Savitar</w:t>
-      </w:r>
-      <w:proofErr w:type="spellEnd"/>
-      <w:r>
-        <w:rPr>
-          <w:rStyle w:val="SubtleReference"/>
-        </w:rPr>
-        <w:t xml:space="preserve"> 2.0 beyond what 1.6.x provides:</w:t>
+        <w:t>These features take Savitar 2.0 beyond what 1.6.x provides:</w:t>
       </w:r>
     </w:p>
     <w:p>
@@ -1009,24 +809,8 @@
         <w:rPr>
           <w:rStyle w:val="SubtleReference"/>
         </w:rPr>
-        <w:t xml:space="preserve">_ </w:t>
-      </w:r>
-      <w:proofErr w:type="spellStart"/>
-      <w:proofErr w:type="gramStart"/>
-      <w:r>
-        <w:rPr>
-          <w:rStyle w:val="SubtleReference"/>
-        </w:rPr>
-        <w:t>Javascript</w:t>
-      </w:r>
-      <w:proofErr w:type="spellEnd"/>
-      <w:r>
-        <w:rPr>
-          <w:rStyle w:val="SubtleReference"/>
-        </w:rPr>
-        <w:t xml:space="preserve"> ?</w:t>
-      </w:r>
-      <w:proofErr w:type="gramEnd"/>
+        <w:t>_ Javascript ?</w:t>
+      </w:r>
     </w:p>
     <w:p>
       <w:pPr>
@@ -1136,23 +920,7 @@
           <w:rStyle w:val="SubtleReference"/>
           <w:rFonts w:hint="eastAsia"/>
         </w:rPr>
-        <w:t xml:space="preserve"> Started a private </w:t>
-      </w:r>
-      <w:proofErr w:type="spellStart"/>
-      <w:r>
-        <w:rPr>
-          <w:rStyle w:val="SubtleReference"/>
-          <w:rFonts w:hint="eastAsia"/>
-        </w:rPr>
-        <w:t>github</w:t>
-      </w:r>
-      <w:proofErr w:type="spellEnd"/>
-      <w:r>
-        <w:rPr>
-          <w:rStyle w:val="SubtleReference"/>
-          <w:rFonts w:hint="eastAsia"/>
-        </w:rPr>
-        <w:t xml:space="preserve"> repo</w:t>
+        <w:t xml:space="preserve"> Started a private github repo</w:t>
       </w:r>
     </w:p>
     <w:p>
@@ -1196,23 +964,7 @@
           <w:rStyle w:val="SubtleReference"/>
           <w:rFonts w:hint="eastAsia"/>
         </w:rPr>
-        <w:t xml:space="preserve"> App is integrated with </w:t>
-      </w:r>
-      <w:proofErr w:type="spellStart"/>
-      <w:r>
-        <w:rPr>
-          <w:rStyle w:val="SubtleReference"/>
-          <w:rFonts w:hint="eastAsia"/>
-        </w:rPr>
-        <w:t>AppCenter</w:t>
-      </w:r>
-      <w:proofErr w:type="spellEnd"/>
-      <w:r>
-        <w:rPr>
-          <w:rStyle w:val="SubtleReference"/>
-          <w:rFonts w:hint="eastAsia"/>
-        </w:rPr>
-        <w:t>, handles crash reporting and basic analytics</w:t>
+        <w:t xml:space="preserve"> App is integrated with AppCenter, handles crash reporting and basic analytics</w:t>
       </w:r>
     </w:p>
     <w:p>
@@ -1256,23 +1008,7 @@
           <w:rStyle w:val="SubtleReference"/>
           <w:rFonts w:hint="eastAsia"/>
         </w:rPr>
-        <w:t xml:space="preserve"> Integrated </w:t>
-      </w:r>
-      <w:proofErr w:type="spellStart"/>
-      <w:r>
-        <w:rPr>
-          <w:rStyle w:val="SubtleReference"/>
-          <w:rFonts w:hint="eastAsia"/>
-        </w:rPr>
-        <w:t>WKWebView</w:t>
-      </w:r>
-      <w:proofErr w:type="spellEnd"/>
-      <w:r>
-        <w:rPr>
-          <w:rStyle w:val="SubtleReference"/>
-          <w:rFonts w:hint="eastAsia"/>
-        </w:rPr>
-        <w:t xml:space="preserve"> as the output pane</w:t>
+        <w:t xml:space="preserve"> Integrated WKWebView as the output pane</w:t>
       </w:r>
     </w:p>
     <w:p>
@@ -1451,21 +1187,7 @@
         <w:rPr>
           <w:rStyle w:val="SubtleReference"/>
         </w:rPr>
-        <w:t xml:space="preserve">_ </w:t>
-      </w:r>
-      <w:proofErr w:type="spellStart"/>
-      <w:r>
-        <w:rPr>
-          <w:rStyle w:val="SubtleReference"/>
-        </w:rPr>
-        <w:t>Menubar</w:t>
-      </w:r>
-      <w:proofErr w:type="spellEnd"/>
-      <w:r>
-        <w:rPr>
-          <w:rStyle w:val="SubtleReference"/>
-        </w:rPr>
-        <w:t xml:space="preserve"> finalized</w:t>
+        <w:t>_ Menubar finalized</w:t>
       </w:r>
     </w:p>
     <w:p>
@@ -1570,48 +1292,20 @@
         <w:rPr>
           <w:rStyle w:val="SubtleReference"/>
         </w:rPr>
-        <w:t xml:space="preserve">_ Move </w:t>
-      </w:r>
-      <w:proofErr w:type="spellStart"/>
-      <w:r>
-        <w:rPr>
-          <w:rStyle w:val="SubtleReference"/>
-        </w:rPr>
-        <w:t>github</w:t>
-      </w:r>
-      <w:proofErr w:type="spellEnd"/>
-      <w:r>
-        <w:rPr>
-          <w:rStyle w:val="SubtleReference"/>
-        </w:rPr>
-        <w:t xml:space="preserve"> repo to public</w:t>
-      </w:r>
-    </w:p>
-    <w:p>
-      <w:pPr>
-        <w:rPr>
-          <w:rStyle w:val="SubtleReference"/>
-        </w:rPr>
-      </w:pPr>
-      <w:r>
-        <w:rPr>
-          <w:rStyle w:val="SubtleReference"/>
-        </w:rPr>
-        <w:t xml:space="preserve">_ Release alpha to select testers, start </w:t>
-      </w:r>
-      <w:proofErr w:type="spellStart"/>
-      <w:r>
-        <w:rPr>
-          <w:rStyle w:val="SubtleReference"/>
-        </w:rPr>
-        <w:t>geting</w:t>
-      </w:r>
-      <w:proofErr w:type="spellEnd"/>
-      <w:r>
-        <w:rPr>
-          <w:rStyle w:val="SubtleReference"/>
-        </w:rPr>
-        <w:t xml:space="preserve"> feedback</w:t>
+        <w:t>_ Move github repo to public</w:t>
+      </w:r>
+    </w:p>
+    <w:p>
+      <w:pPr>
+        <w:rPr>
+          <w:rStyle w:val="SubtleReference"/>
+        </w:rPr>
+      </w:pPr>
+      <w:r>
+        <w:rPr>
+          <w:rStyle w:val="SubtleReference"/>
+        </w:rPr>
+        <w:t>_ Release alpha to select testers, start geting feedback</w:t>
       </w:r>
     </w:p>
     <w:p>
@@ -1769,21 +1463,7 @@
         <w:rPr>
           <w:rStyle w:val="SubtleReference"/>
         </w:rPr>
-        <w:t xml:space="preserve">These features take </w:t>
-      </w:r>
-      <w:proofErr w:type="spellStart"/>
-      <w:r>
-        <w:rPr>
-          <w:rStyle w:val="SubtleReference"/>
-        </w:rPr>
-        <w:t>Savitar</w:t>
-      </w:r>
-      <w:proofErr w:type="spellEnd"/>
-      <w:r>
-        <w:rPr>
-          <w:rStyle w:val="SubtleReference"/>
-        </w:rPr>
-        <w:t xml:space="preserve"> 2.0 beyond what 1.6.x provides:</w:t>
+        <w:t>These features take Savitar 2.0 beyond what 1.6.x provides:</w:t>
       </w:r>
     </w:p>
     <w:p>
@@ -1835,73 +1515,23 @@
           <w:rStyle w:val="SubtleReference"/>
           <w:lang w:val="fr-FR"/>
         </w:rPr>
-        <w:t xml:space="preserve">_ </w:t>
-      </w:r>
-      <w:proofErr w:type="spellStart"/>
-      <w:r>
+        <w:t>_ Dark Mode support</w:t>
+      </w:r>
+    </w:p>
+    <w:p>
+      <w:pPr>
         <w:rPr>
           <w:rStyle w:val="SubtleReference"/>
           <w:lang w:val="fr-FR"/>
         </w:rPr>
-        <w:t>Dark</w:t>
-      </w:r>
-      <w:proofErr w:type="spellEnd"/>
+      </w:pPr>
       <w:r>
         <w:rPr>
           <w:rStyle w:val="SubtleReference"/>
           <w:lang w:val="fr-FR"/>
         </w:rPr>
-        <w:t xml:space="preserve"> Mode support</w:t>
-      </w:r>
-    </w:p>
-    <w:p>
-      <w:pPr>
-        <w:rPr>
-          <w:rStyle w:val="SubtleReference"/>
-          <w:lang w:val="fr-FR"/>
-        </w:rPr>
-      </w:pPr>
-      <w:r>
-        <w:rPr>
-          <w:rStyle w:val="SubtleReference"/>
-          <w:lang w:val="fr-FR"/>
-        </w:rPr>
-        <w:t xml:space="preserve">_ </w:t>
-      </w:r>
-      <w:proofErr w:type="spellStart"/>
-      <w:r>
-        <w:rPr>
-          <w:rStyle w:val="SubtleReference"/>
-          <w:lang w:val="fr-FR"/>
-        </w:rPr>
-        <w:t>Javascript</w:t>
-      </w:r>
-      <w:proofErr w:type="spellEnd"/>
-      <w:r>
-        <w:rPr>
-          <w:rStyle w:val="SubtleReference"/>
-          <w:lang w:val="fr-FR"/>
-        </w:rPr>
-        <w:t xml:space="preserve"> </w:t>
-      </w:r>
-      <w:proofErr w:type="spellStart"/>
-      <w:proofErr w:type="gramStart"/>
-      <w:r>
-        <w:rPr>
-          <w:rStyle w:val="SubtleReference"/>
-          <w:lang w:val="fr-FR"/>
-        </w:rPr>
-        <w:t>scripting</w:t>
-      </w:r>
-      <w:proofErr w:type="spellEnd"/>
-      <w:r>
-        <w:rPr>
-          <w:rStyle w:val="SubtleReference"/>
-          <w:lang w:val="fr-FR"/>
-        </w:rPr>
-        <w:t>?</w:t>
-      </w:r>
-      <w:proofErr w:type="gramEnd"/>
+        <w:t>_ Javascript scripting?</w:t>
+      </w:r>
     </w:p>
     <w:p>
       <w:pPr>
@@ -1947,52 +1577,65 @@
         <w:t>I wrote the following in PR #6 this morning: “</w:t>
       </w:r>
       <w:r>
-        <w:t xml:space="preserve">Wrapping up this current work. Going to explore using Core Data instead of </w:t>
-      </w:r>
-      <w:proofErr w:type="spellStart"/>
-      <w:r>
-        <w:t>SavitarManager</w:t>
-      </w:r>
-      <w:proofErr w:type="spellEnd"/>
-      <w:r>
-        <w:t xml:space="preserve"> and </w:t>
-      </w:r>
-      <w:proofErr w:type="spellStart"/>
-      <w:r>
-        <w:t>NSCopyable</w:t>
-      </w:r>
-      <w:proofErr w:type="spellEnd"/>
-      <w:r>
-        <w:t xml:space="preserve">. That'll clean-up the code and allow more idiomatic use of Swift, as well as open the door to possible </w:t>
-      </w:r>
-      <w:proofErr w:type="spellStart"/>
-      <w:r>
-        <w:t>SwiftUI</w:t>
-      </w:r>
-      <w:proofErr w:type="spellEnd"/>
-      <w:r>
-        <w:t xml:space="preserve"> work too.</w:t>
+        <w:t>Wrapping up this current work. Going to explore using Core Data instead of SavitarManager and NSCopyable. That'll clean-up the code and allow more idiomatic use of Swift, as well as open the door to possible SwiftUI work too.</w:t>
       </w:r>
       <w:r>
         <w:t>”</w:t>
       </w:r>
     </w:p>
     <w:p/>
-    <w:p/>
     <w:p>
       <w:r>
         <w:t xml:space="preserve">Then I thought about it and determined </w:t>
       </w:r>
       <w:r>
-        <w:t xml:space="preserve">rewriting into Core Data is outside the scope of the initial release of </w:t>
-      </w:r>
-      <w:proofErr w:type="spellStart"/>
-      <w:r>
-        <w:t>Savitar</w:t>
-      </w:r>
-      <w:proofErr w:type="spellEnd"/>
-      <w:r>
-        <w:t xml:space="preserve"> 2.0. </w:t>
+        <w:t xml:space="preserve">rewriting into Core Data is outside the scope of the initial release of Savitar 2.0. </w:t>
+      </w:r>
+    </w:p>
+    <w:p/>
+    <w:p/>
+    <w:p>
+      <w:pPr>
+        <w:pBdr>
+          <w:bottom w:val="single" w:sz="6" w:space="1" w:color="auto"/>
+        </w:pBdr>
+      </w:pPr>
+      <w:r>
+        <w:t>January 12</w:t>
+      </w:r>
+      <w:r>
+        <w:rPr>
+          <w:vertAlign w:val="superscript"/>
+        </w:rPr>
+        <w:t>th</w:t>
+      </w:r>
+      <w:r>
+        <w:t>, 2020</w:t>
+      </w:r>
+    </w:p>
+    <w:p/>
+    <w:p>
+      <w:r>
+        <w:t xml:space="preserve">I’m on my way into the Events Window now, modifying </w:t>
+      </w:r>
+      <w:r>
+        <w:t>a world’s triggers for the first time (editing trigger names and enabled/disabled right now). This brings up the question of “How does NSDocument get marked dirty?” Well, it’s tied into the Undo Manager. I suppose it would be fantastic to support undo for world trigger edits. Which is a separate thing from modifying universal triggers.</w:t>
+      </w:r>
+    </w:p>
+    <w:p/>
+    <w:p>
+      <w:r>
+        <w:t>I guess I need to do a full study of the NSDocument…</w:t>
+      </w:r>
+    </w:p>
+    <w:p/>
+    <w:p>
+      <w:r>
+        <w:lastRenderedPageBreak/>
+        <w:t xml:space="preserve">First thing: NSUndoManager is fairly straightforward to </w:t>
+      </w:r>
+      <w:r>
+        <w:t>deal with. However, it’ll require associating editable things, like a world’s triggers, to the world’s document’s undo manager.</w:t>
       </w:r>
       <w:bookmarkStart w:id="0" w:name="_GoBack"/>
       <w:bookmarkEnd w:id="0"/>

</xml_diff>

<commit_message>
Added first round of support for UndoManager of World settings and Event Window toggling of trigger enable/disable
</commit_message>
<xml_diff>
--- a/docs/Savitar2DevNotes.docx
+++ b/docs/Savitar2DevNotes.docx
@@ -30,19 +30,31 @@
         <w:t xml:space="preserve">I’ve considered </w:t>
       </w:r>
       <w:r>
-        <w:t>for Savitar’s Text Engine:</w:t>
-      </w:r>
-    </w:p>
-    <w:p/>
-    <w:p>
+        <w:t xml:space="preserve">for </w:t>
+      </w:r>
+      <w:proofErr w:type="spellStart"/>
+      <w:r>
+        <w:t>Savitar’s</w:t>
+      </w:r>
+      <w:proofErr w:type="spellEnd"/>
+      <w:r>
+        <w:t xml:space="preserve"> Text Engine:</w:t>
+      </w:r>
+    </w:p>
+    <w:p/>
+    <w:p>
+      <w:proofErr w:type="spellStart"/>
       <w:r>
         <w:t>NSTextView</w:t>
       </w:r>
-    </w:p>
-    <w:p>
+      <w:proofErr w:type="spellEnd"/>
+    </w:p>
+    <w:p>
+      <w:proofErr w:type="spellStart"/>
       <w:r>
         <w:t>WKWebView</w:t>
       </w:r>
+      <w:proofErr w:type="spellEnd"/>
     </w:p>
     <w:p>
       <w:r>
@@ -52,7 +64,55 @@
     <w:p/>
     <w:p>
       <w:r>
-        <w:t>I started down the path of using NSTextView until I got to the point where I wanted to start rendering ANSI codes and also thought about how things like &lt;code&gt; would need to be implemented. I wanted both of course. So, If I used NSTextView, I’d have to do an ANSI-to-attributedString parser as well as an HTML-to-attributedString parser. I found an ANSI-to-HTML parser (aha.c). This got me thinking of using WKWebView, because it</w:t>
+        <w:t xml:space="preserve">I started down the path of using </w:t>
+      </w:r>
+      <w:proofErr w:type="spellStart"/>
+      <w:r>
+        <w:t>NSTextView</w:t>
+      </w:r>
+      <w:proofErr w:type="spellEnd"/>
+      <w:r>
+        <w:t xml:space="preserve"> until I got to the point where I wanted to start rendering ANSI codes and also thought about how things like &lt;code&gt; would need to be implemented. I wanted both of course. So, If I used </w:t>
+      </w:r>
+      <w:proofErr w:type="spellStart"/>
+      <w:r>
+        <w:t>NSTextView</w:t>
+      </w:r>
+      <w:proofErr w:type="spellEnd"/>
+      <w:r>
+        <w:t>, I’d have to do an ANSI-to-</w:t>
+      </w:r>
+      <w:proofErr w:type="spellStart"/>
+      <w:r>
+        <w:t>attributedString</w:t>
+      </w:r>
+      <w:proofErr w:type="spellEnd"/>
+      <w:r>
+        <w:t xml:space="preserve"> parser as well as an HTML-to-</w:t>
+      </w:r>
+      <w:proofErr w:type="spellStart"/>
+      <w:r>
+        <w:t>attributedString</w:t>
+      </w:r>
+      <w:proofErr w:type="spellEnd"/>
+      <w:r>
+        <w:t xml:space="preserve"> parser. I found an ANSI-to-HTML parser (</w:t>
+      </w:r>
+      <w:proofErr w:type="spellStart"/>
+      <w:r>
+        <w:t>aha.c</w:t>
+      </w:r>
+      <w:proofErr w:type="spellEnd"/>
+      <w:r>
+        <w:t xml:space="preserve">). This got me thinking of using </w:t>
+      </w:r>
+      <w:proofErr w:type="spellStart"/>
+      <w:r>
+        <w:t>WKWebView</w:t>
+      </w:r>
+      <w:proofErr w:type="spellEnd"/>
+      <w:r>
+        <w:t>, because it</w:t>
       </w:r>
       <w:r>
         <w:rPr>
@@ -62,13 +122,29 @@
         <w:t xml:space="preserve"> </w:t>
       </w:r>
       <w:r>
-        <w:t>could handle the HTML natively and aha.c would provide the ANSI code support. Also, it gave room to doing other media types easily, including links of course.</w:t>
-      </w:r>
-    </w:p>
-    <w:p/>
-    <w:p>
-      <w:r>
-        <w:t>I then thought WKWebView would be just too darn slow. So, I set my sights on iTerm2Lib, for it was performant, could handle ANSI codes, and well, I could live without HTML… I guess.</w:t>
+        <w:t xml:space="preserve">could handle the HTML natively and </w:t>
+      </w:r>
+      <w:proofErr w:type="spellStart"/>
+      <w:r>
+        <w:t>aha.c</w:t>
+      </w:r>
+      <w:proofErr w:type="spellEnd"/>
+      <w:r>
+        <w:t xml:space="preserve"> would provide the ANSI code support. Also, it gave room to doing other media types easily, including links of course.</w:t>
+      </w:r>
+    </w:p>
+    <w:p/>
+    <w:p>
+      <w:r>
+        <w:t xml:space="preserve">I then thought </w:t>
+      </w:r>
+      <w:proofErr w:type="spellStart"/>
+      <w:r>
+        <w:t>WKWebView</w:t>
+      </w:r>
+      <w:proofErr w:type="spellEnd"/>
+      <w:r>
+        <w:t xml:space="preserve"> would be just too darn slow. So, I set my sights on iTerm2Lib, for it was performant, could handle ANSI codes, and well, I could live without HTML… I guess.</w:t>
       </w:r>
     </w:p>
     <w:p/>
@@ -80,7 +156,31 @@
     <w:p/>
     <w:p>
       <w:r>
-        <w:t>What if WKWebView was in fact performant? Wouldn’t that be the ideal means to render text for the next generation of Savitar? WKWebView claims to be: “</w:t>
+        <w:t xml:space="preserve">What if </w:t>
+      </w:r>
+      <w:proofErr w:type="spellStart"/>
+      <w:r>
+        <w:t>WKWebView</w:t>
+      </w:r>
+      <w:proofErr w:type="spellEnd"/>
+      <w:r>
+        <w:t xml:space="preserve"> was in fact performant? Wouldn’t that be the ideal means to render text for the next generation of </w:t>
+      </w:r>
+      <w:proofErr w:type="spellStart"/>
+      <w:r>
+        <w:t>Savitar</w:t>
+      </w:r>
+      <w:proofErr w:type="spellEnd"/>
+      <w:r>
+        <w:t xml:space="preserve">? </w:t>
+      </w:r>
+      <w:proofErr w:type="spellStart"/>
+      <w:r>
+        <w:t>WKWebView</w:t>
+      </w:r>
+      <w:proofErr w:type="spellEnd"/>
+      <w:r>
+        <w:t xml:space="preserve"> claims to be: “</w:t>
       </w:r>
       <w:r>
         <w:rPr>
@@ -106,7 +206,15 @@
         <w:t>Hey, JavaScript would be a nice addition too.</w:t>
       </w:r>
       <w:r>
-        <w:t xml:space="preserve"> I think I’m back to exploring WKWebView.</w:t>
+        <w:t xml:space="preserve"> I think I’m back to exploring </w:t>
+      </w:r>
+      <w:proofErr w:type="spellStart"/>
+      <w:r>
+        <w:t>WKWebView</w:t>
+      </w:r>
+      <w:proofErr w:type="spellEnd"/>
+      <w:r>
+        <w:t>.</w:t>
       </w:r>
     </w:p>
     <w:p/>
@@ -169,10 +277,26 @@
         <w:t>I m</w:t>
       </w:r>
       <w:r>
-        <w:t>oved over to using WkWebView for output</w:t>
-      </w:r>
-      <w:r>
-        <w:t xml:space="preserve"> and am successfully processing ANSI escape codes using a hacked-up aha.c.</w:t>
+        <w:t xml:space="preserve">oved over to using </w:t>
+      </w:r>
+      <w:proofErr w:type="spellStart"/>
+      <w:r>
+        <w:t>WkWebView</w:t>
+      </w:r>
+      <w:proofErr w:type="spellEnd"/>
+      <w:r>
+        <w:t xml:space="preserve"> for output</w:t>
+      </w:r>
+      <w:r>
+        <w:t xml:space="preserve"> and am successfully processing ANSI escape codes using a hacked-up </w:t>
+      </w:r>
+      <w:proofErr w:type="spellStart"/>
+      <w:r>
+        <w:t>aha.c</w:t>
+      </w:r>
+      <w:proofErr w:type="spellEnd"/>
+      <w:r>
+        <w:t>.</w:t>
       </w:r>
       <w:r>
         <w:t xml:space="preserve"> </w:t>
@@ -279,7 +403,23 @@
           <w:rStyle w:val="SubtleReference"/>
           <w:rFonts w:hint="eastAsia"/>
         </w:rPr>
-        <w:t xml:space="preserve"> Started a private github repo</w:t>
+        <w:t xml:space="preserve"> Started a private </w:t>
+      </w:r>
+      <w:proofErr w:type="spellStart"/>
+      <w:r>
+        <w:rPr>
+          <w:rStyle w:val="SubtleReference"/>
+          <w:rFonts w:hint="eastAsia"/>
+        </w:rPr>
+        <w:t>github</w:t>
+      </w:r>
+      <w:proofErr w:type="spellEnd"/>
+      <w:r>
+        <w:rPr>
+          <w:rStyle w:val="SubtleReference"/>
+          <w:rFonts w:hint="eastAsia"/>
+        </w:rPr>
+        <w:t xml:space="preserve"> repo</w:t>
       </w:r>
     </w:p>
     <w:p>
@@ -323,7 +463,23 @@
           <w:rStyle w:val="SubtleReference"/>
           <w:rFonts w:hint="eastAsia"/>
         </w:rPr>
-        <w:t xml:space="preserve"> App is integrated with AppCenter, handles crash reporting and basic analytics</w:t>
+        <w:t xml:space="preserve"> App is integrated with </w:t>
+      </w:r>
+      <w:proofErr w:type="spellStart"/>
+      <w:r>
+        <w:rPr>
+          <w:rStyle w:val="SubtleReference"/>
+          <w:rFonts w:hint="eastAsia"/>
+        </w:rPr>
+        <w:t>AppCenter</w:t>
+      </w:r>
+      <w:proofErr w:type="spellEnd"/>
+      <w:r>
+        <w:rPr>
+          <w:rStyle w:val="SubtleReference"/>
+          <w:rFonts w:hint="eastAsia"/>
+        </w:rPr>
+        <w:t>, handles crash reporting and basic analytics</w:t>
       </w:r>
     </w:p>
     <w:p>
@@ -380,7 +536,23 @@
           <w:rStyle w:val="SubtleReference"/>
           <w:rFonts w:hint="eastAsia"/>
         </w:rPr>
-        <w:t xml:space="preserve"> WKWebView as the output pane</w:t>
+        <w:t xml:space="preserve"> </w:t>
+      </w:r>
+      <w:proofErr w:type="spellStart"/>
+      <w:r>
+        <w:rPr>
+          <w:rStyle w:val="SubtleReference"/>
+          <w:rFonts w:hint="eastAsia"/>
+        </w:rPr>
+        <w:t>WKWebView</w:t>
+      </w:r>
+      <w:proofErr w:type="spellEnd"/>
+      <w:r>
+        <w:rPr>
+          <w:rStyle w:val="SubtleReference"/>
+          <w:rFonts w:hint="eastAsia"/>
+        </w:rPr>
+        <w:t xml:space="preserve"> as the output pane</w:t>
       </w:r>
     </w:p>
     <w:p>
@@ -607,7 +779,21 @@
         <w:rPr>
           <w:rStyle w:val="SubtleReference"/>
         </w:rPr>
-        <w:t>_ Move github repo to public</w:t>
+        <w:t xml:space="preserve">_ Move </w:t>
+      </w:r>
+      <w:proofErr w:type="spellStart"/>
+      <w:r>
+        <w:rPr>
+          <w:rStyle w:val="SubtleReference"/>
+        </w:rPr>
+        <w:t>github</w:t>
+      </w:r>
+      <w:proofErr w:type="spellEnd"/>
+      <w:r>
+        <w:rPr>
+          <w:rStyle w:val="SubtleReference"/>
+        </w:rPr>
+        <w:t xml:space="preserve"> repo to public</w:t>
       </w:r>
     </w:p>
     <w:p>
@@ -776,7 +962,21 @@
         <w:rPr>
           <w:rStyle w:val="SubtleReference"/>
         </w:rPr>
-        <w:t>These features take Savitar 2.0 beyond what 1.6.x provides:</w:t>
+        <w:t xml:space="preserve">These features take </w:t>
+      </w:r>
+      <w:proofErr w:type="spellStart"/>
+      <w:r>
+        <w:rPr>
+          <w:rStyle w:val="SubtleReference"/>
+        </w:rPr>
+        <w:t>Savitar</w:t>
+      </w:r>
+      <w:proofErr w:type="spellEnd"/>
+      <w:r>
+        <w:rPr>
+          <w:rStyle w:val="SubtleReference"/>
+        </w:rPr>
+        <w:t xml:space="preserve"> 2.0 beyond what 1.6.x provides:</w:t>
       </w:r>
     </w:p>
     <w:p>
@@ -809,8 +1009,24 @@
         <w:rPr>
           <w:rStyle w:val="SubtleReference"/>
         </w:rPr>
-        <w:t>_ Javascript ?</w:t>
-      </w:r>
+        <w:t xml:space="preserve">_ </w:t>
+      </w:r>
+      <w:proofErr w:type="spellStart"/>
+      <w:proofErr w:type="gramStart"/>
+      <w:r>
+        <w:rPr>
+          <w:rStyle w:val="SubtleReference"/>
+        </w:rPr>
+        <w:t>Javascript</w:t>
+      </w:r>
+      <w:proofErr w:type="spellEnd"/>
+      <w:r>
+        <w:rPr>
+          <w:rStyle w:val="SubtleReference"/>
+        </w:rPr>
+        <w:t xml:space="preserve"> ?</w:t>
+      </w:r>
+      <w:proofErr w:type="gramEnd"/>
     </w:p>
     <w:p>
       <w:pPr>
@@ -920,7 +1136,23 @@
           <w:rStyle w:val="SubtleReference"/>
           <w:rFonts w:hint="eastAsia"/>
         </w:rPr>
-        <w:t xml:space="preserve"> Started a private github repo</w:t>
+        <w:t xml:space="preserve"> Started a private </w:t>
+      </w:r>
+      <w:proofErr w:type="spellStart"/>
+      <w:r>
+        <w:rPr>
+          <w:rStyle w:val="SubtleReference"/>
+          <w:rFonts w:hint="eastAsia"/>
+        </w:rPr>
+        <w:t>github</w:t>
+      </w:r>
+      <w:proofErr w:type="spellEnd"/>
+      <w:r>
+        <w:rPr>
+          <w:rStyle w:val="SubtleReference"/>
+          <w:rFonts w:hint="eastAsia"/>
+        </w:rPr>
+        <w:t xml:space="preserve"> repo</w:t>
       </w:r>
     </w:p>
     <w:p>
@@ -964,7 +1196,23 @@
           <w:rStyle w:val="SubtleReference"/>
           <w:rFonts w:hint="eastAsia"/>
         </w:rPr>
-        <w:t xml:space="preserve"> App is integrated with AppCenter, handles crash reporting and basic analytics</w:t>
+        <w:t xml:space="preserve"> App is integrated with </w:t>
+      </w:r>
+      <w:proofErr w:type="spellStart"/>
+      <w:r>
+        <w:rPr>
+          <w:rStyle w:val="SubtleReference"/>
+          <w:rFonts w:hint="eastAsia"/>
+        </w:rPr>
+        <w:t>AppCenter</w:t>
+      </w:r>
+      <w:proofErr w:type="spellEnd"/>
+      <w:r>
+        <w:rPr>
+          <w:rStyle w:val="SubtleReference"/>
+          <w:rFonts w:hint="eastAsia"/>
+        </w:rPr>
+        <w:t>, handles crash reporting and basic analytics</w:t>
       </w:r>
     </w:p>
     <w:p>
@@ -1008,7 +1256,23 @@
           <w:rStyle w:val="SubtleReference"/>
           <w:rFonts w:hint="eastAsia"/>
         </w:rPr>
-        <w:t xml:space="preserve"> Integrated WKWebView as the output pane</w:t>
+        <w:t xml:space="preserve"> Integrated </w:t>
+      </w:r>
+      <w:proofErr w:type="spellStart"/>
+      <w:r>
+        <w:rPr>
+          <w:rStyle w:val="SubtleReference"/>
+          <w:rFonts w:hint="eastAsia"/>
+        </w:rPr>
+        <w:t>WKWebView</w:t>
+      </w:r>
+      <w:proofErr w:type="spellEnd"/>
+      <w:r>
+        <w:rPr>
+          <w:rStyle w:val="SubtleReference"/>
+          <w:rFonts w:hint="eastAsia"/>
+        </w:rPr>
+        <w:t xml:space="preserve"> as the output pane</w:t>
       </w:r>
     </w:p>
     <w:p>
@@ -1187,7 +1451,21 @@
         <w:rPr>
           <w:rStyle w:val="SubtleReference"/>
         </w:rPr>
-        <w:t>_ Menubar finalized</w:t>
+        <w:t xml:space="preserve">_ </w:t>
+      </w:r>
+      <w:proofErr w:type="spellStart"/>
+      <w:r>
+        <w:rPr>
+          <w:rStyle w:val="SubtleReference"/>
+        </w:rPr>
+        <w:t>Menubar</w:t>
+      </w:r>
+      <w:proofErr w:type="spellEnd"/>
+      <w:r>
+        <w:rPr>
+          <w:rStyle w:val="SubtleReference"/>
+        </w:rPr>
+        <w:t xml:space="preserve"> finalized</w:t>
       </w:r>
     </w:p>
     <w:p>
@@ -1292,20 +1570,48 @@
         <w:rPr>
           <w:rStyle w:val="SubtleReference"/>
         </w:rPr>
-        <w:t>_ Move github repo to public</w:t>
-      </w:r>
-    </w:p>
-    <w:p>
-      <w:pPr>
-        <w:rPr>
-          <w:rStyle w:val="SubtleReference"/>
-        </w:rPr>
-      </w:pPr>
-      <w:r>
-        <w:rPr>
-          <w:rStyle w:val="SubtleReference"/>
-        </w:rPr>
-        <w:t>_ Release alpha to select testers, start geting feedback</w:t>
+        <w:t xml:space="preserve">_ Move </w:t>
+      </w:r>
+      <w:proofErr w:type="spellStart"/>
+      <w:r>
+        <w:rPr>
+          <w:rStyle w:val="SubtleReference"/>
+        </w:rPr>
+        <w:t>github</w:t>
+      </w:r>
+      <w:proofErr w:type="spellEnd"/>
+      <w:r>
+        <w:rPr>
+          <w:rStyle w:val="SubtleReference"/>
+        </w:rPr>
+        <w:t xml:space="preserve"> repo to public</w:t>
+      </w:r>
+    </w:p>
+    <w:p>
+      <w:pPr>
+        <w:rPr>
+          <w:rStyle w:val="SubtleReference"/>
+        </w:rPr>
+      </w:pPr>
+      <w:r>
+        <w:rPr>
+          <w:rStyle w:val="SubtleReference"/>
+        </w:rPr>
+        <w:t xml:space="preserve">_ Release alpha to select testers, start </w:t>
+      </w:r>
+      <w:proofErr w:type="spellStart"/>
+      <w:r>
+        <w:rPr>
+          <w:rStyle w:val="SubtleReference"/>
+        </w:rPr>
+        <w:t>geting</w:t>
+      </w:r>
+      <w:proofErr w:type="spellEnd"/>
+      <w:r>
+        <w:rPr>
+          <w:rStyle w:val="SubtleReference"/>
+        </w:rPr>
+        <w:t xml:space="preserve"> feedback</w:t>
       </w:r>
     </w:p>
     <w:p>
@@ -1463,7 +1769,21 @@
         <w:rPr>
           <w:rStyle w:val="SubtleReference"/>
         </w:rPr>
-        <w:t>These features take Savitar 2.0 beyond what 1.6.x provides:</w:t>
+        <w:t xml:space="preserve">These features take </w:t>
+      </w:r>
+      <w:proofErr w:type="spellStart"/>
+      <w:r>
+        <w:rPr>
+          <w:rStyle w:val="SubtleReference"/>
+        </w:rPr>
+        <w:t>Savitar</w:t>
+      </w:r>
+      <w:proofErr w:type="spellEnd"/>
+      <w:r>
+        <w:rPr>
+          <w:rStyle w:val="SubtleReference"/>
+        </w:rPr>
+        <w:t xml:space="preserve"> 2.0 beyond what 1.6.x provides:</w:t>
       </w:r>
     </w:p>
     <w:p>
@@ -1515,23 +1835,73 @@
           <w:rStyle w:val="SubtleReference"/>
           <w:lang w:val="fr-FR"/>
         </w:rPr>
-        <w:t>_ Dark Mode support</w:t>
-      </w:r>
-    </w:p>
-    <w:p>
-      <w:pPr>
+        <w:t xml:space="preserve">_ </w:t>
+      </w:r>
+      <w:proofErr w:type="spellStart"/>
+      <w:r>
         <w:rPr>
           <w:rStyle w:val="SubtleReference"/>
           <w:lang w:val="fr-FR"/>
         </w:rPr>
-      </w:pPr>
+        <w:t>Dark</w:t>
+      </w:r>
+      <w:proofErr w:type="spellEnd"/>
       <w:r>
         <w:rPr>
           <w:rStyle w:val="SubtleReference"/>
           <w:lang w:val="fr-FR"/>
         </w:rPr>
-        <w:t>_ Javascript scripting?</w:t>
-      </w:r>
+        <w:t xml:space="preserve"> Mode support</w:t>
+      </w:r>
+    </w:p>
+    <w:p>
+      <w:pPr>
+        <w:rPr>
+          <w:rStyle w:val="SubtleReference"/>
+          <w:lang w:val="fr-FR"/>
+        </w:rPr>
+      </w:pPr>
+      <w:r>
+        <w:rPr>
+          <w:rStyle w:val="SubtleReference"/>
+          <w:lang w:val="fr-FR"/>
+        </w:rPr>
+        <w:t xml:space="preserve">_ </w:t>
+      </w:r>
+      <w:proofErr w:type="spellStart"/>
+      <w:r>
+        <w:rPr>
+          <w:rStyle w:val="SubtleReference"/>
+          <w:lang w:val="fr-FR"/>
+        </w:rPr>
+        <w:t>Javascript</w:t>
+      </w:r>
+      <w:proofErr w:type="spellEnd"/>
+      <w:r>
+        <w:rPr>
+          <w:rStyle w:val="SubtleReference"/>
+          <w:lang w:val="fr-FR"/>
+        </w:rPr>
+        <w:t xml:space="preserve"> </w:t>
+      </w:r>
+      <w:proofErr w:type="spellStart"/>
+      <w:proofErr w:type="gramStart"/>
+      <w:r>
+        <w:rPr>
+          <w:rStyle w:val="SubtleReference"/>
+          <w:lang w:val="fr-FR"/>
+        </w:rPr>
+        <w:t>scripting</w:t>
+      </w:r>
+      <w:proofErr w:type="spellEnd"/>
+      <w:r>
+        <w:rPr>
+          <w:rStyle w:val="SubtleReference"/>
+          <w:lang w:val="fr-FR"/>
+        </w:rPr>
+        <w:t>?</w:t>
+      </w:r>
+      <w:proofErr w:type="gramEnd"/>
     </w:p>
     <w:p>
       <w:pPr>
@@ -1577,7 +1947,31 @@
         <w:t>I wrote the following in PR #6 this morning: “</w:t>
       </w:r>
       <w:r>
-        <w:t>Wrapping up this current work. Going to explore using Core Data instead of SavitarManager and NSCopyable. That'll clean-up the code and allow more idiomatic use of Swift, as well as open the door to possible SwiftUI work too.</w:t>
+        <w:t xml:space="preserve">Wrapping up this current work. Going to explore using Core Data instead of </w:t>
+      </w:r>
+      <w:proofErr w:type="spellStart"/>
+      <w:r>
+        <w:t>SavitarManager</w:t>
+      </w:r>
+      <w:proofErr w:type="spellEnd"/>
+      <w:r>
+        <w:t xml:space="preserve"> and </w:t>
+      </w:r>
+      <w:proofErr w:type="spellStart"/>
+      <w:r>
+        <w:t>NSCopyable</w:t>
+      </w:r>
+      <w:proofErr w:type="spellEnd"/>
+      <w:r>
+        <w:t xml:space="preserve">. That'll clean-up the code and allow more idiomatic use of Swift, as well as open the door to possible </w:t>
+      </w:r>
+      <w:proofErr w:type="spellStart"/>
+      <w:r>
+        <w:t>SwiftUI</w:t>
+      </w:r>
+      <w:proofErr w:type="spellEnd"/>
+      <w:r>
+        <w:t xml:space="preserve"> work too.</w:t>
       </w:r>
       <w:r>
         <w:t>”</w:t>
@@ -1589,7 +1983,15 @@
         <w:t xml:space="preserve">Then I thought about it and determined </w:t>
       </w:r>
       <w:r>
-        <w:t xml:space="preserve">rewriting into Core Data is outside the scope of the initial release of Savitar 2.0. </w:t>
+        <w:t xml:space="preserve">rewriting into Core Data is outside the scope of the initial release of </w:t>
+      </w:r>
+      <w:proofErr w:type="spellStart"/>
+      <w:r>
+        <w:t>Savitar</w:t>
+      </w:r>
+      <w:proofErr w:type="spellEnd"/>
+      <w:r>
+        <w:t xml:space="preserve"> 2.0. </w:t>
       </w:r>
     </w:p>
     <w:p/>
@@ -1619,26 +2021,169 @@
         <w:t xml:space="preserve">I’m on my way into the Events Window now, modifying </w:t>
       </w:r>
       <w:r>
-        <w:t>a world’s triggers for the first time (editing trigger names and enabled/disabled right now). This brings up the question of “How does NSDocument get marked dirty?” Well, it’s tied into the Undo Manager. I suppose it would be fantastic to support undo for world trigger edits. Which is a separate thing from modifying universal triggers.</w:t>
-      </w:r>
-    </w:p>
-    <w:p/>
-    <w:p>
-      <w:r>
-        <w:t>I guess I need to do a full study of the NSDocument…</w:t>
+        <w:t xml:space="preserve">a world’s triggers for the first time (editing trigger names and enabled/disabled right now). This brings up the question of “How does </w:t>
+      </w:r>
+      <w:proofErr w:type="spellStart"/>
+      <w:r>
+        <w:t>NSDocument</w:t>
+      </w:r>
+      <w:proofErr w:type="spellEnd"/>
+      <w:r>
+        <w:t xml:space="preserve"> get marked dirty?” Well, it’s tied into the Undo Manager. I suppose it would be fantastic to support undo for world trigger edits. Which is a separate thing from modifying universal triggers.</w:t>
+      </w:r>
+    </w:p>
+    <w:p/>
+    <w:p>
+      <w:r>
+        <w:t xml:space="preserve">I guess I need to do a full study of the </w:t>
+      </w:r>
+      <w:proofErr w:type="spellStart"/>
+      <w:r>
+        <w:t>NSDocument</w:t>
+      </w:r>
+      <w:proofErr w:type="spellEnd"/>
+      <w:r>
+        <w:t>…</w:t>
       </w:r>
     </w:p>
     <w:p/>
     <w:p>
       <w:r>
         <w:lastRenderedPageBreak/>
-        <w:t xml:space="preserve">First thing: NSUndoManager is fairly straightforward to </w:t>
+        <w:t xml:space="preserve">First thing: </w:t>
+      </w:r>
+      <w:proofErr w:type="spellStart"/>
+      <w:r>
+        <w:t>NSUndoManager</w:t>
+      </w:r>
+      <w:proofErr w:type="spellEnd"/>
+      <w:r>
+        <w:t xml:space="preserve"> is fairly straightforward to </w:t>
       </w:r>
       <w:r>
         <w:t>deal with. However, it’ll require associating editable things, like a world’s triggers, to the world’s document’s undo manager.</w:t>
+      </w:r>
+      <w:r>
+        <w:t xml:space="preserve"> This can be done via the </w:t>
+      </w:r>
+      <w:proofErr w:type="spellStart"/>
+      <w:r>
+        <w:t>SavitarManager</w:t>
+      </w:r>
+      <w:proofErr w:type="spellEnd"/>
+      <w:r>
+        <w:t xml:space="preserve"> (</w:t>
+      </w:r>
+      <w:proofErr w:type="spellStart"/>
+      <w:r>
+        <w:t>TriggerManager</w:t>
+      </w:r>
+      <w:proofErr w:type="spellEnd"/>
+      <w:r>
+        <w:t>).</w:t>
+      </w:r>
+    </w:p>
+    <w:p/>
+    <w:p>
+      <w:r>
+        <w:t xml:space="preserve">The problem with the Events Window is that there are multiple </w:t>
+      </w:r>
+      <w:proofErr w:type="spellStart"/>
+      <w:r>
+        <w:t>UndoManagers</w:t>
+      </w:r>
+      <w:proofErr w:type="spellEnd"/>
+      <w:r>
+        <w:t xml:space="preserve"> involved. Each open world has its document’s undo manager, and then the universal triggers/variables have the app-wide undo manager. Simply registering undo with each triggerman’s document </w:t>
+      </w:r>
+      <w:proofErr w:type="spellStart"/>
+      <w:r>
+        <w:t>undomanager</w:t>
+      </w:r>
+      <w:proofErr w:type="spellEnd"/>
+      <w:r>
+        <w:t xml:space="preserve"> isn’t enough, because the menu item won’t change when the Events Window is in the foreground, it only appears when the document is in the foreground. </w:t>
+      </w:r>
+      <w:proofErr w:type="spellStart"/>
+      <w:r>
+        <w:rPr>
+          <w:b/>
+          <w:bCs/>
+        </w:rPr>
+        <w:t>windowWillReturnUndoManage</w:t>
+      </w:r>
+      <w:r>
+        <w:rPr>
+          <w:b/>
+          <w:bCs/>
+        </w:rPr>
+        <w:t>r</w:t>
+      </w:r>
+      <w:proofErr w:type="spellEnd"/>
+      <w:r>
+        <w:t xml:space="preserve"> apparently will help with</w:t>
+      </w:r>
+      <w:r>
+        <w:rPr>
+          <w:i/>
+          <w:iCs/>
+        </w:rPr>
+        <w:t xml:space="preserve"> </w:t>
+      </w:r>
+      <w:r>
+        <w:t xml:space="preserve">this. Alternatively, I’d have to tie the triggers/variables right to the document window, like how settings </w:t>
+      </w:r>
+      <w:proofErr w:type="gramStart"/>
+      <w:r>
+        <w:t>works</w:t>
+      </w:r>
+      <w:proofErr w:type="gramEnd"/>
+      <w:r>
+        <w:t xml:space="preserve">. If I went this route, I would not have to deal with doing an </w:t>
+      </w:r>
+      <w:proofErr w:type="spellStart"/>
+      <w:r>
+        <w:t>NSOutlineView</w:t>
+      </w:r>
+      <w:proofErr w:type="spellEnd"/>
+      <w:r>
+        <w:t>-based Events Window. Simplifying the work, giving up drag and drop for closer association to the world, but also on the flip side, giving up UI parity with Savitar1’s Event Window.</w:t>
+      </w:r>
+      <w:r>
+        <w:t xml:space="preserve"> Another downside of settings sheet-based triggers/variables is you can’t test them as easily, you’d have to keep dismissing the entire sheet to get back to text input (the sheet is modal).</w:t>
       </w:r>
       <w:bookmarkStart w:id="0" w:name="_GoBack"/>
       <w:bookmarkEnd w:id="0"/>
+    </w:p>
+    <w:p/>
+    <w:p>
+      <w:r>
+        <w:t xml:space="preserve">The bottom line </w:t>
+      </w:r>
+      <w:proofErr w:type="gramStart"/>
+      <w:r>
+        <w:t>is:</w:t>
+      </w:r>
+      <w:proofErr w:type="gramEnd"/>
+      <w:r>
+        <w:t xml:space="preserve"> the world’s document needs to go dirty when a trigger is enabled/disabled or edited. Having undo/redo is gravy on top of </w:t>
+      </w:r>
+      <w:proofErr w:type="gramStart"/>
+      <w:r>
+        <w:t>that, and</w:t>
+      </w:r>
+      <w:proofErr w:type="gramEnd"/>
+      <w:r>
+        <w:t xml:space="preserve"> comes almost for free if done the right way.</w:t>
+      </w:r>
+    </w:p>
+    <w:p>
+      <w:pPr>
+        <w:rPr>
+          <w:i/>
+          <w:iCs/>
+        </w:rPr>
+      </w:pPr>
     </w:p>
     <w:sectPr>
       <w:pgSz w:w="12240" w:h="15840"/>
@@ -2043,10 +2588,29 @@
     <w:name w:val="Normal"/>
     <w:qFormat/>
   </w:style>
+  <w:style w:type="paragraph" w:styleId="Heading1">
+    <w:name w:val="heading 1"/>
+    <w:basedOn w:val="Normal"/>
+    <w:link w:val="Heading1Char"/>
+    <w:uiPriority w:val="9"/>
+    <w:qFormat/>
+    <w:rsid w:val="00D473B0"/>
+    <w:pPr>
+      <w:spacing w:before="100" w:beforeAutospacing="1" w:after="100" w:afterAutospacing="1"/>
+      <w:outlineLvl w:val="0"/>
+    </w:pPr>
+    <w:rPr>
+      <w:rFonts w:ascii="Times New Roman" w:eastAsia="Times New Roman" w:hAnsi="Times New Roman" w:cs="Times New Roman"/>
+      <w:b/>
+      <w:bCs/>
+      <w:kern w:val="36"/>
+      <w:sz w:val="48"/>
+      <w:szCs w:val="48"/>
+    </w:rPr>
+  </w:style>
   <w:style w:type="character" w:default="1" w:styleId="DefaultParagraphFont">
     <w:name w:val="Default Paragraph Font"/>
     <w:uiPriority w:val="1"/>
-    <w:semiHidden/>
     <w:unhideWhenUsed/>
   </w:style>
   <w:style w:type="table" w:default="1" w:styleId="TableNormal">
@@ -2097,6 +2661,21 @@
     <w:rPr>
       <w:smallCaps/>
       <w:color w:val="5A5A5A" w:themeColor="text1" w:themeTint="A5"/>
+    </w:rPr>
+  </w:style>
+  <w:style w:type="character" w:customStyle="1" w:styleId="Heading1Char">
+    <w:name w:val="Heading 1 Char"/>
+    <w:basedOn w:val="DefaultParagraphFont"/>
+    <w:link w:val="Heading1"/>
+    <w:uiPriority w:val="9"/>
+    <w:rsid w:val="00D473B0"/>
+    <w:rPr>
+      <w:rFonts w:ascii="Times New Roman" w:eastAsia="Times New Roman" w:hAnsi="Times New Roman" w:cs="Times New Roman"/>
+      <w:b/>
+      <w:bCs/>
+      <w:kern w:val="36"/>
+      <w:sz w:val="48"/>
+      <w:szCs w:val="48"/>
     </w:rPr>
   </w:style>
 </w:styles>

</xml_diff>

<commit_message>
Checkpoint: removed the ‘name’ field from Savitar Manager and instead taught the Event Window how to name trigger managers by world or universally (app wide)
</commit_message>
<xml_diff>
--- a/docs/Savitar2DevNotes.docx
+++ b/docs/Savitar2DevNotes.docx
@@ -30,31 +30,19 @@
         <w:t xml:space="preserve">I’ve considered </w:t>
       </w:r>
       <w:r>
-        <w:t xml:space="preserve">for </w:t>
-      </w:r>
-      <w:proofErr w:type="spellStart"/>
-      <w:r>
-        <w:t>Savitar’s</w:t>
-      </w:r>
-      <w:proofErr w:type="spellEnd"/>
-      <w:r>
-        <w:t xml:space="preserve"> Text Engine:</w:t>
-      </w:r>
-    </w:p>
-    <w:p/>
-    <w:p>
-      <w:proofErr w:type="spellStart"/>
+        <w:t>for Savitar’s Text Engine:</w:t>
+      </w:r>
+    </w:p>
+    <w:p/>
+    <w:p>
       <w:r>
         <w:t>NSTextView</w:t>
       </w:r>
-      <w:proofErr w:type="spellEnd"/>
-    </w:p>
-    <w:p>
-      <w:proofErr w:type="spellStart"/>
+    </w:p>
+    <w:p>
       <w:r>
         <w:t>WKWebView</w:t>
       </w:r>
-      <w:proofErr w:type="spellEnd"/>
     </w:p>
     <w:p>
       <w:r>
@@ -64,55 +52,7 @@
     <w:p/>
     <w:p>
       <w:r>
-        <w:t xml:space="preserve">I started down the path of using </w:t>
-      </w:r>
-      <w:proofErr w:type="spellStart"/>
-      <w:r>
-        <w:t>NSTextView</w:t>
-      </w:r>
-      <w:proofErr w:type="spellEnd"/>
-      <w:r>
-        <w:t xml:space="preserve"> until I got to the point where I wanted to start rendering ANSI codes and also thought about how things like &lt;code&gt; would need to be implemented. I wanted both of course. So, If I used </w:t>
-      </w:r>
-      <w:proofErr w:type="spellStart"/>
-      <w:r>
-        <w:t>NSTextView</w:t>
-      </w:r>
-      <w:proofErr w:type="spellEnd"/>
-      <w:r>
-        <w:t>, I’d have to do an ANSI-to-</w:t>
-      </w:r>
-      <w:proofErr w:type="spellStart"/>
-      <w:r>
-        <w:t>attributedString</w:t>
-      </w:r>
-      <w:proofErr w:type="spellEnd"/>
-      <w:r>
-        <w:t xml:space="preserve"> parser as well as an HTML-to-</w:t>
-      </w:r>
-      <w:proofErr w:type="spellStart"/>
-      <w:r>
-        <w:t>attributedString</w:t>
-      </w:r>
-      <w:proofErr w:type="spellEnd"/>
-      <w:r>
-        <w:t xml:space="preserve"> parser. I found an ANSI-to-HTML parser (</w:t>
-      </w:r>
-      <w:proofErr w:type="spellStart"/>
-      <w:r>
-        <w:t>aha.c</w:t>
-      </w:r>
-      <w:proofErr w:type="spellEnd"/>
-      <w:r>
-        <w:t xml:space="preserve">). This got me thinking of using </w:t>
-      </w:r>
-      <w:proofErr w:type="spellStart"/>
-      <w:r>
-        <w:t>WKWebView</w:t>
-      </w:r>
-      <w:proofErr w:type="spellEnd"/>
-      <w:r>
-        <w:t>, because it</w:t>
+        <w:t>I started down the path of using NSTextView until I got to the point where I wanted to start rendering ANSI codes and also thought about how things like &lt;code&gt; would need to be implemented. I wanted both of course. So, If I used NSTextView, I’d have to do an ANSI-to-attributedString parser as well as an HTML-to-attributedString parser. I found an ANSI-to-HTML parser (aha.c). This got me thinking of using WKWebView, because it</w:t>
       </w:r>
       <w:r>
         <w:rPr>
@@ -122,29 +62,13 @@
         <w:t xml:space="preserve"> </w:t>
       </w:r>
       <w:r>
-        <w:t xml:space="preserve">could handle the HTML natively and </w:t>
-      </w:r>
-      <w:proofErr w:type="spellStart"/>
-      <w:r>
-        <w:t>aha.c</w:t>
-      </w:r>
-      <w:proofErr w:type="spellEnd"/>
-      <w:r>
-        <w:t xml:space="preserve"> would provide the ANSI code support. Also, it gave room to doing other media types easily, including links of course.</w:t>
-      </w:r>
-    </w:p>
-    <w:p/>
-    <w:p>
-      <w:r>
-        <w:t xml:space="preserve">I then thought </w:t>
-      </w:r>
-      <w:proofErr w:type="spellStart"/>
-      <w:r>
-        <w:t>WKWebView</w:t>
-      </w:r>
-      <w:proofErr w:type="spellEnd"/>
-      <w:r>
-        <w:t xml:space="preserve"> would be just too darn slow. So, I set my sights on iTerm2Lib, for it was performant, could handle ANSI codes, and well, I could live without HTML… I guess.</w:t>
+        <w:t>could handle the HTML natively and aha.c would provide the ANSI code support. Also, it gave room to doing other media types easily, including links of course.</w:t>
+      </w:r>
+    </w:p>
+    <w:p/>
+    <w:p>
+      <w:r>
+        <w:t>I then thought WKWebView would be just too darn slow. So, I set my sights on iTerm2Lib, for it was performant, could handle ANSI codes, and well, I could live without HTML… I guess.</w:t>
       </w:r>
     </w:p>
     <w:p/>
@@ -156,31 +80,7 @@
     <w:p/>
     <w:p>
       <w:r>
-        <w:t xml:space="preserve">What if </w:t>
-      </w:r>
-      <w:proofErr w:type="spellStart"/>
-      <w:r>
-        <w:t>WKWebView</w:t>
-      </w:r>
-      <w:proofErr w:type="spellEnd"/>
-      <w:r>
-        <w:t xml:space="preserve"> was in fact performant? Wouldn’t that be the ideal means to render text for the next generation of </w:t>
-      </w:r>
-      <w:proofErr w:type="spellStart"/>
-      <w:r>
-        <w:t>Savitar</w:t>
-      </w:r>
-      <w:proofErr w:type="spellEnd"/>
-      <w:r>
-        <w:t xml:space="preserve">? </w:t>
-      </w:r>
-      <w:proofErr w:type="spellStart"/>
-      <w:r>
-        <w:t>WKWebView</w:t>
-      </w:r>
-      <w:proofErr w:type="spellEnd"/>
-      <w:r>
-        <w:t xml:space="preserve"> claims to be: “</w:t>
+        <w:t>What if WKWebView was in fact performant? Wouldn’t that be the ideal means to render text for the next generation of Savitar? WKWebView claims to be: “</w:t>
       </w:r>
       <w:r>
         <w:rPr>
@@ -206,15 +106,7 @@
         <w:t>Hey, JavaScript would be a nice addition too.</w:t>
       </w:r>
       <w:r>
-        <w:t xml:space="preserve"> I think I’m back to exploring </w:t>
-      </w:r>
-      <w:proofErr w:type="spellStart"/>
-      <w:r>
-        <w:t>WKWebView</w:t>
-      </w:r>
-      <w:proofErr w:type="spellEnd"/>
-      <w:r>
-        <w:t>.</w:t>
+        <w:t xml:space="preserve"> I think I’m back to exploring WKWebView.</w:t>
       </w:r>
     </w:p>
     <w:p/>
@@ -277,26 +169,10 @@
         <w:t>I m</w:t>
       </w:r>
       <w:r>
-        <w:t xml:space="preserve">oved over to using </w:t>
-      </w:r>
-      <w:proofErr w:type="spellStart"/>
-      <w:r>
-        <w:t>WkWebView</w:t>
-      </w:r>
-      <w:proofErr w:type="spellEnd"/>
-      <w:r>
-        <w:t xml:space="preserve"> for output</w:t>
-      </w:r>
-      <w:r>
-        <w:t xml:space="preserve"> and am successfully processing ANSI escape codes using a hacked-up </w:t>
-      </w:r>
-      <w:proofErr w:type="spellStart"/>
-      <w:r>
-        <w:t>aha.c</w:t>
-      </w:r>
-      <w:proofErr w:type="spellEnd"/>
-      <w:r>
-        <w:t>.</w:t>
+        <w:t>oved over to using WkWebView for output</w:t>
+      </w:r>
+      <w:r>
+        <w:t xml:space="preserve"> and am successfully processing ANSI escape codes using a hacked-up aha.c.</w:t>
       </w:r>
       <w:r>
         <w:t xml:space="preserve"> </w:t>
@@ -388,7 +264,6 @@
       <w:pPr>
         <w:rPr>
           <w:rStyle w:val="SubtleReference"/>
-          <w:rFonts w:hint="eastAsia"/>
         </w:rPr>
       </w:pPr>
       <w:r>
@@ -403,30 +278,13 @@
           <w:rStyle w:val="SubtleReference"/>
           <w:rFonts w:hint="eastAsia"/>
         </w:rPr>
-        <w:t xml:space="preserve"> Started a private </w:t>
-      </w:r>
-      <w:proofErr w:type="spellStart"/>
-      <w:r>
-        <w:rPr>
-          <w:rStyle w:val="SubtleReference"/>
-          <w:rFonts w:hint="eastAsia"/>
-        </w:rPr>
-        <w:t>github</w:t>
-      </w:r>
-      <w:proofErr w:type="spellEnd"/>
-      <w:r>
-        <w:rPr>
-          <w:rStyle w:val="SubtleReference"/>
-          <w:rFonts w:hint="eastAsia"/>
-        </w:rPr>
-        <w:t xml:space="preserve"> repo</w:t>
-      </w:r>
-    </w:p>
-    <w:p>
-      <w:pPr>
-        <w:rPr>
-          <w:rStyle w:val="SubtleReference"/>
-          <w:rFonts w:hint="eastAsia"/>
+        <w:t xml:space="preserve"> Started a private github repo</w:t>
+      </w:r>
+    </w:p>
+    <w:p>
+      <w:pPr>
+        <w:rPr>
+          <w:rStyle w:val="SubtleReference"/>
         </w:rPr>
       </w:pPr>
       <w:r>
@@ -448,7 +306,6 @@
       <w:pPr>
         <w:rPr>
           <w:rStyle w:val="SubtleReference"/>
-          <w:rFonts w:hint="eastAsia"/>
         </w:rPr>
       </w:pPr>
       <w:r>
@@ -463,30 +320,13 @@
           <w:rStyle w:val="SubtleReference"/>
           <w:rFonts w:hint="eastAsia"/>
         </w:rPr>
-        <w:t xml:space="preserve"> App is integrated with </w:t>
-      </w:r>
-      <w:proofErr w:type="spellStart"/>
-      <w:r>
-        <w:rPr>
-          <w:rStyle w:val="SubtleReference"/>
-          <w:rFonts w:hint="eastAsia"/>
-        </w:rPr>
-        <w:t>AppCenter</w:t>
-      </w:r>
-      <w:proofErr w:type="spellEnd"/>
-      <w:r>
-        <w:rPr>
-          <w:rStyle w:val="SubtleReference"/>
-          <w:rFonts w:hint="eastAsia"/>
-        </w:rPr>
-        <w:t>, handles crash reporting and basic analytics</w:t>
-      </w:r>
-    </w:p>
-    <w:p>
-      <w:pPr>
-        <w:rPr>
-          <w:rStyle w:val="SubtleReference"/>
-          <w:rFonts w:hint="eastAsia"/>
+        <w:t xml:space="preserve"> App is integrated with AppCenter, handles crash reporting and basic analytics</w:t>
+      </w:r>
+    </w:p>
+    <w:p>
+      <w:pPr>
+        <w:rPr>
+          <w:rStyle w:val="SubtleReference"/>
         </w:rPr>
       </w:pPr>
       <w:r>
@@ -508,7 +348,6 @@
       <w:pPr>
         <w:rPr>
           <w:rStyle w:val="SubtleReference"/>
-          <w:rFonts w:hint="eastAsia"/>
         </w:rPr>
       </w:pPr>
       <w:r>
@@ -536,30 +375,13 @@
           <w:rStyle w:val="SubtleReference"/>
           <w:rFonts w:hint="eastAsia"/>
         </w:rPr>
-        <w:t xml:space="preserve"> </w:t>
-      </w:r>
-      <w:proofErr w:type="spellStart"/>
-      <w:r>
-        <w:rPr>
-          <w:rStyle w:val="SubtleReference"/>
-          <w:rFonts w:hint="eastAsia"/>
-        </w:rPr>
-        <w:t>WKWebView</w:t>
-      </w:r>
-      <w:proofErr w:type="spellEnd"/>
-      <w:r>
-        <w:rPr>
-          <w:rStyle w:val="SubtleReference"/>
-          <w:rFonts w:hint="eastAsia"/>
-        </w:rPr>
-        <w:t xml:space="preserve"> as the output pane</w:t>
-      </w:r>
-    </w:p>
-    <w:p>
-      <w:pPr>
-        <w:rPr>
-          <w:rStyle w:val="SubtleReference"/>
-          <w:rFonts w:hint="eastAsia"/>
+        <w:t xml:space="preserve"> WKWebView as the output pane</w:t>
+      </w:r>
+    </w:p>
+    <w:p>
+      <w:pPr>
+        <w:rPr>
+          <w:rStyle w:val="SubtleReference"/>
         </w:rPr>
       </w:pPr>
       <w:r>
@@ -581,7 +403,6 @@
       <w:pPr>
         <w:rPr>
           <w:rStyle w:val="SubtleReference"/>
-          <w:rFonts w:hint="eastAsia"/>
         </w:rPr>
       </w:pPr>
       <w:r>
@@ -779,46 +600,20 @@
         <w:rPr>
           <w:rStyle w:val="SubtleReference"/>
         </w:rPr>
-        <w:t xml:space="preserve">_ Move </w:t>
-      </w:r>
-      <w:proofErr w:type="spellStart"/>
-      <w:r>
-        <w:rPr>
-          <w:rStyle w:val="SubtleReference"/>
-        </w:rPr>
-        <w:t>github</w:t>
-      </w:r>
-      <w:proofErr w:type="spellEnd"/>
-      <w:r>
-        <w:rPr>
-          <w:rStyle w:val="SubtleReference"/>
-        </w:rPr>
-        <w:t xml:space="preserve"> repo to public</w:t>
-      </w:r>
-    </w:p>
-    <w:p>
-      <w:pPr>
-        <w:rPr>
-          <w:rStyle w:val="SubtleReference"/>
-        </w:rPr>
-      </w:pPr>
-      <w:r>
-        <w:rPr>
-          <w:rStyle w:val="SubtleReference"/>
-        </w:rPr>
-        <w:t xml:space="preserve">_ Release alpha to select testers, start </w:t>
-      </w:r>
-      <w:r>
-        <w:rPr>
-          <w:rStyle w:val="SubtleReference"/>
-        </w:rPr>
-        <w:t>getting</w:t>
-      </w:r>
-      <w:r>
-        <w:rPr>
-          <w:rStyle w:val="SubtleReference"/>
-        </w:rPr>
-        <w:t xml:space="preserve"> feedback</w:t>
+        <w:t>_ Move github repo to public</w:t>
+      </w:r>
+    </w:p>
+    <w:p>
+      <w:pPr>
+        <w:rPr>
+          <w:rStyle w:val="SubtleReference"/>
+        </w:rPr>
+      </w:pPr>
+      <w:r>
+        <w:rPr>
+          <w:rStyle w:val="SubtleReference"/>
+        </w:rPr>
+        <w:t>_ Release alpha to select testers, start getting feedback</w:t>
       </w:r>
     </w:p>
     <w:p>
@@ -962,21 +757,7 @@
         <w:rPr>
           <w:rStyle w:val="SubtleReference"/>
         </w:rPr>
-        <w:t xml:space="preserve">These features take </w:t>
-      </w:r>
-      <w:proofErr w:type="spellStart"/>
-      <w:r>
-        <w:rPr>
-          <w:rStyle w:val="SubtleReference"/>
-        </w:rPr>
-        <w:t>Savitar</w:t>
-      </w:r>
-      <w:proofErr w:type="spellEnd"/>
-      <w:r>
-        <w:rPr>
-          <w:rStyle w:val="SubtleReference"/>
-        </w:rPr>
-        <w:t xml:space="preserve"> 2.0 beyond what 1.6.x provides:</w:t>
+        <w:t>These features take Savitar 2.0 beyond what 1.6.x provides:</w:t>
       </w:r>
     </w:p>
     <w:p>
@@ -1009,24 +790,8 @@
         <w:rPr>
           <w:rStyle w:val="SubtleReference"/>
         </w:rPr>
-        <w:t xml:space="preserve">_ </w:t>
-      </w:r>
-      <w:proofErr w:type="spellStart"/>
-      <w:proofErr w:type="gramStart"/>
-      <w:r>
-        <w:rPr>
-          <w:rStyle w:val="SubtleReference"/>
-        </w:rPr>
-        <w:t>Javascript</w:t>
-      </w:r>
-      <w:proofErr w:type="spellEnd"/>
-      <w:r>
-        <w:rPr>
-          <w:rStyle w:val="SubtleReference"/>
-        </w:rPr>
-        <w:t xml:space="preserve"> ?</w:t>
-      </w:r>
-      <w:proofErr w:type="gramEnd"/>
+        <w:t>_ Javascript ?</w:t>
+      </w:r>
     </w:p>
     <w:p>
       <w:pPr>
@@ -1121,7 +886,6 @@
       <w:pPr>
         <w:rPr>
           <w:rStyle w:val="SubtleReference"/>
-          <w:rFonts w:hint="eastAsia"/>
         </w:rPr>
       </w:pPr>
       <w:r>
@@ -1136,30 +900,13 @@
           <w:rStyle w:val="SubtleReference"/>
           <w:rFonts w:hint="eastAsia"/>
         </w:rPr>
-        <w:t xml:space="preserve"> Started a private </w:t>
-      </w:r>
-      <w:proofErr w:type="spellStart"/>
-      <w:r>
-        <w:rPr>
-          <w:rStyle w:val="SubtleReference"/>
-          <w:rFonts w:hint="eastAsia"/>
-        </w:rPr>
-        <w:t>github</w:t>
-      </w:r>
-      <w:proofErr w:type="spellEnd"/>
-      <w:r>
-        <w:rPr>
-          <w:rStyle w:val="SubtleReference"/>
-          <w:rFonts w:hint="eastAsia"/>
-        </w:rPr>
-        <w:t xml:space="preserve"> repo</w:t>
-      </w:r>
-    </w:p>
-    <w:p>
-      <w:pPr>
-        <w:rPr>
-          <w:rStyle w:val="SubtleReference"/>
-          <w:rFonts w:hint="eastAsia"/>
+        <w:t xml:space="preserve"> Started a private github repo</w:t>
+      </w:r>
+    </w:p>
+    <w:p>
+      <w:pPr>
+        <w:rPr>
+          <w:rStyle w:val="SubtleReference"/>
         </w:rPr>
       </w:pPr>
       <w:r>
@@ -1181,7 +928,6 @@
       <w:pPr>
         <w:rPr>
           <w:rStyle w:val="SubtleReference"/>
-          <w:rFonts w:hint="eastAsia"/>
         </w:rPr>
       </w:pPr>
       <w:r>
@@ -1196,30 +942,13 @@
           <w:rStyle w:val="SubtleReference"/>
           <w:rFonts w:hint="eastAsia"/>
         </w:rPr>
-        <w:t xml:space="preserve"> App is integrated with </w:t>
-      </w:r>
-      <w:proofErr w:type="spellStart"/>
-      <w:r>
-        <w:rPr>
-          <w:rStyle w:val="SubtleReference"/>
-          <w:rFonts w:hint="eastAsia"/>
-        </w:rPr>
-        <w:t>AppCenter</w:t>
-      </w:r>
-      <w:proofErr w:type="spellEnd"/>
-      <w:r>
-        <w:rPr>
-          <w:rStyle w:val="SubtleReference"/>
-          <w:rFonts w:hint="eastAsia"/>
-        </w:rPr>
-        <w:t>, handles crash reporting and basic analytics</w:t>
-      </w:r>
-    </w:p>
-    <w:p>
-      <w:pPr>
-        <w:rPr>
-          <w:rStyle w:val="SubtleReference"/>
-          <w:rFonts w:hint="eastAsia"/>
+        <w:t xml:space="preserve"> App is integrated with AppCenter, handles crash reporting and basic analytics</w:t>
+      </w:r>
+    </w:p>
+    <w:p>
+      <w:pPr>
+        <w:rPr>
+          <w:rStyle w:val="SubtleReference"/>
         </w:rPr>
       </w:pPr>
       <w:r>
@@ -1241,7 +970,6 @@
       <w:pPr>
         <w:rPr>
           <w:rStyle w:val="SubtleReference"/>
-          <w:rFonts w:hint="eastAsia"/>
         </w:rPr>
       </w:pPr>
       <w:r>
@@ -1256,30 +984,13 @@
           <w:rStyle w:val="SubtleReference"/>
           <w:rFonts w:hint="eastAsia"/>
         </w:rPr>
-        <w:t xml:space="preserve"> Integrated </w:t>
-      </w:r>
-      <w:proofErr w:type="spellStart"/>
-      <w:r>
-        <w:rPr>
-          <w:rStyle w:val="SubtleReference"/>
-          <w:rFonts w:hint="eastAsia"/>
-        </w:rPr>
-        <w:t>WKWebView</w:t>
-      </w:r>
-      <w:proofErr w:type="spellEnd"/>
-      <w:r>
-        <w:rPr>
-          <w:rStyle w:val="SubtleReference"/>
-          <w:rFonts w:hint="eastAsia"/>
-        </w:rPr>
-        <w:t xml:space="preserve"> as the output pane</w:t>
-      </w:r>
-    </w:p>
-    <w:p>
-      <w:pPr>
-        <w:rPr>
-          <w:rStyle w:val="SubtleReference"/>
-          <w:rFonts w:hint="eastAsia"/>
+        <w:t xml:space="preserve"> Integrated WKWebView as the output pane</w:t>
+      </w:r>
+    </w:p>
+    <w:p>
+      <w:pPr>
+        <w:rPr>
+          <w:rStyle w:val="SubtleReference"/>
         </w:rPr>
       </w:pPr>
       <w:r>
@@ -1301,7 +1012,6 @@
       <w:pPr>
         <w:rPr>
           <w:rStyle w:val="SubtleReference"/>
-          <w:rFonts w:hint="eastAsia"/>
         </w:rPr>
       </w:pPr>
       <w:r>
@@ -1323,7 +1033,6 @@
       <w:pPr>
         <w:rPr>
           <w:rStyle w:val="SubtleReference"/>
-          <w:rFonts w:hint="eastAsia"/>
         </w:rPr>
       </w:pPr>
       <w:r>
@@ -1345,7 +1054,6 @@
       <w:pPr>
         <w:rPr>
           <w:rStyle w:val="SubtleReference"/>
-          <w:rFonts w:hint="eastAsia"/>
         </w:rPr>
       </w:pPr>
       <w:r>
@@ -1451,21 +1159,7 @@
         <w:rPr>
           <w:rStyle w:val="SubtleReference"/>
         </w:rPr>
-        <w:t xml:space="preserve">_ </w:t>
-      </w:r>
-      <w:proofErr w:type="spellStart"/>
-      <w:r>
-        <w:rPr>
-          <w:rStyle w:val="SubtleReference"/>
-        </w:rPr>
-        <w:t>Menubar</w:t>
-      </w:r>
-      <w:proofErr w:type="spellEnd"/>
-      <w:r>
-        <w:rPr>
-          <w:rStyle w:val="SubtleReference"/>
-        </w:rPr>
-        <w:t xml:space="preserve"> finalized</w:t>
+        <w:t>_ Menubar finalized</w:t>
       </w:r>
     </w:p>
     <w:p>
@@ -1570,48 +1264,20 @@
         <w:rPr>
           <w:rStyle w:val="SubtleReference"/>
         </w:rPr>
-        <w:t xml:space="preserve">_ Move </w:t>
-      </w:r>
-      <w:proofErr w:type="spellStart"/>
-      <w:r>
-        <w:rPr>
-          <w:rStyle w:val="SubtleReference"/>
-        </w:rPr>
-        <w:t>github</w:t>
-      </w:r>
-      <w:proofErr w:type="spellEnd"/>
-      <w:r>
-        <w:rPr>
-          <w:rStyle w:val="SubtleReference"/>
-        </w:rPr>
-        <w:t xml:space="preserve"> repo to public</w:t>
-      </w:r>
-    </w:p>
-    <w:p>
-      <w:pPr>
-        <w:rPr>
-          <w:rStyle w:val="SubtleReference"/>
-        </w:rPr>
-      </w:pPr>
-      <w:r>
-        <w:rPr>
-          <w:rStyle w:val="SubtleReference"/>
-        </w:rPr>
-        <w:t xml:space="preserve">_ Release alpha to select testers, start </w:t>
-      </w:r>
-      <w:proofErr w:type="spellStart"/>
-      <w:r>
-        <w:rPr>
-          <w:rStyle w:val="SubtleReference"/>
-        </w:rPr>
-        <w:t>geting</w:t>
-      </w:r>
-      <w:proofErr w:type="spellEnd"/>
-      <w:r>
-        <w:rPr>
-          <w:rStyle w:val="SubtleReference"/>
-        </w:rPr>
-        <w:t xml:space="preserve"> feedback</w:t>
+        <w:t>_ Move github repo to public</w:t>
+      </w:r>
+    </w:p>
+    <w:p>
+      <w:pPr>
+        <w:rPr>
+          <w:rStyle w:val="SubtleReference"/>
+        </w:rPr>
+      </w:pPr>
+      <w:r>
+        <w:rPr>
+          <w:rStyle w:val="SubtleReference"/>
+        </w:rPr>
+        <w:t>_ Release alpha to select testers, start geting feedback</w:t>
       </w:r>
     </w:p>
     <w:p>
@@ -1769,21 +1435,7 @@
         <w:rPr>
           <w:rStyle w:val="SubtleReference"/>
         </w:rPr>
-        <w:t xml:space="preserve">These features take </w:t>
-      </w:r>
-      <w:proofErr w:type="spellStart"/>
-      <w:r>
-        <w:rPr>
-          <w:rStyle w:val="SubtleReference"/>
-        </w:rPr>
-        <w:t>Savitar</w:t>
-      </w:r>
-      <w:proofErr w:type="spellEnd"/>
-      <w:r>
-        <w:rPr>
-          <w:rStyle w:val="SubtleReference"/>
-        </w:rPr>
-        <w:t xml:space="preserve"> 2.0 beyond what 1.6.x provides:</w:t>
+        <w:t>These features take Savitar 2.0 beyond what 1.6.x provides:</w:t>
       </w:r>
     </w:p>
     <w:p>
@@ -1835,73 +1487,21 @@
           <w:rStyle w:val="SubtleReference"/>
           <w:lang w:val="fr-FR"/>
         </w:rPr>
-        <w:t xml:space="preserve">_ </w:t>
-      </w:r>
-      <w:proofErr w:type="spellStart"/>
-      <w:r>
-        <w:rPr>
-          <w:rStyle w:val="SubtleReference"/>
-          <w:lang w:val="fr-FR"/>
-        </w:rPr>
-        <w:t>Dark</w:t>
-      </w:r>
-      <w:proofErr w:type="spellEnd"/>
-      <w:r>
-        <w:rPr>
-          <w:rStyle w:val="SubtleReference"/>
-          <w:lang w:val="fr-FR"/>
-        </w:rPr>
-        <w:t xml:space="preserve"> Mode support</w:t>
-      </w:r>
-    </w:p>
-    <w:p>
-      <w:pPr>
-        <w:rPr>
-          <w:rStyle w:val="SubtleReference"/>
-          <w:lang w:val="fr-FR"/>
-        </w:rPr>
-      </w:pPr>
-      <w:r>
-        <w:rPr>
-          <w:rStyle w:val="SubtleReference"/>
-          <w:lang w:val="fr-FR"/>
-        </w:rPr>
-        <w:t xml:space="preserve">_ </w:t>
-      </w:r>
-      <w:proofErr w:type="spellStart"/>
-      <w:r>
-        <w:rPr>
-          <w:rStyle w:val="SubtleReference"/>
-          <w:lang w:val="fr-FR"/>
-        </w:rPr>
-        <w:t>Javascript</w:t>
-      </w:r>
-      <w:proofErr w:type="spellEnd"/>
-      <w:r>
-        <w:rPr>
-          <w:rStyle w:val="SubtleReference"/>
-          <w:lang w:val="fr-FR"/>
-        </w:rPr>
-        <w:t xml:space="preserve"> </w:t>
-      </w:r>
-      <w:proofErr w:type="spellStart"/>
-      <w:proofErr w:type="gramStart"/>
-      <w:r>
-        <w:rPr>
-          <w:rStyle w:val="SubtleReference"/>
-          <w:lang w:val="fr-FR"/>
-        </w:rPr>
-        <w:t>scripting</w:t>
-      </w:r>
-      <w:proofErr w:type="spellEnd"/>
-      <w:r>
-        <w:rPr>
-          <w:rStyle w:val="SubtleReference"/>
-          <w:lang w:val="fr-FR"/>
-        </w:rPr>
-        <w:t>?</w:t>
-      </w:r>
-      <w:proofErr w:type="gramEnd"/>
+        <w:t>_ Dark Mode support</w:t>
+      </w:r>
+    </w:p>
+    <w:p>
+      <w:pPr>
+        <w:rPr>
+          <w:rStyle w:val="SubtleReference"/>
+        </w:rPr>
+      </w:pPr>
+      <w:r>
+        <w:rPr>
+          <w:rStyle w:val="SubtleReference"/>
+        </w:rPr>
+        <w:t>_ Javascript scripting?</w:t>
+      </w:r>
     </w:p>
     <w:p>
       <w:pPr>
@@ -1926,10 +1526,7 @@
         </w:pBdr>
       </w:pPr>
       <w:r>
-        <w:t xml:space="preserve">January </w:t>
-      </w:r>
-      <w:r>
-        <w:t>11</w:t>
+        <w:t>January 11</w:t>
       </w:r>
       <w:r>
         <w:rPr>
@@ -1944,54 +1541,13 @@
     <w:p/>
     <w:p>
       <w:r>
-        <w:t>I wrote the following in PR #6 this morning: “</w:t>
-      </w:r>
-      <w:r>
-        <w:t xml:space="preserve">Wrapping up this current work. Going to explore using Core Data instead of </w:t>
-      </w:r>
-      <w:proofErr w:type="spellStart"/>
-      <w:r>
-        <w:t>SavitarManager</w:t>
-      </w:r>
-      <w:proofErr w:type="spellEnd"/>
-      <w:r>
-        <w:t xml:space="preserve"> and </w:t>
-      </w:r>
-      <w:proofErr w:type="spellStart"/>
-      <w:r>
-        <w:t>NSCopyable</w:t>
-      </w:r>
-      <w:proofErr w:type="spellEnd"/>
-      <w:r>
-        <w:t xml:space="preserve">. That'll clean-up the code and allow more idiomatic use of Swift, as well as open the door to possible </w:t>
-      </w:r>
-      <w:proofErr w:type="spellStart"/>
-      <w:r>
-        <w:t>SwiftUI</w:t>
-      </w:r>
-      <w:proofErr w:type="spellEnd"/>
-      <w:r>
-        <w:t xml:space="preserve"> work too.</w:t>
-      </w:r>
-      <w:r>
-        <w:t>”</w:t>
-      </w:r>
-    </w:p>
-    <w:p/>
-    <w:p>
-      <w:r>
-        <w:t xml:space="preserve">Then I thought about it and determined </w:t>
-      </w:r>
-      <w:r>
-        <w:t xml:space="preserve">rewriting into Core Data is outside the scope of the initial release of </w:t>
-      </w:r>
-      <w:proofErr w:type="spellStart"/>
-      <w:r>
-        <w:t>Savitar</w:t>
-      </w:r>
-      <w:proofErr w:type="spellEnd"/>
-      <w:r>
-        <w:t xml:space="preserve"> 2.0. </w:t>
+        <w:t>I wrote the following in PR #6 this morning: “Wrapping up this current work. Going to explore using Core Data instead of SavitarManager and NSCopyable. That'll clean-up the code and allow more idiomatic use of Swift, as well as open the door to possible SwiftUI work too.”</w:t>
+      </w:r>
+    </w:p>
+    <w:p/>
+    <w:p>
+      <w:r>
+        <w:t xml:space="preserve">Then I thought about it and determined rewriting into Core Data is outside the scope of the initial release of Savitar 2.0. </w:t>
       </w:r>
     </w:p>
     <w:p/>
@@ -2021,90 +1577,33 @@
         <w:t xml:space="preserve">I’m on my way into the Events Window now, modifying </w:t>
       </w:r>
       <w:r>
-        <w:t xml:space="preserve">a world’s triggers for the first time (editing trigger names and enabled/disabled right now). This brings up the question of “How does </w:t>
-      </w:r>
-      <w:proofErr w:type="spellStart"/>
-      <w:r>
-        <w:t>NSDocument</w:t>
-      </w:r>
-      <w:proofErr w:type="spellEnd"/>
-      <w:r>
-        <w:t xml:space="preserve"> get marked dirty?” Well, it’s tied into the Undo Manager. I suppose it would be fantastic to support undo for world trigger edits. Which is a separate thing from modifying universal triggers.</w:t>
-      </w:r>
-    </w:p>
-    <w:p/>
-    <w:p>
-      <w:r>
-        <w:t xml:space="preserve">I guess I need to do a full study of the </w:t>
-      </w:r>
-      <w:proofErr w:type="spellStart"/>
-      <w:r>
-        <w:t>NSDocument</w:t>
-      </w:r>
-      <w:proofErr w:type="spellEnd"/>
-      <w:r>
-        <w:t>…</w:t>
+        <w:t>a world’s triggers for the first time (editing trigger names and enabled/disabled right now). This brings up the question of “How does NSDocument get marked dirty?” Well, it’s tied into the Undo Manager. I suppose it would be fantastic to support undo for world trigger edits. Which is a separate thing from modifying universal triggers.</w:t>
+      </w:r>
+    </w:p>
+    <w:p/>
+    <w:p>
+      <w:r>
+        <w:t>I guess I need to do a full study of the NSDocument…</w:t>
       </w:r>
     </w:p>
     <w:p/>
     <w:p>
       <w:r>
         <w:lastRenderedPageBreak/>
-        <w:t xml:space="preserve">First thing: </w:t>
-      </w:r>
-      <w:proofErr w:type="spellStart"/>
-      <w:r>
-        <w:t>NSUndoManager</w:t>
-      </w:r>
-      <w:proofErr w:type="spellEnd"/>
-      <w:r>
-        <w:t xml:space="preserve"> is fairly straightforward to </w:t>
+        <w:t xml:space="preserve">First thing: NSUndoManager is fairly straightforward to </w:t>
       </w:r>
       <w:r>
         <w:t>deal with. However, it’ll require associating editable things, like a world’s triggers, to the world’s document’s undo manager.</w:t>
       </w:r>
       <w:r>
-        <w:t xml:space="preserve"> This can be done via the </w:t>
-      </w:r>
-      <w:proofErr w:type="spellStart"/>
-      <w:r>
-        <w:t>SavitarManager</w:t>
-      </w:r>
-      <w:proofErr w:type="spellEnd"/>
-      <w:r>
-        <w:t xml:space="preserve"> (</w:t>
-      </w:r>
-      <w:proofErr w:type="spellStart"/>
-      <w:r>
-        <w:t>TriggerManager</w:t>
-      </w:r>
-      <w:proofErr w:type="spellEnd"/>
-      <w:r>
-        <w:t>).</w:t>
-      </w:r>
-    </w:p>
-    <w:p/>
-    <w:p>
-      <w:r>
-        <w:t xml:space="preserve">The problem with the Events Window is that there are multiple </w:t>
-      </w:r>
-      <w:proofErr w:type="spellStart"/>
-      <w:r>
-        <w:t>UndoManagers</w:t>
-      </w:r>
-      <w:proofErr w:type="spellEnd"/>
-      <w:r>
-        <w:t xml:space="preserve"> involved. Each open world has its document’s undo manager, and then the universal triggers/variables have the app-wide undo manager. Simply registering undo with each triggerman’s document </w:t>
-      </w:r>
-      <w:proofErr w:type="spellStart"/>
-      <w:r>
-        <w:t>undomanager</w:t>
-      </w:r>
-      <w:proofErr w:type="spellEnd"/>
-      <w:r>
-        <w:t xml:space="preserve"> isn’t enough, because the menu item won’t change when the Events Window is in the foreground, it only appears when the document is in the foreground. </w:t>
-      </w:r>
-      <w:proofErr w:type="spellStart"/>
+        <w:t xml:space="preserve"> This can be done via the SavitarManager (TriggerManager).</w:t>
+      </w:r>
+    </w:p>
+    <w:p/>
+    <w:p>
+      <w:r>
+        <w:t xml:space="preserve">The problem with the Events Window is that there are multiple UndoManagers involved. Each open world has its document’s undo manager, and then the universal triggers/variables have the app-wide undo manager. Simply registering undo with each triggerman’s document undomanager isn’t enough, because the menu item won’t change when the Events Window is in the foreground, it only appears when the document is in the foreground. </w:t>
+      </w:r>
       <w:r>
         <w:rPr>
           <w:b/>
@@ -2119,7 +1618,6 @@
         </w:rPr>
         <w:t>r</w:t>
       </w:r>
-      <w:proofErr w:type="spellEnd"/>
       <w:r>
         <w:t xml:space="preserve"> apparently will help with</w:t>
       </w:r>
@@ -2131,59 +1629,85 @@
         <w:t xml:space="preserve"> </w:t>
       </w:r>
       <w:r>
-        <w:t xml:space="preserve">this. Alternatively, I’d have to tie the triggers/variables right to the document window, like how settings </w:t>
-      </w:r>
-      <w:proofErr w:type="gramStart"/>
-      <w:r>
-        <w:t>works</w:t>
-      </w:r>
-      <w:proofErr w:type="gramEnd"/>
-      <w:r>
-        <w:t xml:space="preserve">. If I went this route, I would not have to deal with doing an </w:t>
-      </w:r>
-      <w:proofErr w:type="spellStart"/>
-      <w:r>
-        <w:t>NSOutlineView</w:t>
-      </w:r>
-      <w:proofErr w:type="spellEnd"/>
-      <w:r>
-        <w:t>-based Events Window. Simplifying the work, giving up drag and drop for closer association to the world, but also on the flip side, giving up UI parity with Savitar1’s Event Window.</w:t>
+        <w:t>this. Alternatively, I’d have to tie the triggers/variables right to the document window, like how settings works. If I went this route, I would not have to deal with doing an NSOutlineView-based Events Window. Simplifying the work, giving up drag and drop for closer association to the world, but also on the flip side, giving up UI parity with Savitar1’s Event Window.</w:t>
       </w:r>
       <w:r>
         <w:t xml:space="preserve"> Another downside of settings sheet-based triggers/variables is you can’t test them as easily, you’d have to keep dismissing the entire sheet to get back to text input (the sheet is modal).</w:t>
+      </w:r>
+    </w:p>
+    <w:p/>
+    <w:p>
+      <w:r>
+        <w:t>The bottom line is: the world’s document needs to go dirty when a trigger is enabled/disabled or edited. Having undo/redo is gravy on top of that, and comes almost for free if done the right way.</w:t>
+      </w:r>
+    </w:p>
+    <w:p>
+      <w:pPr>
+        <w:rPr>
+          <w:i/>
+          <w:iCs/>
+        </w:rPr>
+      </w:pPr>
+    </w:p>
+    <w:p>
+      <w:pPr>
+        <w:pBdr>
+          <w:bottom w:val="single" w:sz="6" w:space="1" w:color="auto"/>
+        </w:pBdr>
+      </w:pPr>
+      <w:r>
+        <w:t>January 16</w:t>
+      </w:r>
+      <w:r>
+        <w:rPr>
+          <w:vertAlign w:val="superscript"/>
+        </w:rPr>
+        <w:t>th</w:t>
+      </w:r>
+      <w:r>
+        <w:t>, 2020</w:t>
+      </w:r>
+    </w:p>
+    <w:p/>
+    <w:p>
+      <w:r>
+        <w:t>Next Savitar challenge:</w:t>
+      </w:r>
+    </w:p>
+    <w:p/>
+    <w:p>
+      <w:r>
+        <w:t>When a World’s title changes, the change must propagate to the trigger manager and var manager, which in turn will signal a change to any open Event Window</w:t>
+      </w:r>
+      <w:r>
+        <w:t>.</w:t>
+      </w:r>
+    </w:p>
+    <w:p/>
+    <w:p>
+      <w:r>
+        <w:t xml:space="preserve">One way to simplify things is to remove the </w:t>
+      </w:r>
+      <w:r>
+        <w:t>name attribute off of SavitarManager (triggerman and varMan) and instead have Event Manager enumerate open worlds as needed.</w:t>
+      </w:r>
+    </w:p>
+    <w:p/>
+    <w:p>
+      <w:r>
+        <w:t>Also noted: A world’s document window is listing its file name, not its world name. That is actually a good thing, makes it easy to find the document. Perhaps one doesn’t rename a world in settings at all, just use the filename to refer to it.</w:t>
+      </w:r>
+    </w:p>
+    <w:p/>
+    <w:p>
+      <w:r>
+        <w:t>So, I removed the ‘name’ field from Savitar Manager and instead taught the Event Window how to name trigger managers by world or universally</w:t>
+      </w:r>
+      <w:r>
+        <w:t xml:space="preserve"> (app wide).</w:t>
       </w:r>
       <w:bookmarkStart w:id="0" w:name="_GoBack"/>
       <w:bookmarkEnd w:id="0"/>
-    </w:p>
-    <w:p/>
-    <w:p>
-      <w:r>
-        <w:t xml:space="preserve">The bottom line </w:t>
-      </w:r>
-      <w:proofErr w:type="gramStart"/>
-      <w:r>
-        <w:t>is:</w:t>
-      </w:r>
-      <w:proofErr w:type="gramEnd"/>
-      <w:r>
-        <w:t xml:space="preserve"> the world’s document needs to go dirty when a trigger is enabled/disabled or edited. Having undo/redo is gravy on top of </w:t>
-      </w:r>
-      <w:proofErr w:type="gramStart"/>
-      <w:r>
-        <w:t>that, and</w:t>
-      </w:r>
-      <w:proofErr w:type="gramEnd"/>
-      <w:r>
-        <w:t xml:space="preserve"> comes almost for free if done the right way.</w:t>
-      </w:r>
-    </w:p>
-    <w:p>
-      <w:pPr>
-        <w:rPr>
-          <w:i/>
-          <w:iCs/>
-        </w:rPr>
-      </w:pPr>
     </w:p>
     <w:sectPr>
       <w:pgSz w:w="12240" w:h="15840"/>

</xml_diff>

<commit_message>
Checkpoint on implementing the Events Window
</commit_message>
<xml_diff>
--- a/docs/Savitar2DevNotes.docx
+++ b/docs/Savitar2DevNotes.docx
@@ -30,19 +30,31 @@
         <w:t xml:space="preserve">I’ve considered </w:t>
       </w:r>
       <w:r>
-        <w:t>for Savitar’s Text Engine:</w:t>
-      </w:r>
-    </w:p>
-    <w:p/>
-    <w:p>
+        <w:t xml:space="preserve">for </w:t>
+      </w:r>
+      <w:proofErr w:type="spellStart"/>
+      <w:r>
+        <w:t>Savitar’s</w:t>
+      </w:r>
+      <w:proofErr w:type="spellEnd"/>
+      <w:r>
+        <w:t xml:space="preserve"> Text Engine:</w:t>
+      </w:r>
+    </w:p>
+    <w:p/>
+    <w:p>
+      <w:proofErr w:type="spellStart"/>
       <w:r>
         <w:t>NSTextView</w:t>
       </w:r>
-    </w:p>
-    <w:p>
+      <w:proofErr w:type="spellEnd"/>
+    </w:p>
+    <w:p>
+      <w:proofErr w:type="spellStart"/>
       <w:r>
         <w:t>WKWebView</w:t>
       </w:r>
+      <w:proofErr w:type="spellEnd"/>
     </w:p>
     <w:p>
       <w:r>
@@ -52,7 +64,55 @@
     <w:p/>
     <w:p>
       <w:r>
-        <w:t>I started down the path of using NSTextView until I got to the point where I wanted to start rendering ANSI codes and also thought about how things like &lt;code&gt; would need to be implemented. I wanted both of course. So, If I used NSTextView, I’d have to do an ANSI-to-attributedString parser as well as an HTML-to-attributedString parser. I found an ANSI-to-HTML parser (aha.c). This got me thinking of using WKWebView, because it</w:t>
+        <w:t xml:space="preserve">I started down the path of using </w:t>
+      </w:r>
+      <w:proofErr w:type="spellStart"/>
+      <w:r>
+        <w:t>NSTextView</w:t>
+      </w:r>
+      <w:proofErr w:type="spellEnd"/>
+      <w:r>
+        <w:t xml:space="preserve"> until I got to the point where I wanted to start rendering ANSI codes and also thought about how things like &lt;code&gt; would need to be implemented. I wanted both of course. So, If I used </w:t>
+      </w:r>
+      <w:proofErr w:type="spellStart"/>
+      <w:r>
+        <w:t>NSTextView</w:t>
+      </w:r>
+      <w:proofErr w:type="spellEnd"/>
+      <w:r>
+        <w:t>, I’d have to do an ANSI-to-</w:t>
+      </w:r>
+      <w:proofErr w:type="spellStart"/>
+      <w:r>
+        <w:t>attributedString</w:t>
+      </w:r>
+      <w:proofErr w:type="spellEnd"/>
+      <w:r>
+        <w:t xml:space="preserve"> parser as well as an HTML-to-</w:t>
+      </w:r>
+      <w:proofErr w:type="spellStart"/>
+      <w:r>
+        <w:t>attributedString</w:t>
+      </w:r>
+      <w:proofErr w:type="spellEnd"/>
+      <w:r>
+        <w:t xml:space="preserve"> parser. I found an ANSI-to-HTML parser (</w:t>
+      </w:r>
+      <w:proofErr w:type="spellStart"/>
+      <w:r>
+        <w:t>aha.c</w:t>
+      </w:r>
+      <w:proofErr w:type="spellEnd"/>
+      <w:r>
+        <w:t xml:space="preserve">). This got me thinking of using </w:t>
+      </w:r>
+      <w:proofErr w:type="spellStart"/>
+      <w:r>
+        <w:t>WKWebView</w:t>
+      </w:r>
+      <w:proofErr w:type="spellEnd"/>
+      <w:r>
+        <w:t>, because it</w:t>
       </w:r>
       <w:r>
         <w:rPr>
@@ -62,13 +122,29 @@
         <w:t xml:space="preserve"> </w:t>
       </w:r>
       <w:r>
-        <w:t>could handle the HTML natively and aha.c would provide the ANSI code support. Also, it gave room to doing other media types easily, including links of course.</w:t>
-      </w:r>
-    </w:p>
-    <w:p/>
-    <w:p>
-      <w:r>
-        <w:t>I then thought WKWebView would be just too darn slow. So, I set my sights on iTerm2Lib, for it was performant, could handle ANSI codes, and well, I could live without HTML… I guess.</w:t>
+        <w:t xml:space="preserve">could handle the HTML natively and </w:t>
+      </w:r>
+      <w:proofErr w:type="spellStart"/>
+      <w:r>
+        <w:t>aha.c</w:t>
+      </w:r>
+      <w:proofErr w:type="spellEnd"/>
+      <w:r>
+        <w:t xml:space="preserve"> would provide the ANSI code support. Also, it gave room to doing other media types easily, including links of course.</w:t>
+      </w:r>
+    </w:p>
+    <w:p/>
+    <w:p>
+      <w:r>
+        <w:t xml:space="preserve">I then thought </w:t>
+      </w:r>
+      <w:proofErr w:type="spellStart"/>
+      <w:r>
+        <w:t>WKWebView</w:t>
+      </w:r>
+      <w:proofErr w:type="spellEnd"/>
+      <w:r>
+        <w:t xml:space="preserve"> would be just too darn slow. So, I set my sights on iTerm2Lib, for it was performant, could handle ANSI codes, and well, I could live without HTML… I guess.</w:t>
       </w:r>
     </w:p>
     <w:p/>
@@ -80,7 +156,31 @@
     <w:p/>
     <w:p>
       <w:r>
-        <w:t>What if WKWebView was in fact performant? Wouldn’t that be the ideal means to render text for the next generation of Savitar? WKWebView claims to be: “</w:t>
+        <w:t xml:space="preserve">What if </w:t>
+      </w:r>
+      <w:proofErr w:type="spellStart"/>
+      <w:r>
+        <w:t>WKWebView</w:t>
+      </w:r>
+      <w:proofErr w:type="spellEnd"/>
+      <w:r>
+        <w:t xml:space="preserve"> was in fact performant? Wouldn’t that be the ideal means to render text for the next generation of </w:t>
+      </w:r>
+      <w:proofErr w:type="spellStart"/>
+      <w:r>
+        <w:t>Savitar</w:t>
+      </w:r>
+      <w:proofErr w:type="spellEnd"/>
+      <w:r>
+        <w:t xml:space="preserve">? </w:t>
+      </w:r>
+      <w:proofErr w:type="spellStart"/>
+      <w:r>
+        <w:t>WKWebView</w:t>
+      </w:r>
+      <w:proofErr w:type="spellEnd"/>
+      <w:r>
+        <w:t xml:space="preserve"> claims to be: “</w:t>
       </w:r>
       <w:r>
         <w:rPr>
@@ -106,7 +206,15 @@
         <w:t>Hey, JavaScript would be a nice addition too.</w:t>
       </w:r>
       <w:r>
-        <w:t xml:space="preserve"> I think I’m back to exploring WKWebView.</w:t>
+        <w:t xml:space="preserve"> I think I’m back to exploring </w:t>
+      </w:r>
+      <w:proofErr w:type="spellStart"/>
+      <w:r>
+        <w:t>WKWebView</w:t>
+      </w:r>
+      <w:proofErr w:type="spellEnd"/>
+      <w:r>
+        <w:t>.</w:t>
       </w:r>
     </w:p>
     <w:p/>
@@ -169,10 +277,26 @@
         <w:t>I m</w:t>
       </w:r>
       <w:r>
-        <w:t>oved over to using WkWebView for output</w:t>
-      </w:r>
-      <w:r>
-        <w:t xml:space="preserve"> and am successfully processing ANSI escape codes using a hacked-up aha.c.</w:t>
+        <w:t xml:space="preserve">oved over to using </w:t>
+      </w:r>
+      <w:proofErr w:type="spellStart"/>
+      <w:r>
+        <w:t>WkWebView</w:t>
+      </w:r>
+      <w:proofErr w:type="spellEnd"/>
+      <w:r>
+        <w:t xml:space="preserve"> for output</w:t>
+      </w:r>
+      <w:r>
+        <w:t xml:space="preserve"> and am successfully processing ANSI escape codes using a hacked-up </w:t>
+      </w:r>
+      <w:proofErr w:type="spellStart"/>
+      <w:r>
+        <w:t>aha.c</w:t>
+      </w:r>
+      <w:proofErr w:type="spellEnd"/>
+      <w:r>
+        <w:t>.</w:t>
       </w:r>
       <w:r>
         <w:t xml:space="preserve"> </w:t>
@@ -278,7 +402,23 @@
           <w:rStyle w:val="SubtleReference"/>
           <w:rFonts w:hint="eastAsia"/>
         </w:rPr>
-        <w:t xml:space="preserve"> Started a private github repo</w:t>
+        <w:t xml:space="preserve"> Started a private </w:t>
+      </w:r>
+      <w:proofErr w:type="spellStart"/>
+      <w:r>
+        <w:rPr>
+          <w:rStyle w:val="SubtleReference"/>
+          <w:rFonts w:hint="eastAsia"/>
+        </w:rPr>
+        <w:t>github</w:t>
+      </w:r>
+      <w:proofErr w:type="spellEnd"/>
+      <w:r>
+        <w:rPr>
+          <w:rStyle w:val="SubtleReference"/>
+          <w:rFonts w:hint="eastAsia"/>
+        </w:rPr>
+        <w:t xml:space="preserve"> repo</w:t>
       </w:r>
     </w:p>
     <w:p>
@@ -320,7 +460,23 @@
           <w:rStyle w:val="SubtleReference"/>
           <w:rFonts w:hint="eastAsia"/>
         </w:rPr>
-        <w:t xml:space="preserve"> App is integrated with AppCenter, handles crash reporting and basic analytics</w:t>
+        <w:t xml:space="preserve"> App is integrated with </w:t>
+      </w:r>
+      <w:proofErr w:type="spellStart"/>
+      <w:r>
+        <w:rPr>
+          <w:rStyle w:val="SubtleReference"/>
+          <w:rFonts w:hint="eastAsia"/>
+        </w:rPr>
+        <w:t>AppCenter</w:t>
+      </w:r>
+      <w:proofErr w:type="spellEnd"/>
+      <w:r>
+        <w:rPr>
+          <w:rStyle w:val="SubtleReference"/>
+          <w:rFonts w:hint="eastAsia"/>
+        </w:rPr>
+        <w:t>, handles crash reporting and basic analytics</w:t>
       </w:r>
     </w:p>
     <w:p>
@@ -375,7 +531,23 @@
           <w:rStyle w:val="SubtleReference"/>
           <w:rFonts w:hint="eastAsia"/>
         </w:rPr>
-        <w:t xml:space="preserve"> WKWebView as the output pane</w:t>
+        <w:t xml:space="preserve"> </w:t>
+      </w:r>
+      <w:proofErr w:type="spellStart"/>
+      <w:r>
+        <w:rPr>
+          <w:rStyle w:val="SubtleReference"/>
+          <w:rFonts w:hint="eastAsia"/>
+        </w:rPr>
+        <w:t>WKWebView</w:t>
+      </w:r>
+      <w:proofErr w:type="spellEnd"/>
+      <w:r>
+        <w:rPr>
+          <w:rStyle w:val="SubtleReference"/>
+          <w:rFonts w:hint="eastAsia"/>
+        </w:rPr>
+        <w:t xml:space="preserve"> as the output pane</w:t>
       </w:r>
     </w:p>
     <w:p>
@@ -600,7 +772,21 @@
         <w:rPr>
           <w:rStyle w:val="SubtleReference"/>
         </w:rPr>
-        <w:t>_ Move github repo to public</w:t>
+        <w:t xml:space="preserve">_ Move </w:t>
+      </w:r>
+      <w:proofErr w:type="spellStart"/>
+      <w:r>
+        <w:rPr>
+          <w:rStyle w:val="SubtleReference"/>
+        </w:rPr>
+        <w:t>github</w:t>
+      </w:r>
+      <w:proofErr w:type="spellEnd"/>
+      <w:r>
+        <w:rPr>
+          <w:rStyle w:val="SubtleReference"/>
+        </w:rPr>
+        <w:t xml:space="preserve"> repo to public</w:t>
       </w:r>
     </w:p>
     <w:p>
@@ -757,7 +943,21 @@
         <w:rPr>
           <w:rStyle w:val="SubtleReference"/>
         </w:rPr>
-        <w:t>These features take Savitar 2.0 beyond what 1.6.x provides:</w:t>
+        <w:t xml:space="preserve">These features take </w:t>
+      </w:r>
+      <w:proofErr w:type="spellStart"/>
+      <w:r>
+        <w:rPr>
+          <w:rStyle w:val="SubtleReference"/>
+        </w:rPr>
+        <w:t>Savitar</w:t>
+      </w:r>
+      <w:proofErr w:type="spellEnd"/>
+      <w:r>
+        <w:rPr>
+          <w:rStyle w:val="SubtleReference"/>
+        </w:rPr>
+        <w:t xml:space="preserve"> 2.0 beyond what 1.6.x provides:</w:t>
       </w:r>
     </w:p>
     <w:p>
@@ -790,8 +990,24 @@
         <w:rPr>
           <w:rStyle w:val="SubtleReference"/>
         </w:rPr>
-        <w:t>_ Javascript ?</w:t>
-      </w:r>
+        <w:t xml:space="preserve">_ </w:t>
+      </w:r>
+      <w:proofErr w:type="spellStart"/>
+      <w:proofErr w:type="gramStart"/>
+      <w:r>
+        <w:rPr>
+          <w:rStyle w:val="SubtleReference"/>
+        </w:rPr>
+        <w:t>Javascript</w:t>
+      </w:r>
+      <w:proofErr w:type="spellEnd"/>
+      <w:r>
+        <w:rPr>
+          <w:rStyle w:val="SubtleReference"/>
+        </w:rPr>
+        <w:t xml:space="preserve"> ?</w:t>
+      </w:r>
+      <w:proofErr w:type="gramEnd"/>
     </w:p>
     <w:p>
       <w:pPr>
@@ -900,7 +1116,23 @@
           <w:rStyle w:val="SubtleReference"/>
           <w:rFonts w:hint="eastAsia"/>
         </w:rPr>
-        <w:t xml:space="preserve"> Started a private github repo</w:t>
+        <w:t xml:space="preserve"> Started a private </w:t>
+      </w:r>
+      <w:proofErr w:type="spellStart"/>
+      <w:r>
+        <w:rPr>
+          <w:rStyle w:val="SubtleReference"/>
+          <w:rFonts w:hint="eastAsia"/>
+        </w:rPr>
+        <w:t>github</w:t>
+      </w:r>
+      <w:proofErr w:type="spellEnd"/>
+      <w:r>
+        <w:rPr>
+          <w:rStyle w:val="SubtleReference"/>
+          <w:rFonts w:hint="eastAsia"/>
+        </w:rPr>
+        <w:t xml:space="preserve"> repo</w:t>
       </w:r>
     </w:p>
     <w:p>
@@ -942,7 +1174,23 @@
           <w:rStyle w:val="SubtleReference"/>
           <w:rFonts w:hint="eastAsia"/>
         </w:rPr>
-        <w:t xml:space="preserve"> App is integrated with AppCenter, handles crash reporting and basic analytics</w:t>
+        <w:t xml:space="preserve"> App is integrated with </w:t>
+      </w:r>
+      <w:proofErr w:type="spellStart"/>
+      <w:r>
+        <w:rPr>
+          <w:rStyle w:val="SubtleReference"/>
+          <w:rFonts w:hint="eastAsia"/>
+        </w:rPr>
+        <w:t>AppCenter</w:t>
+      </w:r>
+      <w:proofErr w:type="spellEnd"/>
+      <w:r>
+        <w:rPr>
+          <w:rStyle w:val="SubtleReference"/>
+          <w:rFonts w:hint="eastAsia"/>
+        </w:rPr>
+        <w:t>, handles crash reporting and basic analytics</w:t>
       </w:r>
     </w:p>
     <w:p>
@@ -984,7 +1232,23 @@
           <w:rStyle w:val="SubtleReference"/>
           <w:rFonts w:hint="eastAsia"/>
         </w:rPr>
-        <w:t xml:space="preserve"> Integrated WKWebView as the output pane</w:t>
+        <w:t xml:space="preserve"> Integrated </w:t>
+      </w:r>
+      <w:proofErr w:type="spellStart"/>
+      <w:r>
+        <w:rPr>
+          <w:rStyle w:val="SubtleReference"/>
+          <w:rFonts w:hint="eastAsia"/>
+        </w:rPr>
+        <w:t>WKWebView</w:t>
+      </w:r>
+      <w:proofErr w:type="spellEnd"/>
+      <w:r>
+        <w:rPr>
+          <w:rStyle w:val="SubtleReference"/>
+          <w:rFonts w:hint="eastAsia"/>
+        </w:rPr>
+        <w:t xml:space="preserve"> as the output pane</w:t>
       </w:r>
     </w:p>
     <w:p>
@@ -1159,7 +1423,21 @@
         <w:rPr>
           <w:rStyle w:val="SubtleReference"/>
         </w:rPr>
-        <w:t>_ Menubar finalized</w:t>
+        <w:t xml:space="preserve">_ </w:t>
+      </w:r>
+      <w:proofErr w:type="spellStart"/>
+      <w:r>
+        <w:rPr>
+          <w:rStyle w:val="SubtleReference"/>
+        </w:rPr>
+        <w:t>Menubar</w:t>
+      </w:r>
+      <w:proofErr w:type="spellEnd"/>
+      <w:r>
+        <w:rPr>
+          <w:rStyle w:val="SubtleReference"/>
+        </w:rPr>
+        <w:t xml:space="preserve"> finalized</w:t>
       </w:r>
     </w:p>
     <w:p>
@@ -1264,20 +1542,48 @@
         <w:rPr>
           <w:rStyle w:val="SubtleReference"/>
         </w:rPr>
-        <w:t>_ Move github repo to public</w:t>
-      </w:r>
-    </w:p>
-    <w:p>
-      <w:pPr>
-        <w:rPr>
-          <w:rStyle w:val="SubtleReference"/>
-        </w:rPr>
-      </w:pPr>
-      <w:r>
-        <w:rPr>
-          <w:rStyle w:val="SubtleReference"/>
-        </w:rPr>
-        <w:t>_ Release alpha to select testers, start geting feedback</w:t>
+        <w:t xml:space="preserve">_ Move </w:t>
+      </w:r>
+      <w:proofErr w:type="spellStart"/>
+      <w:r>
+        <w:rPr>
+          <w:rStyle w:val="SubtleReference"/>
+        </w:rPr>
+        <w:t>github</w:t>
+      </w:r>
+      <w:proofErr w:type="spellEnd"/>
+      <w:r>
+        <w:rPr>
+          <w:rStyle w:val="SubtleReference"/>
+        </w:rPr>
+        <w:t xml:space="preserve"> repo to public</w:t>
+      </w:r>
+    </w:p>
+    <w:p>
+      <w:pPr>
+        <w:rPr>
+          <w:rStyle w:val="SubtleReference"/>
+        </w:rPr>
+      </w:pPr>
+      <w:r>
+        <w:rPr>
+          <w:rStyle w:val="SubtleReference"/>
+        </w:rPr>
+        <w:t xml:space="preserve">_ Release alpha to select testers, start </w:t>
+      </w:r>
+      <w:proofErr w:type="spellStart"/>
+      <w:r>
+        <w:rPr>
+          <w:rStyle w:val="SubtleReference"/>
+        </w:rPr>
+        <w:t>geting</w:t>
+      </w:r>
+      <w:proofErr w:type="spellEnd"/>
+      <w:r>
+        <w:rPr>
+          <w:rStyle w:val="SubtleReference"/>
+        </w:rPr>
+        <w:t xml:space="preserve"> feedback</w:t>
       </w:r>
     </w:p>
     <w:p>
@@ -1435,7 +1741,21 @@
         <w:rPr>
           <w:rStyle w:val="SubtleReference"/>
         </w:rPr>
-        <w:t>These features take Savitar 2.0 beyond what 1.6.x provides:</w:t>
+        <w:t xml:space="preserve">These features take </w:t>
+      </w:r>
+      <w:proofErr w:type="spellStart"/>
+      <w:r>
+        <w:rPr>
+          <w:rStyle w:val="SubtleReference"/>
+        </w:rPr>
+        <w:t>Savitar</w:t>
+      </w:r>
+      <w:proofErr w:type="spellEnd"/>
+      <w:r>
+        <w:rPr>
+          <w:rStyle w:val="SubtleReference"/>
+        </w:rPr>
+        <w:t xml:space="preserve"> 2.0 beyond what 1.6.x provides:</w:t>
       </w:r>
     </w:p>
     <w:p>
@@ -1487,21 +1807,73 @@
           <w:rStyle w:val="SubtleReference"/>
           <w:lang w:val="fr-FR"/>
         </w:rPr>
-        <w:t>_ Dark Mode support</w:t>
-      </w:r>
-    </w:p>
-    <w:p>
-      <w:pPr>
-        <w:rPr>
-          <w:rStyle w:val="SubtleReference"/>
-        </w:rPr>
-      </w:pPr>
-      <w:r>
-        <w:rPr>
-          <w:rStyle w:val="SubtleReference"/>
-        </w:rPr>
-        <w:t>_ Javascript scripting?</w:t>
-      </w:r>
+        <w:t xml:space="preserve">_ </w:t>
+      </w:r>
+      <w:proofErr w:type="spellStart"/>
+      <w:r>
+        <w:rPr>
+          <w:rStyle w:val="SubtleReference"/>
+          <w:lang w:val="fr-FR"/>
+        </w:rPr>
+        <w:t>Dark</w:t>
+      </w:r>
+      <w:proofErr w:type="spellEnd"/>
+      <w:r>
+        <w:rPr>
+          <w:rStyle w:val="SubtleReference"/>
+          <w:lang w:val="fr-FR"/>
+        </w:rPr>
+        <w:t xml:space="preserve"> Mode support</w:t>
+      </w:r>
+    </w:p>
+    <w:p>
+      <w:pPr>
+        <w:rPr>
+          <w:rStyle w:val="SubtleReference"/>
+          <w:lang w:val="fr-FR"/>
+        </w:rPr>
+      </w:pPr>
+      <w:r>
+        <w:rPr>
+          <w:rStyle w:val="SubtleReference"/>
+          <w:lang w:val="fr-FR"/>
+        </w:rPr>
+        <w:t xml:space="preserve">_ </w:t>
+      </w:r>
+      <w:proofErr w:type="spellStart"/>
+      <w:r>
+        <w:rPr>
+          <w:rStyle w:val="SubtleReference"/>
+          <w:lang w:val="fr-FR"/>
+        </w:rPr>
+        <w:t>Javascript</w:t>
+      </w:r>
+      <w:proofErr w:type="spellEnd"/>
+      <w:r>
+        <w:rPr>
+          <w:rStyle w:val="SubtleReference"/>
+          <w:lang w:val="fr-FR"/>
+        </w:rPr>
+        <w:t xml:space="preserve"> </w:t>
+      </w:r>
+      <w:proofErr w:type="spellStart"/>
+      <w:proofErr w:type="gramStart"/>
+      <w:r>
+        <w:rPr>
+          <w:rStyle w:val="SubtleReference"/>
+          <w:lang w:val="fr-FR"/>
+        </w:rPr>
+        <w:t>scripting</w:t>
+      </w:r>
+      <w:proofErr w:type="spellEnd"/>
+      <w:r>
+        <w:rPr>
+          <w:rStyle w:val="SubtleReference"/>
+          <w:lang w:val="fr-FR"/>
+        </w:rPr>
+        <w:t>?</w:t>
+      </w:r>
+      <w:proofErr w:type="gramEnd"/>
     </w:p>
     <w:p>
       <w:pPr>
@@ -1541,13 +1913,45 @@
     <w:p/>
     <w:p>
       <w:r>
-        <w:t>I wrote the following in PR #6 this morning: “Wrapping up this current work. Going to explore using Core Data instead of SavitarManager and NSCopyable. That'll clean-up the code and allow more idiomatic use of Swift, as well as open the door to possible SwiftUI work too.”</w:t>
-      </w:r>
-    </w:p>
-    <w:p/>
-    <w:p>
-      <w:r>
-        <w:t xml:space="preserve">Then I thought about it and determined rewriting into Core Data is outside the scope of the initial release of Savitar 2.0. </w:t>
+        <w:t xml:space="preserve">I wrote the following in PR #6 this morning: “Wrapping up this current work. Going to explore using Core Data instead of </w:t>
+      </w:r>
+      <w:proofErr w:type="spellStart"/>
+      <w:r>
+        <w:t>SavitarManager</w:t>
+      </w:r>
+      <w:proofErr w:type="spellEnd"/>
+      <w:r>
+        <w:t xml:space="preserve"> and </w:t>
+      </w:r>
+      <w:proofErr w:type="spellStart"/>
+      <w:r>
+        <w:t>NSCopyable</w:t>
+      </w:r>
+      <w:proofErr w:type="spellEnd"/>
+      <w:r>
+        <w:t xml:space="preserve">. That'll clean-up the code and allow more idiomatic use of Swift, as well as open the door to possible </w:t>
+      </w:r>
+      <w:proofErr w:type="spellStart"/>
+      <w:r>
+        <w:t>SwiftUI</w:t>
+      </w:r>
+      <w:proofErr w:type="spellEnd"/>
+      <w:r>
+        <w:t xml:space="preserve"> work too.”</w:t>
+      </w:r>
+    </w:p>
+    <w:p/>
+    <w:p>
+      <w:r>
+        <w:t xml:space="preserve">Then I thought about it and determined rewriting into Core Data is outside the scope of the initial release of </w:t>
+      </w:r>
+      <w:proofErr w:type="spellStart"/>
+      <w:r>
+        <w:t>Savitar</w:t>
+      </w:r>
+      <w:proofErr w:type="spellEnd"/>
+      <w:r>
+        <w:t xml:space="preserve"> 2.0. </w:t>
       </w:r>
     </w:p>
     <w:p/>
@@ -1577,33 +1981,90 @@
         <w:t xml:space="preserve">I’m on my way into the Events Window now, modifying </w:t>
       </w:r>
       <w:r>
-        <w:t>a world’s triggers for the first time (editing trigger names and enabled/disabled right now). This brings up the question of “How does NSDocument get marked dirty?” Well, it’s tied into the Undo Manager. I suppose it would be fantastic to support undo for world trigger edits. Which is a separate thing from modifying universal triggers.</w:t>
-      </w:r>
-    </w:p>
-    <w:p/>
-    <w:p>
-      <w:r>
-        <w:t>I guess I need to do a full study of the NSDocument…</w:t>
+        <w:t xml:space="preserve">a world’s triggers for the first time (editing trigger names and enabled/disabled right now). This brings up the question of “How does </w:t>
+      </w:r>
+      <w:proofErr w:type="spellStart"/>
+      <w:r>
+        <w:t>NSDocument</w:t>
+      </w:r>
+      <w:proofErr w:type="spellEnd"/>
+      <w:r>
+        <w:t xml:space="preserve"> get marked dirty?” Well, it’s tied into the Undo Manager. I suppose it would be fantastic to support undo for world trigger edits. Which is a separate thing from modifying universal triggers.</w:t>
+      </w:r>
+    </w:p>
+    <w:p/>
+    <w:p>
+      <w:r>
+        <w:t xml:space="preserve">I guess I need to do a full study of the </w:t>
+      </w:r>
+      <w:proofErr w:type="spellStart"/>
+      <w:r>
+        <w:t>NSDocument</w:t>
+      </w:r>
+      <w:proofErr w:type="spellEnd"/>
+      <w:r>
+        <w:t>…</w:t>
       </w:r>
     </w:p>
     <w:p/>
     <w:p>
       <w:r>
         <w:lastRenderedPageBreak/>
-        <w:t xml:space="preserve">First thing: NSUndoManager is fairly straightforward to </w:t>
+        <w:t xml:space="preserve">First thing: </w:t>
+      </w:r>
+      <w:proofErr w:type="spellStart"/>
+      <w:r>
+        <w:t>NSUndoManager</w:t>
+      </w:r>
+      <w:proofErr w:type="spellEnd"/>
+      <w:r>
+        <w:t xml:space="preserve"> is fairly straightforward to </w:t>
       </w:r>
       <w:r>
         <w:t>deal with. However, it’ll require associating editable things, like a world’s triggers, to the world’s document’s undo manager.</w:t>
       </w:r>
       <w:r>
-        <w:t xml:space="preserve"> This can be done via the SavitarManager (TriggerManager).</w:t>
-      </w:r>
-    </w:p>
-    <w:p/>
-    <w:p>
-      <w:r>
-        <w:t xml:space="preserve">The problem with the Events Window is that there are multiple UndoManagers involved. Each open world has its document’s undo manager, and then the universal triggers/variables have the app-wide undo manager. Simply registering undo with each triggerman’s document undomanager isn’t enough, because the menu item won’t change when the Events Window is in the foreground, it only appears when the document is in the foreground. </w:t>
-      </w:r>
+        <w:t xml:space="preserve"> This can be done via the </w:t>
+      </w:r>
+      <w:proofErr w:type="spellStart"/>
+      <w:r>
+        <w:t>SavitarManager</w:t>
+      </w:r>
+      <w:proofErr w:type="spellEnd"/>
+      <w:r>
+        <w:t xml:space="preserve"> (</w:t>
+      </w:r>
+      <w:proofErr w:type="spellStart"/>
+      <w:r>
+        <w:t>TriggerManager</w:t>
+      </w:r>
+      <w:proofErr w:type="spellEnd"/>
+      <w:r>
+        <w:t>).</w:t>
+      </w:r>
+    </w:p>
+    <w:p/>
+    <w:p>
+      <w:r>
+        <w:t xml:space="preserve">The problem with the Events Window is that there are multiple </w:t>
+      </w:r>
+      <w:proofErr w:type="spellStart"/>
+      <w:r>
+        <w:t>UndoManagers</w:t>
+      </w:r>
+      <w:proofErr w:type="spellEnd"/>
+      <w:r>
+        <w:t xml:space="preserve"> involved. Each open world has its document’s undo manager, and then the universal triggers/variables have the app-wide undo manager. Simply registering undo with each triggerman’s document </w:t>
+      </w:r>
+      <w:proofErr w:type="spellStart"/>
+      <w:r>
+        <w:t>undomanager</w:t>
+      </w:r>
+      <w:proofErr w:type="spellEnd"/>
+      <w:r>
+        <w:t xml:space="preserve"> isn’t enough, because the menu item won’t change when the Events Window is in the foreground, it only appears when the document is in the foreground. </w:t>
+      </w:r>
+      <w:proofErr w:type="spellStart"/>
       <w:r>
         <w:rPr>
           <w:b/>
@@ -1618,6 +2079,7 @@
         </w:rPr>
         <w:t>r</w:t>
       </w:r>
+      <w:proofErr w:type="spellEnd"/>
       <w:r>
         <w:t xml:space="preserve"> apparently will help with</w:t>
       </w:r>
@@ -1629,7 +2091,23 @@
         <w:t xml:space="preserve"> </w:t>
       </w:r>
       <w:r>
-        <w:t>this. Alternatively, I’d have to tie the triggers/variables right to the document window, like how settings works. If I went this route, I would not have to deal with doing an NSOutlineView-based Events Window. Simplifying the work, giving up drag and drop for closer association to the world, but also on the flip side, giving up UI parity with Savitar1’s Event Window.</w:t>
+        <w:t xml:space="preserve">this. Alternatively, I’d have to tie the triggers/variables right to the document window, like how settings </w:t>
+      </w:r>
+      <w:proofErr w:type="gramStart"/>
+      <w:r>
+        <w:t>works</w:t>
+      </w:r>
+      <w:proofErr w:type="gramEnd"/>
+      <w:r>
+        <w:t xml:space="preserve">. If I went this route, I would not have to deal with doing an </w:t>
+      </w:r>
+      <w:proofErr w:type="spellStart"/>
+      <w:r>
+        <w:t>NSOutlineView</w:t>
+      </w:r>
+      <w:proofErr w:type="spellEnd"/>
+      <w:r>
+        <w:t>-based Events Window. Simplifying the work, giving up drag and drop for closer association to the world, but also on the flip side, giving up UI parity with Savitar1’s Event Window.</w:t>
       </w:r>
       <w:r>
         <w:t xml:space="preserve"> Another downside of settings sheet-based triggers/variables is you can’t test them as easily, you’d have to keep dismissing the entire sheet to get back to text input (the sheet is modal).</w:t>
@@ -1638,7 +2116,23 @@
     <w:p/>
     <w:p>
       <w:r>
-        <w:t>The bottom line is: the world’s document needs to go dirty when a trigger is enabled/disabled or edited. Having undo/redo is gravy on top of that, and comes almost for free if done the right way.</w:t>
+        <w:t xml:space="preserve">The bottom line </w:t>
+      </w:r>
+      <w:proofErr w:type="gramStart"/>
+      <w:r>
+        <w:t>is:</w:t>
+      </w:r>
+      <w:proofErr w:type="gramEnd"/>
+      <w:r>
+        <w:t xml:space="preserve"> the world’s document needs to go dirty when a trigger is enabled/disabled or edited. Having undo/redo is gravy on top of </w:t>
+      </w:r>
+      <w:proofErr w:type="gramStart"/>
+      <w:r>
+        <w:t>that, and</w:t>
+      </w:r>
+      <w:proofErr w:type="gramEnd"/>
+      <w:r>
+        <w:t xml:space="preserve"> comes almost for free if done the right way.</w:t>
       </w:r>
     </w:p>
     <w:p>
@@ -1671,7 +2165,15 @@
     <w:p/>
     <w:p>
       <w:r>
-        <w:t>Next Savitar challenge:</w:t>
+        <w:t xml:space="preserve">Next </w:t>
+      </w:r>
+      <w:proofErr w:type="spellStart"/>
+      <w:r>
+        <w:t>Savitar</w:t>
+      </w:r>
+      <w:proofErr w:type="spellEnd"/>
+      <w:r>
+        <w:t xml:space="preserve"> challenge:</w:t>
       </w:r>
     </w:p>
     <w:p/>
@@ -1689,7 +2191,23 @@
         <w:t xml:space="preserve">One way to simplify things is to remove the </w:t>
       </w:r>
       <w:r>
-        <w:t>name attribute off of SavitarManager (triggerman and varMan) and instead have Event Manager enumerate open worlds as needed.</w:t>
+        <w:t xml:space="preserve">name attribute off of </w:t>
+      </w:r>
+      <w:proofErr w:type="spellStart"/>
+      <w:r>
+        <w:t>SavitarManager</w:t>
+      </w:r>
+      <w:proofErr w:type="spellEnd"/>
+      <w:r>
+        <w:t xml:space="preserve"> (triggerman and </w:t>
+      </w:r>
+      <w:proofErr w:type="spellStart"/>
+      <w:r>
+        <w:t>varMan</w:t>
+      </w:r>
+      <w:proofErr w:type="spellEnd"/>
+      <w:r>
+        <w:t>) and instead have Event Manager enumerate open worlds as needed.</w:t>
       </w:r>
     </w:p>
     <w:p/>
@@ -1701,14 +2219,958 @@
     <w:p/>
     <w:p>
       <w:r>
-        <w:t>So, I removed the ‘name’ field from Savitar Manager and instead taught the Event Window how to name trigger managers by world or universally</w:t>
+        <w:t xml:space="preserve">So, I removed the ‘name’ field from </w:t>
+      </w:r>
+      <w:proofErr w:type="spellStart"/>
+      <w:r>
+        <w:t>Savitar</w:t>
+      </w:r>
+      <w:proofErr w:type="spellEnd"/>
+      <w:r>
+        <w:t xml:space="preserve"> Manager and instead taught the Event Window how to name trigger managers by world or universally</w:t>
       </w:r>
       <w:r>
         <w:t xml:space="preserve"> (app wide).</w:t>
+      </w:r>
+    </w:p>
+    <w:p/>
+    <w:p>
+      <w:pPr>
+        <w:pBdr>
+          <w:bottom w:val="single" w:sz="6" w:space="1" w:color="auto"/>
+        </w:pBdr>
+      </w:pPr>
+      <w:r>
+        <w:t>January 20</w:t>
+      </w:r>
+      <w:r>
+        <w:rPr>
+          <w:vertAlign w:val="superscript"/>
+        </w:rPr>
+        <w:t>th</w:t>
+      </w:r>
+      <w:r>
+        <w:t>, 2020</w:t>
+      </w:r>
+    </w:p>
+    <w:p/>
+    <w:p>
+      <w:r>
+        <w:t xml:space="preserve">I decided over the weekend to use a Flux design pattern for Savitar2’s data model. It’ll be implemented using </w:t>
+      </w:r>
+      <w:proofErr w:type="spellStart"/>
+      <w:r>
+        <w:t>ReSwift</w:t>
+      </w:r>
+      <w:proofErr w:type="spellEnd"/>
+      <w:r>
+        <w:t>.</w:t>
+      </w:r>
+    </w:p>
+    <w:p/>
+    <w:p>
+      <w:r>
+        <w:lastRenderedPageBreak/>
+        <w:t>Things that go into the Store:</w:t>
+      </w:r>
+    </w:p>
+    <w:p/>
+    <w:p>
+      <w:r>
+        <w:t>World Document</w:t>
+      </w:r>
+    </w:p>
+    <w:p>
+      <w:r>
+        <w:tab/>
+        <w:t xml:space="preserve">Actions: </w:t>
+      </w:r>
+      <w:proofErr w:type="spellStart"/>
+      <w:r>
+        <w:t>add_world</w:t>
+      </w:r>
+      <w:proofErr w:type="spellEnd"/>
+      <w:r>
+        <w:t xml:space="preserve">, </w:t>
+      </w:r>
+      <w:proofErr w:type="spellStart"/>
+      <w:r>
+        <w:t>remove_world</w:t>
+      </w:r>
+      <w:proofErr w:type="spellEnd"/>
+    </w:p>
+    <w:p>
+      <w:r>
+        <w:tab/>
+        <w:t>Listeners: Event Window</w:t>
+      </w:r>
+    </w:p>
+    <w:p>
+      <w:r>
+        <w:t xml:space="preserve">So, good. Event Window knows to update automatically its groups. </w:t>
+      </w:r>
+      <w:proofErr w:type="gramStart"/>
+      <w:r>
+        <w:t>But,</w:t>
+      </w:r>
+      <w:proofErr w:type="gramEnd"/>
+      <w:r>
+        <w:t xml:space="preserve"> what happens when a world’s trigger is edited at the document? How does Event Window listen for that?</w:t>
+      </w:r>
+    </w:p>
+    <w:p/>
+    <w:p>
+      <w:r>
+        <w:t>Trigger</w:t>
+      </w:r>
+    </w:p>
+    <w:p>
+      <w:r>
+        <w:tab/>
+        <w:t xml:space="preserve">Actions: </w:t>
+      </w:r>
+      <w:proofErr w:type="spellStart"/>
+      <w:r>
+        <w:t>add_trigger</w:t>
+      </w:r>
+      <w:proofErr w:type="spellEnd"/>
+      <w:r>
+        <w:t xml:space="preserve">, </w:t>
+      </w:r>
+      <w:proofErr w:type="spellStart"/>
+      <w:r>
+        <w:t>remove_trigger</w:t>
+      </w:r>
+      <w:proofErr w:type="spellEnd"/>
+      <w:r>
+        <w:t xml:space="preserve">, </w:t>
+      </w:r>
+      <w:proofErr w:type="spellStart"/>
+      <w:r>
+        <w:t>enable_trigger</w:t>
+      </w:r>
+      <w:proofErr w:type="spellEnd"/>
+      <w:r>
+        <w:t xml:space="preserve">, </w:t>
+      </w:r>
+      <w:proofErr w:type="spellStart"/>
+      <w:r>
+        <w:t>disable_trigger</w:t>
+      </w:r>
+      <w:proofErr w:type="spellEnd"/>
+    </w:p>
+    <w:p>
+      <w:r>
+        <w:t>Those are the easiest actions.</w:t>
+      </w:r>
+      <w:r>
+        <w:t>.</w:t>
+      </w:r>
+      <w:r>
+        <w:t>. then there are:</w:t>
+      </w:r>
+    </w:p>
+    <w:p>
+      <w:r>
+        <w:tab/>
+      </w:r>
+      <w:proofErr w:type="spellStart"/>
+      <w:r>
+        <w:t>Rename_trigger</w:t>
+      </w:r>
+      <w:proofErr w:type="spellEnd"/>
+      <w:r>
+        <w:t xml:space="preserve">, </w:t>
+      </w:r>
+      <w:proofErr w:type="spellStart"/>
+      <w:r>
+        <w:t>change_trigger</w:t>
+      </w:r>
+      <w:proofErr w:type="spellEnd"/>
+      <w:r>
+        <w:t>, etc.</w:t>
+      </w:r>
+    </w:p>
+    <w:p>
+      <w:r>
+        <w:t>Rename and change should be the same</w:t>
+      </w:r>
+      <w:r>
+        <w:t>,</w:t>
+      </w:r>
+      <w:r>
+        <w:t xml:space="preserve"> I think. The granularity is at the trigger as a whole.</w:t>
+      </w:r>
+    </w:p>
+    <w:p/>
+    <w:p>
+      <w:r>
+        <w:t>So, along with observing a world document, should Event Windows observe a world’s triggers individually? And if so, then how does the trigger equate back to its trigger man? Or</w:t>
+      </w:r>
+      <w:r>
+        <w:t>…</w:t>
+      </w:r>
+      <w:r>
+        <w:t xml:space="preserve"> is a Trigger Man even necessary any longer? Surely one is needed to preserve order of triggers, meaning we need a “</w:t>
+      </w:r>
+      <w:proofErr w:type="spellStart"/>
+      <w:r>
+        <w:t>move_trigger</w:t>
+      </w:r>
+      <w:proofErr w:type="spellEnd"/>
+      <w:r>
+        <w:t>” action. May as well have “</w:t>
+      </w:r>
+      <w:proofErr w:type="spellStart"/>
+      <w:r>
+        <w:t>add_trigger</w:t>
+      </w:r>
+      <w:proofErr w:type="spellEnd"/>
+      <w:r>
+        <w:t>” and “</w:t>
+      </w:r>
+      <w:proofErr w:type="spellStart"/>
+      <w:r>
+        <w:t>remove_trigger</w:t>
+      </w:r>
+      <w:proofErr w:type="spellEnd"/>
+      <w:r>
+        <w:t>” be peers to “</w:t>
+      </w:r>
+      <w:proofErr w:type="spellStart"/>
+      <w:r>
+        <w:t>move_trigger</w:t>
+      </w:r>
+      <w:proofErr w:type="spellEnd"/>
+      <w:r>
+        <w:t>” then.</w:t>
+      </w:r>
+    </w:p>
+    <w:p/>
+    <w:p>
+      <w:r>
+        <w:t>These are considerations general to Flux/Redux.</w:t>
+      </w:r>
+      <w:r>
+        <w:t xml:space="preserve"> Probably every TODO app ever made has this problem to solve (add, remove, move, change TODOs).</w:t>
+      </w:r>
+    </w:p>
+    <w:p/>
+    <w:p>
+      <w:r>
+        <w:t xml:space="preserve">A google search for </w:t>
+      </w:r>
+      <w:proofErr w:type="spellStart"/>
+      <w:r>
+        <w:t>redux+add+remove+objects+change</w:t>
+      </w:r>
+      <w:proofErr w:type="spellEnd"/>
+      <w:r>
+        <w:t xml:space="preserve"> reveals… </w:t>
+      </w:r>
+    </w:p>
+    <w:p/>
+    <w:p>
+      <w:r>
+        <w:t>“</w:t>
+      </w:r>
+      <w:r>
+        <w:rPr>
+          <w:b/>
+          <w:bCs/>
+        </w:rPr>
+        <w:t>Redux Patterns: Add/Edit/Remove Objects in an Array</w:t>
+      </w:r>
+      <w:r>
+        <w:t xml:space="preserve">” </w:t>
+      </w:r>
+      <w:hyperlink r:id="rId4" w:history="1">
+        <w:r>
+          <w:rPr>
+            <w:rStyle w:val="Hyperlink"/>
+          </w:rPr>
+          <w:t>https://hackernoon.com/redux-patterns-add-edit-remove-objects-in-an-array-6ee70cab2456</w:t>
+        </w:r>
+      </w:hyperlink>
+      <w:r>
+        <w:t xml:space="preserve"> -- covers using a `</w:t>
+      </w:r>
+      <w:proofErr w:type="spellStart"/>
+      <w:r>
+        <w:t>byId</w:t>
+      </w:r>
+      <w:proofErr w:type="spellEnd"/>
+      <w:r>
+        <w:t>` and `</w:t>
+      </w:r>
+      <w:proofErr w:type="spellStart"/>
+      <w:r>
+        <w:t>byHash</w:t>
+      </w:r>
+      <w:proofErr w:type="spellEnd"/>
+      <w:r>
+        <w:t xml:space="preserve">` approach and is made reference to </w:t>
+      </w:r>
+      <w:r>
+        <w:t>as a best practice here:</w:t>
+      </w:r>
+      <w:r>
+        <w:t xml:space="preserve"> </w:t>
+      </w:r>
+      <w:hyperlink r:id="rId5" w:history="1">
+        <w:r>
+          <w:rPr>
+            <w:rStyle w:val="Hyperlink"/>
+          </w:rPr>
+          <w:t>https://www.reddit.com/r/reactjs/comments/6o9tfq/redux_patterns_addeditremove_objects_in_an_array/</w:t>
+        </w:r>
+      </w:hyperlink>
+    </w:p>
+    <w:p/>
+    <w:p>
+      <w:r>
+        <w:t>“</w:t>
+      </w:r>
+      <w:r>
+        <w:rPr>
+          <w:b/>
+          <w:bCs/>
+        </w:rPr>
+        <w:t>Immutable Update Patterns</w:t>
+      </w:r>
+      <w:r>
+        <w:t xml:space="preserve">” </w:t>
+      </w:r>
+      <w:hyperlink r:id="rId6" w:history="1">
+        <w:r>
+          <w:rPr>
+            <w:rStyle w:val="Hyperlink"/>
+          </w:rPr>
+          <w:t>https://redux.js.org/recipes/structuring-reducers/immutable-update-patterns/</w:t>
+        </w:r>
+      </w:hyperlink>
+      <w:r>
+        <w:t xml:space="preserve"> -- covers handling </w:t>
+      </w:r>
+      <w:proofErr w:type="spellStart"/>
+      <w:r>
+        <w:t>immutablity</w:t>
+      </w:r>
+      <w:proofErr w:type="spellEnd"/>
+      <w:r>
+        <w:t xml:space="preserve"> of arrays. Copying of nested objects.</w:t>
+      </w:r>
+    </w:p>
+    <w:p/>
+    <w:p>
+      <w:r>
+        <w:t>“</w:t>
+      </w:r>
+      <w:r>
+        <w:rPr>
+          <w:b/>
+          <w:bCs/>
+        </w:rPr>
+        <w:t>Immutability in React and Redux: The Complete Guide”</w:t>
+      </w:r>
+      <w:r>
+        <w:t xml:space="preserve"> </w:t>
+      </w:r>
+      <w:hyperlink r:id="rId7" w:history="1">
+        <w:r>
+          <w:rPr>
+            <w:rStyle w:val="Hyperlink"/>
+          </w:rPr>
+          <w:t>https://daveceddia.com/react-redux-immutability-guide/</w:t>
+        </w:r>
+      </w:hyperlink>
+      <w:r>
+        <w:t xml:space="preserve"> -- general reading</w:t>
+      </w:r>
+    </w:p>
+    <w:p/>
+    <w:p>
+      <w:r>
+        <w:t>“</w:t>
+      </w:r>
+      <w:r>
+        <w:rPr>
+          <w:b/>
+          <w:bCs/>
+        </w:rPr>
+        <w:t>Why you should use an object, and not an array, for lists in Redux</w:t>
+      </w:r>
+      <w:r>
+        <w:t xml:space="preserve">” </w:t>
+      </w:r>
+      <w:hyperlink r:id="rId8" w:history="1">
+        <w:r>
+          <w:rPr>
+            <w:rStyle w:val="Hyperlink"/>
+          </w:rPr>
+          <w:t>https://medium.com/javascript-in-plain-english/https-medium-com-javascript-in-plain-english-why-you-should-use-an-object-not-an-array-for-lists-bee4a1fbc8bd</w:t>
+        </w:r>
+      </w:hyperlink>
+      <w:r>
+        <w:t xml:space="preserve"> -- this is a worthwhile technic, however, triggers have an ordering requirement. Perhaps I can marry this article up with the “</w:t>
+      </w:r>
+      <w:r>
+        <w:rPr>
+          <w:b/>
+          <w:bCs/>
+        </w:rPr>
+        <w:t>Redux Patterns: Add/Edit/Remove Objects in an Array</w:t>
+      </w:r>
+      <w:r>
+        <w:t>” article</w:t>
+      </w:r>
+      <w:r>
+        <w:t xml:space="preserve"> of keeping a `</w:t>
+      </w:r>
+      <w:proofErr w:type="spellStart"/>
+      <w:r>
+        <w:t>byId</w:t>
+      </w:r>
+      <w:proofErr w:type="spellEnd"/>
+      <w:r>
+        <w:t>` array.</w:t>
+      </w:r>
+    </w:p>
+    <w:p/>
+    <w:p>
+      <w:r>
+        <w:lastRenderedPageBreak/>
+        <w:t xml:space="preserve">If we go this way, then every </w:t>
+      </w:r>
+      <w:r>
+        <w:t>trigger</w:t>
+      </w:r>
+      <w:r>
+        <w:t xml:space="preserve"> needs to have a</w:t>
+      </w:r>
+      <w:r>
+        <w:t xml:space="preserve"> unique</w:t>
+      </w:r>
+      <w:r>
+        <w:t xml:space="preserve"> id.</w:t>
+      </w:r>
+    </w:p>
+    <w:p/>
+    <w:p>
+      <w:r>
+        <w:t xml:space="preserve">Bonus: Savitar1 used trigger names as the unique identifier. Savitar2 can use </w:t>
+      </w:r>
+      <w:r>
+        <w:t>internal (not displayed to the user)</w:t>
+      </w:r>
+      <w:r>
+        <w:t xml:space="preserve"> unique ids, </w:t>
+      </w:r>
+      <w:r>
+        <w:t xml:space="preserve">which then </w:t>
+      </w:r>
+      <w:r>
+        <w:t>allow</w:t>
+      </w:r>
+      <w:r>
+        <w:t>s</w:t>
+      </w:r>
+      <w:r>
+        <w:t xml:space="preserve"> for triggers of the same “name” (</w:t>
+      </w:r>
+      <w:r>
+        <w:t xml:space="preserve">a trigger’s </w:t>
+      </w:r>
+      <w:r>
+        <w:t>“name” is a misnomer – it</w:t>
+      </w:r>
+      <w:r>
+        <w:t>’</w:t>
+      </w:r>
+      <w:r>
+        <w:t>s really the text matching string.)</w:t>
+      </w:r>
+    </w:p>
+    <w:p/>
+    <w:p>
+      <w:proofErr w:type="spellStart"/>
+      <w:r>
+        <w:t>NSOrderedSet</w:t>
+      </w:r>
+      <w:proofErr w:type="spellEnd"/>
+      <w:r>
+        <w:t xml:space="preserve"> gives us the best of both worlds. Fast lookup and ordering.</w:t>
+      </w:r>
+    </w:p>
+    <w:p/>
+    <w:p>
+      <w:r>
+        <w:t xml:space="preserve">Need to explore how adding/moving items in the </w:t>
+      </w:r>
+      <w:proofErr w:type="spellStart"/>
+      <w:r>
+        <w:t>NSOrderedSet</w:t>
+      </w:r>
+      <w:proofErr w:type="spellEnd"/>
+      <w:r>
+        <w:t xml:space="preserve"> is done. Do I employ </w:t>
+      </w:r>
+      <w:proofErr w:type="spellStart"/>
+      <w:r>
+        <w:t>NSMutableOrderedSet</w:t>
+      </w:r>
+      <w:proofErr w:type="spellEnd"/>
+      <w:r>
+        <w:t>?</w:t>
+      </w:r>
+      <w:r>
+        <w:t xml:space="preserve"> Likely – there is the wonders of `</w:t>
+      </w:r>
+      <w:proofErr w:type="spellStart"/>
+      <w:proofErr w:type="gramStart"/>
+      <w:r>
+        <w:t>moveObjects</w:t>
+      </w:r>
+      <w:proofErr w:type="spellEnd"/>
+      <w:r>
+        <w:t>(</w:t>
+      </w:r>
+      <w:proofErr w:type="gramEnd"/>
+      <w:r>
+        <w:t>)`.</w:t>
+      </w:r>
+    </w:p>
+    <w:p/>
+    <w:p>
+      <w:pPr>
+        <w:rPr>
+          <w:b/>
+          <w:bCs/>
+        </w:rPr>
+      </w:pPr>
+      <w:r>
+        <w:rPr>
+          <w:b/>
+          <w:bCs/>
+        </w:rPr>
+        <w:t xml:space="preserve">ACTION: </w:t>
+      </w:r>
+      <w:proofErr w:type="spellStart"/>
+      <w:r>
+        <w:t>move_</w:t>
+      </w:r>
+      <w:proofErr w:type="gramStart"/>
+      <w:r>
+        <w:t>trigger</w:t>
+      </w:r>
+      <w:proofErr w:type="spellEnd"/>
+      <w:r>
+        <w:t>(</w:t>
+      </w:r>
+      <w:proofErr w:type="spellStart"/>
+      <w:proofErr w:type="gramEnd"/>
+      <w:r>
+        <w:t>oldIndex</w:t>
+      </w:r>
+      <w:proofErr w:type="spellEnd"/>
+      <w:r>
+        <w:t xml:space="preserve">: Int, </w:t>
+      </w:r>
+      <w:proofErr w:type="spellStart"/>
+      <w:r>
+        <w:t>newIndex</w:t>
+      </w:r>
+      <w:proofErr w:type="spellEnd"/>
+      <w:r>
+        <w:t>: Int)</w:t>
+      </w:r>
+    </w:p>
+    <w:p>
+      <w:pPr>
+        <w:ind w:left="720"/>
+      </w:pPr>
+      <w:proofErr w:type="spellStart"/>
+      <w:r>
+        <w:t>new_state</w:t>
+      </w:r>
+      <w:proofErr w:type="spellEnd"/>
+      <w:r>
+        <w:t xml:space="preserve"> = </w:t>
+      </w:r>
+      <w:proofErr w:type="spellStart"/>
+      <w:r>
+        <w:t>NSMutableOrderedSet</w:t>
+      </w:r>
+      <w:proofErr w:type="spellEnd"/>
+      <w:r>
+        <w:t>(state)</w:t>
+      </w:r>
+    </w:p>
+    <w:p>
+      <w:pPr>
+        <w:ind w:left="720"/>
+      </w:pPr>
+      <w:proofErr w:type="spellStart"/>
+      <w:r>
+        <w:t>new_</w:t>
+      </w:r>
+      <w:proofErr w:type="gramStart"/>
+      <w:r>
+        <w:t>state.moveObjects</w:t>
+      </w:r>
+      <w:proofErr w:type="spellEnd"/>
+      <w:proofErr w:type="gramEnd"/>
+      <w:r>
+        <w:t>…)</w:t>
+      </w:r>
+    </w:p>
+    <w:p>
+      <w:pPr>
+        <w:ind w:left="720"/>
+      </w:pPr>
+      <w:r>
+        <w:t xml:space="preserve">return </w:t>
+      </w:r>
+      <w:proofErr w:type="spellStart"/>
+      <w:r>
+        <w:t>NSOrderedSet</w:t>
+      </w:r>
+      <w:proofErr w:type="spellEnd"/>
+      <w:r>
+        <w:t>(</w:t>
+      </w:r>
+      <w:proofErr w:type="spellStart"/>
+      <w:r>
+        <w:t>new_state</w:t>
+      </w:r>
+      <w:proofErr w:type="spellEnd"/>
+      <w:r>
+        <w:t>)</w:t>
+      </w:r>
+    </w:p>
+    <w:p>
+      <w:pPr>
+        <w:rPr>
+          <w:b/>
+          <w:bCs/>
+        </w:rPr>
+      </w:pPr>
+    </w:p>
+    <w:p>
+      <w:pPr>
+        <w:rPr>
+          <w:b/>
+          <w:bCs/>
+        </w:rPr>
+      </w:pPr>
+    </w:p>
+    <w:p>
+      <w:r>
+        <w:rPr>
+          <w:b/>
+          <w:bCs/>
+        </w:rPr>
+        <w:t>ACTION:</w:t>
+      </w:r>
+      <w:r>
+        <w:t xml:space="preserve"> </w:t>
+      </w:r>
+      <w:proofErr w:type="spellStart"/>
+      <w:r>
+        <w:t>remove_trigger</w:t>
+      </w:r>
+      <w:proofErr w:type="spellEnd"/>
+      <w:r>
+        <w:t>(id)</w:t>
+      </w:r>
+    </w:p>
+    <w:p>
+      <w:pPr>
+        <w:ind w:left="720"/>
+      </w:pPr>
+      <w:proofErr w:type="spellStart"/>
+      <w:r>
+        <w:t>new_state</w:t>
+      </w:r>
+      <w:proofErr w:type="spellEnd"/>
+      <w:r>
+        <w:t xml:space="preserve"> = </w:t>
+      </w:r>
+      <w:proofErr w:type="spellStart"/>
+      <w:r>
+        <w:t>NSMutableOrderedSet</w:t>
+      </w:r>
+      <w:proofErr w:type="spellEnd"/>
+      <w:r>
+        <w:t>(state)</w:t>
+      </w:r>
+    </w:p>
+    <w:p>
+      <w:pPr>
+        <w:ind w:left="720"/>
+      </w:pPr>
+      <w:proofErr w:type="spellStart"/>
+      <w:r>
+        <w:t>new_</w:t>
+      </w:r>
+      <w:proofErr w:type="gramStart"/>
+      <w:r>
+        <w:t>state.remove</w:t>
+      </w:r>
+      <w:proofErr w:type="spellEnd"/>
+      <w:proofErr w:type="gramEnd"/>
+      <w:r>
+        <w:t>(id)</w:t>
+      </w:r>
+    </w:p>
+    <w:p>
+      <w:pPr>
+        <w:ind w:left="720"/>
+      </w:pPr>
+      <w:r>
+        <w:t xml:space="preserve">return </w:t>
+      </w:r>
+      <w:proofErr w:type="spellStart"/>
+      <w:r>
+        <w:t>NSOrderedSet</w:t>
+      </w:r>
+      <w:proofErr w:type="spellEnd"/>
+      <w:r>
+        <w:t>(</w:t>
+      </w:r>
+      <w:proofErr w:type="spellStart"/>
+      <w:r>
+        <w:t>new_state</w:t>
+      </w:r>
+      <w:proofErr w:type="spellEnd"/>
+      <w:r>
+        <w:t>)</w:t>
+      </w:r>
+      <w:r>
+        <w:tab/>
+      </w:r>
+    </w:p>
+    <w:p/>
+    <w:p>
+      <w:r>
+        <w:t>Is it necessary to have a trigger man if all interactions with triggers are done thru actions? Is the trigger man basically the ordered set being operated on?</w:t>
+      </w:r>
+    </w:p>
+    <w:p/>
+    <w:p>
+      <w:r>
+        <w:t xml:space="preserve">I think so, unless of course we want to wrap the actions with methods off of trigger man. Not sure what that gains us. Let’s look at what </w:t>
+      </w:r>
+      <w:proofErr w:type="spellStart"/>
+      <w:r>
+        <w:t>ReSwift</w:t>
+      </w:r>
+      <w:proofErr w:type="spellEnd"/>
+      <w:r>
+        <w:t xml:space="preserve"> action calls look like.</w:t>
+      </w:r>
+    </w:p>
+    <w:p/>
+    <w:p>
+      <w:r>
+        <w:t xml:space="preserve">Read this code next: </w:t>
+      </w:r>
+      <w:hyperlink r:id="rId9" w:history="1">
+        <w:r>
+          <w:rPr>
+            <w:rStyle w:val="Hyperlink"/>
+          </w:rPr>
+          <w:t>https://github.com/ReSwift/ReSwift-Todo-Example/blob/master/ReSwift-Todo/ToDoListActions.swift</w:t>
+        </w:r>
+      </w:hyperlink>
+    </w:p>
+    <w:p/>
+    <w:p>
+      <w:pPr>
+        <w:pBdr>
+          <w:bottom w:val="single" w:sz="6" w:space="1" w:color="auto"/>
+        </w:pBdr>
+      </w:pPr>
+      <w:r>
+        <w:t>January 23</w:t>
+      </w:r>
+      <w:r>
+        <w:rPr>
+          <w:vertAlign w:val="superscript"/>
+        </w:rPr>
+        <w:t>rd</w:t>
+      </w:r>
+      <w:r>
+        <w:t>, 2020</w:t>
+      </w:r>
+    </w:p>
+    <w:p/>
+    <w:p>
+      <w:r>
+        <w:t>Maybe I should write a simple stand-alone app that demonstrates the management</w:t>
+      </w:r>
+      <w:r>
+        <w:t xml:space="preserve"> </w:t>
+      </w:r>
+      <w:r>
+        <w:t xml:space="preserve">of triggers. But, why? Mainly because current triggers are classes whereas </w:t>
+      </w:r>
+      <w:proofErr w:type="spellStart"/>
+      <w:r>
+        <w:t>ReSwift</w:t>
+      </w:r>
+      <w:proofErr w:type="spellEnd"/>
+      <w:r>
+        <w:t xml:space="preserve"> and modern Idiomatic Swift prefers structs. They are objects because: @obj dynamic name field.</w:t>
+      </w:r>
+    </w:p>
+    <w:p/>
+    <w:p>
+      <w:r>
+        <w:t>We’re using @obj dynamic on the controllers, they need not be on the object itself</w:t>
+      </w:r>
+      <w:r>
+        <w:t>.</w:t>
+      </w:r>
+    </w:p>
+    <w:p/>
+    <w:p>
+      <w:r>
+        <w:t xml:space="preserve">I’d like to start the data model over, but before I do, I’d like to get a working knowledge of </w:t>
+      </w:r>
+      <w:proofErr w:type="spellStart"/>
+      <w:r>
+        <w:t>ReSwift</w:t>
+      </w:r>
+      <w:proofErr w:type="spellEnd"/>
+      <w:r>
+        <w:t xml:space="preserve"> under my belt.</w:t>
+      </w:r>
+    </w:p>
+    <w:p/>
+    <w:p>
+      <w:r>
+        <w:t>What would the sample app do?</w:t>
+      </w:r>
+    </w:p>
+    <w:p/>
+    <w:p>
+      <w:r>
+        <w:lastRenderedPageBreak/>
+        <w:t>It would allow the opening of multiple documents</w:t>
+      </w:r>
+      <w:r>
+        <w:t>. In each document, an ordered array of employees is presented</w:t>
+      </w:r>
+      <w:r>
+        <w:t>, representing a “job site”:</w:t>
+      </w:r>
+    </w:p>
+    <w:p>
+      <w:r>
+        <w:tab/>
+        <w:t>struct employee {</w:t>
+      </w:r>
+    </w:p>
+    <w:p>
+      <w:r>
+        <w:tab/>
+      </w:r>
+      <w:r>
+        <w:tab/>
+        <w:t>name: String</w:t>
+      </w:r>
+    </w:p>
+    <w:p>
+      <w:r>
+        <w:tab/>
+      </w:r>
+      <w:r>
+        <w:tab/>
+      </w:r>
+      <w:r>
+        <w:t>skills</w:t>
+      </w:r>
+      <w:r>
+        <w:t>: String</w:t>
+      </w:r>
+    </w:p>
+    <w:p>
+      <w:r>
+        <w:tab/>
+        <w:t>}</w:t>
+      </w:r>
+    </w:p>
+    <w:p>
+      <w:r>
+        <w:t>There would be a add button on each document.</w:t>
+      </w:r>
+      <w:r>
+        <w:t xml:space="preserve"> Removal is done by highlighting the employee and hitting the delete key.</w:t>
+      </w:r>
+    </w:p>
+    <w:p/>
+    <w:p>
+      <w:r>
+        <w:t>There would be an “All Employees” window that lists all the documents by group and allow add/removal, and most importantly MOVE of employees.</w:t>
+      </w:r>
+    </w:p>
+    <w:p/>
+    <w:p>
+      <w:pPr>
+        <w:pBdr>
+          <w:bottom w:val="single" w:sz="6" w:space="1" w:color="auto"/>
+        </w:pBdr>
+      </w:pPr>
+      <w:r>
+        <w:t>February 3</w:t>
+      </w:r>
+      <w:r>
+        <w:rPr>
+          <w:vertAlign w:val="superscript"/>
+        </w:rPr>
+        <w:t>rd</w:t>
+      </w:r>
+      <w:r>
+        <w:t>, 2020</w:t>
+      </w:r>
+    </w:p>
+    <w:p/>
+    <w:p>
+      <w:r>
+        <w:t xml:space="preserve">Start of new internal repo, </w:t>
+      </w:r>
+      <w:proofErr w:type="spellStart"/>
+      <w:r>
+        <w:t>ReSwift</w:t>
+      </w:r>
+      <w:proofErr w:type="spellEnd"/>
+      <w:r>
+        <w:t xml:space="preserve"> example.</w:t>
+      </w:r>
+    </w:p>
+    <w:p/>
+    <w:p>
+      <w:r>
+        <w:t>Each document will contain a list of employees</w:t>
+      </w:r>
+      <w:r>
+        <w:t xml:space="preserve"> for a job</w:t>
+      </w:r>
+      <w:r>
+        <w:t>. (</w:t>
+      </w:r>
+      <w:r>
+        <w:t>Job</w:t>
       </w:r>
       <w:bookmarkStart w:id="0" w:name="_GoBack"/>
       <w:bookmarkEnd w:id="0"/>
-    </w:p>
+      <w:r>
+        <w:t xml:space="preserve">) </w:t>
+      </w:r>
+    </w:p>
+    <w:p/>
+    <w:p/>
     <w:sectPr>
       <w:pgSz w:w="12240" w:h="15840"/>
       <w:pgMar w:top="1440" w:right="1440" w:bottom="1440" w:left="1440" w:header="720" w:footer="720" w:gutter="0"/>
@@ -2135,6 +3597,7 @@
   <w:style w:type="character" w:default="1" w:styleId="DefaultParagraphFont">
     <w:name w:val="Default Paragraph Font"/>
     <w:uiPriority w:val="1"/>
+    <w:semiHidden/>
     <w:unhideWhenUsed/>
   </w:style>
   <w:style w:type="table" w:default="1" w:styleId="TableNormal">
@@ -2200,6 +3663,39 @@
       <w:kern w:val="36"/>
       <w:sz w:val="48"/>
       <w:szCs w:val="48"/>
+    </w:rPr>
+  </w:style>
+  <w:style w:type="character" w:styleId="Hyperlink">
+    <w:name w:val="Hyperlink"/>
+    <w:basedOn w:val="DefaultParagraphFont"/>
+    <w:uiPriority w:val="99"/>
+    <w:unhideWhenUsed/>
+    <w:rsid w:val="00F667BD"/>
+    <w:rPr>
+      <w:color w:val="0563C1" w:themeColor="hyperlink"/>
+      <w:u w:val="single"/>
+    </w:rPr>
+  </w:style>
+  <w:style w:type="character" w:styleId="UnresolvedMention">
+    <w:name w:val="Unresolved Mention"/>
+    <w:basedOn w:val="DefaultParagraphFont"/>
+    <w:uiPriority w:val="99"/>
+    <w:rsid w:val="00F667BD"/>
+    <w:rPr>
+      <w:color w:val="605E5C"/>
+      <w:shd w:val="clear" w:color="auto" w:fill="E1DFDD"/>
+    </w:rPr>
+  </w:style>
+  <w:style w:type="character" w:styleId="FollowedHyperlink">
+    <w:name w:val="FollowedHyperlink"/>
+    <w:basedOn w:val="DefaultParagraphFont"/>
+    <w:uiPriority w:val="99"/>
+    <w:semiHidden/>
+    <w:unhideWhenUsed/>
+    <w:rsid w:val="000C7F8A"/>
+    <w:rPr>
+      <w:color w:val="954F72" w:themeColor="followedHyperlink"/>
+      <w:u w:val="single"/>
     </w:rPr>
   </w:style>
 </w:styles>

</xml_diff>

<commit_message>
Tracking openWorldDocuments in globalState
</commit_message>
<xml_diff>
--- a/docs/Savitar2DevNotes.docx
+++ b/docs/Savitar2DevNotes.docx
@@ -5825,21 +5825,20 @@
         <w:rPr>
           <w:rFonts w:asciiTheme="minorHAnsi" w:hAnsiTheme="minorHAnsi" w:cstheme="minorHAnsi"/>
         </w:rPr>
-        <w:t xml:space="preserve">17 </w:t>
-      </w:r>
-      <w:proofErr w:type="gramStart"/>
-      <w:r>
-        <w:rPr>
-          <w:rFonts w:asciiTheme="minorHAnsi" w:hAnsiTheme="minorHAnsi" w:cstheme="minorHAnsi"/>
-        </w:rPr>
-        <w:t>April,</w:t>
-      </w:r>
-      <w:proofErr w:type="gramEnd"/>
-      <w:r>
-        <w:rPr>
-          <w:rFonts w:asciiTheme="minorHAnsi" w:hAnsiTheme="minorHAnsi" w:cstheme="minorHAnsi"/>
-        </w:rPr>
-        <w:t xml:space="preserve"> 2020</w:t>
+        <w:t>April 17</w:t>
+      </w:r>
+      <w:r>
+        <w:rPr>
+          <w:rFonts w:asciiTheme="minorHAnsi" w:hAnsiTheme="minorHAnsi" w:cstheme="minorHAnsi"/>
+          <w:vertAlign w:val="superscript"/>
+        </w:rPr>
+        <w:t>th</w:t>
+      </w:r>
+      <w:r>
+        <w:rPr>
+          <w:rFonts w:asciiTheme="minorHAnsi" w:hAnsiTheme="minorHAnsi" w:cstheme="minorHAnsi"/>
+        </w:rPr>
+        <w:t>, 2020</w:t>
       </w:r>
     </w:p>
     <w:p>
@@ -5889,6 +5888,12 @@
         </w:rPr>
         <w:t>Is it right to have a document open, but then have its visual representation be driven from The One Store? I guess so. It just seems a little counter intuitive.</w:t>
       </w:r>
+      <w:r>
+        <w:rPr>
+          <w:rFonts w:asciiTheme="minorHAnsi" w:hAnsiTheme="minorHAnsi" w:cstheme="minorHAnsi"/>
+        </w:rPr>
+        <w:t xml:space="preserve"> But it works.</w:t>
+      </w:r>
     </w:p>
     <w:p>
       <w:pPr>
@@ -5898,6 +5903,421 @@
           <w:rFonts w:asciiTheme="minorHAnsi" w:hAnsiTheme="minorHAnsi" w:cstheme="minorHAnsi"/>
         </w:rPr>
       </w:pPr>
+    </w:p>
+    <w:p>
+      <w:pPr>
+        <w:pStyle w:val="ListParagraph"/>
+        <w:ind w:left="0"/>
+        <w:rPr>
+          <w:rFonts w:asciiTheme="minorHAnsi" w:hAnsiTheme="minorHAnsi" w:cstheme="minorHAnsi"/>
+        </w:rPr>
+      </w:pPr>
+      <w:r>
+        <w:rPr>
+          <w:rFonts w:asciiTheme="minorHAnsi" w:hAnsiTheme="minorHAnsi" w:cstheme="minorHAnsi"/>
+        </w:rPr>
+        <w:t xml:space="preserve">Success! The beginnings of a </w:t>
+      </w:r>
+      <w:proofErr w:type="spellStart"/>
+      <w:r>
+        <w:rPr>
+          <w:rFonts w:asciiTheme="minorHAnsi" w:hAnsiTheme="minorHAnsi" w:cstheme="minorHAnsi"/>
+        </w:rPr>
+        <w:t>globalStore</w:t>
+      </w:r>
+      <w:proofErr w:type="spellEnd"/>
+      <w:r>
+        <w:rPr>
+          <w:rFonts w:asciiTheme="minorHAnsi" w:hAnsiTheme="minorHAnsi" w:cstheme="minorHAnsi"/>
+        </w:rPr>
+        <w:t xml:space="preserve">, obsoleting </w:t>
+      </w:r>
+      <w:proofErr w:type="spellStart"/>
+      <w:proofErr w:type="gramStart"/>
+      <w:r>
+        <w:rPr>
+          <w:rFonts w:asciiTheme="minorHAnsi" w:hAnsiTheme="minorHAnsi" w:cstheme="minorHAnsi"/>
+        </w:rPr>
+        <w:t>AppContext.preferences.triggerMan</w:t>
+      </w:r>
+      <w:proofErr w:type="spellEnd"/>
+      <w:proofErr w:type="gramEnd"/>
+      <w:r>
+        <w:rPr>
+          <w:rFonts w:asciiTheme="minorHAnsi" w:hAnsiTheme="minorHAnsi" w:cstheme="minorHAnsi"/>
+        </w:rPr>
+        <w:t xml:space="preserve"> with </w:t>
+      </w:r>
+      <w:proofErr w:type="spellStart"/>
+      <w:r>
+        <w:rPr>
+          <w:rFonts w:asciiTheme="minorHAnsi" w:hAnsiTheme="minorHAnsi" w:cstheme="minorHAnsi"/>
+        </w:rPr>
+        <w:t>appState.universalTriggers</w:t>
+      </w:r>
+      <w:proofErr w:type="spellEnd"/>
+    </w:p>
+    <w:p>
+      <w:pPr>
+        <w:pStyle w:val="ListParagraph"/>
+        <w:ind w:left="0"/>
+        <w:rPr>
+          <w:rFonts w:asciiTheme="minorHAnsi" w:hAnsiTheme="minorHAnsi" w:cstheme="minorHAnsi"/>
+        </w:rPr>
+      </w:pPr>
+    </w:p>
+    <w:p>
+      <w:pPr>
+        <w:pStyle w:val="ListParagraph"/>
+        <w:ind w:left="0"/>
+        <w:rPr>
+          <w:rFonts w:asciiTheme="minorHAnsi" w:hAnsiTheme="minorHAnsi" w:cstheme="minorHAnsi"/>
+        </w:rPr>
+      </w:pPr>
+    </w:p>
+    <w:p>
+      <w:pPr>
+        <w:pStyle w:val="ListParagraph"/>
+        <w:pBdr>
+          <w:bottom w:val="single" w:sz="6" w:space="1" w:color="auto"/>
+        </w:pBdr>
+        <w:ind w:left="0"/>
+        <w:rPr>
+          <w:rFonts w:asciiTheme="minorHAnsi" w:hAnsiTheme="minorHAnsi" w:cstheme="minorHAnsi"/>
+        </w:rPr>
+      </w:pPr>
+      <w:r>
+        <w:rPr>
+          <w:rFonts w:asciiTheme="minorHAnsi" w:hAnsiTheme="minorHAnsi" w:cstheme="minorHAnsi"/>
+        </w:rPr>
+        <w:t>April 18</w:t>
+      </w:r>
+      <w:r>
+        <w:rPr>
+          <w:rFonts w:asciiTheme="minorHAnsi" w:hAnsiTheme="minorHAnsi" w:cstheme="minorHAnsi"/>
+          <w:vertAlign w:val="superscript"/>
+        </w:rPr>
+        <w:t>th</w:t>
+      </w:r>
+      <w:r>
+        <w:rPr>
+          <w:rFonts w:asciiTheme="minorHAnsi" w:hAnsiTheme="minorHAnsi" w:cstheme="minorHAnsi"/>
+        </w:rPr>
+        <w:t>, 2020</w:t>
+      </w:r>
+    </w:p>
+    <w:p>
+      <w:pPr>
+        <w:pStyle w:val="ListParagraph"/>
+        <w:ind w:left="0"/>
+        <w:rPr>
+          <w:rFonts w:asciiTheme="minorHAnsi" w:hAnsiTheme="minorHAnsi" w:cstheme="minorHAnsi"/>
+        </w:rPr>
+      </w:pPr>
+    </w:p>
+    <w:p>
+      <w:pPr>
+        <w:pStyle w:val="ListParagraph"/>
+        <w:ind w:left="0"/>
+        <w:rPr>
+          <w:rFonts w:asciiTheme="minorHAnsi" w:hAnsiTheme="minorHAnsi" w:cstheme="minorHAnsi"/>
+        </w:rPr>
+      </w:pPr>
+      <w:r>
+        <w:rPr>
+          <w:rFonts w:asciiTheme="minorHAnsi" w:hAnsiTheme="minorHAnsi" w:cstheme="minorHAnsi"/>
+        </w:rPr>
+        <w:t xml:space="preserve">Q: </w:t>
+      </w:r>
+      <w:r>
+        <w:rPr>
+          <w:rFonts w:asciiTheme="minorHAnsi" w:hAnsiTheme="minorHAnsi" w:cstheme="minorHAnsi"/>
+        </w:rPr>
+        <w:t xml:space="preserve">When a document opens, what does it add to the </w:t>
+      </w:r>
+      <w:proofErr w:type="spellStart"/>
+      <w:r>
+        <w:rPr>
+          <w:rFonts w:asciiTheme="minorHAnsi" w:hAnsiTheme="minorHAnsi" w:cstheme="minorHAnsi"/>
+        </w:rPr>
+        <w:t>globalStore</w:t>
+      </w:r>
+      <w:proofErr w:type="spellEnd"/>
+      <w:r>
+        <w:rPr>
+          <w:rFonts w:asciiTheme="minorHAnsi" w:hAnsiTheme="minorHAnsi" w:cstheme="minorHAnsi"/>
+        </w:rPr>
+        <w:t>?</w:t>
+      </w:r>
+    </w:p>
+    <w:p>
+      <w:pPr>
+        <w:pStyle w:val="ListParagraph"/>
+        <w:ind w:left="0"/>
+        <w:rPr>
+          <w:rFonts w:asciiTheme="minorHAnsi" w:hAnsiTheme="minorHAnsi" w:cstheme="minorHAnsi"/>
+        </w:rPr>
+      </w:pPr>
+    </w:p>
+    <w:p>
+      <w:pPr>
+        <w:pStyle w:val="ListParagraph"/>
+        <w:ind w:left="0"/>
+        <w:rPr>
+          <w:rFonts w:asciiTheme="minorHAnsi" w:hAnsiTheme="minorHAnsi" w:cstheme="minorHAnsi"/>
+        </w:rPr>
+      </w:pPr>
+      <w:r>
+        <w:rPr>
+          <w:rFonts w:asciiTheme="minorHAnsi" w:hAnsiTheme="minorHAnsi" w:cstheme="minorHAnsi"/>
+        </w:rPr>
+        <w:t xml:space="preserve">A: </w:t>
+      </w:r>
+      <w:r>
+        <w:rPr>
+          <w:rFonts w:asciiTheme="minorHAnsi" w:hAnsiTheme="minorHAnsi" w:cstheme="minorHAnsi"/>
+        </w:rPr>
+        <w:t xml:space="preserve">To start with, its triggers. So that they may be edited. A </w:t>
+      </w:r>
+      <w:r>
+        <w:rPr>
+          <w:rFonts w:asciiTheme="minorHAnsi" w:hAnsiTheme="minorHAnsi" w:cstheme="minorHAnsi"/>
+        </w:rPr>
+        <w:t>world document</w:t>
+      </w:r>
+      <w:r>
+        <w:rPr>
+          <w:rFonts w:asciiTheme="minorHAnsi" w:hAnsiTheme="minorHAnsi" w:cstheme="minorHAnsi"/>
+        </w:rPr>
+        <w:t xml:space="preserve"> </w:t>
+      </w:r>
+      <w:r>
+        <w:rPr>
+          <w:rFonts w:asciiTheme="minorHAnsi" w:hAnsiTheme="minorHAnsi" w:cstheme="minorHAnsi"/>
+        </w:rPr>
+        <w:t>has</w:t>
+      </w:r>
+      <w:r>
+        <w:rPr>
+          <w:rFonts w:asciiTheme="minorHAnsi" w:hAnsiTheme="minorHAnsi" w:cstheme="minorHAnsi"/>
+        </w:rPr>
+        <w:t xml:space="preserve"> a </w:t>
+      </w:r>
+      <w:r>
+        <w:rPr>
+          <w:rFonts w:asciiTheme="minorHAnsi" w:hAnsiTheme="minorHAnsi" w:cstheme="minorHAnsi"/>
+        </w:rPr>
+        <w:t>G</w:t>
+      </w:r>
+      <w:r>
+        <w:rPr>
+          <w:rFonts w:asciiTheme="minorHAnsi" w:hAnsiTheme="minorHAnsi" w:cstheme="minorHAnsi"/>
+        </w:rPr>
+        <w:t>UID.</w:t>
+      </w:r>
+      <w:r>
+        <w:rPr>
+          <w:rFonts w:asciiTheme="minorHAnsi" w:hAnsiTheme="minorHAnsi" w:cstheme="minorHAnsi"/>
+        </w:rPr>
+        <w:t xml:space="preserve"> So, we could go with having triggers mapped by world GUID.</w:t>
+      </w:r>
+    </w:p>
+    <w:p>
+      <w:pPr>
+        <w:pStyle w:val="ListParagraph"/>
+        <w:ind w:left="0"/>
+        <w:rPr>
+          <w:rFonts w:asciiTheme="minorHAnsi" w:hAnsiTheme="minorHAnsi" w:cstheme="minorHAnsi"/>
+        </w:rPr>
+      </w:pPr>
+    </w:p>
+    <w:p>
+      <w:pPr>
+        <w:pStyle w:val="ListParagraph"/>
+        <w:ind w:left="0"/>
+        <w:rPr>
+          <w:rFonts w:ascii="Menlo" w:eastAsiaTheme="minorEastAsia" w:hAnsi="Menlo" w:cs="Menlo"/>
+          <w:color w:val="5C2699"/>
+          <w:sz w:val="22"/>
+          <w:szCs w:val="22"/>
+        </w:rPr>
+      </w:pPr>
+      <w:r>
+        <w:rPr>
+          <w:rFonts w:ascii="Menlo" w:eastAsiaTheme="minorEastAsia" w:hAnsi="Menlo" w:cs="Menlo"/>
+          <w:color w:val="AA0D91"/>
+          <w:sz w:val="22"/>
+          <w:szCs w:val="22"/>
+        </w:rPr>
+        <w:t>var</w:t>
+      </w:r>
+      <w:r>
+        <w:rPr>
+          <w:rFonts w:ascii="Menlo" w:eastAsiaTheme="minorEastAsia" w:hAnsi="Menlo" w:cs="Menlo"/>
+          <w:color w:val="000000"/>
+          <w:sz w:val="22"/>
+          <w:szCs w:val="22"/>
+        </w:rPr>
+        <w:t xml:space="preserve"> </w:t>
+      </w:r>
+      <w:r>
+        <w:rPr>
+          <w:rFonts w:ascii="Menlo" w:eastAsiaTheme="minorEastAsia" w:hAnsi="Menlo" w:cs="Menlo"/>
+          <w:color w:val="0F68A0"/>
+          <w:sz w:val="22"/>
+          <w:szCs w:val="22"/>
+        </w:rPr>
+        <w:t>GUID</w:t>
+      </w:r>
+      <w:r>
+        <w:rPr>
+          <w:rFonts w:ascii="Menlo" w:eastAsiaTheme="minorEastAsia" w:hAnsi="Menlo" w:cs="Menlo"/>
+          <w:color w:val="000000"/>
+          <w:sz w:val="22"/>
+          <w:szCs w:val="22"/>
+        </w:rPr>
+        <w:t xml:space="preserve"> = </w:t>
+      </w:r>
+      <w:proofErr w:type="gramStart"/>
+      <w:r>
+        <w:rPr>
+          <w:rFonts w:ascii="Menlo" w:eastAsiaTheme="minorEastAsia" w:hAnsi="Menlo" w:cs="Menlo"/>
+          <w:color w:val="5C2699"/>
+          <w:sz w:val="22"/>
+          <w:szCs w:val="22"/>
+        </w:rPr>
+        <w:t>NSUUID</w:t>
+      </w:r>
+      <w:r>
+        <w:rPr>
+          <w:rFonts w:ascii="Menlo" w:eastAsiaTheme="minorEastAsia" w:hAnsi="Menlo" w:cs="Menlo"/>
+          <w:color w:val="000000"/>
+          <w:sz w:val="22"/>
+          <w:szCs w:val="22"/>
+        </w:rPr>
+        <w:t>(</w:t>
+      </w:r>
+      <w:proofErr w:type="gramEnd"/>
+      <w:r>
+        <w:rPr>
+          <w:rFonts w:ascii="Menlo" w:eastAsiaTheme="minorEastAsia" w:hAnsi="Menlo" w:cs="Menlo"/>
+          <w:color w:val="000000"/>
+          <w:sz w:val="22"/>
+          <w:szCs w:val="22"/>
+        </w:rPr>
+        <w:t>).</w:t>
+      </w:r>
+      <w:proofErr w:type="spellStart"/>
+      <w:r>
+        <w:rPr>
+          <w:rFonts w:ascii="Menlo" w:eastAsiaTheme="minorEastAsia" w:hAnsi="Menlo" w:cs="Menlo"/>
+          <w:color w:val="5C2699"/>
+          <w:sz w:val="22"/>
+          <w:szCs w:val="22"/>
+        </w:rPr>
+        <w:t>uuidString</w:t>
+      </w:r>
+      <w:proofErr w:type="spellEnd"/>
+    </w:p>
+    <w:p>
+      <w:pPr>
+        <w:pStyle w:val="ListParagraph"/>
+        <w:ind w:left="0"/>
+        <w:rPr>
+          <w:rFonts w:asciiTheme="minorHAnsi" w:hAnsiTheme="minorHAnsi" w:cstheme="minorHAnsi"/>
+        </w:rPr>
+      </w:pPr>
+    </w:p>
+    <w:p>
+      <w:pPr>
+        <w:pStyle w:val="ListParagraph"/>
+        <w:ind w:left="0"/>
+        <w:rPr>
+          <w:rFonts w:asciiTheme="minorHAnsi" w:hAnsiTheme="minorHAnsi" w:cstheme="minorHAnsi"/>
+        </w:rPr>
+      </w:pPr>
+      <w:r>
+        <w:rPr>
+          <w:rFonts w:asciiTheme="minorHAnsi" w:hAnsiTheme="minorHAnsi" w:cstheme="minorHAnsi"/>
+        </w:rPr>
+        <w:tab/>
+      </w:r>
+      <w:proofErr w:type="spellStart"/>
+      <w:r>
+        <w:rPr>
+          <w:rFonts w:asciiTheme="minorHAnsi" w:hAnsiTheme="minorHAnsi" w:cstheme="minorHAnsi"/>
+        </w:rPr>
+        <w:t>worldTriggers</w:t>
+      </w:r>
+      <w:proofErr w:type="spellEnd"/>
+      <w:r>
+        <w:rPr>
+          <w:rFonts w:asciiTheme="minorHAnsi" w:hAnsiTheme="minorHAnsi" w:cstheme="minorHAnsi"/>
+        </w:rPr>
+        <w:t>: Dictionary&lt;GUID, [Trigger]&gt;</w:t>
+      </w:r>
+    </w:p>
+    <w:p>
+      <w:pPr>
+        <w:pStyle w:val="ListParagraph"/>
+        <w:ind w:left="0"/>
+        <w:rPr>
+          <w:rFonts w:asciiTheme="minorHAnsi" w:hAnsiTheme="minorHAnsi" w:cstheme="minorHAnsi"/>
+        </w:rPr>
+      </w:pPr>
+    </w:p>
+    <w:p>
+      <w:pPr>
+        <w:pStyle w:val="ListParagraph"/>
+        <w:ind w:left="0"/>
+        <w:rPr>
+          <w:rFonts w:asciiTheme="minorHAnsi" w:hAnsiTheme="minorHAnsi" w:cstheme="minorHAnsi"/>
+        </w:rPr>
+      </w:pPr>
+      <w:r>
+        <w:rPr>
+          <w:rFonts w:asciiTheme="minorHAnsi" w:hAnsiTheme="minorHAnsi" w:cstheme="minorHAnsi"/>
+        </w:rPr>
+        <w:t>have to handle the case where a World document is copied, and then is opened along with its original. Perhaps the key needs to be in the format of “{GUID</w:t>
+      </w:r>
+      <w:proofErr w:type="gramStart"/>
+      <w:r>
+        <w:rPr>
+          <w:rFonts w:asciiTheme="minorHAnsi" w:hAnsiTheme="minorHAnsi" w:cstheme="minorHAnsi"/>
+        </w:rPr>
+        <w:t>}:{</w:t>
+      </w:r>
+      <w:proofErr w:type="gramEnd"/>
+      <w:r>
+        <w:rPr>
+          <w:rFonts w:asciiTheme="minorHAnsi" w:hAnsiTheme="minorHAnsi" w:cstheme="minorHAnsi"/>
+        </w:rPr>
+        <w:t>Document-path} so as to avoid this.</w:t>
+      </w:r>
+    </w:p>
+    <w:p>
+      <w:pPr>
+        <w:pStyle w:val="ListParagraph"/>
+        <w:ind w:left="0"/>
+        <w:rPr>
+          <w:rFonts w:asciiTheme="minorHAnsi" w:hAnsiTheme="minorHAnsi" w:cstheme="minorHAnsi"/>
+        </w:rPr>
+      </w:pPr>
+    </w:p>
+    <w:p>
+      <w:pPr>
+        <w:pStyle w:val="ListParagraph"/>
+        <w:ind w:left="0"/>
+        <w:rPr>
+          <w:rFonts w:asciiTheme="minorHAnsi" w:hAnsiTheme="minorHAnsi" w:cstheme="minorHAnsi"/>
+        </w:rPr>
+      </w:pPr>
+      <w:r>
+        <w:rPr>
+          <w:rFonts w:asciiTheme="minorHAnsi" w:hAnsiTheme="minorHAnsi" w:cstheme="minorHAnsi"/>
+        </w:rPr>
+        <w:t xml:space="preserve"> </w:t>
+      </w:r>
     </w:p>
     <w:sectPr>
       <w:pgSz w:w="12240" w:h="15840"/>

</xml_diff>

<commit_message>
Per design spec: "A world is identified by its filename in its document title and in group names in the Events Window"
</commit_message>
<xml_diff>
--- a/docs/Savitar2DevNotes.docx
+++ b/docs/Savitar2DevNotes.docx
@@ -6136,20 +6136,54 @@
         <w:pStyle w:val="ListParagraph"/>
         <w:ind w:left="0"/>
         <w:rPr>
+          <w:rStyle w:val="SubtleReference"/>
+        </w:rPr>
+      </w:pPr>
+      <w:r>
+        <w:rPr>
+          <w:rFonts w:ascii="Menlo" w:eastAsiaTheme="minorEastAsia" w:hAnsi="Menlo" w:cs="Menlo"/>
+          <w:color w:val="AA0D91"/>
+          <w:sz w:val="22"/>
+          <w:szCs w:val="22"/>
+        </w:rPr>
+        <w:t>var</w:t>
+      </w:r>
+      <w:r>
+        <w:rPr>
+          <w:rFonts w:ascii="Menlo" w:eastAsiaTheme="minorEastAsia" w:hAnsi="Menlo" w:cs="Menlo"/>
+          <w:color w:val="000000"/>
+          <w:sz w:val="22"/>
+          <w:szCs w:val="22"/>
+        </w:rPr>
+        <w:t xml:space="preserve"> </w:t>
+      </w:r>
+      <w:r>
+        <w:rPr>
+          <w:rFonts w:ascii="Menlo" w:eastAsiaTheme="minorEastAsia" w:hAnsi="Menlo" w:cs="Menlo"/>
+          <w:color w:val="0F68A0"/>
+          <w:sz w:val="22"/>
+          <w:szCs w:val="22"/>
+        </w:rPr>
+        <w:t>GUID</w:t>
+      </w:r>
+      <w:r>
+        <w:rPr>
+          <w:rFonts w:ascii="Menlo" w:eastAsiaTheme="minorEastAsia" w:hAnsi="Menlo" w:cs="Menlo"/>
+          <w:color w:val="000000"/>
+          <w:sz w:val="22"/>
+          <w:szCs w:val="22"/>
+        </w:rPr>
+        <w:t xml:space="preserve"> = </w:t>
+      </w:r>
+      <w:proofErr w:type="gramStart"/>
+      <w:r>
+        <w:rPr>
           <w:rFonts w:ascii="Menlo" w:eastAsiaTheme="minorEastAsia" w:hAnsi="Menlo" w:cs="Menlo"/>
           <w:color w:val="5C2699"/>
           <w:sz w:val="22"/>
           <w:szCs w:val="22"/>
         </w:rPr>
-      </w:pPr>
-      <w:r>
-        <w:rPr>
-          <w:rFonts w:ascii="Menlo" w:eastAsiaTheme="minorEastAsia" w:hAnsi="Menlo" w:cs="Menlo"/>
-          <w:color w:val="AA0D91"/>
-          <w:sz w:val="22"/>
-          <w:szCs w:val="22"/>
-        </w:rPr>
-        <w:t>var</w:t>
+        <w:t>NSUUID</w:t>
       </w:r>
       <w:r>
         <w:rPr>
@@ -6158,17 +6192,9 @@
           <w:sz w:val="22"/>
           <w:szCs w:val="22"/>
         </w:rPr>
-        <w:t xml:space="preserve"> </w:t>
-      </w:r>
-      <w:r>
-        <w:rPr>
-          <w:rFonts w:ascii="Menlo" w:eastAsiaTheme="minorEastAsia" w:hAnsi="Menlo" w:cs="Menlo"/>
-          <w:color w:val="0F68A0"/>
-          <w:sz w:val="22"/>
-          <w:szCs w:val="22"/>
-        </w:rPr>
-        <w:t>GUID</w:t>
-      </w:r>
+        <w:t>(</w:t>
+      </w:r>
+      <w:proofErr w:type="gramEnd"/>
       <w:r>
         <w:rPr>
           <w:rFonts w:ascii="Menlo" w:eastAsiaTheme="minorEastAsia" w:hAnsi="Menlo" w:cs="Menlo"/>
@@ -6176,9 +6202,9 @@
           <w:sz w:val="22"/>
           <w:szCs w:val="22"/>
         </w:rPr>
-        <w:t xml:space="preserve"> = </w:t>
-      </w:r>
-      <w:proofErr w:type="gramStart"/>
+        <w:t>).</w:t>
+      </w:r>
+      <w:proofErr w:type="spellStart"/>
       <w:r>
         <w:rPr>
           <w:rFonts w:ascii="Menlo" w:eastAsiaTheme="minorEastAsia" w:hAnsi="Menlo" w:cs="Menlo"/>
@@ -6186,35 +6212,6 @@
           <w:sz w:val="22"/>
           <w:szCs w:val="22"/>
         </w:rPr>
-        <w:t>NSUUID</w:t>
-      </w:r>
-      <w:r>
-        <w:rPr>
-          <w:rFonts w:ascii="Menlo" w:eastAsiaTheme="minorEastAsia" w:hAnsi="Menlo" w:cs="Menlo"/>
-          <w:color w:val="000000"/>
-          <w:sz w:val="22"/>
-          <w:szCs w:val="22"/>
-        </w:rPr>
-        <w:t>(</w:t>
-      </w:r>
-      <w:proofErr w:type="gramEnd"/>
-      <w:r>
-        <w:rPr>
-          <w:rFonts w:ascii="Menlo" w:eastAsiaTheme="minorEastAsia" w:hAnsi="Menlo" w:cs="Menlo"/>
-          <w:color w:val="000000"/>
-          <w:sz w:val="22"/>
-          <w:szCs w:val="22"/>
-        </w:rPr>
-        <w:t>).</w:t>
-      </w:r>
-      <w:proofErr w:type="spellStart"/>
-      <w:r>
-        <w:rPr>
-          <w:rFonts w:ascii="Menlo" w:eastAsiaTheme="minorEastAsia" w:hAnsi="Menlo" w:cs="Menlo"/>
-          <w:color w:val="5C2699"/>
-          <w:sz w:val="22"/>
-          <w:szCs w:val="22"/>
-        </w:rPr>
         <w:t>uuidString</w:t>
       </w:r>
       <w:proofErr w:type="spellEnd"/>
@@ -6318,6 +6315,601 @@
         </w:rPr>
         <w:t xml:space="preserve"> </w:t>
       </w:r>
+    </w:p>
+    <w:p>
+      <w:pPr>
+        <w:pStyle w:val="ListParagraph"/>
+        <w:ind w:left="0"/>
+        <w:rPr>
+          <w:rFonts w:asciiTheme="minorHAnsi" w:hAnsiTheme="minorHAnsi" w:cstheme="minorHAnsi"/>
+        </w:rPr>
+      </w:pPr>
+      <w:proofErr w:type="spellStart"/>
+      <w:r>
+        <w:rPr>
+          <w:rFonts w:asciiTheme="minorHAnsi" w:hAnsiTheme="minorHAnsi" w:cstheme="minorHAnsi"/>
+        </w:rPr>
+        <w:t>EventsWindow</w:t>
+      </w:r>
+      <w:proofErr w:type="spellEnd"/>
+      <w:r>
+        <w:rPr>
+          <w:rFonts w:asciiTheme="minorHAnsi" w:hAnsiTheme="minorHAnsi" w:cstheme="minorHAnsi"/>
+        </w:rPr>
+        <w:t xml:space="preserve"> needs to know the world’s name, it’s used as the group name. It probably helps to also have all the World in the </w:t>
+      </w:r>
+      <w:proofErr w:type="spellStart"/>
+      <w:r>
+        <w:rPr>
+          <w:rFonts w:asciiTheme="minorHAnsi" w:hAnsiTheme="minorHAnsi" w:cstheme="minorHAnsi"/>
+        </w:rPr>
+        <w:t>globalStore</w:t>
+      </w:r>
+      <w:proofErr w:type="spellEnd"/>
+      <w:r>
+        <w:rPr>
+          <w:rFonts w:asciiTheme="minorHAnsi" w:hAnsiTheme="minorHAnsi" w:cstheme="minorHAnsi"/>
+        </w:rPr>
+        <w:t xml:space="preserve">, plenty of settings and things needed there. </w:t>
+      </w:r>
+    </w:p>
+    <w:p>
+      <w:pPr>
+        <w:pStyle w:val="ListParagraph"/>
+        <w:ind w:left="0"/>
+        <w:rPr>
+          <w:rFonts w:asciiTheme="minorHAnsi" w:hAnsiTheme="minorHAnsi" w:cstheme="minorHAnsi"/>
+        </w:rPr>
+      </w:pPr>
+      <w:r>
+        <w:rPr>
+          <w:rFonts w:asciiTheme="minorHAnsi" w:hAnsiTheme="minorHAnsi" w:cstheme="minorHAnsi"/>
+        </w:rPr>
+        <w:lastRenderedPageBreak/>
+        <w:t xml:space="preserve">I went ahead and added a </w:t>
+      </w:r>
+      <w:proofErr w:type="spellStart"/>
+      <w:proofErr w:type="gramStart"/>
+      <w:r>
+        <w:rPr>
+          <w:rFonts w:asciiTheme="minorHAnsi" w:hAnsiTheme="minorHAnsi" w:cstheme="minorHAnsi"/>
+        </w:rPr>
+        <w:t>state.</w:t>
+      </w:r>
+      <w:r>
+        <w:rPr>
+          <w:rFonts w:asciiTheme="minorHAnsi" w:hAnsiTheme="minorHAnsi" w:cstheme="minorHAnsi"/>
+        </w:rPr>
+        <w:t>worldDocuments</w:t>
+      </w:r>
+      <w:proofErr w:type="spellEnd"/>
+      <w:proofErr w:type="gramEnd"/>
+      <w:r>
+        <w:rPr>
+          <w:rFonts w:asciiTheme="minorHAnsi" w:hAnsiTheme="minorHAnsi" w:cstheme="minorHAnsi"/>
+        </w:rPr>
+        <w:t>: [</w:t>
+      </w:r>
+      <w:r>
+        <w:rPr>
+          <w:rFonts w:asciiTheme="minorHAnsi" w:hAnsiTheme="minorHAnsi" w:cstheme="minorHAnsi"/>
+        </w:rPr>
+        <w:t>Document</w:t>
+      </w:r>
+      <w:r>
+        <w:rPr>
+          <w:rFonts w:asciiTheme="minorHAnsi" w:hAnsiTheme="minorHAnsi" w:cstheme="minorHAnsi"/>
+        </w:rPr>
+        <w:t>].</w:t>
+      </w:r>
+      <w:r>
+        <w:rPr>
+          <w:rFonts w:asciiTheme="minorHAnsi" w:hAnsiTheme="minorHAnsi" w:cstheme="minorHAnsi"/>
+        </w:rPr>
+        <w:t xml:space="preserve"> Going this route, will subscribers get notified when something in the document changes? </w:t>
+      </w:r>
+      <w:r>
+        <w:rPr>
+          <w:rFonts w:asciiTheme="minorHAnsi" w:hAnsiTheme="minorHAnsi" w:cstheme="minorHAnsi"/>
+        </w:rPr>
+        <w:t xml:space="preserve">Answer: Nope. I changed the color and no notification went out. Which means the document held in </w:t>
+      </w:r>
+      <w:proofErr w:type="spellStart"/>
+      <w:r>
+        <w:rPr>
+          <w:rFonts w:asciiTheme="minorHAnsi" w:hAnsiTheme="minorHAnsi" w:cstheme="minorHAnsi"/>
+        </w:rPr>
+        <w:t>globalState</w:t>
+      </w:r>
+      <w:proofErr w:type="spellEnd"/>
+      <w:r>
+        <w:rPr>
+          <w:rFonts w:asciiTheme="minorHAnsi" w:hAnsiTheme="minorHAnsi" w:cstheme="minorHAnsi"/>
+        </w:rPr>
+        <w:t xml:space="preserve"> no longer represents state of the document itself.</w:t>
+      </w:r>
+    </w:p>
+    <w:p>
+      <w:pPr>
+        <w:pStyle w:val="ListParagraph"/>
+        <w:ind w:left="0"/>
+        <w:rPr>
+          <w:rFonts w:asciiTheme="minorHAnsi" w:hAnsiTheme="minorHAnsi" w:cstheme="minorHAnsi"/>
+        </w:rPr>
+      </w:pPr>
+    </w:p>
+    <w:p>
+      <w:pPr>
+        <w:pStyle w:val="HTMLPreformatted"/>
+        <w:textAlignment w:val="baseline"/>
+        <w:rPr>
+          <w:rFonts w:ascii="Consolas" w:hAnsi="Consolas" w:cs="Consolas"/>
+          <w:color w:val="242729"/>
+        </w:rPr>
+      </w:pPr>
+      <w:r>
+        <w:rPr>
+          <w:rFonts w:asciiTheme="minorHAnsi" w:hAnsiTheme="minorHAnsi" w:cstheme="minorHAnsi"/>
+        </w:rPr>
+        <w:t xml:space="preserve">(there’s this traditional means to get to documents, too: </w:t>
+      </w:r>
+      <w:proofErr w:type="spellStart"/>
+      <w:r>
+        <w:rPr>
+          <w:rFonts w:ascii="inherit" w:hAnsi="inherit" w:cs="Consolas"/>
+          <w:color w:val="2B91AF"/>
+          <w:bdr w:val="none" w:sz="0" w:space="0" w:color="auto" w:frame="1"/>
+        </w:rPr>
+        <w:t>NSDocumentController</w:t>
+      </w:r>
+      <w:r>
+        <w:rPr>
+          <w:rFonts w:ascii="inherit" w:hAnsi="inherit" w:cs="Consolas"/>
+          <w:color w:val="242729"/>
+          <w:bdr w:val="none" w:sz="0" w:space="0" w:color="auto" w:frame="1"/>
+        </w:rPr>
+        <w:t>.shared</w:t>
+      </w:r>
+      <w:proofErr w:type="spellEnd"/>
+      <w:r>
+        <w:rPr>
+          <w:rFonts w:ascii="inherit" w:hAnsi="inherit" w:cs="Consolas"/>
+          <w:color w:val="242729"/>
+          <w:bdr w:val="none" w:sz="0" w:space="0" w:color="auto" w:frame="1"/>
+        </w:rPr>
+        <w:t>(</w:t>
+      </w:r>
+      <w:proofErr w:type="gramStart"/>
+      <w:r>
+        <w:rPr>
+          <w:rFonts w:ascii="inherit" w:hAnsi="inherit" w:cs="Consolas"/>
+          <w:color w:val="242729"/>
+          <w:bdr w:val="none" w:sz="0" w:space="0" w:color="auto" w:frame="1"/>
+        </w:rPr>
+        <w:t>).documents</w:t>
+      </w:r>
+      <w:proofErr w:type="gramEnd"/>
+    </w:p>
+    <w:p>
+      <w:pPr>
+        <w:pStyle w:val="ListParagraph"/>
+        <w:ind w:left="0"/>
+        <w:rPr>
+          <w:rFonts w:asciiTheme="minorHAnsi" w:hAnsiTheme="minorHAnsi" w:cstheme="minorHAnsi"/>
+        </w:rPr>
+      </w:pPr>
+      <w:r>
+        <w:rPr>
+          <w:rFonts w:asciiTheme="minorHAnsi" w:hAnsiTheme="minorHAnsi" w:cstheme="minorHAnsi"/>
+        </w:rPr>
+        <w:t>)</w:t>
+      </w:r>
+    </w:p>
+    <w:p>
+      <w:pPr>
+        <w:pStyle w:val="ListParagraph"/>
+        <w:ind w:left="0"/>
+        <w:rPr>
+          <w:rFonts w:asciiTheme="minorHAnsi" w:hAnsiTheme="minorHAnsi" w:cstheme="minorHAnsi"/>
+        </w:rPr>
+      </w:pPr>
+    </w:p>
+    <w:p>
+      <w:pPr>
+        <w:pStyle w:val="ListParagraph"/>
+        <w:ind w:left="0"/>
+        <w:rPr>
+          <w:rFonts w:asciiTheme="minorHAnsi" w:hAnsiTheme="minorHAnsi" w:cstheme="minorHAnsi"/>
+        </w:rPr>
+      </w:pPr>
+      <w:r>
+        <w:rPr>
+          <w:rFonts w:asciiTheme="minorHAnsi" w:hAnsiTheme="minorHAnsi" w:cstheme="minorHAnsi"/>
+        </w:rPr>
+        <w:t>What to do if 2 worlds with the same UUID are opened?</w:t>
+      </w:r>
+    </w:p>
+    <w:p>
+      <w:pPr>
+        <w:pStyle w:val="ListParagraph"/>
+        <w:ind w:left="0"/>
+        <w:rPr>
+          <w:rFonts w:asciiTheme="minorHAnsi" w:hAnsiTheme="minorHAnsi" w:cstheme="minorHAnsi"/>
+        </w:rPr>
+      </w:pPr>
+    </w:p>
+    <w:p>
+      <w:pPr>
+        <w:pStyle w:val="ListParagraph"/>
+        <w:numPr>
+          <w:ilvl w:val="0"/>
+          <w:numId w:val="2"/>
+        </w:numPr>
+        <w:rPr>
+          <w:rFonts w:asciiTheme="minorHAnsi" w:hAnsiTheme="minorHAnsi" w:cstheme="minorHAnsi"/>
+        </w:rPr>
+      </w:pPr>
+      <w:r>
+        <w:rPr>
+          <w:rFonts w:asciiTheme="minorHAnsi" w:hAnsiTheme="minorHAnsi" w:cstheme="minorHAnsi"/>
+        </w:rPr>
+        <w:t xml:space="preserve">LOSE THE WORLD NAME. Use the documents filename in the </w:t>
+      </w:r>
+      <w:proofErr w:type="spellStart"/>
+      <w:r>
+        <w:rPr>
+          <w:rFonts w:asciiTheme="minorHAnsi" w:hAnsiTheme="minorHAnsi" w:cstheme="minorHAnsi"/>
+        </w:rPr>
+        <w:t>EventsWindow</w:t>
+      </w:r>
+      <w:proofErr w:type="spellEnd"/>
+    </w:p>
+    <w:p>
+      <w:pPr>
+        <w:pStyle w:val="ListParagraph"/>
+        <w:numPr>
+          <w:ilvl w:val="0"/>
+          <w:numId w:val="2"/>
+        </w:numPr>
+        <w:rPr>
+          <w:rFonts w:asciiTheme="minorHAnsi" w:hAnsiTheme="minorHAnsi" w:cstheme="minorHAnsi"/>
+        </w:rPr>
+      </w:pPr>
+      <w:r>
+        <w:rPr>
+          <w:rFonts w:asciiTheme="minorHAnsi" w:hAnsiTheme="minorHAnsi" w:cstheme="minorHAnsi"/>
+        </w:rPr>
+        <w:t xml:space="preserve">If filenames are </w:t>
+      </w:r>
+      <w:proofErr w:type="gramStart"/>
+      <w:r>
+        <w:rPr>
+          <w:rFonts w:asciiTheme="minorHAnsi" w:hAnsiTheme="minorHAnsi" w:cstheme="minorHAnsi"/>
+        </w:rPr>
+        <w:t>equal</w:t>
+      </w:r>
+      <w:proofErr w:type="gramEnd"/>
+      <w:r>
+        <w:rPr>
+          <w:rFonts w:asciiTheme="minorHAnsi" w:hAnsiTheme="minorHAnsi" w:cstheme="minorHAnsi"/>
+        </w:rPr>
+        <w:t xml:space="preserve"> then spell out the full path</w:t>
+      </w:r>
+    </w:p>
+    <w:p>
+      <w:pPr>
+        <w:rPr>
+          <w:rFonts w:asciiTheme="minorHAnsi" w:hAnsiTheme="minorHAnsi" w:cstheme="minorHAnsi"/>
+        </w:rPr>
+      </w:pPr>
+    </w:p>
+    <w:p>
+      <w:pPr>
+        <w:rPr>
+          <w:rFonts w:asciiTheme="minorHAnsi" w:hAnsiTheme="minorHAnsi" w:cstheme="minorHAnsi"/>
+        </w:rPr>
+      </w:pPr>
+      <w:r>
+        <w:rPr>
+          <w:rFonts w:asciiTheme="minorHAnsi" w:hAnsiTheme="minorHAnsi" w:cstheme="minorHAnsi"/>
+        </w:rPr>
+        <w:t>What good is a UUID at all for a world?</w:t>
+      </w:r>
+      <w:r>
+        <w:rPr>
+          <w:rFonts w:asciiTheme="minorHAnsi" w:hAnsiTheme="minorHAnsi" w:cstheme="minorHAnsi"/>
+        </w:rPr>
+        <w:t xml:space="preserve"> Ah! We’re using it for </w:t>
+      </w:r>
+      <w:proofErr w:type="spellStart"/>
+      <w:r>
+        <w:rPr>
+          <w:rFonts w:asciiTheme="minorHAnsi" w:hAnsiTheme="minorHAnsi" w:cstheme="minorHAnsi"/>
+        </w:rPr>
+        <w:t>framesize</w:t>
+      </w:r>
+      <w:proofErr w:type="spellEnd"/>
+      <w:r>
+        <w:rPr>
+          <w:rFonts w:asciiTheme="minorHAnsi" w:hAnsiTheme="minorHAnsi" w:cstheme="minorHAnsi"/>
+        </w:rPr>
+        <w:t>/</w:t>
+      </w:r>
+      <w:proofErr w:type="spellStart"/>
+      <w:r>
+        <w:rPr>
+          <w:rFonts w:asciiTheme="minorHAnsi" w:hAnsiTheme="minorHAnsi" w:cstheme="minorHAnsi"/>
+        </w:rPr>
+        <w:t>autosaveName</w:t>
+      </w:r>
+      <w:proofErr w:type="spellEnd"/>
+    </w:p>
+    <w:p>
+      <w:pPr>
+        <w:rPr>
+          <w:rFonts w:asciiTheme="minorHAnsi" w:hAnsiTheme="minorHAnsi" w:cstheme="minorHAnsi"/>
+        </w:rPr>
+      </w:pPr>
+    </w:p>
+    <w:p>
+      <w:pPr>
+        <w:rPr>
+          <w:rFonts w:asciiTheme="minorHAnsi" w:hAnsiTheme="minorHAnsi" w:cstheme="minorHAnsi"/>
+        </w:rPr>
+      </w:pPr>
+      <w:r>
+        <w:rPr>
+          <w:rFonts w:asciiTheme="minorHAnsi" w:hAnsiTheme="minorHAnsi" w:cstheme="minorHAnsi"/>
+        </w:rPr>
+        <w:t>If a document gets opened and there’s already a document of that GUID, change the newly opened document’s GUID.</w:t>
+      </w:r>
+      <w:r>
+        <w:rPr>
+          <w:rFonts w:asciiTheme="minorHAnsi" w:hAnsiTheme="minorHAnsi" w:cstheme="minorHAnsi"/>
+        </w:rPr>
+        <w:t xml:space="preserve"> Ugh, I’m not happy with this. That means world documents mutate on open, can’t be read only.</w:t>
+      </w:r>
+    </w:p>
+    <w:p>
+      <w:pPr>
+        <w:rPr>
+          <w:rFonts w:asciiTheme="minorHAnsi" w:hAnsiTheme="minorHAnsi" w:cstheme="minorHAnsi"/>
+        </w:rPr>
+      </w:pPr>
+    </w:p>
+    <w:p>
+      <w:pPr>
+        <w:rPr>
+          <w:rFonts w:asciiTheme="minorHAnsi" w:hAnsiTheme="minorHAnsi" w:cstheme="minorHAnsi"/>
+        </w:rPr>
+      </w:pPr>
+    </w:p>
+    <w:p>
+      <w:pPr>
+        <w:pBdr>
+          <w:bottom w:val="single" w:sz="6" w:space="1" w:color="auto"/>
+        </w:pBdr>
+        <w:rPr>
+          <w:rFonts w:asciiTheme="minorHAnsi" w:hAnsiTheme="minorHAnsi" w:cstheme="minorHAnsi"/>
+        </w:rPr>
+      </w:pPr>
+      <w:r>
+        <w:rPr>
+          <w:rFonts w:asciiTheme="minorHAnsi" w:hAnsiTheme="minorHAnsi" w:cstheme="minorHAnsi"/>
+        </w:rPr>
+        <w:br w:type="column"/>
+      </w:r>
+      <w:r>
+        <w:rPr>
+          <w:rFonts w:asciiTheme="minorHAnsi" w:hAnsiTheme="minorHAnsi" w:cstheme="minorHAnsi"/>
+        </w:rPr>
+        <w:lastRenderedPageBreak/>
+        <w:t>April 21</w:t>
+      </w:r>
+      <w:r>
+        <w:rPr>
+          <w:rFonts w:asciiTheme="minorHAnsi" w:hAnsiTheme="minorHAnsi" w:cstheme="minorHAnsi"/>
+          <w:vertAlign w:val="superscript"/>
+        </w:rPr>
+        <w:t>st</w:t>
+      </w:r>
+      <w:r>
+        <w:rPr>
+          <w:rFonts w:asciiTheme="minorHAnsi" w:hAnsiTheme="minorHAnsi" w:cstheme="minorHAnsi"/>
+        </w:rPr>
+        <w:t>, 2020</w:t>
+      </w:r>
+    </w:p>
+    <w:p>
+      <w:pPr>
+        <w:rPr>
+          <w:rFonts w:asciiTheme="minorHAnsi" w:hAnsiTheme="minorHAnsi" w:cstheme="minorHAnsi"/>
+        </w:rPr>
+      </w:pPr>
+    </w:p>
+    <w:p>
+      <w:pPr>
+        <w:rPr>
+          <w:rFonts w:asciiTheme="minorHAnsi" w:hAnsiTheme="minorHAnsi" w:cstheme="minorHAnsi"/>
+        </w:rPr>
+      </w:pPr>
+      <w:r>
+        <w:rPr>
+          <w:rFonts w:asciiTheme="minorHAnsi" w:hAnsiTheme="minorHAnsi" w:cstheme="minorHAnsi"/>
+        </w:rPr>
+        <w:t>A world is identified by its filename in its document title and in group names in the Events Window. If more than one window is open with the same filename, the event window will indicate full paths for them. Tapping on the group name will take you to that document. The Event Window keys its documents off of the full path of the world (not the UUID).</w:t>
+      </w:r>
+    </w:p>
+    <w:p>
+      <w:pPr>
+        <w:rPr>
+          <w:rFonts w:asciiTheme="minorHAnsi" w:hAnsiTheme="minorHAnsi" w:cstheme="minorHAnsi"/>
+        </w:rPr>
+      </w:pPr>
+    </w:p>
+    <w:p>
+      <w:pPr>
+        <w:rPr>
+          <w:rFonts w:asciiTheme="minorHAnsi" w:hAnsiTheme="minorHAnsi" w:cstheme="minorHAnsi"/>
+        </w:rPr>
+      </w:pPr>
+      <w:proofErr w:type="spellStart"/>
+      <w:r>
+        <w:rPr>
+          <w:rFonts w:asciiTheme="minorHAnsi" w:hAnsiTheme="minorHAnsi" w:cstheme="minorHAnsi"/>
+        </w:rPr>
+        <w:t>Framesize</w:t>
+      </w:r>
+      <w:proofErr w:type="spellEnd"/>
+      <w:r>
+        <w:rPr>
+          <w:rFonts w:asciiTheme="minorHAnsi" w:hAnsiTheme="minorHAnsi" w:cstheme="minorHAnsi"/>
+        </w:rPr>
+        <w:t>/</w:t>
+      </w:r>
+      <w:proofErr w:type="spellStart"/>
+      <w:r>
+        <w:rPr>
+          <w:rFonts w:asciiTheme="minorHAnsi" w:hAnsiTheme="minorHAnsi" w:cstheme="minorHAnsi"/>
+        </w:rPr>
+        <w:t>autosavename</w:t>
+      </w:r>
+      <w:proofErr w:type="spellEnd"/>
+      <w:r>
+        <w:rPr>
+          <w:rFonts w:asciiTheme="minorHAnsi" w:hAnsiTheme="minorHAnsi" w:cstheme="minorHAnsi"/>
+        </w:rPr>
+        <w:t xml:space="preserve"> is keyed off of the document’s UUID. If a second world is opened with the same UUID, we handle it as an edge case. (post alpha)</w:t>
+      </w:r>
+    </w:p>
+    <w:p>
+      <w:pPr>
+        <w:rPr>
+          <w:rFonts w:asciiTheme="minorHAnsi" w:hAnsiTheme="minorHAnsi" w:cstheme="minorHAnsi"/>
+        </w:rPr>
+      </w:pPr>
+    </w:p>
+    <w:p>
+      <w:pPr>
+        <w:rPr>
+          <w:rFonts w:asciiTheme="minorHAnsi" w:hAnsiTheme="minorHAnsi" w:cstheme="minorHAnsi"/>
+        </w:rPr>
+      </w:pPr>
+      <w:r>
+        <w:rPr>
+          <w:rFonts w:asciiTheme="minorHAnsi" w:hAnsiTheme="minorHAnsi" w:cstheme="minorHAnsi"/>
+        </w:rPr>
+        <w:t xml:space="preserve">Need to study this </w:t>
+      </w:r>
+      <w:proofErr w:type="spellStart"/>
+      <w:r>
+        <w:rPr>
+          <w:rFonts w:asciiTheme="minorHAnsi" w:hAnsiTheme="minorHAnsi" w:cstheme="minorHAnsi"/>
+        </w:rPr>
+        <w:t>NSDocument</w:t>
+      </w:r>
+      <w:proofErr w:type="spellEnd"/>
+      <w:r>
+        <w:rPr>
+          <w:rFonts w:asciiTheme="minorHAnsi" w:hAnsiTheme="minorHAnsi" w:cstheme="minorHAnsi"/>
+        </w:rPr>
+        <w:t xml:space="preserve"> API:</w:t>
+      </w:r>
+    </w:p>
+    <w:p>
+      <w:pPr>
+        <w:rPr>
+          <w:rFonts w:asciiTheme="minorHAnsi" w:hAnsiTheme="minorHAnsi" w:cstheme="minorHAnsi"/>
+        </w:rPr>
+      </w:pPr>
+    </w:p>
+    <w:p>
+      <w:pPr>
+        <w:rPr>
+          <w:rFonts w:asciiTheme="minorHAnsi" w:hAnsiTheme="minorHAnsi" w:cstheme="minorHAnsi"/>
+        </w:rPr>
+      </w:pPr>
+      <w:r>
+        <w:rPr>
+          <w:rFonts w:asciiTheme="minorHAnsi" w:hAnsiTheme="minorHAnsi" w:cstheme="minorHAnsi"/>
+        </w:rPr>
+        <w:drawing>
+          <wp:inline distT="0" distB="0" distL="0" distR="0" wp14:anchorId="1EF926C5" wp14:editId="1AEBE7E2">
+            <wp:extent cx="5943600" cy="2557780"/>
+            <wp:effectExtent l="0" t="0" r="0" b="0"/>
+            <wp:docPr id="4" name="Picture 4" descr="A screenshot of a social media post&#10;&#10;Description automatically generated"/>
+            <wp:cNvGraphicFramePr>
+              <a:graphicFrameLocks xmlns:a="http://schemas.openxmlformats.org/drawingml/2006/main" noChangeAspect="1"/>
+            </wp:cNvGraphicFramePr>
+            <a:graphic xmlns:a="http://schemas.openxmlformats.org/drawingml/2006/main">
+              <a:graphicData uri="http://schemas.openxmlformats.org/drawingml/2006/picture">
+                <pic:pic xmlns:pic="http://schemas.openxmlformats.org/drawingml/2006/picture">
+                  <pic:nvPicPr>
+                    <pic:cNvPr id="1" name=""/>
+                    <pic:cNvPicPr/>
+                  </pic:nvPicPr>
+                  <pic:blipFill>
+                    <a:blip r:embed="rId15"/>
+                    <a:stretch>
+                      <a:fillRect/>
+                    </a:stretch>
+                  </pic:blipFill>
+                  <pic:spPr>
+                    <a:xfrm>
+                      <a:off x="0" y="0"/>
+                      <a:ext cx="5943600" cy="2557780"/>
+                    </a:xfrm>
+                    <a:prstGeom prst="rect">
+                      <a:avLst/>
+                    </a:prstGeom>
+                  </pic:spPr>
+                </pic:pic>
+              </a:graphicData>
+            </a:graphic>
+          </wp:inline>
+        </w:drawing>
+      </w:r>
+    </w:p>
+    <w:p>
+      <w:pPr>
+        <w:rPr>
+          <w:rFonts w:asciiTheme="minorHAnsi" w:hAnsiTheme="minorHAnsi" w:cstheme="minorHAnsi"/>
+        </w:rPr>
+      </w:pPr>
+    </w:p>
+    <w:p>
+      <w:pPr>
+        <w:rPr>
+          <w:rFonts w:asciiTheme="minorHAnsi" w:hAnsiTheme="minorHAnsi" w:cstheme="minorHAnsi"/>
+        </w:rPr>
+      </w:pPr>
+      <w:r>
+        <w:rPr>
+          <w:rFonts w:asciiTheme="minorHAnsi" w:hAnsiTheme="minorHAnsi" w:cstheme="minorHAnsi"/>
+        </w:rPr>
+        <w:t xml:space="preserve">Okay, </w:t>
+      </w:r>
+      <w:proofErr w:type="spellStart"/>
+      <w:r>
+        <w:rPr>
+          <w:rFonts w:asciiTheme="minorHAnsi" w:hAnsiTheme="minorHAnsi" w:cstheme="minorHAnsi"/>
+        </w:rPr>
+        <w:t>EventWindow</w:t>
+      </w:r>
+      <w:proofErr w:type="spellEnd"/>
+      <w:r>
+        <w:rPr>
+          <w:rFonts w:asciiTheme="minorHAnsi" w:hAnsiTheme="minorHAnsi" w:cstheme="minorHAnsi"/>
+        </w:rPr>
+        <w:t xml:space="preserve"> has been updated. Next on the plate: ditch “world name” from the document entirely.</w:t>
+      </w:r>
+    </w:p>
+    <w:p>
+      <w:pPr>
+        <w:rPr>
+          <w:rFonts w:asciiTheme="minorHAnsi" w:hAnsiTheme="minorHAnsi" w:cstheme="minorHAnsi"/>
+        </w:rPr>
+      </w:pPr>
     </w:p>
     <w:sectPr>
       <w:pgSz w:w="12240" w:h="15840"/>
@@ -6332,6 +6924,95 @@
 <file path=word/numbering.xml><?xml version="1.0" encoding="utf-8"?>
 <w:numbering xmlns:wpc="http://schemas.microsoft.com/office/word/2010/wordprocessingCanvas" xmlns:cx="http://schemas.microsoft.com/office/drawing/2014/chartex" xmlns:cx1="http://schemas.microsoft.com/office/drawing/2015/9/8/chartex" xmlns:cx2="http://schemas.microsoft.com/office/drawing/2015/10/21/chartex" xmlns:cx3="http://schemas.microsoft.com/office/drawing/2016/5/9/chartex" xmlns:cx4="http://schemas.microsoft.com/office/drawing/2016/5/10/chartex" xmlns:cx5="http://schemas.microsoft.com/office/drawing/2016/5/11/chartex" xmlns:cx6="http://schemas.microsoft.com/office/drawing/2016/5/12/chartex" xmlns:cx7="http://schemas.microsoft.com/office/drawing/2016/5/13/chartex" xmlns:cx8="http://schemas.microsoft.com/office/drawing/2016/5/14/chartex" xmlns:mc="http://schemas.openxmlformats.org/markup-compatibility/2006" xmlns:aink="http://schemas.microsoft.com/office/drawing/2016/ink" xmlns:am3d="http://schemas.microsoft.com/office/drawing/2017/model3d" xmlns:o="urn:schemas-microsoft-com:office:office" xmlns:r="http://schemas.openxmlformats.org/officeDocument/2006/relationships" xmlns:m="http://schemas.openxmlformats.org/officeDocument/2006/math" xmlns:v="urn:schemas-microsoft-com:vml" xmlns:wp14="http://schemas.microsoft.com/office/word/2010/wordprocessingDrawing" xmlns:wp="http://schemas.openxmlformats.org/drawingml/2006/wordprocessingDrawing" xmlns:w10="urn:schemas-microsoft-com:office:word" xmlns:w="http://schemas.openxmlformats.org/wordprocessingml/2006/main" xmlns:w14="http://schemas.microsoft.com/office/word/2010/wordml" xmlns:w15="http://schemas.microsoft.com/office/word/2012/wordml" xmlns:w16cid="http://schemas.microsoft.com/office/word/2016/wordml/cid" xmlns:w16se="http://schemas.microsoft.com/office/word/2015/wordml/symex" xmlns:wpg="http://schemas.microsoft.com/office/word/2010/wordprocessingGroup" xmlns:wpi="http://schemas.microsoft.com/office/word/2010/wordprocessingInk" xmlns:wne="http://schemas.microsoft.com/office/word/2006/wordml" xmlns:wps="http://schemas.microsoft.com/office/word/2010/wordprocessingShape" mc:Ignorable="w14 w15 w16se w16cid wp14">
   <w:abstractNum w:abstractNumId="0" w15:restartNumberingAfterBreak="0">
+    <w:nsid w:val="44732C02"/>
+    <w:multiLevelType w:val="hybridMultilevel"/>
+    <w:tmpl w:val="AD1C7D40"/>
+    <w:lvl w:ilvl="0" w:tplc="0409000F">
+      <w:start w:val="1"/>
+      <w:numFmt w:val="decimal"/>
+      <w:lvlText w:val="%1."/>
+      <w:lvlJc w:val="left"/>
+      <w:pPr>
+        <w:ind w:left="720" w:hanging="360"/>
+      </w:pPr>
+      <w:rPr>
+        <w:rFonts w:hint="default"/>
+      </w:rPr>
+    </w:lvl>
+    <w:lvl w:ilvl="1" w:tplc="04090019" w:tentative="1">
+      <w:start w:val="1"/>
+      <w:numFmt w:val="lowerLetter"/>
+      <w:lvlText w:val="%2."/>
+      <w:lvlJc w:val="left"/>
+      <w:pPr>
+        <w:ind w:left="1440" w:hanging="360"/>
+      </w:pPr>
+    </w:lvl>
+    <w:lvl w:ilvl="2" w:tplc="0409001B" w:tentative="1">
+      <w:start w:val="1"/>
+      <w:numFmt w:val="lowerRoman"/>
+      <w:lvlText w:val="%3."/>
+      <w:lvlJc w:val="right"/>
+      <w:pPr>
+        <w:ind w:left="2160" w:hanging="180"/>
+      </w:pPr>
+    </w:lvl>
+    <w:lvl w:ilvl="3" w:tplc="0409000F" w:tentative="1">
+      <w:start w:val="1"/>
+      <w:numFmt w:val="decimal"/>
+      <w:lvlText w:val="%4."/>
+      <w:lvlJc w:val="left"/>
+      <w:pPr>
+        <w:ind w:left="2880" w:hanging="360"/>
+      </w:pPr>
+    </w:lvl>
+    <w:lvl w:ilvl="4" w:tplc="04090019" w:tentative="1">
+      <w:start w:val="1"/>
+      <w:numFmt w:val="lowerLetter"/>
+      <w:lvlText w:val="%5."/>
+      <w:lvlJc w:val="left"/>
+      <w:pPr>
+        <w:ind w:left="3600" w:hanging="360"/>
+      </w:pPr>
+    </w:lvl>
+    <w:lvl w:ilvl="5" w:tplc="0409001B" w:tentative="1">
+      <w:start w:val="1"/>
+      <w:numFmt w:val="lowerRoman"/>
+      <w:lvlText w:val="%6."/>
+      <w:lvlJc w:val="right"/>
+      <w:pPr>
+        <w:ind w:left="4320" w:hanging="180"/>
+      </w:pPr>
+    </w:lvl>
+    <w:lvl w:ilvl="6" w:tplc="0409000F" w:tentative="1">
+      <w:start w:val="1"/>
+      <w:numFmt w:val="decimal"/>
+      <w:lvlText w:val="%7."/>
+      <w:lvlJc w:val="left"/>
+      <w:pPr>
+        <w:ind w:left="5040" w:hanging="360"/>
+      </w:pPr>
+    </w:lvl>
+    <w:lvl w:ilvl="7" w:tplc="04090019" w:tentative="1">
+      <w:start w:val="1"/>
+      <w:numFmt w:val="lowerLetter"/>
+      <w:lvlText w:val="%8."/>
+      <w:lvlJc w:val="left"/>
+      <w:pPr>
+        <w:ind w:left="5760" w:hanging="360"/>
+      </w:pPr>
+    </w:lvl>
+    <w:lvl w:ilvl="8" w:tplc="0409001B" w:tentative="1">
+      <w:start w:val="1"/>
+      <w:numFmt w:val="lowerRoman"/>
+      <w:lvlText w:val="%9."/>
+      <w:lvlJc w:val="right"/>
+      <w:pPr>
+        <w:ind w:left="6480" w:hanging="180"/>
+      </w:pPr>
+    </w:lvl>
+  </w:abstractNum>
+  <w:abstractNum w:abstractNumId="1" w15:restartNumberingAfterBreak="0">
     <w:nsid w:val="55282D16"/>
     <w:multiLevelType w:val="hybridMultilevel"/>
     <w:tmpl w:val="2F5AFEA8"/>
@@ -6444,6 +7125,9 @@
     </w:lvl>
   </w:abstractNum>
   <w:num w:numId="1">
+    <w:abstractNumId w:val="1"/>
+  </w:num>
+  <w:num w:numId="2">
     <w:abstractNumId w:val="0"/>
   </w:num>
 </w:numbering>
@@ -6982,6 +7666,69 @@
       <w:ind w:left="720"/>
     </w:pPr>
   </w:style>
+  <w:style w:type="paragraph" w:styleId="HTMLPreformatted">
+    <w:name w:val="HTML Preformatted"/>
+    <w:basedOn w:val="Normal"/>
+    <w:link w:val="HTMLPreformattedChar"/>
+    <w:uiPriority w:val="99"/>
+    <w:semiHidden/>
+    <w:unhideWhenUsed/>
+    <w:rsid w:val="00D85737"/>
+    <w:pPr>
+      <w:tabs>
+        <w:tab w:val="left" w:pos="916"/>
+        <w:tab w:val="left" w:pos="1832"/>
+        <w:tab w:val="left" w:pos="2748"/>
+        <w:tab w:val="left" w:pos="3664"/>
+        <w:tab w:val="left" w:pos="4580"/>
+        <w:tab w:val="left" w:pos="5496"/>
+        <w:tab w:val="left" w:pos="6412"/>
+        <w:tab w:val="left" w:pos="7328"/>
+        <w:tab w:val="left" w:pos="8244"/>
+        <w:tab w:val="left" w:pos="9160"/>
+        <w:tab w:val="left" w:pos="10076"/>
+        <w:tab w:val="left" w:pos="10992"/>
+        <w:tab w:val="left" w:pos="11908"/>
+        <w:tab w:val="left" w:pos="12824"/>
+        <w:tab w:val="left" w:pos="13740"/>
+        <w:tab w:val="left" w:pos="14656"/>
+      </w:tabs>
+      <w:contextualSpacing w:val="0"/>
+    </w:pPr>
+    <w:rPr>
+      <w:rFonts w:ascii="Courier New" w:hAnsi="Courier New" w:cs="Courier New"/>
+      <w:sz w:val="20"/>
+      <w:szCs w:val="20"/>
+    </w:rPr>
+  </w:style>
+  <w:style w:type="character" w:customStyle="1" w:styleId="HTMLPreformattedChar">
+    <w:name w:val="HTML Preformatted Char"/>
+    <w:basedOn w:val="DefaultParagraphFont"/>
+    <w:link w:val="HTMLPreformatted"/>
+    <w:uiPriority w:val="99"/>
+    <w:semiHidden/>
+    <w:rsid w:val="00D85737"/>
+    <w:rPr>
+      <w:rFonts w:ascii="Courier New" w:eastAsia="Times New Roman" w:hAnsi="Courier New" w:cs="Courier New"/>
+      <w:sz w:val="20"/>
+      <w:szCs w:val="20"/>
+    </w:rPr>
+  </w:style>
+  <w:style w:type="character" w:customStyle="1" w:styleId="pln">
+    <w:name w:val="pln"/>
+    <w:basedOn w:val="DefaultParagraphFont"/>
+    <w:rsid w:val="00D85737"/>
+  </w:style>
+  <w:style w:type="character" w:customStyle="1" w:styleId="typ">
+    <w:name w:val="typ"/>
+    <w:basedOn w:val="DefaultParagraphFont"/>
+    <w:rsid w:val="00D85737"/>
+  </w:style>
+  <w:style w:type="character" w:customStyle="1" w:styleId="pun">
+    <w:name w:val="pun"/>
+    <w:basedOn w:val="DefaultParagraphFont"/>
+    <w:rsid w:val="00D85737"/>
+  </w:style>
 </w:styles>
 </file>
 

</xml_diff>

<commit_message>
We can do away with the world GUID attribute entirely, just set the splitview’s autoSaveName to something. https://developer.apple.com/documentation/appkit/nssplitview/1455319-autosavename
</commit_message>
<xml_diff>
--- a/docs/Savitar2DevNotes.docx
+++ b/docs/Savitar2DevNotes.docx
@@ -6753,19 +6753,25 @@
           <w:rFonts w:asciiTheme="minorHAnsi" w:hAnsiTheme="minorHAnsi" w:cstheme="minorHAnsi"/>
         </w:rPr>
       </w:pPr>
-      <w:proofErr w:type="spellStart"/>
-      <w:r>
-        <w:rPr>
-          <w:rFonts w:asciiTheme="minorHAnsi" w:hAnsiTheme="minorHAnsi" w:cstheme="minorHAnsi"/>
-        </w:rPr>
-        <w:t>Framesize</w:t>
-      </w:r>
-      <w:proofErr w:type="spellEnd"/>
-      <w:r>
-        <w:rPr>
-          <w:rFonts w:asciiTheme="minorHAnsi" w:hAnsiTheme="minorHAnsi" w:cstheme="minorHAnsi"/>
-        </w:rPr>
-        <w:t>/</w:t>
+      <w:r>
+        <w:rPr>
+          <w:rFonts w:asciiTheme="minorHAnsi" w:hAnsiTheme="minorHAnsi" w:cstheme="minorHAnsi"/>
+        </w:rPr>
+        <w:t xml:space="preserve">The </w:t>
+      </w:r>
+      <w:proofErr w:type="spellStart"/>
+      <w:r>
+        <w:rPr>
+          <w:rFonts w:asciiTheme="minorHAnsi" w:hAnsiTheme="minorHAnsi" w:cstheme="minorHAnsi"/>
+        </w:rPr>
+        <w:t>splitview</w:t>
+      </w:r>
+      <w:proofErr w:type="spellEnd"/>
+      <w:r>
+        <w:rPr>
+          <w:rFonts w:asciiTheme="minorHAnsi" w:hAnsiTheme="minorHAnsi" w:cstheme="minorHAnsi"/>
+        </w:rPr>
+        <w:t xml:space="preserve"> controller’s </w:t>
       </w:r>
       <w:proofErr w:type="spellStart"/>
       <w:r>
@@ -6868,6 +6874,62 @@
             </a:graphic>
           </wp:inline>
         </w:drawing>
+      </w:r>
+    </w:p>
+    <w:p>
+      <w:pPr>
+        <w:rPr>
+          <w:rFonts w:asciiTheme="minorHAnsi" w:hAnsiTheme="minorHAnsi" w:cstheme="minorHAnsi"/>
+        </w:rPr>
+      </w:pPr>
+    </w:p>
+    <w:p>
+      <w:pPr>
+        <w:rPr>
+          <w:rFonts w:asciiTheme="minorHAnsi" w:hAnsiTheme="minorHAnsi" w:cstheme="minorHAnsi"/>
+        </w:rPr>
+      </w:pPr>
+    </w:p>
+    <w:p>
+      <w:pPr>
+        <w:rPr>
+          <w:rFonts w:asciiTheme="minorHAnsi" w:hAnsiTheme="minorHAnsi" w:cstheme="minorHAnsi"/>
+        </w:rPr>
+      </w:pPr>
+      <w:r>
+        <w:rPr>
+          <w:rFonts w:asciiTheme="minorHAnsi" w:hAnsiTheme="minorHAnsi" w:cstheme="minorHAnsi"/>
+        </w:rPr>
+        <w:t xml:space="preserve">According to documentation here, </w:t>
+      </w:r>
+      <w:hyperlink r:id="rId16" w:history="1">
+        <w:r>
+          <w:rPr>
+            <w:rStyle w:val="Hyperlink"/>
+            <w:rFonts w:asciiTheme="minorHAnsi" w:hAnsiTheme="minorHAnsi" w:cstheme="minorHAnsi"/>
+          </w:rPr>
+          <w:t>https://developer.apple.com/documentation/appkit/nsdocument/1526257-encoderestorablestate</w:t>
+        </w:r>
+      </w:hyperlink>
+      <w:r>
+        <w:rPr>
+          <w:rFonts w:asciiTheme="minorHAnsi" w:hAnsiTheme="minorHAnsi" w:cstheme="minorHAnsi"/>
+        </w:rPr>
+        <w:t xml:space="preserve">, we can stash our </w:t>
+      </w:r>
+      <w:proofErr w:type="spellStart"/>
+      <w:r>
+        <w:rPr>
+          <w:rFonts w:asciiTheme="minorHAnsi" w:hAnsiTheme="minorHAnsi" w:cstheme="minorHAnsi"/>
+        </w:rPr>
+        <w:t>splitview</w:t>
+      </w:r>
+      <w:proofErr w:type="spellEnd"/>
+      <w:r>
+        <w:rPr>
+          <w:rFonts w:asciiTheme="minorHAnsi" w:hAnsiTheme="minorHAnsi" w:cstheme="minorHAnsi"/>
+        </w:rPr>
+        <w:t xml:space="preserve"> setting along with the rest of the document’s state. Thus, doing away with the GUID entirely.</w:t>
       </w:r>
     </w:p>
     <w:p>

</xml_diff>

<commit_message>
Checkpoint on TrigMan elimination; decided to move to per-world Event Window
</commit_message>
<xml_diff>
--- a/docs/Savitar2DevNotes.docx
+++ b/docs/Savitar2DevNotes.docx
@@ -5723,19 +5723,7 @@
         <w:rPr>
           <w:rFonts w:asciiTheme="minorHAnsi" w:hAnsiTheme="minorHAnsi" w:cstheme="minorHAnsi"/>
         </w:rPr>
-        <w:t xml:space="preserve">What if there was just one store? When the </w:t>
-      </w:r>
-      <w:r>
-        <w:rPr>
-          <w:rFonts w:asciiTheme="minorHAnsi" w:hAnsiTheme="minorHAnsi" w:cstheme="minorHAnsi"/>
-        </w:rPr>
-        <w:t>world</w:t>
-      </w:r>
-      <w:r>
-        <w:rPr>
-          <w:rFonts w:asciiTheme="minorHAnsi" w:hAnsiTheme="minorHAnsi" w:cstheme="minorHAnsi"/>
-        </w:rPr>
-        <w:t xml:space="preserve"> document opens, it registers </w:t>
+        <w:t xml:space="preserve">What if there was just one store? When the world document opens, it registers </w:t>
       </w:r>
       <w:proofErr w:type="gramStart"/>
       <w:r>
@@ -5749,13 +5737,7 @@
         <w:rPr>
           <w:rFonts w:asciiTheme="minorHAnsi" w:hAnsiTheme="minorHAnsi" w:cstheme="minorHAnsi"/>
         </w:rPr>
-        <w:t xml:space="preserve"> contents in The One Store. There would be no duplication – a single source of truth.</w:t>
-      </w:r>
-      <w:r>
-        <w:rPr>
-          <w:rFonts w:asciiTheme="minorHAnsi" w:hAnsiTheme="minorHAnsi" w:cstheme="minorHAnsi"/>
-        </w:rPr>
-        <w:t xml:space="preserve"> A world would not have a trigger manager, it would observe triggers for its entry in The One Store.</w:t>
+        <w:t xml:space="preserve"> contents in The One Store. There would be no duplication – a single source of truth. A world would not have a trigger manager, it would observe triggers for its entry in The One Store.</w:t>
       </w:r>
       <w:r>
         <w:rPr>
@@ -6915,22 +6897,122 @@
         <w:rPr>
           <w:rFonts w:asciiTheme="minorHAnsi" w:hAnsiTheme="minorHAnsi" w:cstheme="minorHAnsi"/>
         </w:rPr>
-        <w:t xml:space="preserve">, we can stash our </w:t>
-      </w:r>
-      <w:proofErr w:type="spellStart"/>
-      <w:r>
-        <w:rPr>
-          <w:rFonts w:asciiTheme="minorHAnsi" w:hAnsiTheme="minorHAnsi" w:cstheme="minorHAnsi"/>
-        </w:rPr>
-        <w:t>splitview</w:t>
-      </w:r>
-      <w:proofErr w:type="spellEnd"/>
-      <w:r>
-        <w:rPr>
-          <w:rFonts w:asciiTheme="minorHAnsi" w:hAnsiTheme="minorHAnsi" w:cstheme="minorHAnsi"/>
-        </w:rPr>
-        <w:t xml:space="preserve"> setting along with the rest of the document’s state. Thus, doing away with the GUID entirely.</w:t>
-      </w:r>
+        <w:t xml:space="preserve">, we can stash </w:t>
+      </w:r>
+      <w:r>
+        <w:rPr>
+          <w:rFonts w:asciiTheme="minorHAnsi" w:hAnsiTheme="minorHAnsi" w:cstheme="minorHAnsi"/>
+        </w:rPr>
+        <w:t>any UI</w:t>
+      </w:r>
+      <w:r>
+        <w:rPr>
+          <w:rFonts w:asciiTheme="minorHAnsi" w:hAnsiTheme="minorHAnsi" w:cstheme="minorHAnsi"/>
+        </w:rPr>
+        <w:t xml:space="preserve"> setting </w:t>
+      </w:r>
+      <w:r>
+        <w:rPr>
+          <w:rFonts w:asciiTheme="minorHAnsi" w:hAnsiTheme="minorHAnsi" w:cstheme="minorHAnsi"/>
+        </w:rPr>
+        <w:t xml:space="preserve">we want </w:t>
+      </w:r>
+      <w:r>
+        <w:rPr>
+          <w:rFonts w:asciiTheme="minorHAnsi" w:hAnsiTheme="minorHAnsi" w:cstheme="minorHAnsi"/>
+        </w:rPr>
+        <w:t xml:space="preserve">along with the rest of the document’s state. </w:t>
+      </w:r>
+      <w:r>
+        <w:rPr>
+          <w:rFonts w:asciiTheme="minorHAnsi" w:hAnsiTheme="minorHAnsi" w:cstheme="minorHAnsi"/>
+        </w:rPr>
+        <w:t xml:space="preserve">And this says we can do it for ANY view controller: </w:t>
+      </w:r>
+      <w:hyperlink r:id="rId17" w:history="1">
+        <w:r>
+          <w:rPr>
+            <w:rStyle w:val="Hyperlink"/>
+            <w:rFonts w:asciiTheme="minorHAnsi" w:hAnsiTheme="minorHAnsi" w:cstheme="minorHAnsi"/>
+          </w:rPr>
+          <w:t>https://developer.apple.com/documentation/uikit/view_controllers/preserving_your_app_s_ui_across_launches</w:t>
+        </w:r>
+      </w:hyperlink>
+    </w:p>
+    <w:p>
+      <w:pPr>
+        <w:rPr>
+          <w:rFonts w:asciiTheme="minorHAnsi" w:hAnsiTheme="minorHAnsi" w:cstheme="minorHAnsi"/>
+        </w:rPr>
+      </w:pPr>
+    </w:p>
+    <w:p>
+      <w:pPr>
+        <w:rPr>
+          <w:rFonts w:asciiTheme="minorHAnsi" w:hAnsiTheme="minorHAnsi" w:cstheme="minorHAnsi"/>
+        </w:rPr>
+      </w:pPr>
+      <w:r>
+        <w:rPr>
+          <w:rFonts w:asciiTheme="minorHAnsi" w:hAnsiTheme="minorHAnsi" w:cstheme="minorHAnsi"/>
+        </w:rPr>
+        <w:t>Thus,</w:t>
+      </w:r>
+      <w:r>
+        <w:rPr>
+          <w:rFonts w:asciiTheme="minorHAnsi" w:hAnsiTheme="minorHAnsi" w:cstheme="minorHAnsi"/>
+        </w:rPr>
+        <w:t xml:space="preserve"> I can do</w:t>
+      </w:r>
+      <w:r>
+        <w:rPr>
+          <w:rFonts w:asciiTheme="minorHAnsi" w:hAnsiTheme="minorHAnsi" w:cstheme="minorHAnsi"/>
+        </w:rPr>
+        <w:t xml:space="preserve"> away with the GUID entirely</w:t>
+      </w:r>
+      <w:r>
+        <w:rPr>
+          <w:rFonts w:asciiTheme="minorHAnsi" w:hAnsiTheme="minorHAnsi" w:cstheme="minorHAnsi"/>
+        </w:rPr>
+        <w:t xml:space="preserve">, just set the </w:t>
+      </w:r>
+      <w:proofErr w:type="spellStart"/>
+      <w:r>
+        <w:rPr>
+          <w:rFonts w:asciiTheme="minorHAnsi" w:hAnsiTheme="minorHAnsi" w:cstheme="minorHAnsi"/>
+        </w:rPr>
+        <w:t>splitview’s</w:t>
+      </w:r>
+      <w:proofErr w:type="spellEnd"/>
+      <w:r>
+        <w:rPr>
+          <w:rFonts w:asciiTheme="minorHAnsi" w:hAnsiTheme="minorHAnsi" w:cstheme="minorHAnsi"/>
+        </w:rPr>
+        <w:t xml:space="preserve"> </w:t>
+      </w:r>
+      <w:proofErr w:type="spellStart"/>
+      <w:r>
+        <w:rPr>
+          <w:rFonts w:asciiTheme="minorHAnsi" w:hAnsiTheme="minorHAnsi" w:cstheme="minorHAnsi"/>
+        </w:rPr>
+        <w:t>autoSaveName</w:t>
+      </w:r>
+      <w:proofErr w:type="spellEnd"/>
+      <w:r>
+        <w:rPr>
+          <w:rFonts w:asciiTheme="minorHAnsi" w:hAnsiTheme="minorHAnsi" w:cstheme="minorHAnsi"/>
+        </w:rPr>
+        <w:t xml:space="preserve"> to something. </w:t>
+      </w:r>
+      <w:hyperlink r:id="rId18" w:history="1">
+        <w:r>
+          <w:rPr>
+            <w:rStyle w:val="Hyperlink"/>
+            <w:rFonts w:asciiTheme="minorHAnsi" w:hAnsiTheme="minorHAnsi" w:cstheme="minorHAnsi"/>
+          </w:rPr>
+          <w:t>https://developer.apple.com/documentation/appkit/nssplitview/1455319-autosavename</w:t>
+        </w:r>
+      </w:hyperlink>
     </w:p>
     <w:p>
       <w:pPr>
@@ -6965,6 +7047,1329 @@
         </w:rPr>
         <w:t xml:space="preserve"> has been updated. Next on the plate: ditch “world name” from the document entirely.</w:t>
       </w:r>
+    </w:p>
+    <w:p>
+      <w:pPr>
+        <w:rPr>
+          <w:rFonts w:asciiTheme="minorHAnsi" w:hAnsiTheme="minorHAnsi" w:cstheme="minorHAnsi"/>
+        </w:rPr>
+      </w:pPr>
+    </w:p>
+    <w:p>
+      <w:pPr>
+        <w:rPr>
+          <w:rFonts w:asciiTheme="minorHAnsi" w:hAnsiTheme="minorHAnsi" w:cstheme="minorHAnsi"/>
+        </w:rPr>
+      </w:pPr>
+      <w:r>
+        <w:rPr>
+          <w:rFonts w:asciiTheme="minorHAnsi" w:hAnsiTheme="minorHAnsi" w:cstheme="minorHAnsi"/>
+        </w:rPr>
+        <w:t>…well, world name was kind of handy for the World Picker. I’ll need to think about World Name more.</w:t>
+      </w:r>
+      <w:r>
+        <w:rPr>
+          <w:rFonts w:asciiTheme="minorHAnsi" w:hAnsiTheme="minorHAnsi" w:cstheme="minorHAnsi"/>
+        </w:rPr>
+        <w:t xml:space="preserve"> Also, just how useful is this now? </w:t>
+      </w:r>
+      <w:r>
+        <w:rPr>
+          <w:rFonts w:ascii="Monaco" w:hAnsi="Monaco" w:cstheme="minorHAnsi"/>
+          <w:sz w:val="20"/>
+          <w:szCs w:val="20"/>
+        </w:rPr>
+        <w:t xml:space="preserve">RESOLUTION="24x80x2" POSITION="44,0" </w:t>
+      </w:r>
+      <w:r>
+        <w:rPr>
+          <w:rFonts w:ascii="Monaco" w:hAnsi="Monaco" w:cstheme="minorHAnsi"/>
+          <w:sz w:val="20"/>
+          <w:szCs w:val="20"/>
+        </w:rPr>
+        <w:lastRenderedPageBreak/>
+        <w:t>WINDOWSIZE="480,270" ZOOMED="FALSE"</w:t>
+      </w:r>
+      <w:r>
+        <w:rPr>
+          <w:rFonts w:ascii="Monaco" w:hAnsi="Monaco" w:cstheme="minorHAnsi"/>
+          <w:sz w:val="20"/>
+          <w:szCs w:val="20"/>
+        </w:rPr>
+        <w:t>. It would be kind to read this from v1.0 documents and then setup the window based on it, but there’s no need to write these fields to the v2 document.</w:t>
+      </w:r>
+    </w:p>
+    <w:p>
+      <w:pPr>
+        <w:rPr>
+          <w:rFonts w:asciiTheme="minorHAnsi" w:hAnsiTheme="minorHAnsi" w:cstheme="minorHAnsi"/>
+        </w:rPr>
+      </w:pPr>
+    </w:p>
+    <w:p>
+      <w:pPr>
+        <w:rPr>
+          <w:rFonts w:asciiTheme="minorHAnsi" w:hAnsiTheme="minorHAnsi" w:cstheme="minorHAnsi"/>
+        </w:rPr>
+      </w:pPr>
+      <w:r>
+        <w:rPr>
+          <w:rFonts w:asciiTheme="minorHAnsi" w:hAnsiTheme="minorHAnsi" w:cstheme="minorHAnsi"/>
+        </w:rPr>
+        <w:t xml:space="preserve">The next step for </w:t>
+      </w:r>
+      <w:proofErr w:type="spellStart"/>
+      <w:r>
+        <w:rPr>
+          <w:rFonts w:asciiTheme="minorHAnsi" w:hAnsiTheme="minorHAnsi" w:cstheme="minorHAnsi"/>
+        </w:rPr>
+        <w:t>Savitar</w:t>
+      </w:r>
+      <w:proofErr w:type="spellEnd"/>
+      <w:r>
+        <w:rPr>
+          <w:rFonts w:asciiTheme="minorHAnsi" w:hAnsiTheme="minorHAnsi" w:cstheme="minorHAnsi"/>
+        </w:rPr>
+        <w:t xml:space="preserve"> is to remove </w:t>
+      </w:r>
+      <w:proofErr w:type="spellStart"/>
+      <w:r>
+        <w:rPr>
+          <w:rFonts w:asciiTheme="minorHAnsi" w:hAnsiTheme="minorHAnsi" w:cstheme="minorHAnsi"/>
+        </w:rPr>
+        <w:t>TrigMan</w:t>
+      </w:r>
+      <w:proofErr w:type="spellEnd"/>
+      <w:r>
+        <w:rPr>
+          <w:rFonts w:asciiTheme="minorHAnsi" w:hAnsiTheme="minorHAnsi" w:cstheme="minorHAnsi"/>
+        </w:rPr>
+        <w:t xml:space="preserve"> completely. Just use arrays of Triggers, and undo comes from Middleware. Once there is a working undo middleware, it may be time for the first </w:t>
+      </w:r>
+      <w:proofErr w:type="spellStart"/>
+      <w:r>
+        <w:rPr>
+          <w:rFonts w:asciiTheme="minorHAnsi" w:hAnsiTheme="minorHAnsi" w:cstheme="minorHAnsi"/>
+        </w:rPr>
+        <w:t>ReSwift</w:t>
+      </w:r>
+      <w:proofErr w:type="spellEnd"/>
+      <w:r>
+        <w:rPr>
+          <w:rFonts w:asciiTheme="minorHAnsi" w:hAnsiTheme="minorHAnsi" w:cstheme="minorHAnsi"/>
+        </w:rPr>
+        <w:t xml:space="preserve"> PR.</w:t>
+      </w:r>
+    </w:p>
+    <w:p>
+      <w:pPr>
+        <w:rPr>
+          <w:rFonts w:asciiTheme="minorHAnsi" w:hAnsiTheme="minorHAnsi" w:cstheme="minorHAnsi"/>
+        </w:rPr>
+      </w:pPr>
+    </w:p>
+    <w:p>
+      <w:pPr>
+        <w:rPr>
+          <w:rFonts w:asciiTheme="minorHAnsi" w:hAnsiTheme="minorHAnsi" w:cstheme="minorHAnsi"/>
+        </w:rPr>
+      </w:pPr>
+      <w:r>
+        <w:rPr>
+          <w:rFonts w:asciiTheme="minorHAnsi" w:hAnsiTheme="minorHAnsi" w:cstheme="minorHAnsi"/>
+        </w:rPr>
+        <w:t>So. Looking at toggling trigger state. The “item” is a trigger.</w:t>
+      </w:r>
+      <w:r>
+        <w:rPr>
+          <w:rFonts w:asciiTheme="minorHAnsi" w:hAnsiTheme="minorHAnsi" w:cstheme="minorHAnsi"/>
+        </w:rPr>
+        <w:t xml:space="preserve"> One action type could look like:</w:t>
+      </w:r>
+    </w:p>
+    <w:p>
+      <w:pPr>
+        <w:rPr>
+          <w:rFonts w:asciiTheme="minorHAnsi" w:hAnsiTheme="minorHAnsi" w:cstheme="minorHAnsi"/>
+        </w:rPr>
+      </w:pPr>
+      <w:r>
+        <w:rPr>
+          <w:rFonts w:asciiTheme="minorHAnsi" w:hAnsiTheme="minorHAnsi" w:cstheme="minorHAnsi"/>
+        </w:rPr>
+        <w:tab/>
+      </w:r>
+      <w:proofErr w:type="spellStart"/>
+      <w:r>
+        <w:rPr>
+          <w:rFonts w:asciiTheme="minorHAnsi" w:hAnsiTheme="minorHAnsi" w:cstheme="minorHAnsi"/>
+        </w:rPr>
+        <w:t>toggleTriggerEnabledAction</w:t>
+      </w:r>
+      <w:proofErr w:type="spellEnd"/>
+      <w:r>
+        <w:rPr>
+          <w:rFonts w:asciiTheme="minorHAnsi" w:hAnsiTheme="minorHAnsi" w:cstheme="minorHAnsi"/>
+        </w:rPr>
+        <w:t>(trigger) and then let the reducer determine where the trigger is, (universal or document).</w:t>
+      </w:r>
+    </w:p>
+    <w:p>
+      <w:pPr>
+        <w:rPr>
+          <w:rFonts w:asciiTheme="minorHAnsi" w:hAnsiTheme="minorHAnsi" w:cstheme="minorHAnsi"/>
+        </w:rPr>
+      </w:pPr>
+    </w:p>
+    <w:p>
+      <w:pPr>
+        <w:rPr>
+          <w:rFonts w:asciiTheme="minorHAnsi" w:hAnsiTheme="minorHAnsi" w:cstheme="minorHAnsi"/>
+        </w:rPr>
+      </w:pPr>
+      <w:r>
+        <w:rPr>
+          <w:rFonts w:asciiTheme="minorHAnsi" w:hAnsiTheme="minorHAnsi" w:cstheme="minorHAnsi"/>
+        </w:rPr>
+        <w:t>That’s kind of yucky, searching for a trigger like that. And, how does the document/endpoint subscribe to this?</w:t>
+      </w:r>
+    </w:p>
+    <w:p>
+      <w:pPr>
+        <w:rPr>
+          <w:rFonts w:asciiTheme="minorHAnsi" w:hAnsiTheme="minorHAnsi" w:cstheme="minorHAnsi"/>
+        </w:rPr>
+      </w:pPr>
+    </w:p>
+    <w:p>
+      <w:pPr>
+        <w:rPr>
+          <w:rFonts w:asciiTheme="minorHAnsi" w:hAnsiTheme="minorHAnsi" w:cstheme="minorHAnsi"/>
+        </w:rPr>
+      </w:pPr>
+      <w:r>
+        <w:rPr>
+          <w:rFonts w:asciiTheme="minorHAnsi" w:hAnsiTheme="minorHAnsi" w:cstheme="minorHAnsi"/>
+        </w:rPr>
+        <w:t>Another way:</w:t>
+      </w:r>
+    </w:p>
+    <w:p>
+      <w:pPr>
+        <w:rPr>
+          <w:rFonts w:asciiTheme="minorHAnsi" w:hAnsiTheme="minorHAnsi" w:cstheme="minorHAnsi"/>
+        </w:rPr>
+      </w:pPr>
+      <w:r>
+        <w:rPr>
+          <w:rFonts w:asciiTheme="minorHAnsi" w:hAnsiTheme="minorHAnsi" w:cstheme="minorHAnsi"/>
+        </w:rPr>
+        <w:tab/>
+      </w:r>
+      <w:proofErr w:type="spellStart"/>
+      <w:r>
+        <w:rPr>
+          <w:rFonts w:asciiTheme="minorHAnsi" w:hAnsiTheme="minorHAnsi" w:cstheme="minorHAnsi"/>
+        </w:rPr>
+        <w:t>toggleTriggerEnabledAction</w:t>
+      </w:r>
+      <w:proofErr w:type="spellEnd"/>
+      <w:r>
+        <w:rPr>
+          <w:rFonts w:asciiTheme="minorHAnsi" w:hAnsiTheme="minorHAnsi" w:cstheme="minorHAnsi"/>
+        </w:rPr>
+        <w:t>(</w:t>
+      </w:r>
+      <w:proofErr w:type="spellStart"/>
+      <w:proofErr w:type="gramStart"/>
+      <w:r>
+        <w:rPr>
+          <w:rFonts w:asciiTheme="minorHAnsi" w:hAnsiTheme="minorHAnsi" w:cstheme="minorHAnsi"/>
+        </w:rPr>
+        <w:t>trigger.identifier</w:t>
+      </w:r>
+      <w:proofErr w:type="spellEnd"/>
+      <w:proofErr w:type="gramEnd"/>
+      <w:r>
+        <w:rPr>
+          <w:rFonts w:asciiTheme="minorHAnsi" w:hAnsiTheme="minorHAnsi" w:cstheme="minorHAnsi"/>
+        </w:rPr>
+        <w:t>)</w:t>
+      </w:r>
+    </w:p>
+    <w:p>
+      <w:pPr>
+        <w:rPr>
+          <w:rFonts w:asciiTheme="minorHAnsi" w:hAnsiTheme="minorHAnsi" w:cstheme="minorHAnsi"/>
+        </w:rPr>
+      </w:pPr>
+      <w:r>
+        <w:rPr>
+          <w:rFonts w:asciiTheme="minorHAnsi" w:hAnsiTheme="minorHAnsi" w:cstheme="minorHAnsi"/>
+        </w:rPr>
+        <w:t>Whereas all triggers are keyed off of the identifier. This avoids the yucky search, but the question remains: how does the document/endpoint subscribe to this?</w:t>
+      </w:r>
+    </w:p>
+    <w:p>
+      <w:pPr>
+        <w:rPr>
+          <w:rFonts w:asciiTheme="minorHAnsi" w:hAnsiTheme="minorHAnsi" w:cstheme="minorHAnsi"/>
+        </w:rPr>
+      </w:pPr>
+    </w:p>
+    <w:p>
+      <w:pPr>
+        <w:rPr>
+          <w:rFonts w:asciiTheme="minorHAnsi" w:hAnsiTheme="minorHAnsi" w:cstheme="minorHAnsi"/>
+        </w:rPr>
+      </w:pPr>
+      <w:r>
+        <w:rPr>
+          <w:rFonts w:asciiTheme="minorHAnsi" w:hAnsiTheme="minorHAnsi" w:cstheme="minorHAnsi"/>
+        </w:rPr>
+        <w:t xml:space="preserve">What if each document had its own store? Then, the </w:t>
+      </w:r>
+      <w:proofErr w:type="spellStart"/>
+      <w:r>
+        <w:rPr>
+          <w:rFonts w:asciiTheme="minorHAnsi" w:hAnsiTheme="minorHAnsi" w:cstheme="minorHAnsi"/>
+        </w:rPr>
+        <w:t>action</w:t>
+      </w:r>
+      <w:proofErr w:type="spellEnd"/>
+      <w:r>
+        <w:rPr>
+          <w:rFonts w:asciiTheme="minorHAnsi" w:hAnsiTheme="minorHAnsi" w:cstheme="minorHAnsi"/>
+        </w:rPr>
+        <w:t xml:space="preserve"> dispatch looks like this:</w:t>
+      </w:r>
+    </w:p>
+    <w:p>
+      <w:pPr>
+        <w:rPr>
+          <w:rFonts w:asciiTheme="minorHAnsi" w:hAnsiTheme="minorHAnsi" w:cstheme="minorHAnsi"/>
+        </w:rPr>
+      </w:pPr>
+    </w:p>
+    <w:p>
+      <w:pPr>
+        <w:rPr>
+          <w:rFonts w:asciiTheme="minorHAnsi" w:hAnsiTheme="minorHAnsi" w:cstheme="minorHAnsi"/>
+        </w:rPr>
+      </w:pPr>
+      <w:proofErr w:type="spellStart"/>
+      <w:proofErr w:type="gramStart"/>
+      <w:r>
+        <w:rPr>
+          <w:rFonts w:asciiTheme="minorHAnsi" w:hAnsiTheme="minorHAnsi" w:cstheme="minorHAnsi"/>
+        </w:rPr>
+        <w:t>trigger.store</w:t>
+      </w:r>
+      <w:proofErr w:type="gramEnd"/>
+      <w:r>
+        <w:rPr>
+          <w:rFonts w:asciiTheme="minorHAnsi" w:hAnsiTheme="minorHAnsi" w:cstheme="minorHAnsi"/>
+        </w:rPr>
+        <w:t>.dispatch</w:t>
+      </w:r>
+      <w:proofErr w:type="spellEnd"/>
+      <w:r>
+        <w:rPr>
+          <w:rFonts w:asciiTheme="minorHAnsi" w:hAnsiTheme="minorHAnsi" w:cstheme="minorHAnsi"/>
+        </w:rPr>
+        <w:t>(</w:t>
+      </w:r>
+      <w:proofErr w:type="spellStart"/>
+      <w:r>
+        <w:rPr>
+          <w:rFonts w:asciiTheme="minorHAnsi" w:hAnsiTheme="minorHAnsi" w:cstheme="minorHAnsi"/>
+        </w:rPr>
+        <w:t>toggleTriggerEnabled</w:t>
+      </w:r>
+      <w:proofErr w:type="spellEnd"/>
+      <w:r>
+        <w:rPr>
+          <w:rFonts w:asciiTheme="minorHAnsi" w:hAnsiTheme="minorHAnsi" w:cstheme="minorHAnsi"/>
+        </w:rPr>
+        <w:t>(trigger))</w:t>
+      </w:r>
+      <w:r>
+        <w:rPr>
+          <w:rFonts w:asciiTheme="minorHAnsi" w:hAnsiTheme="minorHAnsi" w:cstheme="minorHAnsi"/>
+        </w:rPr>
+        <w:t>.</w:t>
+      </w:r>
+    </w:p>
+    <w:p>
+      <w:pPr>
+        <w:rPr>
+          <w:rFonts w:asciiTheme="minorHAnsi" w:hAnsiTheme="minorHAnsi" w:cstheme="minorHAnsi"/>
+        </w:rPr>
+      </w:pPr>
+    </w:p>
+    <w:p>
+      <w:pPr>
+        <w:rPr>
+          <w:rFonts w:asciiTheme="minorHAnsi" w:hAnsiTheme="minorHAnsi" w:cstheme="minorHAnsi"/>
+        </w:rPr>
+      </w:pPr>
+      <w:r>
+        <w:rPr>
+          <w:rFonts w:asciiTheme="minorHAnsi" w:hAnsiTheme="minorHAnsi" w:cstheme="minorHAnsi"/>
+        </w:rPr>
+        <w:t xml:space="preserve">Each document has its own undo manager, just like TextEdit has, and so does </w:t>
+      </w:r>
+      <w:proofErr w:type="spellStart"/>
+      <w:r>
+        <w:rPr>
+          <w:rFonts w:asciiTheme="minorHAnsi" w:hAnsiTheme="minorHAnsi" w:cstheme="minorHAnsi"/>
+        </w:rPr>
+        <w:t>ReSwift-Todo</w:t>
+      </w:r>
+      <w:proofErr w:type="spellEnd"/>
+      <w:r>
+        <w:rPr>
+          <w:rFonts w:asciiTheme="minorHAnsi" w:hAnsiTheme="minorHAnsi" w:cstheme="minorHAnsi"/>
+        </w:rPr>
+        <w:t>.</w:t>
+      </w:r>
+    </w:p>
+    <w:p>
+      <w:pPr>
+        <w:rPr>
+          <w:rFonts w:asciiTheme="minorHAnsi" w:hAnsiTheme="minorHAnsi" w:cstheme="minorHAnsi"/>
+        </w:rPr>
+      </w:pPr>
+    </w:p>
+    <w:p>
+      <w:pPr>
+        <w:rPr>
+          <w:rFonts w:asciiTheme="minorHAnsi" w:hAnsiTheme="minorHAnsi" w:cstheme="minorHAnsi"/>
+        </w:rPr>
+      </w:pPr>
+      <w:r>
+        <w:rPr>
+          <w:rFonts w:asciiTheme="minorHAnsi" w:hAnsiTheme="minorHAnsi" w:cstheme="minorHAnsi"/>
+        </w:rPr>
+        <w:t xml:space="preserve">Great. </w:t>
+      </w:r>
+      <w:proofErr w:type="gramStart"/>
+      <w:r>
+        <w:rPr>
+          <w:rFonts w:asciiTheme="minorHAnsi" w:hAnsiTheme="minorHAnsi" w:cstheme="minorHAnsi"/>
+        </w:rPr>
+        <w:t>But,</w:t>
+      </w:r>
+      <w:proofErr w:type="gramEnd"/>
+      <w:r>
+        <w:rPr>
+          <w:rFonts w:asciiTheme="minorHAnsi" w:hAnsiTheme="minorHAnsi" w:cstheme="minorHAnsi"/>
+        </w:rPr>
+        <w:t xml:space="preserve"> the interesting twist here is the Event Window, which has undo-ability across multiple stores.</w:t>
+      </w:r>
+    </w:p>
+    <w:p>
+      <w:pPr>
+        <w:rPr>
+          <w:rFonts w:asciiTheme="minorHAnsi" w:hAnsiTheme="minorHAnsi" w:cstheme="minorHAnsi"/>
+        </w:rPr>
+      </w:pPr>
+    </w:p>
+    <w:p>
+      <w:pPr>
+        <w:rPr>
+          <w:rFonts w:asciiTheme="minorHAnsi" w:hAnsiTheme="minorHAnsi" w:cstheme="minorHAnsi"/>
+        </w:rPr>
+      </w:pPr>
+      <w:r>
+        <w:rPr>
+          <w:rFonts w:asciiTheme="minorHAnsi" w:hAnsiTheme="minorHAnsi" w:cstheme="minorHAnsi"/>
+        </w:rPr>
+        <w:t xml:space="preserve">I suppose IT can have its own store too, and that store delegates change to the individual documents. Hmm. This nicely cleans up the group name/ trigger group setup in </w:t>
+      </w:r>
+      <w:proofErr w:type="spellStart"/>
+      <w:r>
+        <w:rPr>
+          <w:rFonts w:asciiTheme="minorHAnsi" w:hAnsiTheme="minorHAnsi" w:cstheme="minorHAnsi"/>
+        </w:rPr>
+        <w:t>EventWindow</w:t>
+      </w:r>
+      <w:proofErr w:type="spellEnd"/>
+      <w:r>
+        <w:rPr>
+          <w:rFonts w:asciiTheme="minorHAnsi" w:hAnsiTheme="minorHAnsi" w:cstheme="minorHAnsi"/>
+        </w:rPr>
+        <w:t xml:space="preserve">. </w:t>
+      </w:r>
+      <w:proofErr w:type="spellStart"/>
+      <w:r>
+        <w:rPr>
+          <w:rFonts w:asciiTheme="minorHAnsi" w:hAnsiTheme="minorHAnsi" w:cstheme="minorHAnsi"/>
+        </w:rPr>
+        <w:t>globalStore</w:t>
+      </w:r>
+      <w:proofErr w:type="spellEnd"/>
+      <w:r>
+        <w:rPr>
+          <w:rFonts w:asciiTheme="minorHAnsi" w:hAnsiTheme="minorHAnsi" w:cstheme="minorHAnsi"/>
+        </w:rPr>
+        <w:t xml:space="preserve"> would just maintain a list of </w:t>
+      </w:r>
+      <w:proofErr w:type="spellStart"/>
+      <w:r>
+        <w:rPr>
+          <w:rFonts w:asciiTheme="minorHAnsi" w:hAnsiTheme="minorHAnsi" w:cstheme="minorHAnsi"/>
+        </w:rPr>
+        <w:t>openWorldDocuments</w:t>
+      </w:r>
+      <w:proofErr w:type="spellEnd"/>
+      <w:r>
+        <w:rPr>
+          <w:rFonts w:asciiTheme="minorHAnsi" w:hAnsiTheme="minorHAnsi" w:cstheme="minorHAnsi"/>
+        </w:rPr>
+        <w:t xml:space="preserve"> and universal triggers. Otherwise, the triggers for a document come from subscription to the document’s store.</w:t>
+      </w:r>
+    </w:p>
+    <w:p>
+      <w:pPr>
+        <w:rPr>
+          <w:rFonts w:asciiTheme="minorHAnsi" w:hAnsiTheme="minorHAnsi" w:cstheme="minorHAnsi"/>
+        </w:rPr>
+      </w:pPr>
+    </w:p>
+    <w:p>
+      <w:pPr>
+        <w:rPr>
+          <w:rFonts w:asciiTheme="minorHAnsi" w:hAnsiTheme="minorHAnsi" w:cstheme="minorHAnsi"/>
+        </w:rPr>
+      </w:pPr>
+      <w:proofErr w:type="spellStart"/>
+      <w:r>
+        <w:rPr>
+          <w:rFonts w:asciiTheme="minorHAnsi" w:hAnsiTheme="minorHAnsi" w:cstheme="minorHAnsi"/>
+        </w:rPr>
+        <w:t>OnEventWindowOpen</w:t>
+      </w:r>
+      <w:proofErr w:type="spellEnd"/>
+      <w:r>
+        <w:rPr>
+          <w:rFonts w:asciiTheme="minorHAnsi" w:hAnsiTheme="minorHAnsi" w:cstheme="minorHAnsi"/>
+        </w:rPr>
+        <w:t>:</w:t>
+      </w:r>
+    </w:p>
+    <w:p>
+      <w:pPr>
+        <w:rPr>
+          <w:rFonts w:asciiTheme="minorHAnsi" w:hAnsiTheme="minorHAnsi" w:cstheme="minorHAnsi"/>
+        </w:rPr>
+      </w:pPr>
+      <w:r>
+        <w:rPr>
+          <w:rFonts w:asciiTheme="minorHAnsi" w:hAnsiTheme="minorHAnsi" w:cstheme="minorHAnsi"/>
+        </w:rPr>
+        <w:tab/>
+        <w:t xml:space="preserve">Subscribe to </w:t>
+      </w:r>
+      <w:proofErr w:type="spellStart"/>
+      <w:r>
+        <w:rPr>
+          <w:rFonts w:asciiTheme="minorHAnsi" w:hAnsiTheme="minorHAnsi" w:cstheme="minorHAnsi"/>
+        </w:rPr>
+        <w:t>globalStore.openWorldDocuments</w:t>
+      </w:r>
+      <w:proofErr w:type="spellEnd"/>
+    </w:p>
+    <w:p>
+      <w:pPr>
+        <w:rPr>
+          <w:rFonts w:asciiTheme="minorHAnsi" w:hAnsiTheme="minorHAnsi" w:cstheme="minorHAnsi"/>
+        </w:rPr>
+      </w:pPr>
+    </w:p>
+    <w:p>
+      <w:pPr>
+        <w:rPr>
+          <w:rFonts w:asciiTheme="minorHAnsi" w:hAnsiTheme="minorHAnsi" w:cstheme="minorHAnsi"/>
+        </w:rPr>
+      </w:pPr>
+      <w:proofErr w:type="spellStart"/>
+      <w:r>
+        <w:rPr>
+          <w:rFonts w:asciiTheme="minorHAnsi" w:hAnsiTheme="minorHAnsi" w:cstheme="minorHAnsi"/>
+        </w:rPr>
+        <w:t>OnStateChange</w:t>
+      </w:r>
+      <w:proofErr w:type="spellEnd"/>
+      <w:r>
+        <w:rPr>
+          <w:rFonts w:asciiTheme="minorHAnsi" w:hAnsiTheme="minorHAnsi" w:cstheme="minorHAnsi"/>
+        </w:rPr>
+        <w:t>:</w:t>
+      </w:r>
+    </w:p>
+    <w:p>
+      <w:pPr>
+        <w:rPr>
+          <w:rFonts w:asciiTheme="minorHAnsi" w:hAnsiTheme="minorHAnsi" w:cstheme="minorHAnsi"/>
+        </w:rPr>
+      </w:pPr>
+      <w:r>
+        <w:rPr>
+          <w:rFonts w:asciiTheme="minorHAnsi" w:hAnsiTheme="minorHAnsi" w:cstheme="minorHAnsi"/>
+        </w:rPr>
+        <w:tab/>
+        <w:t>Subscribe to document’s store???</w:t>
+      </w:r>
+    </w:p>
+    <w:p>
+      <w:pPr>
+        <w:rPr>
+          <w:rFonts w:asciiTheme="minorHAnsi" w:hAnsiTheme="minorHAnsi" w:cstheme="minorHAnsi"/>
+        </w:rPr>
+      </w:pPr>
+    </w:p>
+    <w:p>
+      <w:pPr>
+        <w:rPr>
+          <w:rFonts w:asciiTheme="minorHAnsi" w:hAnsiTheme="minorHAnsi" w:cstheme="minorHAnsi"/>
+        </w:rPr>
+      </w:pPr>
+      <w:r>
+        <w:rPr>
+          <w:rFonts w:asciiTheme="minorHAnsi" w:hAnsiTheme="minorHAnsi" w:cstheme="minorHAnsi"/>
+        </w:rPr>
+        <w:t>Effing event window!!!!!!!!</w:t>
+      </w:r>
+      <w:r>
+        <w:rPr>
+          <w:rFonts w:asciiTheme="minorHAnsi" w:hAnsiTheme="minorHAnsi" w:cstheme="minorHAnsi"/>
+        </w:rPr>
+        <w:t xml:space="preserve"> </w:t>
+      </w:r>
+      <w:r>
+        <w:rPr>
+          <w:rFonts w:asciiTheme="minorHAnsi" w:hAnsiTheme="minorHAnsi" w:cstheme="minorHAnsi"/>
+        </w:rPr>
+        <w:t>It’s so cross-purpose</w:t>
+      </w:r>
+    </w:p>
+    <w:p>
+      <w:pPr>
+        <w:rPr>
+          <w:rFonts w:asciiTheme="minorHAnsi" w:hAnsiTheme="minorHAnsi" w:cstheme="minorHAnsi"/>
+        </w:rPr>
+      </w:pPr>
+    </w:p>
+    <w:p>
+      <w:pPr>
+        <w:rPr>
+          <w:rFonts w:asciiTheme="minorHAnsi" w:hAnsiTheme="minorHAnsi" w:cstheme="minorHAnsi"/>
+        </w:rPr>
+      </w:pPr>
+      <w:proofErr w:type="spellStart"/>
+      <w:r>
+        <w:rPr>
+          <w:rFonts w:asciiTheme="minorHAnsi" w:hAnsiTheme="minorHAnsi" w:cstheme="minorHAnsi"/>
+        </w:rPr>
+        <w:t>EventWindow</w:t>
+      </w:r>
+      <w:proofErr w:type="spellEnd"/>
+      <w:r>
+        <w:rPr>
+          <w:rFonts w:asciiTheme="minorHAnsi" w:hAnsiTheme="minorHAnsi" w:cstheme="minorHAnsi"/>
+        </w:rPr>
+        <w:t xml:space="preserve"> should not have its own array of triggers, it should just build a view model based on what documents are open.</w:t>
+      </w:r>
+    </w:p>
+    <w:p>
+      <w:pPr>
+        <w:rPr>
+          <w:rFonts w:asciiTheme="minorHAnsi" w:hAnsiTheme="minorHAnsi" w:cstheme="minorHAnsi"/>
+        </w:rPr>
+      </w:pPr>
+      <w:r>
+        <w:rPr>
+          <w:rFonts w:asciiTheme="minorHAnsi" w:hAnsiTheme="minorHAnsi" w:cstheme="minorHAnsi"/>
+        </w:rPr>
+        <w:lastRenderedPageBreak/>
+        <w:t>Why have Event Window? – so we can drag and drop between worlds, but more importantly, seeing the execution order of universal triggers.</w:t>
+      </w:r>
+    </w:p>
+    <w:p>
+      <w:pPr>
+        <w:rPr>
+          <w:rFonts w:asciiTheme="minorHAnsi" w:hAnsiTheme="minorHAnsi" w:cstheme="minorHAnsi"/>
+        </w:rPr>
+      </w:pPr>
+    </w:p>
+    <w:p>
+      <w:pPr>
+        <w:rPr>
+          <w:rFonts w:asciiTheme="minorHAnsi" w:hAnsiTheme="minorHAnsi" w:cstheme="minorHAnsi"/>
+        </w:rPr>
+      </w:pPr>
+      <w:r>
+        <w:rPr>
+          <w:rFonts w:asciiTheme="minorHAnsi" w:hAnsiTheme="minorHAnsi" w:cstheme="minorHAnsi"/>
+        </w:rPr>
+        <w:t xml:space="preserve">If we had an </w:t>
+      </w:r>
+      <w:proofErr w:type="spellStart"/>
+      <w:r>
+        <w:rPr>
+          <w:rFonts w:asciiTheme="minorHAnsi" w:hAnsiTheme="minorHAnsi" w:cstheme="minorHAnsi"/>
+        </w:rPr>
+        <w:t>EventWindow</w:t>
+      </w:r>
+      <w:proofErr w:type="spellEnd"/>
+      <w:r>
+        <w:rPr>
+          <w:rFonts w:asciiTheme="minorHAnsi" w:hAnsiTheme="minorHAnsi" w:cstheme="minorHAnsi"/>
+        </w:rPr>
+        <w:t xml:space="preserve"> per world, then everything is contained within the scope of the document’s s</w:t>
+      </w:r>
+      <w:r>
+        <w:rPr>
+          <w:rFonts w:asciiTheme="minorHAnsi" w:hAnsiTheme="minorHAnsi" w:cstheme="minorHAnsi"/>
+        </w:rPr>
+        <w:t>tore</w:t>
+      </w:r>
+      <w:r>
+        <w:rPr>
+          <w:rFonts w:asciiTheme="minorHAnsi" w:hAnsiTheme="minorHAnsi" w:cstheme="minorHAnsi"/>
+        </w:rPr>
+        <w:t xml:space="preserve">. One can still list the universal triggers in the view, and then changes simply go off to the </w:t>
+      </w:r>
+      <w:proofErr w:type="spellStart"/>
+      <w:r>
+        <w:rPr>
+          <w:rFonts w:asciiTheme="minorHAnsi" w:hAnsiTheme="minorHAnsi" w:cstheme="minorHAnsi"/>
+        </w:rPr>
+        <w:t>globalStore</w:t>
+      </w:r>
+      <w:proofErr w:type="spellEnd"/>
+      <w:r>
+        <w:rPr>
+          <w:rFonts w:asciiTheme="minorHAnsi" w:hAnsiTheme="minorHAnsi" w:cstheme="minorHAnsi"/>
+        </w:rPr>
+        <w:t xml:space="preserve"> for the change. Which in turn, all open document </w:t>
+      </w:r>
+      <w:proofErr w:type="spellStart"/>
+      <w:r>
+        <w:rPr>
+          <w:rFonts w:asciiTheme="minorHAnsi" w:hAnsiTheme="minorHAnsi" w:cstheme="minorHAnsi"/>
+        </w:rPr>
+        <w:t>EventWindows</w:t>
+      </w:r>
+      <w:proofErr w:type="spellEnd"/>
+      <w:r>
+        <w:rPr>
+          <w:rFonts w:asciiTheme="minorHAnsi" w:hAnsiTheme="minorHAnsi" w:cstheme="minorHAnsi"/>
+        </w:rPr>
+        <w:t xml:space="preserve"> would then display the change.</w:t>
+      </w:r>
+    </w:p>
+    <w:p>
+      <w:pPr>
+        <w:rPr>
+          <w:rFonts w:asciiTheme="minorHAnsi" w:hAnsiTheme="minorHAnsi" w:cstheme="minorHAnsi"/>
+        </w:rPr>
+      </w:pPr>
+    </w:p>
+    <w:p>
+      <w:pPr>
+        <w:rPr>
+          <w:rFonts w:asciiTheme="minorHAnsi" w:hAnsiTheme="minorHAnsi" w:cstheme="minorHAnsi"/>
+        </w:rPr>
+      </w:pPr>
+      <w:r>
+        <w:rPr>
+          <w:rFonts w:asciiTheme="minorHAnsi" w:hAnsiTheme="minorHAnsi" w:cstheme="minorHAnsi"/>
+          <w:b/>
+          <w:bCs/>
+        </w:rPr>
+        <w:t xml:space="preserve">Per Document </w:t>
+      </w:r>
+      <w:proofErr w:type="spellStart"/>
+      <w:r>
+        <w:rPr>
+          <w:rFonts w:asciiTheme="minorHAnsi" w:hAnsiTheme="minorHAnsi" w:cstheme="minorHAnsi"/>
+          <w:b/>
+          <w:bCs/>
+        </w:rPr>
+        <w:t>EventWindow</w:t>
+      </w:r>
+      <w:proofErr w:type="spellEnd"/>
+    </w:p>
+    <w:p>
+      <w:pPr>
+        <w:rPr>
+          <w:rFonts w:asciiTheme="minorHAnsi" w:hAnsiTheme="minorHAnsi" w:cstheme="minorHAnsi"/>
+        </w:rPr>
+      </w:pPr>
+    </w:p>
+    <w:p>
+      <w:pPr>
+        <w:rPr>
+          <w:rFonts w:asciiTheme="minorHAnsi" w:hAnsiTheme="minorHAnsi" w:cstheme="minorHAnsi"/>
+        </w:rPr>
+      </w:pPr>
+      <w:r>
+        <w:rPr>
+          <w:rFonts w:asciiTheme="minorHAnsi" w:hAnsiTheme="minorHAnsi" w:cstheme="minorHAnsi"/>
+        </w:rPr>
+        <w:t xml:space="preserve">How do we keep that window associated with the world’s document window? It’s kind of like a “get info” pane. Why not just make it another tab on the world’s settings? (Triggers after all ARE settings). </w:t>
+      </w:r>
+      <w:proofErr w:type="gramStart"/>
+      <w:r>
+        <w:rPr>
+          <w:rFonts w:asciiTheme="minorHAnsi" w:hAnsiTheme="minorHAnsi" w:cstheme="minorHAnsi"/>
+        </w:rPr>
+        <w:t>And..</w:t>
+      </w:r>
+      <w:proofErr w:type="gramEnd"/>
+      <w:r>
+        <w:rPr>
+          <w:rFonts w:asciiTheme="minorHAnsi" w:hAnsiTheme="minorHAnsi" w:cstheme="minorHAnsi"/>
+        </w:rPr>
+        <w:t xml:space="preserve"> we don’t even have to list the universal triggers at all there. Have the </w:t>
+      </w:r>
+      <w:proofErr w:type="gramStart"/>
+      <w:r>
+        <w:rPr>
+          <w:rFonts w:asciiTheme="minorHAnsi" w:hAnsiTheme="minorHAnsi" w:cstheme="minorHAnsi"/>
+        </w:rPr>
+        <w:t>app-wide</w:t>
+      </w:r>
+      <w:proofErr w:type="gramEnd"/>
+      <w:r>
+        <w:rPr>
+          <w:rFonts w:asciiTheme="minorHAnsi" w:hAnsiTheme="minorHAnsi" w:cstheme="minorHAnsi"/>
+        </w:rPr>
+        <w:t xml:space="preserve"> </w:t>
+      </w:r>
+      <w:proofErr w:type="spellStart"/>
+      <w:r>
+        <w:rPr>
+          <w:rFonts w:asciiTheme="minorHAnsi" w:hAnsiTheme="minorHAnsi" w:cstheme="minorHAnsi"/>
+        </w:rPr>
+        <w:t>EventsWindow</w:t>
+      </w:r>
+      <w:proofErr w:type="spellEnd"/>
+      <w:r>
+        <w:rPr>
+          <w:rFonts w:asciiTheme="minorHAnsi" w:hAnsiTheme="minorHAnsi" w:cstheme="minorHAnsi"/>
+        </w:rPr>
+        <w:t xml:space="preserve"> be JUST the universal triggers!</w:t>
+      </w:r>
+    </w:p>
+    <w:p>
+      <w:pPr>
+        <w:rPr>
+          <w:rFonts w:asciiTheme="minorHAnsi" w:hAnsiTheme="minorHAnsi" w:cstheme="minorHAnsi"/>
+        </w:rPr>
+      </w:pPr>
+    </w:p>
+    <w:p>
+      <w:pPr>
+        <w:rPr>
+          <w:rFonts w:asciiTheme="minorHAnsi" w:hAnsiTheme="minorHAnsi" w:cstheme="minorHAnsi"/>
+        </w:rPr>
+      </w:pPr>
+      <w:r>
+        <w:rPr>
+          <w:rFonts w:asciiTheme="minorHAnsi" w:hAnsiTheme="minorHAnsi" w:cstheme="minorHAnsi"/>
+        </w:rPr>
+        <w:t xml:space="preserve">One thing that is useful about the </w:t>
+      </w:r>
+      <w:proofErr w:type="spellStart"/>
+      <w:r>
+        <w:rPr>
+          <w:rFonts w:asciiTheme="minorHAnsi" w:hAnsiTheme="minorHAnsi" w:cstheme="minorHAnsi"/>
+        </w:rPr>
+        <w:t>Savitar</w:t>
+      </w:r>
+      <w:proofErr w:type="spellEnd"/>
+      <w:r>
+        <w:rPr>
+          <w:rFonts w:asciiTheme="minorHAnsi" w:hAnsiTheme="minorHAnsi" w:cstheme="minorHAnsi"/>
+        </w:rPr>
+        <w:t xml:space="preserve"> 1.6 </w:t>
+      </w:r>
+      <w:proofErr w:type="spellStart"/>
+      <w:r>
+        <w:rPr>
+          <w:rFonts w:asciiTheme="minorHAnsi" w:hAnsiTheme="minorHAnsi" w:cstheme="minorHAnsi"/>
+        </w:rPr>
+        <w:t>EventsWindow</w:t>
+      </w:r>
+      <w:proofErr w:type="spellEnd"/>
+      <w:r>
+        <w:rPr>
+          <w:rFonts w:asciiTheme="minorHAnsi" w:hAnsiTheme="minorHAnsi" w:cstheme="minorHAnsi"/>
+        </w:rPr>
+        <w:t xml:space="preserve"> is that you can make changes there and see them in the world. With the way we’re doing 2.0 Settings, it’s a modal sheet. Would be better if that were not modal.</w:t>
+      </w:r>
+      <w:r>
+        <w:rPr>
+          <w:rFonts w:asciiTheme="minorHAnsi" w:hAnsiTheme="minorHAnsi" w:cstheme="minorHAnsi"/>
+        </w:rPr>
+        <w:t xml:space="preserve"> It could be a side-pane, like </w:t>
+      </w:r>
+      <w:proofErr w:type="spellStart"/>
+      <w:r>
+        <w:rPr>
+          <w:rFonts w:asciiTheme="minorHAnsi" w:hAnsiTheme="minorHAnsi" w:cstheme="minorHAnsi"/>
+        </w:rPr>
+        <w:t>xcode</w:t>
+      </w:r>
+      <w:proofErr w:type="spellEnd"/>
+      <w:r>
+        <w:rPr>
+          <w:rFonts w:asciiTheme="minorHAnsi" w:hAnsiTheme="minorHAnsi" w:cstheme="minorHAnsi"/>
+        </w:rPr>
+        <w:t xml:space="preserve"> has. </w:t>
+      </w:r>
+      <w:proofErr w:type="gramStart"/>
+      <w:r>
+        <w:rPr>
+          <w:rFonts w:asciiTheme="minorHAnsi" w:hAnsiTheme="minorHAnsi" w:cstheme="minorHAnsi"/>
+        </w:rPr>
+        <w:t>But,</w:t>
+      </w:r>
+      <w:proofErr w:type="gramEnd"/>
+      <w:r>
+        <w:rPr>
+          <w:rFonts w:asciiTheme="minorHAnsi" w:hAnsiTheme="minorHAnsi" w:cstheme="minorHAnsi"/>
+        </w:rPr>
+        <w:t xml:space="preserve"> that lends the window to being resized, which is not something you want to really do with a terminal window.</w:t>
+      </w:r>
+    </w:p>
+    <w:p>
+      <w:pPr>
+        <w:rPr>
+          <w:rFonts w:asciiTheme="minorHAnsi" w:hAnsiTheme="minorHAnsi" w:cstheme="minorHAnsi"/>
+        </w:rPr>
+      </w:pPr>
+    </w:p>
+    <w:p>
+      <w:pPr>
+        <w:rPr>
+          <w:rFonts w:asciiTheme="minorHAnsi" w:hAnsiTheme="minorHAnsi" w:cstheme="minorHAnsi"/>
+        </w:rPr>
+      </w:pPr>
+      <w:r>
+        <w:rPr>
+          <w:rFonts w:asciiTheme="minorHAnsi" w:hAnsiTheme="minorHAnsi" w:cstheme="minorHAnsi"/>
+        </w:rPr>
+        <w:t>Think of it like a browser… we could open BELOW with the settings. No modality. Heavy reliance on Undo. Lots of tabs.</w:t>
+      </w:r>
+    </w:p>
+    <w:p>
+      <w:pPr>
+        <w:rPr>
+          <w:rFonts w:asciiTheme="minorHAnsi" w:hAnsiTheme="minorHAnsi" w:cstheme="minorHAnsi"/>
+        </w:rPr>
+      </w:pPr>
+    </w:p>
+    <w:p>
+      <w:pPr>
+        <w:rPr>
+          <w:rFonts w:asciiTheme="minorHAnsi" w:hAnsiTheme="minorHAnsi" w:cstheme="minorHAnsi"/>
+        </w:rPr>
+      </w:pPr>
+      <w:r>
+        <w:rPr>
+          <w:rFonts w:asciiTheme="minorHAnsi" w:hAnsiTheme="minorHAnsi" w:cstheme="minorHAnsi"/>
+        </w:rPr>
+        <w:t xml:space="preserve">Okay. So, we’re going to drop modality. We’re going to go with per-document stores. We’re going to do ONLY universal triggers from the Events Window. (This means we can move to </w:t>
+      </w:r>
+      <w:r>
+        <w:rPr>
+          <w:rFonts w:asciiTheme="minorHAnsi" w:hAnsiTheme="minorHAnsi" w:cstheme="minorHAnsi"/>
+        </w:rPr>
+        <w:t xml:space="preserve">multi-column </w:t>
+      </w:r>
+      <w:proofErr w:type="spellStart"/>
+      <w:r>
+        <w:rPr>
+          <w:rFonts w:asciiTheme="minorHAnsi" w:hAnsiTheme="minorHAnsi" w:cstheme="minorHAnsi"/>
+        </w:rPr>
+        <w:t>NSTableView</w:t>
+      </w:r>
+      <w:proofErr w:type="spellEnd"/>
+      <w:r>
+        <w:rPr>
+          <w:rFonts w:asciiTheme="minorHAnsi" w:hAnsiTheme="minorHAnsi" w:cstheme="minorHAnsi"/>
+        </w:rPr>
+        <w:t xml:space="preserve"> instead of an </w:t>
+      </w:r>
+      <w:proofErr w:type="spellStart"/>
+      <w:r>
+        <w:rPr>
+          <w:rFonts w:asciiTheme="minorHAnsi" w:hAnsiTheme="minorHAnsi" w:cstheme="minorHAnsi"/>
+        </w:rPr>
+        <w:t>NSOutlineTableView</w:t>
+      </w:r>
+      <w:proofErr w:type="spellEnd"/>
+      <w:r>
+        <w:rPr>
+          <w:rFonts w:asciiTheme="minorHAnsi" w:hAnsiTheme="minorHAnsi" w:cstheme="minorHAnsi"/>
+        </w:rPr>
+        <w:t>)</w:t>
+      </w:r>
+    </w:p>
+    <w:p>
+      <w:pPr>
+        <w:rPr>
+          <w:rFonts w:asciiTheme="minorHAnsi" w:hAnsiTheme="minorHAnsi" w:cstheme="minorHAnsi"/>
+        </w:rPr>
+      </w:pPr>
+    </w:p>
+    <w:p>
+      <w:pPr>
+        <w:rPr>
+          <w:rFonts w:asciiTheme="minorHAnsi" w:hAnsiTheme="minorHAnsi" w:cstheme="minorHAnsi"/>
+        </w:rPr>
+      </w:pPr>
+      <w:r>
+        <w:rPr>
+          <w:rFonts w:asciiTheme="minorHAnsi" w:hAnsiTheme="minorHAnsi" w:cstheme="minorHAnsi"/>
+        </w:rPr>
+        <w:t>This is cool. A world document can have a console now. It can have a debugger. It can have… stuff.</w:t>
+      </w:r>
+    </w:p>
+    <w:p>
+      <w:pPr>
+        <w:rPr>
+          <w:rFonts w:asciiTheme="minorHAnsi" w:hAnsiTheme="minorHAnsi" w:cstheme="minorHAnsi"/>
+        </w:rPr>
+      </w:pPr>
+    </w:p>
+    <w:p>
+      <w:pPr>
+        <w:rPr>
+          <w:rFonts w:asciiTheme="minorHAnsi" w:hAnsiTheme="minorHAnsi" w:cstheme="minorHAnsi"/>
+        </w:rPr>
+      </w:pPr>
+      <w:r>
+        <w:rPr>
+          <w:rFonts w:asciiTheme="minorHAnsi" w:hAnsiTheme="minorHAnsi" w:cstheme="minorHAnsi"/>
+        </w:rPr>
+        <w:t>Maybe we leave settings me modal, but just have Events / Aliases panel show up below, non-modally. YES.</w:t>
+      </w:r>
+    </w:p>
+    <w:p>
+      <w:pPr>
+        <w:rPr>
+          <w:rFonts w:asciiTheme="minorHAnsi" w:hAnsiTheme="minorHAnsi" w:cstheme="minorHAnsi"/>
+        </w:rPr>
+      </w:pPr>
+    </w:p>
+    <w:p>
+      <w:pPr>
+        <w:rPr>
+          <w:rFonts w:asciiTheme="minorHAnsi" w:hAnsiTheme="minorHAnsi" w:cstheme="minorHAnsi"/>
+        </w:rPr>
+      </w:pPr>
+      <w:r>
+        <w:rPr>
+          <w:rFonts w:asciiTheme="minorHAnsi" w:hAnsiTheme="minorHAnsi" w:cstheme="minorHAnsi"/>
+        </w:rPr>
+        <w:t>In any case, having the Settings modal being tied to the world document is a plus in 2.0, it allows at least side-by-side comparisons of worlds, copy and paste too. Maybe users want to ALWAYS have their triggers displayed alongside their world. Could even momentarily highlight them as they trigger!</w:t>
+      </w:r>
+    </w:p>
+    <w:p>
+      <w:pPr>
+        <w:rPr>
+          <w:rFonts w:asciiTheme="minorHAnsi" w:hAnsiTheme="minorHAnsi" w:cstheme="minorHAnsi"/>
+        </w:rPr>
+      </w:pPr>
+    </w:p>
+    <w:p>
+      <w:pPr>
+        <w:rPr>
+          <w:rFonts w:asciiTheme="minorHAnsi" w:hAnsiTheme="minorHAnsi" w:cstheme="minorHAnsi"/>
+        </w:rPr>
+      </w:pPr>
+      <w:r>
+        <w:rPr>
+          <w:rFonts w:asciiTheme="minorHAnsi" w:hAnsiTheme="minorHAnsi" w:cstheme="minorHAnsi"/>
+        </w:rPr>
+        <w:t>Triggers/Aliases are LISTS. So, displaying it alongside the main content fits better than underneath. Underneath can become a debug console…</w:t>
+      </w:r>
+    </w:p>
+    <w:p>
+      <w:pPr>
+        <w:rPr>
+          <w:rFonts w:asciiTheme="minorHAnsi" w:hAnsiTheme="minorHAnsi" w:cstheme="minorHAnsi"/>
+        </w:rPr>
+      </w:pPr>
+    </w:p>
+    <w:p>
+      <w:pPr>
+        <w:rPr>
+          <w:rFonts w:asciiTheme="minorHAnsi" w:hAnsiTheme="minorHAnsi" w:cstheme="minorHAnsi"/>
+        </w:rPr>
+      </w:pPr>
+      <w:r>
+        <w:rPr>
+          <w:rFonts w:asciiTheme="minorHAnsi" w:hAnsiTheme="minorHAnsi" w:cstheme="minorHAnsi"/>
+        </w:rPr>
+        <w:t>…hmm, what happens when you double-click on a trigger?</w:t>
+      </w:r>
+    </w:p>
+    <w:p>
+      <w:pPr>
+        <w:rPr>
+          <w:rFonts w:asciiTheme="minorHAnsi" w:hAnsiTheme="minorHAnsi" w:cstheme="minorHAnsi"/>
+        </w:rPr>
+      </w:pPr>
+      <w:r>
+        <w:rPr>
+          <w:rFonts w:asciiTheme="minorHAnsi" w:hAnsiTheme="minorHAnsi" w:cstheme="minorHAnsi"/>
+        </w:rPr>
+        <w:t xml:space="preserve">On Sav 1.6, it’s a modal over the non-modal </w:t>
+      </w:r>
+      <w:proofErr w:type="spellStart"/>
+      <w:r>
+        <w:rPr>
+          <w:rFonts w:asciiTheme="minorHAnsi" w:hAnsiTheme="minorHAnsi" w:cstheme="minorHAnsi"/>
+        </w:rPr>
+        <w:t>EventsWindow</w:t>
+      </w:r>
+      <w:proofErr w:type="spellEnd"/>
+      <w:r>
+        <w:rPr>
+          <w:rFonts w:asciiTheme="minorHAnsi" w:hAnsiTheme="minorHAnsi" w:cstheme="minorHAnsi"/>
+        </w:rPr>
+        <w:t>.</w:t>
+      </w:r>
+    </w:p>
+    <w:p>
+      <w:pPr>
+        <w:rPr>
+          <w:rFonts w:asciiTheme="minorHAnsi" w:hAnsiTheme="minorHAnsi" w:cstheme="minorHAnsi"/>
+        </w:rPr>
+      </w:pPr>
+      <w:r>
+        <w:rPr>
+          <w:rFonts w:asciiTheme="minorHAnsi" w:hAnsiTheme="minorHAnsi" w:cstheme="minorHAnsi"/>
+        </w:rPr>
+        <w:lastRenderedPageBreak/>
+        <w:t>Maybe we DO put the events/aliases below the window, and there have a side panel, none of which are modal. Like Safari debugger…</w:t>
+      </w:r>
+    </w:p>
+    <w:p>
+      <w:pPr>
+        <w:rPr>
+          <w:rFonts w:asciiTheme="minorHAnsi" w:hAnsiTheme="minorHAnsi" w:cstheme="minorHAnsi"/>
+        </w:rPr>
+      </w:pPr>
+    </w:p>
+    <w:p>
+      <w:pPr>
+        <w:rPr>
+          <w:rFonts w:asciiTheme="minorHAnsi" w:hAnsiTheme="minorHAnsi" w:cstheme="minorHAnsi"/>
+        </w:rPr>
+      </w:pPr>
+      <w:r>
+        <w:rPr>
+          <w:rFonts w:asciiTheme="minorHAnsi" w:hAnsiTheme="minorHAnsi" w:cstheme="minorHAnsi"/>
+        </w:rPr>
+        <w:drawing>
+          <wp:inline distT="0" distB="0" distL="0" distR="0" wp14:anchorId="275447C5" wp14:editId="68710916">
+            <wp:extent cx="5943600" cy="2459355"/>
+            <wp:effectExtent l="0" t="0" r="0" b="4445"/>
+            <wp:docPr id="5" name="Picture 5" descr="A screenshot of a social media post&#10;&#10;Description automatically generated"/>
+            <wp:cNvGraphicFramePr>
+              <a:graphicFrameLocks xmlns:a="http://schemas.openxmlformats.org/drawingml/2006/main" noChangeAspect="1"/>
+            </wp:cNvGraphicFramePr>
+            <a:graphic xmlns:a="http://schemas.openxmlformats.org/drawingml/2006/main">
+              <a:graphicData uri="http://schemas.openxmlformats.org/drawingml/2006/picture">
+                <pic:pic xmlns:pic="http://schemas.openxmlformats.org/drawingml/2006/picture">
+                  <pic:nvPicPr>
+                    <pic:cNvPr id="1" name=""/>
+                    <pic:cNvPicPr/>
+                  </pic:nvPicPr>
+                  <pic:blipFill>
+                    <a:blip r:embed="rId19"/>
+                    <a:stretch>
+                      <a:fillRect/>
+                    </a:stretch>
+                  </pic:blipFill>
+                  <pic:spPr>
+                    <a:xfrm>
+                      <a:off x="0" y="0"/>
+                      <a:ext cx="5943600" cy="2459355"/>
+                    </a:xfrm>
+                    <a:prstGeom prst="rect">
+                      <a:avLst/>
+                    </a:prstGeom>
+                  </pic:spPr>
+                </pic:pic>
+              </a:graphicData>
+            </a:graphic>
+          </wp:inline>
+        </w:drawing>
+      </w:r>
+    </w:p>
+    <w:p>
+      <w:pPr>
+        <w:rPr>
+          <w:rFonts w:asciiTheme="minorHAnsi" w:hAnsiTheme="minorHAnsi" w:cstheme="minorHAnsi"/>
+        </w:rPr>
+      </w:pPr>
+    </w:p>
+    <w:p>
+      <w:pPr>
+        <w:rPr>
+          <w:rFonts w:asciiTheme="minorHAnsi" w:hAnsiTheme="minorHAnsi" w:cstheme="minorHAnsi"/>
+        </w:rPr>
+      </w:pPr>
+      <w:r>
+        <w:rPr>
+          <w:rFonts w:asciiTheme="minorHAnsi" w:hAnsiTheme="minorHAnsi" w:cstheme="minorHAnsi"/>
+        </w:rPr>
+        <w:t>(Chrome, btw, does it alongside the right-side</w:t>
+      </w:r>
+      <w:r>
+        <w:rPr>
+          <w:rFonts w:asciiTheme="minorHAnsi" w:hAnsiTheme="minorHAnsi" w:cstheme="minorHAnsi"/>
+        </w:rPr>
+        <w:t xml:space="preserve"> as a default, but the location can be moved to left, bottom, or separated.)</w:t>
+      </w:r>
+      <w:r>
+        <w:rPr>
+          <w:rFonts w:asciiTheme="minorHAnsi" w:hAnsiTheme="minorHAnsi" w:cstheme="minorHAnsi"/>
+        </w:rPr>
+        <w:t xml:space="preserve"> We too can do all of these things. Perhaps we start out with a separate </w:t>
+      </w:r>
+      <w:proofErr w:type="spellStart"/>
+      <w:r>
+        <w:rPr>
+          <w:rFonts w:asciiTheme="minorHAnsi" w:hAnsiTheme="minorHAnsi" w:cstheme="minorHAnsi"/>
+        </w:rPr>
+        <w:t>EventsWindow</w:t>
+      </w:r>
+      <w:proofErr w:type="spellEnd"/>
+      <w:r>
+        <w:rPr>
+          <w:rFonts w:asciiTheme="minorHAnsi" w:hAnsiTheme="minorHAnsi" w:cstheme="minorHAnsi"/>
+        </w:rPr>
+        <w:t>, titled “Events – {document title}”</w:t>
+      </w:r>
+    </w:p>
+    <w:p>
+      <w:pPr>
+        <w:rPr>
+          <w:rFonts w:asciiTheme="minorHAnsi" w:hAnsiTheme="minorHAnsi" w:cstheme="minorHAnsi"/>
+        </w:rPr>
+      </w:pPr>
+    </w:p>
+    <w:p>
+      <w:pPr>
+        <w:rPr>
+          <w:rFonts w:asciiTheme="minorHAnsi" w:hAnsiTheme="minorHAnsi" w:cstheme="minorHAnsi"/>
+        </w:rPr>
+      </w:pPr>
+      <w:r>
+        <w:rPr>
+          <w:rFonts w:asciiTheme="minorHAnsi" w:hAnsiTheme="minorHAnsi" w:cstheme="minorHAnsi"/>
+        </w:rPr>
+        <w:t xml:space="preserve">This last thought aligns VERY WELL with what you’ve explored with </w:t>
+      </w:r>
+      <w:proofErr w:type="spellStart"/>
+      <w:r>
+        <w:rPr>
+          <w:rFonts w:asciiTheme="minorHAnsi" w:hAnsiTheme="minorHAnsi" w:cstheme="minorHAnsi"/>
+        </w:rPr>
+        <w:t>ReSwift</w:t>
+      </w:r>
+      <w:proofErr w:type="spellEnd"/>
+      <w:r>
+        <w:rPr>
+          <w:rFonts w:asciiTheme="minorHAnsi" w:hAnsiTheme="minorHAnsi" w:cstheme="minorHAnsi"/>
+        </w:rPr>
+        <w:t>-example.</w:t>
+      </w:r>
+    </w:p>
+    <w:p>
+      <w:pPr>
+        <w:rPr>
+          <w:rFonts w:asciiTheme="minorHAnsi" w:hAnsiTheme="minorHAnsi" w:cstheme="minorHAnsi"/>
+        </w:rPr>
+      </w:pPr>
+    </w:p>
+    <w:p>
+      <w:pPr>
+        <w:rPr>
+          <w:rFonts w:asciiTheme="minorHAnsi" w:hAnsiTheme="minorHAnsi" w:cstheme="minorHAnsi"/>
+          <w:b/>
+          <w:bCs/>
+          <w:color w:val="5B9BD5" w:themeColor="accent5"/>
+          <w:sz w:val="44"/>
+          <w:szCs w:val="44"/>
+        </w:rPr>
+      </w:pPr>
+      <w:r>
+        <w:rPr>
+          <w:rFonts w:asciiTheme="minorHAnsi" w:hAnsiTheme="minorHAnsi" w:cstheme="minorHAnsi"/>
+          <w:b/>
+          <w:bCs/>
+          <w:color w:val="5B9BD5" w:themeColor="accent5"/>
+          <w:sz w:val="44"/>
+          <w:szCs w:val="44"/>
+        </w:rPr>
+        <w:t>LET US START WITH A PER-DOCUMENT EVENTS WINDOW PLUS A UNIVERSAL EVENTS WINDOW, AND LEAVE SETTINGS AS THEY ARE – MODAL.</w:t>
+      </w:r>
+    </w:p>
+    <w:p>
+      <w:pPr>
+        <w:rPr>
+          <w:rFonts w:asciiTheme="minorHAnsi" w:hAnsiTheme="minorHAnsi" w:cstheme="minorHAnsi"/>
+          <w:b/>
+          <w:bCs/>
+        </w:rPr>
+      </w:pPr>
+    </w:p>
+    <w:p>
+      <w:pPr>
+        <w:rPr>
+          <w:rFonts w:asciiTheme="minorHAnsi" w:hAnsiTheme="minorHAnsi" w:cstheme="minorHAnsi"/>
+          <w:b/>
+          <w:bCs/>
+        </w:rPr>
+      </w:pPr>
+    </w:p>
+    <w:p>
+      <w:pPr>
+        <w:rPr>
+          <w:rFonts w:asciiTheme="minorHAnsi" w:hAnsiTheme="minorHAnsi" w:cstheme="minorHAnsi"/>
+        </w:rPr>
+      </w:pPr>
+    </w:p>
+    <w:p>
+      <w:pPr>
+        <w:rPr>
+          <w:rFonts w:asciiTheme="minorHAnsi" w:hAnsiTheme="minorHAnsi" w:cstheme="minorHAnsi"/>
+        </w:rPr>
+      </w:pPr>
+    </w:p>
+    <w:p>
+      <w:pPr>
+        <w:rPr>
+          <w:rFonts w:asciiTheme="minorHAnsi" w:hAnsiTheme="minorHAnsi" w:cstheme="minorHAnsi"/>
+        </w:rPr>
+      </w:pPr>
+    </w:p>
+    <w:p>
+      <w:pPr>
+        <w:rPr>
+          <w:rFonts w:asciiTheme="minorHAnsi" w:hAnsiTheme="minorHAnsi" w:cstheme="minorHAnsi"/>
+        </w:rPr>
+      </w:pPr>
     </w:p>
     <w:p>
       <w:pPr>

</xml_diff>

<commit_message>
Beginning of refactoring over to using ReSwift for the EventsWindow
</commit_message>
<xml_diff>
--- a/docs/Savitar2DevNotes.docx
+++ b/docs/Savitar2DevNotes.docx
@@ -1,6 +1,6 @@
 
 <file path=word/document.xml><?xml version="1.0" encoding="utf-8"?>
-<w:document xmlns:wpc="http://schemas.microsoft.com/office/word/2010/wordprocessingCanvas" xmlns:cx="http://schemas.microsoft.com/office/drawing/2014/chartex" xmlns:cx1="http://schemas.microsoft.com/office/drawing/2015/9/8/chartex" xmlns:cx2="http://schemas.microsoft.com/office/drawing/2015/10/21/chartex" xmlns:cx3="http://schemas.microsoft.com/office/drawing/2016/5/9/chartex" xmlns:cx4="http://schemas.microsoft.com/office/drawing/2016/5/10/chartex" xmlns:cx5="http://schemas.microsoft.com/office/drawing/2016/5/11/chartex" xmlns:cx6="http://schemas.microsoft.com/office/drawing/2016/5/12/chartex" xmlns:cx7="http://schemas.microsoft.com/office/drawing/2016/5/13/chartex" xmlns:cx8="http://schemas.microsoft.com/office/drawing/2016/5/14/chartex" xmlns:mc="http://schemas.openxmlformats.org/markup-compatibility/2006" xmlns:aink="http://schemas.microsoft.com/office/drawing/2016/ink" xmlns:am3d="http://schemas.microsoft.com/office/drawing/2017/model3d" xmlns:o="urn:schemas-microsoft-com:office:office" xmlns:r="http://schemas.openxmlformats.org/officeDocument/2006/relationships" xmlns:m="http://schemas.openxmlformats.org/officeDocument/2006/math" xmlns:v="urn:schemas-microsoft-com:vml" xmlns:wp14="http://schemas.microsoft.com/office/word/2010/wordprocessingDrawing" xmlns:wp="http://schemas.openxmlformats.org/drawingml/2006/wordprocessingDrawing" xmlns:w10="urn:schemas-microsoft-com:office:word" xmlns:w="http://schemas.openxmlformats.org/wordprocessingml/2006/main" xmlns:w14="http://schemas.microsoft.com/office/word/2010/wordml" xmlns:w15="http://schemas.microsoft.com/office/word/2012/wordml" xmlns:w16cid="http://schemas.microsoft.com/office/word/2016/wordml/cid" xmlns:w16se="http://schemas.microsoft.com/office/word/2015/wordml/symex" xmlns:wpg="http://schemas.microsoft.com/office/word/2010/wordprocessingGroup" xmlns:wpi="http://schemas.microsoft.com/office/word/2010/wordprocessingInk" xmlns:wne="http://schemas.microsoft.com/office/word/2006/wordml" xmlns:wps="http://schemas.microsoft.com/office/word/2010/wordprocessingShape" mc:Ignorable="w14 w15 w16se w16cid wp14">
+<w:document xmlns:wpc="http://schemas.microsoft.com/office/word/2010/wordprocessingCanvas" xmlns:cx="http://schemas.microsoft.com/office/drawing/2014/chartex" xmlns:cx1="http://schemas.microsoft.com/office/drawing/2015/9/8/chartex" xmlns:cx2="http://schemas.microsoft.com/office/drawing/2015/10/21/chartex" xmlns:cx3="http://schemas.microsoft.com/office/drawing/2016/5/9/chartex" xmlns:cx4="http://schemas.microsoft.com/office/drawing/2016/5/10/chartex" xmlns:cx5="http://schemas.microsoft.com/office/drawing/2016/5/11/chartex" xmlns:cx6="http://schemas.microsoft.com/office/drawing/2016/5/12/chartex" xmlns:cx7="http://schemas.microsoft.com/office/drawing/2016/5/13/chartex" xmlns:cx8="http://schemas.microsoft.com/office/drawing/2016/5/14/chartex" xmlns:mc="http://schemas.openxmlformats.org/markup-compatibility/2006" xmlns:aink="http://schemas.microsoft.com/office/drawing/2016/ink" xmlns:am3d="http://schemas.microsoft.com/office/drawing/2017/model3d" xmlns:o="urn:schemas-microsoft-com:office:office" xmlns:r="http://schemas.openxmlformats.org/officeDocument/2006/relationships" xmlns:m="http://schemas.openxmlformats.org/officeDocument/2006/math" xmlns:v="urn:schemas-microsoft-com:vml" xmlns:wp14="http://schemas.microsoft.com/office/word/2010/wordprocessingDrawing" xmlns:wp="http://schemas.openxmlformats.org/drawingml/2006/wordprocessingDrawing" xmlns:w10="urn:schemas-microsoft-com:office:word" xmlns:w="http://schemas.openxmlformats.org/wordprocessingml/2006/main" xmlns:w14="http://schemas.microsoft.com/office/word/2010/wordml" xmlns:w15="http://schemas.microsoft.com/office/word/2012/wordml" xmlns:w16cex="http://schemas.microsoft.com/office/word/2018/wordml/cex" xmlns:w16cid="http://schemas.microsoft.com/office/word/2016/wordml/cid" xmlns:w16="http://schemas.microsoft.com/office/word/2018/wordml" xmlns:w16se="http://schemas.microsoft.com/office/word/2015/wordml/symex" xmlns:wpg="http://schemas.microsoft.com/office/word/2010/wordprocessingGroup" xmlns:wpi="http://schemas.microsoft.com/office/word/2010/wordprocessingInk" xmlns:wne="http://schemas.microsoft.com/office/word/2006/wordml" xmlns:wps="http://schemas.microsoft.com/office/word/2010/wordprocessingShape" mc:Ignorable="w14 w15 w16se w16cid w16 w16cex wp14">
   <w:body>
     <w:p>
       <w:pPr>
@@ -2221,14 +2221,12 @@
         <w:rPr>
           <w:rStyle w:val="SubtleReference"/>
           <w:rFonts w:asciiTheme="minorHAnsi" w:hAnsiTheme="minorHAnsi" w:cstheme="minorHAnsi"/>
-          <w:lang w:val="fr-FR"/>
-        </w:rPr>
-      </w:pPr>
-      <w:r>
-        <w:rPr>
-          <w:rStyle w:val="SubtleReference"/>
-          <w:rFonts w:asciiTheme="minorHAnsi" w:hAnsiTheme="minorHAnsi" w:cstheme="minorHAnsi"/>
-          <w:lang w:val="fr-FR"/>
+        </w:rPr>
+      </w:pPr>
+      <w:r>
+        <w:rPr>
+          <w:rStyle w:val="SubtleReference"/>
+          <w:rFonts w:asciiTheme="minorHAnsi" w:hAnsiTheme="minorHAnsi" w:cstheme="minorHAnsi"/>
         </w:rPr>
         <w:t xml:space="preserve">_ </w:t>
       </w:r>
@@ -2237,7 +2235,6 @@
         <w:rPr>
           <w:rStyle w:val="SubtleReference"/>
           <w:rFonts w:asciiTheme="minorHAnsi" w:hAnsiTheme="minorHAnsi" w:cstheme="minorHAnsi"/>
-          <w:lang w:val="fr-FR"/>
         </w:rPr>
         <w:t>Javascript</w:t>
       </w:r>
@@ -2246,30 +2243,9 @@
         <w:rPr>
           <w:rStyle w:val="SubtleReference"/>
           <w:rFonts w:asciiTheme="minorHAnsi" w:hAnsiTheme="minorHAnsi" w:cstheme="minorHAnsi"/>
-          <w:lang w:val="fr-FR"/>
-        </w:rPr>
-        <w:t xml:space="preserve"> </w:t>
-      </w:r>
-      <w:proofErr w:type="spellStart"/>
-      <w:proofErr w:type="gramStart"/>
-      <w:r>
-        <w:rPr>
-          <w:rStyle w:val="SubtleReference"/>
-          <w:rFonts w:asciiTheme="minorHAnsi" w:hAnsiTheme="minorHAnsi" w:cstheme="minorHAnsi"/>
-          <w:lang w:val="fr-FR"/>
-        </w:rPr>
-        <w:t>scripting</w:t>
-      </w:r>
-      <w:proofErr w:type="spellEnd"/>
-      <w:r>
-        <w:rPr>
-          <w:rStyle w:val="SubtleReference"/>
-          <w:rFonts w:asciiTheme="minorHAnsi" w:hAnsiTheme="minorHAnsi" w:cstheme="minorHAnsi"/>
-          <w:lang w:val="fr-FR"/>
-        </w:rPr>
-        <w:t>?</w:t>
-      </w:r>
-      <w:proofErr w:type="gramEnd"/>
+        </w:rPr>
+        <w:t xml:space="preserve"> scripting?</w:t>
+      </w:r>
     </w:p>
     <w:p>
       <w:pPr>
@@ -4986,6 +4962,7 @@
       <w:r>
         <w:rPr>
           <w:rFonts w:asciiTheme="minorHAnsi" w:hAnsiTheme="minorHAnsi" w:cstheme="minorHAnsi"/>
+          <w:noProof/>
         </w:rPr>
         <w:drawing>
           <wp:inline distT="0" distB="0" distL="0" distR="0" wp14:anchorId="2150DB6B" wp14:editId="6EE02263">
@@ -5215,6 +5192,7 @@
       <w:r>
         <w:rPr>
           <w:rFonts w:asciiTheme="minorHAnsi" w:hAnsiTheme="minorHAnsi" w:cstheme="minorHAnsi"/>
+          <w:noProof/>
         </w:rPr>
         <w:drawing>
           <wp:inline distT="0" distB="0" distL="0" distR="0" wp14:anchorId="17B472EA" wp14:editId="1FCA3600">
@@ -6820,6 +6798,7 @@
       <w:r>
         <w:rPr>
           <w:rFonts w:asciiTheme="minorHAnsi" w:hAnsiTheme="minorHAnsi" w:cstheme="minorHAnsi"/>
+          <w:noProof/>
         </w:rPr>
         <w:drawing>
           <wp:inline distT="0" distB="0" distL="0" distR="0" wp14:anchorId="1EF926C5" wp14:editId="1AEBE7E2">
@@ -7327,21 +7306,7 @@
         <w:rPr>
           <w:rFonts w:asciiTheme="minorHAnsi" w:hAnsiTheme="minorHAnsi" w:cstheme="minorHAnsi"/>
         </w:rPr>
-        <w:t xml:space="preserve">What if each document had its own store? Then, the </w:t>
-      </w:r>
-      <w:proofErr w:type="spellStart"/>
-      <w:r>
-        <w:rPr>
-          <w:rFonts w:asciiTheme="minorHAnsi" w:hAnsiTheme="minorHAnsi" w:cstheme="minorHAnsi"/>
-        </w:rPr>
-        <w:t>action</w:t>
-      </w:r>
-      <w:proofErr w:type="spellEnd"/>
-      <w:r>
-        <w:rPr>
-          <w:rFonts w:asciiTheme="minorHAnsi" w:hAnsiTheme="minorHAnsi" w:cstheme="minorHAnsi"/>
-        </w:rPr>
-        <w:t xml:space="preserve"> dispatch looks like this:</w:t>
+        <w:t>What if each document had its own store? Then, the action dispatch looks like this:</w:t>
       </w:r>
     </w:p>
     <w:p>
@@ -8177,6 +8142,7 @@
       <w:r>
         <w:rPr>
           <w:rFonts w:asciiTheme="minorHAnsi" w:hAnsiTheme="minorHAnsi" w:cstheme="minorHAnsi"/>
+          <w:noProof/>
         </w:rPr>
         <w:drawing>
           <wp:inline distT="0" distB="0" distL="0" distR="0" wp14:anchorId="275447C5" wp14:editId="68710916">
@@ -8347,15 +8313,175 @@
       <w:pPr>
         <w:rPr>
           <w:rFonts w:asciiTheme="minorHAnsi" w:hAnsiTheme="minorHAnsi" w:cstheme="minorHAnsi"/>
-        </w:rPr>
-      </w:pPr>
-    </w:p>
-    <w:p>
-      <w:pPr>
-        <w:rPr>
-          <w:rFonts w:asciiTheme="minorHAnsi" w:hAnsiTheme="minorHAnsi" w:cstheme="minorHAnsi"/>
-        </w:rPr>
-      </w:pPr>
+          <w:b/>
+          <w:bCs/>
+        </w:rPr>
+      </w:pPr>
+      <w:r>
+        <w:rPr>
+          <w:rFonts w:asciiTheme="minorHAnsi" w:hAnsiTheme="minorHAnsi" w:cstheme="minorHAnsi"/>
+          <w:b/>
+          <w:bCs/>
+        </w:rPr>
+        <w:t xml:space="preserve">Definitely want to add a side-panel to the </w:t>
+      </w:r>
+      <w:proofErr w:type="spellStart"/>
+      <w:r>
+        <w:rPr>
+          <w:rFonts w:asciiTheme="minorHAnsi" w:hAnsiTheme="minorHAnsi" w:cstheme="minorHAnsi"/>
+          <w:b/>
+          <w:bCs/>
+        </w:rPr>
+        <w:t>EventWindow</w:t>
+      </w:r>
+      <w:proofErr w:type="spellEnd"/>
+      <w:r>
+        <w:rPr>
+          <w:rFonts w:asciiTheme="minorHAnsi" w:hAnsiTheme="minorHAnsi" w:cstheme="minorHAnsi"/>
+          <w:b/>
+          <w:bCs/>
+        </w:rPr>
+        <w:t xml:space="preserve"> (not a modal dialog pop-up on trigger selection)</w:t>
+      </w:r>
+    </w:p>
+    <w:p>
+      <w:pPr>
+        <w:rPr>
+          <w:rFonts w:asciiTheme="minorHAnsi" w:hAnsiTheme="minorHAnsi" w:cstheme="minorHAnsi"/>
+          <w:b/>
+          <w:bCs/>
+        </w:rPr>
+      </w:pPr>
+    </w:p>
+    <w:p>
+      <w:pPr>
+        <w:contextualSpacing w:val="0"/>
+        <w:rPr>
+          <w:rFonts w:asciiTheme="minorHAnsi" w:hAnsiTheme="minorHAnsi" w:cstheme="minorHAnsi"/>
+        </w:rPr>
+      </w:pPr>
+      <w:r>
+        <w:rPr>
+          <w:rFonts w:asciiTheme="minorHAnsi" w:hAnsiTheme="minorHAnsi" w:cstheme="minorHAnsi"/>
+        </w:rPr>
+        <w:br w:type="page"/>
+      </w:r>
+    </w:p>
+    <w:p>
+      <w:pPr>
+        <w:pBdr>
+          <w:bottom w:val="single" w:sz="6" w:space="1" w:color="auto"/>
+        </w:pBdr>
+        <w:rPr>
+          <w:rFonts w:asciiTheme="minorHAnsi" w:hAnsiTheme="minorHAnsi" w:cstheme="minorHAnsi"/>
+        </w:rPr>
+      </w:pPr>
+      <w:r>
+        <w:rPr>
+          <w:rFonts w:asciiTheme="minorHAnsi" w:hAnsiTheme="minorHAnsi" w:cstheme="minorHAnsi"/>
+        </w:rPr>
+        <w:lastRenderedPageBreak/>
+        <w:t>May 6</w:t>
+      </w:r>
+      <w:r>
+        <w:rPr>
+          <w:rFonts w:asciiTheme="minorHAnsi" w:hAnsiTheme="minorHAnsi" w:cstheme="minorHAnsi"/>
+          <w:vertAlign w:val="superscript"/>
+        </w:rPr>
+        <w:t>th</w:t>
+      </w:r>
+    </w:p>
+    <w:p>
+      <w:pPr>
+        <w:rPr>
+          <w:rFonts w:asciiTheme="minorHAnsi" w:hAnsiTheme="minorHAnsi" w:cstheme="minorHAnsi"/>
+        </w:rPr>
+      </w:pPr>
+    </w:p>
+    <w:p>
+      <w:pPr>
+        <w:rPr>
+          <w:rFonts w:asciiTheme="minorHAnsi" w:hAnsiTheme="minorHAnsi" w:cstheme="minorHAnsi"/>
+        </w:rPr>
+      </w:pPr>
+      <w:r>
+        <w:rPr>
+          <w:rFonts w:asciiTheme="minorHAnsi" w:hAnsiTheme="minorHAnsi" w:cstheme="minorHAnsi"/>
+        </w:rPr>
+        <w:t>What’s next:</w:t>
+      </w:r>
+    </w:p>
+    <w:p>
+      <w:pPr>
+        <w:rPr>
+          <w:rFonts w:asciiTheme="minorHAnsi" w:hAnsiTheme="minorHAnsi" w:cstheme="minorHAnsi"/>
+        </w:rPr>
+      </w:pPr>
+    </w:p>
+    <w:p>
+      <w:pPr>
+        <w:rPr>
+          <w:rFonts w:asciiTheme="minorHAnsi" w:hAnsiTheme="minorHAnsi" w:cstheme="minorHAnsi"/>
+        </w:rPr>
+      </w:pPr>
+      <w:r>
+        <w:rPr>
+          <w:rFonts w:asciiTheme="minorHAnsi" w:hAnsiTheme="minorHAnsi" w:cstheme="minorHAnsi"/>
+        </w:rPr>
+        <w:t>_ get selection working</w:t>
+      </w:r>
+    </w:p>
+    <w:p>
+      <w:pPr>
+        <w:rPr>
+          <w:rFonts w:asciiTheme="minorHAnsi" w:hAnsiTheme="minorHAnsi" w:cstheme="minorHAnsi"/>
+        </w:rPr>
+      </w:pPr>
+      <w:r>
+        <w:rPr>
+          <w:rFonts w:asciiTheme="minorHAnsi" w:hAnsiTheme="minorHAnsi" w:cstheme="minorHAnsi"/>
+        </w:rPr>
+        <w:t>_ get drag and drop re-ordering working</w:t>
+      </w:r>
+    </w:p>
+    <w:p>
+      <w:pPr>
+        <w:rPr>
+          <w:rFonts w:asciiTheme="minorHAnsi" w:hAnsiTheme="minorHAnsi" w:cstheme="minorHAnsi"/>
+        </w:rPr>
+      </w:pPr>
+      <w:r>
+        <w:rPr>
+          <w:rFonts w:asciiTheme="minorHAnsi" w:hAnsiTheme="minorHAnsi" w:cstheme="minorHAnsi"/>
+        </w:rPr>
+        <w:t>_ get checkmark on/off going again</w:t>
+      </w:r>
+    </w:p>
+    <w:p>
+      <w:pPr>
+        <w:rPr>
+          <w:rFonts w:asciiTheme="minorHAnsi" w:hAnsiTheme="minorHAnsi" w:cstheme="minorHAnsi"/>
+        </w:rPr>
+      </w:pPr>
+      <w:r>
+        <w:rPr>
+          <w:rFonts w:asciiTheme="minorHAnsi" w:hAnsiTheme="minorHAnsi" w:cstheme="minorHAnsi"/>
+        </w:rPr>
+        <w:t>_ get undo working</w:t>
+      </w:r>
+    </w:p>
+    <w:p>
+      <w:pPr>
+        <w:rPr>
+          <w:rFonts w:asciiTheme="minorHAnsi" w:hAnsiTheme="minorHAnsi" w:cstheme="minorHAnsi"/>
+        </w:rPr>
+      </w:pPr>
+      <w:r>
+        <w:rPr>
+          <w:rFonts w:asciiTheme="minorHAnsi" w:hAnsiTheme="minorHAnsi" w:cstheme="minorHAnsi"/>
+        </w:rPr>
+        <w:t>_ per-world event windows</w:t>
+      </w:r>
     </w:p>
     <w:p>
       <w:pPr>
@@ -8389,7 +8515,7 @@
 </file>
 
 <file path=word/numbering.xml><?xml version="1.0" encoding="utf-8"?>
-<w:numbering xmlns:wpc="http://schemas.microsoft.com/office/word/2010/wordprocessingCanvas" xmlns:cx="http://schemas.microsoft.com/office/drawing/2014/chartex" xmlns:cx1="http://schemas.microsoft.com/office/drawing/2015/9/8/chartex" xmlns:cx2="http://schemas.microsoft.com/office/drawing/2015/10/21/chartex" xmlns:cx3="http://schemas.microsoft.com/office/drawing/2016/5/9/chartex" xmlns:cx4="http://schemas.microsoft.com/office/drawing/2016/5/10/chartex" xmlns:cx5="http://schemas.microsoft.com/office/drawing/2016/5/11/chartex" xmlns:cx6="http://schemas.microsoft.com/office/drawing/2016/5/12/chartex" xmlns:cx7="http://schemas.microsoft.com/office/drawing/2016/5/13/chartex" xmlns:cx8="http://schemas.microsoft.com/office/drawing/2016/5/14/chartex" xmlns:mc="http://schemas.openxmlformats.org/markup-compatibility/2006" xmlns:aink="http://schemas.microsoft.com/office/drawing/2016/ink" xmlns:am3d="http://schemas.microsoft.com/office/drawing/2017/model3d" xmlns:o="urn:schemas-microsoft-com:office:office" xmlns:r="http://schemas.openxmlformats.org/officeDocument/2006/relationships" xmlns:m="http://schemas.openxmlformats.org/officeDocument/2006/math" xmlns:v="urn:schemas-microsoft-com:vml" xmlns:wp14="http://schemas.microsoft.com/office/word/2010/wordprocessingDrawing" xmlns:wp="http://schemas.openxmlformats.org/drawingml/2006/wordprocessingDrawing" xmlns:w10="urn:schemas-microsoft-com:office:word" xmlns:w="http://schemas.openxmlformats.org/wordprocessingml/2006/main" xmlns:w14="http://schemas.microsoft.com/office/word/2010/wordml" xmlns:w15="http://schemas.microsoft.com/office/word/2012/wordml" xmlns:w16cid="http://schemas.microsoft.com/office/word/2016/wordml/cid" xmlns:w16se="http://schemas.microsoft.com/office/word/2015/wordml/symex" xmlns:wpg="http://schemas.microsoft.com/office/word/2010/wordprocessingGroup" xmlns:wpi="http://schemas.microsoft.com/office/word/2010/wordprocessingInk" xmlns:wne="http://schemas.microsoft.com/office/word/2006/wordml" xmlns:wps="http://schemas.microsoft.com/office/word/2010/wordprocessingShape" mc:Ignorable="w14 w15 w16se w16cid wp14">
+<w:numbering xmlns:wpc="http://schemas.microsoft.com/office/word/2010/wordprocessingCanvas" xmlns:cx="http://schemas.microsoft.com/office/drawing/2014/chartex" xmlns:cx1="http://schemas.microsoft.com/office/drawing/2015/9/8/chartex" xmlns:cx2="http://schemas.microsoft.com/office/drawing/2015/10/21/chartex" xmlns:cx3="http://schemas.microsoft.com/office/drawing/2016/5/9/chartex" xmlns:cx4="http://schemas.microsoft.com/office/drawing/2016/5/10/chartex" xmlns:cx5="http://schemas.microsoft.com/office/drawing/2016/5/11/chartex" xmlns:cx6="http://schemas.microsoft.com/office/drawing/2016/5/12/chartex" xmlns:cx7="http://schemas.microsoft.com/office/drawing/2016/5/13/chartex" xmlns:cx8="http://schemas.microsoft.com/office/drawing/2016/5/14/chartex" xmlns:mc="http://schemas.openxmlformats.org/markup-compatibility/2006" xmlns:aink="http://schemas.microsoft.com/office/drawing/2016/ink" xmlns:am3d="http://schemas.microsoft.com/office/drawing/2017/model3d" xmlns:o="urn:schemas-microsoft-com:office:office" xmlns:r="http://schemas.openxmlformats.org/officeDocument/2006/relationships" xmlns:m="http://schemas.openxmlformats.org/officeDocument/2006/math" xmlns:v="urn:schemas-microsoft-com:vml" xmlns:wp14="http://schemas.microsoft.com/office/word/2010/wordprocessingDrawing" xmlns:wp="http://schemas.openxmlformats.org/drawingml/2006/wordprocessingDrawing" xmlns:w10="urn:schemas-microsoft-com:office:word" xmlns:w="http://schemas.openxmlformats.org/wordprocessingml/2006/main" xmlns:w14="http://schemas.microsoft.com/office/word/2010/wordml" xmlns:w15="http://schemas.microsoft.com/office/word/2012/wordml" xmlns:w16cex="http://schemas.microsoft.com/office/word/2018/wordml/cex" xmlns:w16cid="http://schemas.microsoft.com/office/word/2016/wordml/cid" xmlns:w16="http://schemas.microsoft.com/office/word/2018/wordml" xmlns:w16se="http://schemas.microsoft.com/office/word/2015/wordml/symex" xmlns:wpg="http://schemas.microsoft.com/office/word/2010/wordprocessingGroup" xmlns:wpi="http://schemas.microsoft.com/office/word/2010/wordprocessingInk" xmlns:wne="http://schemas.microsoft.com/office/word/2006/wordml" xmlns:wps="http://schemas.microsoft.com/office/word/2010/wordprocessingShape" mc:Ignorable="w14 w15 w16se w16cid w16 w16cex wp14">
   <w:abstractNum w:abstractNumId="0" w15:restartNumberingAfterBreak="0">
     <w:nsid w:val="44732C02"/>
     <w:multiLevelType w:val="hybridMultilevel"/>
@@ -8601,7 +8727,7 @@
 </file>
 
 <file path=word/styles.xml><?xml version="1.0" encoding="utf-8"?>
-<w:styles xmlns:mc="http://schemas.openxmlformats.org/markup-compatibility/2006" xmlns:r="http://schemas.openxmlformats.org/officeDocument/2006/relationships" xmlns:w="http://schemas.openxmlformats.org/wordprocessingml/2006/main" xmlns:w14="http://schemas.microsoft.com/office/word/2010/wordml" xmlns:w15="http://schemas.microsoft.com/office/word/2012/wordml" xmlns:w16cid="http://schemas.microsoft.com/office/word/2016/wordml/cid" xmlns:w16se="http://schemas.microsoft.com/office/word/2015/wordml/symex" mc:Ignorable="w14 w15 w16se w16cid">
+<w:styles xmlns:mc="http://schemas.openxmlformats.org/markup-compatibility/2006" xmlns:r="http://schemas.openxmlformats.org/officeDocument/2006/relationships" xmlns:w="http://schemas.openxmlformats.org/wordprocessingml/2006/main" xmlns:w14="http://schemas.microsoft.com/office/word/2010/wordml" xmlns:w15="http://schemas.microsoft.com/office/word/2012/wordml" xmlns:w16cex="http://schemas.microsoft.com/office/word/2018/wordml/cex" xmlns:w16cid="http://schemas.microsoft.com/office/word/2016/wordml/cid" xmlns:w16="http://schemas.microsoft.com/office/word/2018/wordml" xmlns:w16se="http://schemas.microsoft.com/office/word/2015/wordml/symex" mc:Ignorable="w14 w15 w16se w16cid w16 w16cex">
   <w:docDefaults>
     <w:rPrDefault>
       <w:rPr>

</xml_diff>

<commit_message>
TriggersTabController selection handling is tied properly into the store. Next, need to generalize this for the VariablesTabController
</commit_message>
<xml_diff>
--- a/docs/Savitar2DevNotes.docx
+++ b/docs/Savitar2DevNotes.docx
@@ -8428,7 +8428,26 @@
         <w:rPr>
           <w:rFonts w:asciiTheme="minorHAnsi" w:hAnsiTheme="minorHAnsi" w:cstheme="minorHAnsi"/>
         </w:rPr>
-        <w:t>_ get selection working</w:t>
+        <w:t>√</w:t>
+      </w:r>
+      <w:r>
+        <w:rPr>
+          <w:rFonts w:asciiTheme="minorHAnsi" w:hAnsiTheme="minorHAnsi" w:cstheme="minorHAnsi"/>
+        </w:rPr>
+        <w:t xml:space="preserve"> get selection working</w:t>
+      </w:r>
+    </w:p>
+    <w:p>
+      <w:pPr>
+        <w:rPr>
+          <w:rFonts w:asciiTheme="minorHAnsi" w:hAnsiTheme="minorHAnsi" w:cstheme="minorHAnsi"/>
+        </w:rPr>
+      </w:pPr>
+      <w:r>
+        <w:rPr>
+          <w:rFonts w:asciiTheme="minorHAnsi" w:hAnsiTheme="minorHAnsi" w:cstheme="minorHAnsi"/>
+        </w:rPr>
+        <w:t>_ populate variables tab and try to DRY things</w:t>
       </w:r>
     </w:p>
     <w:p>

</xml_diff>

<commit_message>
The Variables tab is populating in the Events Window and selection state is functional for each tab
</commit_message>
<xml_diff>
--- a/docs/Savitar2DevNotes.docx
+++ b/docs/Savitar2DevNotes.docx
@@ -8447,7 +8447,7 @@
         <w:rPr>
           <w:rFonts w:asciiTheme="minorHAnsi" w:hAnsiTheme="minorHAnsi" w:cstheme="minorHAnsi"/>
         </w:rPr>
-        <w:t>_ populate variables tab and try to DRY things</w:t>
+        <w:t>_ populate variables tab</w:t>
       </w:r>
     </w:p>
     <w:p>
@@ -8501,13 +8501,6 @@
         </w:rPr>
         <w:t>_ per-world event windows</w:t>
       </w:r>
-    </w:p>
-    <w:p>
-      <w:pPr>
-        <w:rPr>
-          <w:rFonts w:asciiTheme="minorHAnsi" w:hAnsiTheme="minorHAnsi" w:cstheme="minorHAnsi"/>
-        </w:rPr>
-      </w:pPr>
     </w:p>
     <w:p>
       <w:pPr>

</xml_diff>

<commit_message>
Now rendering the checkmarks in the Events Window tables (they don't dispatch actions yet)
</commit_message>
<xml_diff>
--- a/docs/Savitar2DevNotes.docx
+++ b/docs/Savitar2DevNotes.docx
@@ -2221,12 +2221,14 @@
         <w:rPr>
           <w:rStyle w:val="SubtleReference"/>
           <w:rFonts w:asciiTheme="minorHAnsi" w:hAnsiTheme="minorHAnsi" w:cstheme="minorHAnsi"/>
-        </w:rPr>
-      </w:pPr>
-      <w:r>
-        <w:rPr>
-          <w:rStyle w:val="SubtleReference"/>
-          <w:rFonts w:asciiTheme="minorHAnsi" w:hAnsiTheme="minorHAnsi" w:cstheme="minorHAnsi"/>
+          <w:lang w:val="fr-FR"/>
+        </w:rPr>
+      </w:pPr>
+      <w:r>
+        <w:rPr>
+          <w:rStyle w:val="SubtleReference"/>
+          <w:rFonts w:asciiTheme="minorHAnsi" w:hAnsiTheme="minorHAnsi" w:cstheme="minorHAnsi"/>
+          <w:lang w:val="fr-FR"/>
         </w:rPr>
         <w:t xml:space="preserve">_ </w:t>
       </w:r>
@@ -2235,6 +2237,7 @@
         <w:rPr>
           <w:rStyle w:val="SubtleReference"/>
           <w:rFonts w:asciiTheme="minorHAnsi" w:hAnsiTheme="minorHAnsi" w:cstheme="minorHAnsi"/>
+          <w:lang w:val="fr-FR"/>
         </w:rPr>
         <w:t>Javascript</w:t>
       </w:r>
@@ -2243,9 +2246,30 @@
         <w:rPr>
           <w:rStyle w:val="SubtleReference"/>
           <w:rFonts w:asciiTheme="minorHAnsi" w:hAnsiTheme="minorHAnsi" w:cstheme="minorHAnsi"/>
-        </w:rPr>
-        <w:t xml:space="preserve"> scripting?</w:t>
-      </w:r>
+          <w:lang w:val="fr-FR"/>
+        </w:rPr>
+        <w:t xml:space="preserve"> </w:t>
+      </w:r>
+      <w:proofErr w:type="spellStart"/>
+      <w:proofErr w:type="gramStart"/>
+      <w:r>
+        <w:rPr>
+          <w:rStyle w:val="SubtleReference"/>
+          <w:rFonts w:asciiTheme="minorHAnsi" w:hAnsiTheme="minorHAnsi" w:cstheme="minorHAnsi"/>
+          <w:lang w:val="fr-FR"/>
+        </w:rPr>
+        <w:t>scripting</w:t>
+      </w:r>
+      <w:proofErr w:type="spellEnd"/>
+      <w:r>
+        <w:rPr>
+          <w:rStyle w:val="SubtleReference"/>
+          <w:rFonts w:asciiTheme="minorHAnsi" w:hAnsiTheme="minorHAnsi" w:cstheme="minorHAnsi"/>
+          <w:lang w:val="fr-FR"/>
+        </w:rPr>
+        <w:t>?</w:t>
+      </w:r>
+      <w:proofErr w:type="gramEnd"/>
     </w:p>
     <w:p>
       <w:pPr>
@@ -8460,7 +8484,19 @@
         <w:rPr>
           <w:rFonts w:asciiTheme="minorHAnsi" w:hAnsiTheme="minorHAnsi" w:cstheme="minorHAnsi"/>
         </w:rPr>
-        <w:t>_ get drag and drop re-ordering working</w:t>
+        <w:t xml:space="preserve">_ get drag and drop re-ordering </w:t>
+      </w:r>
+      <w:r>
+        <w:rPr>
+          <w:rFonts w:asciiTheme="minorHAnsi" w:hAnsiTheme="minorHAnsi" w:cstheme="minorHAnsi"/>
+        </w:rPr>
+        <w:t xml:space="preserve">for triggers </w:t>
+      </w:r>
+      <w:r>
+        <w:rPr>
+          <w:rFonts w:asciiTheme="minorHAnsi" w:hAnsiTheme="minorHAnsi" w:cstheme="minorHAnsi"/>
+        </w:rPr>
+        <w:t>working</w:t>
       </w:r>
     </w:p>
     <w:p>

</xml_diff>

<commit_message>
Progress on Undo support; refactored where some files go
</commit_message>
<xml_diff>
--- a/docs/Savitar2DevNotes.docx
+++ b/docs/Savitar2DevNotes.docx
@@ -8471,7 +8471,13 @@
         <w:rPr>
           <w:rFonts w:asciiTheme="minorHAnsi" w:hAnsiTheme="minorHAnsi" w:cstheme="minorHAnsi"/>
         </w:rPr>
-        <w:t>_ populate variables tab</w:t>
+        <w:t>√</w:t>
+      </w:r>
+      <w:r>
+        <w:rPr>
+          <w:rFonts w:asciiTheme="minorHAnsi" w:hAnsiTheme="minorHAnsi" w:cstheme="minorHAnsi"/>
+        </w:rPr>
+        <w:t xml:space="preserve"> populate variables tab</w:t>
       </w:r>
     </w:p>
     <w:p>
@@ -8509,7 +8515,13 @@
         <w:rPr>
           <w:rFonts w:asciiTheme="minorHAnsi" w:hAnsiTheme="minorHAnsi" w:cstheme="minorHAnsi"/>
         </w:rPr>
-        <w:t>_ get checkmark on/off going again</w:t>
+        <w:t>√</w:t>
+      </w:r>
+      <w:r>
+        <w:rPr>
+          <w:rFonts w:asciiTheme="minorHAnsi" w:hAnsiTheme="minorHAnsi" w:cstheme="minorHAnsi"/>
+        </w:rPr>
+        <w:t xml:space="preserve"> get checkmark on/off going again</w:t>
       </w:r>
     </w:p>
     <w:p>
@@ -8551,6 +8563,117 @@
           <w:rFonts w:asciiTheme="minorHAnsi" w:hAnsiTheme="minorHAnsi" w:cstheme="minorHAnsi"/>
         </w:rPr>
       </w:pPr>
+    </w:p>
+    <w:p>
+      <w:pPr>
+        <w:pBdr>
+          <w:bottom w:val="single" w:sz="6" w:space="1" w:color="auto"/>
+        </w:pBdr>
+        <w:rPr>
+          <w:rFonts w:asciiTheme="minorHAnsi" w:hAnsiTheme="minorHAnsi" w:cstheme="minorHAnsi"/>
+        </w:rPr>
+      </w:pPr>
+      <w:r>
+        <w:rPr>
+          <w:rFonts w:asciiTheme="minorHAnsi" w:hAnsiTheme="minorHAnsi" w:cstheme="minorHAnsi"/>
+        </w:rPr>
+        <w:t>May 29</w:t>
+      </w:r>
+      <w:r>
+        <w:rPr>
+          <w:rFonts w:asciiTheme="minorHAnsi" w:hAnsiTheme="minorHAnsi" w:cstheme="minorHAnsi"/>
+          <w:vertAlign w:val="superscript"/>
+        </w:rPr>
+        <w:t>th</w:t>
+      </w:r>
+    </w:p>
+    <w:p>
+      <w:pPr>
+        <w:rPr>
+          <w:rFonts w:asciiTheme="minorHAnsi" w:hAnsiTheme="minorHAnsi" w:cstheme="minorHAnsi"/>
+        </w:rPr>
+      </w:pPr>
+    </w:p>
+    <w:p>
+      <w:pPr>
+        <w:rPr>
+          <w:rFonts w:asciiTheme="minorHAnsi" w:hAnsiTheme="minorHAnsi" w:cstheme="minorHAnsi"/>
+        </w:rPr>
+      </w:pPr>
+      <w:r>
+        <w:rPr>
+          <w:rFonts w:asciiTheme="minorHAnsi" w:hAnsiTheme="minorHAnsi" w:cstheme="minorHAnsi"/>
+        </w:rPr>
+        <w:t>Working on undo.</w:t>
+      </w:r>
+      <w:r>
+        <w:rPr>
+          <w:rFonts w:asciiTheme="minorHAnsi" w:hAnsiTheme="minorHAnsi" w:cstheme="minorHAnsi"/>
+        </w:rPr>
+        <w:t xml:space="preserve"> Need to set the </w:t>
+      </w:r>
+      <w:proofErr w:type="spellStart"/>
+      <w:r>
+        <w:rPr>
+          <w:rFonts w:asciiTheme="minorHAnsi" w:hAnsiTheme="minorHAnsi" w:cstheme="minorHAnsi"/>
+        </w:rPr>
+        <w:t>globalStore’s</w:t>
+      </w:r>
+      <w:proofErr w:type="spellEnd"/>
+      <w:r>
+        <w:rPr>
+          <w:rFonts w:asciiTheme="minorHAnsi" w:hAnsiTheme="minorHAnsi" w:cstheme="minorHAnsi"/>
+        </w:rPr>
+        <w:t xml:space="preserve"> undo manager to the </w:t>
+      </w:r>
+      <w:proofErr w:type="spellStart"/>
+      <w:r>
+        <w:rPr>
+          <w:rFonts w:asciiTheme="minorHAnsi" w:hAnsiTheme="minorHAnsi" w:cstheme="minorHAnsi"/>
+        </w:rPr>
+        <w:t>EventsWindow</w:t>
+      </w:r>
+      <w:proofErr w:type="spellEnd"/>
+      <w:r>
+        <w:rPr>
+          <w:rFonts w:asciiTheme="minorHAnsi" w:hAnsiTheme="minorHAnsi" w:cstheme="minorHAnsi"/>
+        </w:rPr>
+        <w:t xml:space="preserve"> when it is open?</w:t>
+      </w:r>
+    </w:p>
+    <w:p>
+      <w:pPr>
+        <w:rPr>
+          <w:rFonts w:asciiTheme="minorHAnsi" w:hAnsiTheme="minorHAnsi" w:cstheme="minorHAnsi"/>
+        </w:rPr>
+      </w:pPr>
+    </w:p>
+    <w:p>
+      <w:pPr>
+        <w:rPr>
+          <w:rFonts w:asciiTheme="minorHAnsi" w:hAnsiTheme="minorHAnsi" w:cstheme="minorHAnsi"/>
+        </w:rPr>
+      </w:pPr>
+      <w:r>
+        <w:rPr>
+          <w:rFonts w:asciiTheme="minorHAnsi" w:hAnsiTheme="minorHAnsi" w:cstheme="minorHAnsi"/>
+        </w:rPr>
+        <w:t xml:space="preserve">We want to have the </w:t>
+      </w:r>
+      <w:proofErr w:type="spellStart"/>
+      <w:r>
+        <w:rPr>
+          <w:rFonts w:asciiTheme="minorHAnsi" w:hAnsiTheme="minorHAnsi" w:cstheme="minorHAnsi"/>
+        </w:rPr>
+        <w:t>globalStore</w:t>
+      </w:r>
+      <w:proofErr w:type="spellEnd"/>
+      <w:r>
+        <w:rPr>
+          <w:rFonts w:asciiTheme="minorHAnsi" w:hAnsiTheme="minorHAnsi" w:cstheme="minorHAnsi"/>
+        </w:rPr>
+        <w:t xml:space="preserve"> persist longer than the EventsWindow</w:t>
+      </w:r>
     </w:p>
     <w:sectPr>
       <w:pgSz w:w="12240" w:h="15840"/>

</xml_diff>

<commit_message>
Removed remaining hackery from handling EventsWindow store undo. UndoManager now persists across invocations of the window now too
</commit_message>
<xml_diff>
--- a/docs/Savitar2DevNotes.docx
+++ b/docs/Savitar2DevNotes.docx
@@ -8534,7 +8534,50 @@
         <w:rPr>
           <w:rFonts w:asciiTheme="minorHAnsi" w:hAnsiTheme="minorHAnsi" w:cstheme="minorHAnsi"/>
         </w:rPr>
-        <w:t>_ get undo working</w:t>
+        <w:t>√</w:t>
+      </w:r>
+      <w:r>
+        <w:rPr>
+          <w:rFonts w:asciiTheme="minorHAnsi" w:hAnsiTheme="minorHAnsi" w:cstheme="minorHAnsi"/>
+        </w:rPr>
+        <w:t xml:space="preserve"> get </w:t>
+      </w:r>
+      <w:r>
+        <w:rPr>
+          <w:rFonts w:asciiTheme="minorHAnsi" w:hAnsiTheme="minorHAnsi" w:cstheme="minorHAnsi"/>
+        </w:rPr>
+        <w:t xml:space="preserve">trigger enable/disable </w:t>
+      </w:r>
+      <w:r>
+        <w:rPr>
+          <w:rFonts w:asciiTheme="minorHAnsi" w:hAnsiTheme="minorHAnsi" w:cstheme="minorHAnsi"/>
+        </w:rPr>
+        <w:t>undo working</w:t>
+      </w:r>
+    </w:p>
+    <w:p>
+      <w:pPr>
+        <w:rPr>
+          <w:rFonts w:asciiTheme="minorHAnsi" w:hAnsiTheme="minorHAnsi" w:cstheme="minorHAnsi"/>
+        </w:rPr>
+      </w:pPr>
+      <w:r>
+        <w:rPr>
+          <w:rFonts w:asciiTheme="minorHAnsi" w:hAnsiTheme="minorHAnsi" w:cstheme="minorHAnsi"/>
+        </w:rPr>
+        <w:t xml:space="preserve">_ get </w:t>
+      </w:r>
+      <w:r>
+        <w:rPr>
+          <w:rFonts w:asciiTheme="minorHAnsi" w:hAnsiTheme="minorHAnsi" w:cstheme="minorHAnsi"/>
+        </w:rPr>
+        <w:t>variables</w:t>
+      </w:r>
+      <w:r>
+        <w:rPr>
+          <w:rFonts w:asciiTheme="minorHAnsi" w:hAnsiTheme="minorHAnsi" w:cstheme="minorHAnsi"/>
+        </w:rPr>
+        <w:t xml:space="preserve"> enable/disable undo working</w:t>
       </w:r>
     </w:p>
     <w:p>
@@ -8556,124 +8599,6 @@
           <w:rFonts w:asciiTheme="minorHAnsi" w:hAnsiTheme="minorHAnsi" w:cstheme="minorHAnsi"/>
         </w:rPr>
       </w:pPr>
-    </w:p>
-    <w:p>
-      <w:pPr>
-        <w:rPr>
-          <w:rFonts w:asciiTheme="minorHAnsi" w:hAnsiTheme="minorHAnsi" w:cstheme="minorHAnsi"/>
-        </w:rPr>
-      </w:pPr>
-    </w:p>
-    <w:p>
-      <w:pPr>
-        <w:pBdr>
-          <w:bottom w:val="single" w:sz="6" w:space="1" w:color="auto"/>
-        </w:pBdr>
-        <w:rPr>
-          <w:rFonts w:asciiTheme="minorHAnsi" w:hAnsiTheme="minorHAnsi" w:cstheme="minorHAnsi"/>
-        </w:rPr>
-      </w:pPr>
-      <w:r>
-        <w:rPr>
-          <w:rFonts w:asciiTheme="minorHAnsi" w:hAnsiTheme="minorHAnsi" w:cstheme="minorHAnsi"/>
-        </w:rPr>
-        <w:t>May 29</w:t>
-      </w:r>
-      <w:r>
-        <w:rPr>
-          <w:rFonts w:asciiTheme="minorHAnsi" w:hAnsiTheme="minorHAnsi" w:cstheme="minorHAnsi"/>
-          <w:vertAlign w:val="superscript"/>
-        </w:rPr>
-        <w:t>th</w:t>
-      </w:r>
-    </w:p>
-    <w:p>
-      <w:pPr>
-        <w:rPr>
-          <w:rFonts w:asciiTheme="minorHAnsi" w:hAnsiTheme="minorHAnsi" w:cstheme="minorHAnsi"/>
-        </w:rPr>
-      </w:pPr>
-    </w:p>
-    <w:p>
-      <w:pPr>
-        <w:rPr>
-          <w:rFonts w:asciiTheme="minorHAnsi" w:hAnsiTheme="minorHAnsi" w:cstheme="minorHAnsi"/>
-        </w:rPr>
-      </w:pPr>
-      <w:r>
-        <w:rPr>
-          <w:rFonts w:asciiTheme="minorHAnsi" w:hAnsiTheme="minorHAnsi" w:cstheme="minorHAnsi"/>
-        </w:rPr>
-        <w:t>Working on undo.</w:t>
-      </w:r>
-      <w:r>
-        <w:rPr>
-          <w:rFonts w:asciiTheme="minorHAnsi" w:hAnsiTheme="minorHAnsi" w:cstheme="minorHAnsi"/>
-        </w:rPr>
-        <w:t xml:space="preserve"> Need to set the </w:t>
-      </w:r>
-      <w:proofErr w:type="spellStart"/>
-      <w:r>
-        <w:rPr>
-          <w:rFonts w:asciiTheme="minorHAnsi" w:hAnsiTheme="minorHAnsi" w:cstheme="minorHAnsi"/>
-        </w:rPr>
-        <w:t>globalStore’s</w:t>
-      </w:r>
-      <w:proofErr w:type="spellEnd"/>
-      <w:r>
-        <w:rPr>
-          <w:rFonts w:asciiTheme="minorHAnsi" w:hAnsiTheme="minorHAnsi" w:cstheme="minorHAnsi"/>
-        </w:rPr>
-        <w:t xml:space="preserve"> undo manager to the </w:t>
-      </w:r>
-      <w:proofErr w:type="spellStart"/>
-      <w:r>
-        <w:rPr>
-          <w:rFonts w:asciiTheme="minorHAnsi" w:hAnsiTheme="minorHAnsi" w:cstheme="minorHAnsi"/>
-        </w:rPr>
-        <w:t>EventsWindow</w:t>
-      </w:r>
-      <w:proofErr w:type="spellEnd"/>
-      <w:r>
-        <w:rPr>
-          <w:rFonts w:asciiTheme="minorHAnsi" w:hAnsiTheme="minorHAnsi" w:cstheme="minorHAnsi"/>
-        </w:rPr>
-        <w:t xml:space="preserve"> when it is open?</w:t>
-      </w:r>
-    </w:p>
-    <w:p>
-      <w:pPr>
-        <w:rPr>
-          <w:rFonts w:asciiTheme="minorHAnsi" w:hAnsiTheme="minorHAnsi" w:cstheme="minorHAnsi"/>
-        </w:rPr>
-      </w:pPr>
-    </w:p>
-    <w:p>
-      <w:pPr>
-        <w:rPr>
-          <w:rFonts w:asciiTheme="minorHAnsi" w:hAnsiTheme="minorHAnsi" w:cstheme="minorHAnsi"/>
-        </w:rPr>
-      </w:pPr>
-      <w:r>
-        <w:rPr>
-          <w:rFonts w:asciiTheme="minorHAnsi" w:hAnsiTheme="minorHAnsi" w:cstheme="minorHAnsi"/>
-        </w:rPr>
-        <w:t xml:space="preserve">We want to have the </w:t>
-      </w:r>
-      <w:proofErr w:type="spellStart"/>
-      <w:r>
-        <w:rPr>
-          <w:rFonts w:asciiTheme="minorHAnsi" w:hAnsiTheme="minorHAnsi" w:cstheme="minorHAnsi"/>
-        </w:rPr>
-        <w:t>globalStore</w:t>
-      </w:r>
-      <w:proofErr w:type="spellEnd"/>
-      <w:r>
-        <w:rPr>
-          <w:rFonts w:asciiTheme="minorHAnsi" w:hAnsiTheme="minorHAnsi" w:cstheme="minorHAnsi"/>
-        </w:rPr>
-        <w:t xml:space="preserve"> persist longer than the EventsWindow</w:t>
-      </w:r>
     </w:p>
     <w:sectPr>
       <w:pgSz w:w="12240" w:h="15840"/>

</xml_diff>

<commit_message>
got variables enable/disable undo working
</commit_message>
<xml_diff>
--- a/docs/Savitar2DevNotes.docx
+++ b/docs/Savitar2DevNotes.docx
@@ -8565,7 +8565,13 @@
         <w:rPr>
           <w:rFonts w:asciiTheme="minorHAnsi" w:hAnsiTheme="minorHAnsi" w:cstheme="minorHAnsi"/>
         </w:rPr>
-        <w:t xml:space="preserve">_ get </w:t>
+        <w:t>√</w:t>
+      </w:r>
+      <w:r>
+        <w:rPr>
+          <w:rFonts w:asciiTheme="minorHAnsi" w:hAnsiTheme="minorHAnsi" w:cstheme="minorHAnsi"/>
+        </w:rPr>
+        <w:t xml:space="preserve"> get </w:t>
       </w:r>
       <w:r>
         <w:rPr>

</xml_diff>

<commit_message>
Added latest thoughts about doing an events panel for the world document instead of a per-world events window
</commit_message>
<xml_diff>
--- a/docs/Savitar2DevNotes.docx
+++ b/docs/Savitar2DevNotes.docx
@@ -585,7 +585,6 @@
         <w:rPr>
           <w:rFonts w:asciiTheme="minorHAnsi" w:hAnsiTheme="minorHAnsi" w:cstheme="minorHAnsi"/>
         </w:rPr>
-        <w:lastRenderedPageBreak/>
         <w:t>November 30</w:t>
       </w:r>
       <w:r>
@@ -1968,7 +1967,6 @@
           <w:rStyle w:val="SubtleReference"/>
           <w:rFonts w:asciiTheme="minorHAnsi" w:hAnsiTheme="minorHAnsi" w:cstheme="minorHAnsi"/>
         </w:rPr>
-        <w:lastRenderedPageBreak/>
         <w:t>_ Enhanced analytics</w:t>
       </w:r>
     </w:p>
@@ -2560,7 +2558,6 @@
         <w:rPr>
           <w:rFonts w:asciiTheme="minorHAnsi" w:hAnsiTheme="minorHAnsi" w:cstheme="minorHAnsi"/>
         </w:rPr>
-        <w:lastRenderedPageBreak/>
         <w:t xml:space="preserve">First thing: </w:t>
       </w:r>
       <w:proofErr w:type="spellStart"/>
@@ -3035,7 +3032,6 @@
         <w:rPr>
           <w:rFonts w:asciiTheme="minorHAnsi" w:hAnsiTheme="minorHAnsi" w:cstheme="minorHAnsi"/>
         </w:rPr>
-        <w:lastRenderedPageBreak/>
         <w:t>Things that go into the Store:</w:t>
       </w:r>
     </w:p>
@@ -3709,7 +3705,6 @@
         <w:rPr>
           <w:rFonts w:asciiTheme="minorHAnsi" w:hAnsiTheme="minorHAnsi" w:cstheme="minorHAnsi"/>
         </w:rPr>
-        <w:lastRenderedPageBreak/>
         <w:t>If we go this way, then every trigger needs to have a unique id.</w:t>
       </w:r>
     </w:p>
@@ -4414,7 +4409,6 @@
         <w:rPr>
           <w:rFonts w:asciiTheme="minorHAnsi" w:hAnsiTheme="minorHAnsi" w:cstheme="minorHAnsi"/>
         </w:rPr>
-        <w:lastRenderedPageBreak/>
         <w:t>It would allow the opening of multiple documents. In each document, an ordered array of employees is presented, representing a “job site”:</w:t>
       </w:r>
     </w:p>
@@ -4867,7 +4861,6 @@
         <w:rPr>
           <w:rFonts w:asciiTheme="minorHAnsi" w:hAnsiTheme="minorHAnsi" w:cstheme="minorHAnsi"/>
         </w:rPr>
-        <w:lastRenderedPageBreak/>
         <w:t>April 9</w:t>
       </w:r>
       <w:r>
@@ -5170,7 +5163,6 @@
         <w:rPr>
           <w:rFonts w:asciiTheme="minorHAnsi" w:hAnsiTheme="minorHAnsi" w:cstheme="minorHAnsi"/>
         </w:rPr>
-        <w:lastRenderedPageBreak/>
         <w:t>It renames the title of the window when the world is renamed.</w:t>
       </w:r>
     </w:p>
@@ -5588,7 +5580,6 @@
         <w:rPr>
           <w:rFonts w:asciiTheme="minorHAnsi" w:hAnsiTheme="minorHAnsi" w:cstheme="minorHAnsi"/>
         </w:rPr>
-        <w:lastRenderedPageBreak/>
         <w:t>What if there simply wasn’t a</w:t>
       </w:r>
       <w:r>
@@ -6349,7 +6340,6 @@
         <w:rPr>
           <w:rFonts w:asciiTheme="minorHAnsi" w:hAnsiTheme="minorHAnsi" w:cstheme="minorHAnsi"/>
         </w:rPr>
-        <w:lastRenderedPageBreak/>
         <w:t xml:space="preserve">I went ahead and added a </w:t>
       </w:r>
       <w:proofErr w:type="spellStart"/>
@@ -6687,7 +6677,6 @@
         <w:rPr>
           <w:rFonts w:asciiTheme="minorHAnsi" w:hAnsiTheme="minorHAnsi" w:cstheme="minorHAnsi"/>
         </w:rPr>
-        <w:lastRenderedPageBreak/>
         <w:t>April 21</w:t>
       </w:r>
       <w:r>
@@ -7082,7 +7071,7 @@
           <w:sz w:val="20"/>
           <w:szCs w:val="20"/>
         </w:rPr>
-        <w:t xml:space="preserve">RESOLUTION="24x80x2" POSITION="44,0" </w:t>
+        <w:t>RESOLUTION="24x80x2" POSITION="44,0" WINDOWSIZE="480,270" ZOOMED="FALSE"</w:t>
       </w:r>
       <w:r>
         <w:rPr>
@@ -7090,15 +7079,6 @@
           <w:sz w:val="20"/>
           <w:szCs w:val="20"/>
         </w:rPr>
-        <w:lastRenderedPageBreak/>
-        <w:t>WINDOWSIZE="480,270" ZOOMED="FALSE"</w:t>
-      </w:r>
-      <w:r>
-        <w:rPr>
-          <w:rFonts w:ascii="Monaco" w:hAnsi="Monaco" w:cstheme="minorHAnsi"/>
-          <w:sz w:val="20"/>
-          <w:szCs w:val="20"/>
-        </w:rPr>
         <w:t>. It would be kind to read this from v1.0 documents and then setup the window based on it, but there’s no need to write these fields to the v2 document.</w:t>
       </w:r>
     </w:p>
@@ -7681,7 +7661,6 @@
         <w:rPr>
           <w:rFonts w:asciiTheme="minorHAnsi" w:hAnsiTheme="minorHAnsi" w:cstheme="minorHAnsi"/>
         </w:rPr>
-        <w:lastRenderedPageBreak/>
         <w:t>Why have Event Window? – so we can drag and drop between worlds, but more importantly, seeing the execution order of universal triggers.</w:t>
       </w:r>
     </w:p>
@@ -8046,7 +8025,19 @@
         <w:rPr>
           <w:rFonts w:asciiTheme="minorHAnsi" w:hAnsiTheme="minorHAnsi" w:cstheme="minorHAnsi"/>
         </w:rPr>
-        <w:t>Maybe we leave settings me modal, but just have Events / Aliases panel show up below, non-modally. YES.</w:t>
+        <w:t xml:space="preserve">Maybe we leave settings </w:t>
+      </w:r>
+      <w:r>
+        <w:rPr>
+          <w:rFonts w:asciiTheme="minorHAnsi" w:hAnsiTheme="minorHAnsi" w:cstheme="minorHAnsi"/>
+        </w:rPr>
+        <w:t>b</w:t>
+      </w:r>
+      <w:r>
+        <w:rPr>
+          <w:rFonts w:asciiTheme="minorHAnsi" w:hAnsiTheme="minorHAnsi" w:cstheme="minorHAnsi"/>
+        </w:rPr>
+        <w:t>e modal, but just have Events / Aliases panel show up below, non-modally. YES.</w:t>
       </w:r>
     </w:p>
     <w:p>
@@ -8146,7 +8137,6 @@
         <w:rPr>
           <w:rFonts w:asciiTheme="minorHAnsi" w:hAnsiTheme="minorHAnsi" w:cstheme="minorHAnsi"/>
         </w:rPr>
-        <w:lastRenderedPageBreak/>
         <w:t>Maybe we DO put the events/aliases below the window, and there have a side panel, none of which are modal. Like Safari debugger…</w:t>
       </w:r>
     </w:p>
@@ -8404,7 +8394,6 @@
         <w:rPr>
           <w:rFonts w:asciiTheme="minorHAnsi" w:hAnsiTheme="minorHAnsi" w:cstheme="minorHAnsi"/>
         </w:rPr>
-        <w:lastRenderedPageBreak/>
         <w:t>May 6</w:t>
       </w:r>
       <w:r>
@@ -8571,19 +8560,7 @@
         <w:rPr>
           <w:rFonts w:asciiTheme="minorHAnsi" w:hAnsiTheme="minorHAnsi" w:cstheme="minorHAnsi"/>
         </w:rPr>
-        <w:t xml:space="preserve"> get </w:t>
-      </w:r>
-      <w:r>
-        <w:rPr>
-          <w:rFonts w:asciiTheme="minorHAnsi" w:hAnsiTheme="minorHAnsi" w:cstheme="minorHAnsi"/>
-        </w:rPr>
-        <w:t>variables</w:t>
-      </w:r>
-      <w:r>
-        <w:rPr>
-          <w:rFonts w:asciiTheme="minorHAnsi" w:hAnsiTheme="minorHAnsi" w:cstheme="minorHAnsi"/>
-        </w:rPr>
-        <w:t xml:space="preserve"> enable/disable undo working</w:t>
+        <w:t xml:space="preserve"> get variables enable/disable undo working</w:t>
       </w:r>
     </w:p>
     <w:p>
@@ -8597,6 +8574,262 @@
           <w:rFonts w:asciiTheme="minorHAnsi" w:hAnsiTheme="minorHAnsi" w:cstheme="minorHAnsi"/>
         </w:rPr>
         <w:t>_ per-world event windows</w:t>
+      </w:r>
+    </w:p>
+    <w:p>
+      <w:pPr>
+        <w:rPr>
+          <w:rFonts w:asciiTheme="minorHAnsi" w:hAnsiTheme="minorHAnsi" w:cstheme="minorHAnsi"/>
+        </w:rPr>
+      </w:pPr>
+    </w:p>
+    <w:p>
+      <w:pPr>
+        <w:rPr>
+          <w:rFonts w:asciiTheme="minorHAnsi" w:hAnsiTheme="minorHAnsi" w:cstheme="minorHAnsi"/>
+        </w:rPr>
+      </w:pPr>
+      <w:r>
+        <w:rPr>
+          <w:rFonts w:asciiTheme="minorHAnsi" w:hAnsiTheme="minorHAnsi" w:cstheme="minorHAnsi"/>
+        </w:rPr>
+        <w:t>That’ll complete the current “</w:t>
+      </w:r>
+      <w:proofErr w:type="spellStart"/>
+      <w:r>
+        <w:rPr>
+          <w:rFonts w:asciiTheme="minorHAnsi" w:hAnsiTheme="minorHAnsi" w:cstheme="minorHAnsi"/>
+        </w:rPr>
+        <w:t>ReSwift</w:t>
+      </w:r>
+      <w:proofErr w:type="spellEnd"/>
+      <w:r>
+        <w:rPr>
+          <w:rFonts w:asciiTheme="minorHAnsi" w:hAnsiTheme="minorHAnsi" w:cstheme="minorHAnsi"/>
+        </w:rPr>
+        <w:t xml:space="preserve">” PR I’m working on. I can then move to </w:t>
+      </w:r>
+      <w:r>
+        <w:rPr>
+          <w:rFonts w:asciiTheme="minorHAnsi" w:hAnsiTheme="minorHAnsi" w:cstheme="minorHAnsi"/>
+        </w:rPr>
+        <w:t>side detail view of</w:t>
+      </w:r>
+      <w:r>
+        <w:rPr>
+          <w:rFonts w:asciiTheme="minorHAnsi" w:hAnsiTheme="minorHAnsi" w:cstheme="minorHAnsi"/>
+        </w:rPr>
+        <w:t xml:space="preserve"> the triggers and macros themselves.</w:t>
+      </w:r>
+    </w:p>
+    <w:p>
+      <w:pPr>
+        <w:rPr>
+          <w:rFonts w:asciiTheme="minorHAnsi" w:hAnsiTheme="minorHAnsi" w:cstheme="minorHAnsi"/>
+        </w:rPr>
+      </w:pPr>
+    </w:p>
+    <w:p>
+      <w:pPr>
+        <w:rPr>
+          <w:rFonts w:asciiTheme="minorHAnsi" w:hAnsiTheme="minorHAnsi" w:cstheme="minorHAnsi"/>
+        </w:rPr>
+      </w:pPr>
+    </w:p>
+    <w:p>
+      <w:pPr>
+        <w:pBdr>
+          <w:bottom w:val="single" w:sz="6" w:space="1" w:color="auto"/>
+        </w:pBdr>
+        <w:rPr>
+          <w:rFonts w:asciiTheme="minorHAnsi" w:hAnsiTheme="minorHAnsi" w:cstheme="minorHAnsi"/>
+        </w:rPr>
+      </w:pPr>
+      <w:r>
+        <w:rPr>
+          <w:rFonts w:asciiTheme="minorHAnsi" w:hAnsiTheme="minorHAnsi" w:cstheme="minorHAnsi"/>
+        </w:rPr>
+        <w:t>June 17</w:t>
+      </w:r>
+      <w:r>
+        <w:rPr>
+          <w:rFonts w:asciiTheme="minorHAnsi" w:hAnsiTheme="minorHAnsi" w:cstheme="minorHAnsi"/>
+          <w:vertAlign w:val="superscript"/>
+        </w:rPr>
+        <w:t>th</w:t>
+      </w:r>
+    </w:p>
+    <w:p>
+      <w:pPr>
+        <w:rPr>
+          <w:rFonts w:asciiTheme="minorHAnsi" w:hAnsiTheme="minorHAnsi" w:cstheme="minorHAnsi"/>
+        </w:rPr>
+      </w:pPr>
+    </w:p>
+    <w:p>
+      <w:pPr>
+        <w:rPr>
+          <w:rFonts w:asciiTheme="minorHAnsi" w:hAnsiTheme="minorHAnsi" w:cstheme="minorHAnsi"/>
+        </w:rPr>
+      </w:pPr>
+      <w:r>
+        <w:rPr>
+          <w:rFonts w:asciiTheme="minorHAnsi" w:hAnsiTheme="minorHAnsi" w:cstheme="minorHAnsi"/>
+        </w:rPr>
+        <w:t xml:space="preserve">I really need to have the per-world events window be part of the world’s window, not a separate window. That way, the </w:t>
+      </w:r>
+      <w:proofErr w:type="spellStart"/>
+      <w:r>
+        <w:rPr>
+          <w:rFonts w:asciiTheme="minorHAnsi" w:hAnsiTheme="minorHAnsi" w:cstheme="minorHAnsi"/>
+        </w:rPr>
+        <w:t>UndoManager</w:t>
+      </w:r>
+      <w:proofErr w:type="spellEnd"/>
+      <w:r>
+        <w:rPr>
+          <w:rFonts w:asciiTheme="minorHAnsi" w:hAnsiTheme="minorHAnsi" w:cstheme="minorHAnsi"/>
+        </w:rPr>
+        <w:t xml:space="preserve"> for the document will be active when mucking with the document.</w:t>
+      </w:r>
+    </w:p>
+    <w:p>
+      <w:pPr>
+        <w:rPr>
+          <w:rFonts w:asciiTheme="minorHAnsi" w:hAnsiTheme="minorHAnsi" w:cstheme="minorHAnsi"/>
+        </w:rPr>
+      </w:pPr>
+    </w:p>
+    <w:p>
+      <w:pPr>
+        <w:rPr>
+          <w:rFonts w:asciiTheme="minorHAnsi" w:hAnsiTheme="minorHAnsi" w:cstheme="minorHAnsi"/>
+        </w:rPr>
+      </w:pPr>
+      <w:r>
+        <w:rPr>
+          <w:rFonts w:asciiTheme="minorHAnsi" w:hAnsiTheme="minorHAnsi" w:cstheme="minorHAnsi"/>
+        </w:rPr>
+        <w:t>I’ll need to m</w:t>
+      </w:r>
+      <w:r>
+        <w:rPr>
+          <w:rFonts w:asciiTheme="minorHAnsi" w:hAnsiTheme="minorHAnsi" w:cstheme="minorHAnsi"/>
+        </w:rPr>
+        <w:t>ak</w:t>
+      </w:r>
+      <w:r>
+        <w:rPr>
+          <w:rFonts w:asciiTheme="minorHAnsi" w:hAnsiTheme="minorHAnsi" w:cstheme="minorHAnsi"/>
+        </w:rPr>
+        <w:t>e</w:t>
+      </w:r>
+      <w:r>
+        <w:rPr>
+          <w:rFonts w:asciiTheme="minorHAnsi" w:hAnsiTheme="minorHAnsi" w:cstheme="minorHAnsi"/>
+        </w:rPr>
+        <w:t xml:space="preserve"> the per-world event window into a pane on the document</w:t>
+      </w:r>
+      <w:r>
+        <w:rPr>
+          <w:rFonts w:asciiTheme="minorHAnsi" w:hAnsiTheme="minorHAnsi" w:cstheme="minorHAnsi"/>
+        </w:rPr>
+        <w:t>, akin to how Pages reveals its Format and Document side pane. Setting should probably go this route too. But man, the events pane will be pretty wide, because it’ll have to embrace both the list and the details.</w:t>
+      </w:r>
+    </w:p>
+    <w:p>
+      <w:pPr>
+        <w:rPr>
+          <w:rFonts w:asciiTheme="minorHAnsi" w:hAnsiTheme="minorHAnsi" w:cstheme="minorHAnsi"/>
+        </w:rPr>
+      </w:pPr>
+    </w:p>
+    <w:p>
+      <w:pPr>
+        <w:rPr>
+          <w:rFonts w:asciiTheme="minorHAnsi" w:hAnsiTheme="minorHAnsi" w:cstheme="minorHAnsi"/>
+        </w:rPr>
+      </w:pPr>
+      <w:r>
+        <w:rPr>
+          <w:rFonts w:asciiTheme="minorHAnsi" w:hAnsiTheme="minorHAnsi" w:cstheme="minorHAnsi"/>
+        </w:rPr>
+        <w:drawing>
+          <wp:inline distT="0" distB="0" distL="0" distR="0" wp14:anchorId="390415E2" wp14:editId="2040178F">
+            <wp:extent cx="7735542" cy="3765809"/>
+            <wp:effectExtent l="0" t="0" r="0" b="0"/>
+            <wp:docPr id="6" name="Picture 6" descr="A screenshot of a cell phone&#10;&#10;Description automatically generated"/>
+            <wp:cNvGraphicFramePr>
+              <a:graphicFrameLocks xmlns:a="http://schemas.openxmlformats.org/drawingml/2006/main" noChangeAspect="1"/>
+            </wp:cNvGraphicFramePr>
+            <a:graphic xmlns:a="http://schemas.openxmlformats.org/drawingml/2006/main">
+              <a:graphicData uri="http://schemas.openxmlformats.org/drawingml/2006/picture">
+                <pic:pic xmlns:pic="http://schemas.openxmlformats.org/drawingml/2006/picture">
+                  <pic:nvPicPr>
+                    <pic:cNvPr id="1" name=""/>
+                    <pic:cNvPicPr/>
+                  </pic:nvPicPr>
+                  <pic:blipFill>
+                    <a:blip r:embed="rId20"/>
+                    <a:stretch>
+                      <a:fillRect/>
+                    </a:stretch>
+                  </pic:blipFill>
+                  <pic:spPr>
+                    <a:xfrm>
+                      <a:off x="0" y="0"/>
+                      <a:ext cx="7755066" cy="3775313"/>
+                    </a:xfrm>
+                    <a:prstGeom prst="rect">
+                      <a:avLst/>
+                    </a:prstGeom>
+                  </pic:spPr>
+                </pic:pic>
+              </a:graphicData>
+            </a:graphic>
+          </wp:inline>
+        </w:drawing>
+      </w:r>
+    </w:p>
+    <w:p>
+      <w:pPr>
+        <w:rPr>
+          <w:rFonts w:asciiTheme="minorHAnsi" w:hAnsiTheme="minorHAnsi" w:cstheme="minorHAnsi"/>
+        </w:rPr>
+      </w:pPr>
+      <w:proofErr w:type="gramStart"/>
+      <w:r>
+        <w:rPr>
+          <w:rFonts w:asciiTheme="minorHAnsi" w:hAnsiTheme="minorHAnsi" w:cstheme="minorHAnsi"/>
+        </w:rPr>
+        <w:t>But,</w:t>
+      </w:r>
+      <w:proofErr w:type="gramEnd"/>
+      <w:r>
+        <w:rPr>
+          <w:rFonts w:asciiTheme="minorHAnsi" w:hAnsiTheme="minorHAnsi" w:cstheme="minorHAnsi"/>
+        </w:rPr>
+        <w:t xml:space="preserve"> you know what? The events window doesn’t need multiple columns if we’re putting details alongside it.</w:t>
+      </w:r>
+    </w:p>
+    <w:p>
+      <w:pPr>
+        <w:rPr>
+          <w:rFonts w:asciiTheme="minorHAnsi" w:hAnsiTheme="minorHAnsi" w:cstheme="minorHAnsi"/>
+        </w:rPr>
+      </w:pPr>
+    </w:p>
+    <w:p>
+      <w:pPr>
+        <w:rPr>
+          <w:rFonts w:asciiTheme="minorHAnsi" w:hAnsiTheme="minorHAnsi" w:cstheme="minorHAnsi"/>
+        </w:rPr>
+      </w:pPr>
+      <w:r>
+        <w:rPr>
+          <w:rFonts w:asciiTheme="minorHAnsi" w:hAnsiTheme="minorHAnsi" w:cstheme="minorHAnsi"/>
+        </w:rPr>
+        <w:t>Next PR is to explore the new Events Window layout with details.</w:t>
       </w:r>
     </w:p>
     <w:p>

</xml_diff>